<commit_message>
begin work on queries 4/5
</commit_message>
<xml_diff>
--- a/Test 2/Test2 take home test-SP2019.docx
+++ b/Test 2/Test2 take home test-SP2019.docx
@@ -774,7 +774,15 @@
           <w:sz w:val="20"/>
           <w:szCs w:val="20"/>
         </w:rPr>
-        <w:t>Your data model to include object type as wells regular relational entities</w:t>
+        <w:t xml:space="preserve">Your data model to include object type as wells regular relational </w:t>
+      </w:r>
+      <w:proofErr w:type="gramStart"/>
+      <w:r>
+        <w:rPr>
+          <w:sz w:val="20"/>
+          <w:szCs w:val="20"/>
+        </w:rPr>
+        <w:t>entities</w:t>
       </w:r>
       <w:r>
         <w:rPr>
@@ -798,6 +806,7 @@
         </w:rPr>
         <w:t>Done</w:t>
       </w:r>
+      <w:proofErr w:type="gramEnd"/>
       <w:r>
         <w:rPr>
           <w:sz w:val="20"/>
@@ -820,8 +829,6 @@
         </w:rPr>
         <w:t xml:space="preserve"> and COLLEGE table</w:t>
       </w:r>
-      <w:bookmarkStart w:id="0" w:name="_GoBack"/>
-      <w:bookmarkEnd w:id="0"/>
       <w:r>
         <w:rPr>
           <w:sz w:val="20"/>
@@ -1461,6 +1468,14 @@
         </w:rPr>
         <w:t xml:space="preserve"> </w:t>
       </w:r>
+      <w:r>
+        <w:rPr>
+          <w:sz w:val="20"/>
+          <w:szCs w:val="20"/>
+          <w:highlight w:val="green"/>
+        </w:rPr>
+        <w:t>Done</w:t>
+      </w:r>
     </w:p>
     <w:p>
       <w:pPr>
@@ -1843,6 +1858,12 @@
       <w:r>
         <w:t xml:space="preserve">group by command, </w:t>
       </w:r>
+      <w:r>
+        <w:rPr>
+          <w:highlight w:val="green"/>
+        </w:rPr>
+        <w:t>Done</w:t>
+      </w:r>
     </w:p>
     <w:p>
       <w:pPr>
@@ -1855,6 +1876,12 @@
       <w:r>
         <w:t xml:space="preserve">RANK function, </w:t>
       </w:r>
+      <w:r>
+        <w:rPr>
+          <w:highlight w:val="green"/>
+        </w:rPr>
+        <w:t>Done</w:t>
+      </w:r>
     </w:p>
     <w:p>
       <w:pPr>
@@ -1867,6 +1894,12 @@
       <w:r>
         <w:t xml:space="preserve">NTILE function, </w:t>
       </w:r>
+      <w:r>
+        <w:rPr>
+          <w:highlight w:val="green"/>
+        </w:rPr>
+        <w:t>Done</w:t>
+      </w:r>
     </w:p>
     <w:p>
       <w:pPr>
@@ -1882,6 +1915,12 @@
       <w:r>
         <w:t xml:space="preserve"> with having, </w:t>
       </w:r>
+      <w:r>
+        <w:rPr>
+          <w:highlight w:val="green"/>
+        </w:rPr>
+        <w:t>Done</w:t>
+      </w:r>
     </w:p>
     <w:p>
       <w:pPr>
@@ -1894,6 +1933,12 @@
       <w:r>
         <w:t xml:space="preserve">SUBSTR function, </w:t>
       </w:r>
+      <w:r>
+        <w:rPr>
+          <w:highlight w:val="green"/>
+        </w:rPr>
+        <w:t>Done</w:t>
+      </w:r>
     </w:p>
     <w:p>
       <w:pPr>
@@ -1912,6 +1957,12 @@
       <w:r>
         <w:t xml:space="preserve">, </w:t>
       </w:r>
+      <w:r>
+        <w:rPr>
+          <w:highlight w:val="green"/>
+        </w:rPr>
+        <w:t>Done</w:t>
+      </w:r>
     </w:p>
     <w:p>
       <w:pPr>
@@ -1936,6 +1987,12 @@
       <w:r>
         <w:t xml:space="preserve">NVL function, </w:t>
       </w:r>
+      <w:r>
+        <w:rPr>
+          <w:highlight w:val="green"/>
+        </w:rPr>
+        <w:t>Done</w:t>
+      </w:r>
     </w:p>
     <w:p>
       <w:pPr>
@@ -1948,6 +2005,15 @@
       <w:r>
         <w:t>bottom and top number of records,</w:t>
       </w:r>
+      <w:r>
+        <w:t xml:space="preserve"> </w:t>
+      </w:r>
+      <w:r>
+        <w:rPr>
+          <w:highlight w:val="green"/>
+        </w:rPr>
+        <w:t>Done</w:t>
+      </w:r>
     </w:p>
     <w:p>
       <w:pPr>
@@ -1964,7 +2030,1706 @@
         <w:t>MONTH –BETWEEN, and NEXT-DAY</w:t>
       </w:r>
     </w:p>
-    <w:p/>
+    <w:p>
+      <w:r>
+        <w:t>P2.1 Queries:</w:t>
+      </w:r>
+    </w:p>
+    <w:p>
+      <w:pPr>
+        <w:pStyle w:val="ListParagraph"/>
+        <w:numPr>
+          <w:ilvl w:val="0"/>
+          <w:numId w:val="33"/>
+        </w:numPr>
+      </w:pPr>
+      <w:r>
+        <w:t>Show the top three customers according to their total sales.</w:t>
+      </w:r>
+    </w:p>
+    <w:p>
+      <w:pPr>
+        <w:rPr>
+          <w:rFonts w:ascii="Courier New" w:hAnsi="Courier New" w:cs="Courier New"/>
+        </w:rPr>
+      </w:pPr>
+      <w:r>
+        <w:rPr>
+          <w:rFonts w:ascii="Courier New" w:hAnsi="Courier New" w:cs="Courier New"/>
+        </w:rPr>
+        <w:t>With qty1 as</w:t>
+      </w:r>
+    </w:p>
+    <w:p>
+      <w:pPr>
+        <w:rPr>
+          <w:rFonts w:ascii="Courier New" w:hAnsi="Courier New" w:cs="Courier New"/>
+        </w:rPr>
+      </w:pPr>
+      <w:r>
+        <w:rPr>
+          <w:rFonts w:ascii="Courier New" w:hAnsi="Courier New" w:cs="Courier New"/>
+        </w:rPr>
+        <w:t>(</w:t>
+      </w:r>
+    </w:p>
+    <w:p>
+      <w:pPr>
+        <w:rPr>
+          <w:rFonts w:ascii="Courier New" w:hAnsi="Courier New" w:cs="Courier New"/>
+        </w:rPr>
+      </w:pPr>
+      <w:r>
+        <w:rPr>
+          <w:rFonts w:ascii="Courier New" w:hAnsi="Courier New" w:cs="Courier New"/>
+        </w:rPr>
+        <w:t xml:space="preserve">    select </w:t>
+      </w:r>
+      <w:proofErr w:type="gramStart"/>
+      <w:r>
+        <w:rPr>
+          <w:rFonts w:ascii="Courier New" w:hAnsi="Courier New" w:cs="Courier New"/>
+        </w:rPr>
+        <w:t>CO.ORDER</w:t>
+      </w:r>
+      <w:proofErr w:type="gramEnd"/>
+      <w:r>
+        <w:rPr>
+          <w:rFonts w:ascii="Courier New" w:hAnsi="Courier New" w:cs="Courier New"/>
+        </w:rPr>
+        <w:t>_ID, SUM(P.PRICE) SUMS, OC.CUSTOMER_ID</w:t>
+      </w:r>
+    </w:p>
+    <w:p>
+      <w:pPr>
+        <w:rPr>
+          <w:rFonts w:ascii="Courier New" w:hAnsi="Courier New" w:cs="Courier New"/>
+        </w:rPr>
+      </w:pPr>
+      <w:r>
+        <w:rPr>
+          <w:rFonts w:ascii="Courier New" w:hAnsi="Courier New" w:cs="Courier New"/>
+        </w:rPr>
+        <w:t xml:space="preserve">    from PAINTING_ORDER PO</w:t>
+      </w:r>
+    </w:p>
+    <w:p>
+      <w:pPr>
+        <w:rPr>
+          <w:rFonts w:ascii="Courier New" w:hAnsi="Courier New" w:cs="Courier New"/>
+        </w:rPr>
+      </w:pPr>
+      <w:r>
+        <w:rPr>
+          <w:rFonts w:ascii="Courier New" w:hAnsi="Courier New" w:cs="Courier New"/>
+        </w:rPr>
+        <w:t xml:space="preserve">    JOIN PAINTING P on </w:t>
+      </w:r>
+      <w:proofErr w:type="gramStart"/>
+      <w:r>
+        <w:rPr>
+          <w:rFonts w:ascii="Courier New" w:hAnsi="Courier New" w:cs="Courier New"/>
+        </w:rPr>
+        <w:t>PO.PAINTING</w:t>
+      </w:r>
+      <w:proofErr w:type="gramEnd"/>
+      <w:r>
+        <w:rPr>
+          <w:rFonts w:ascii="Courier New" w:hAnsi="Courier New" w:cs="Courier New"/>
+        </w:rPr>
+        <w:t>_ID = P.PAINTING_ID</w:t>
+      </w:r>
+    </w:p>
+    <w:p>
+      <w:pPr>
+        <w:rPr>
+          <w:rFonts w:ascii="Courier New" w:hAnsi="Courier New" w:cs="Courier New"/>
+        </w:rPr>
+      </w:pPr>
+      <w:r>
+        <w:rPr>
+          <w:rFonts w:ascii="Courier New" w:hAnsi="Courier New" w:cs="Courier New"/>
+        </w:rPr>
+        <w:t xml:space="preserve">    JOIN CUSTOMER_ORDER CO on </w:t>
+      </w:r>
+      <w:proofErr w:type="gramStart"/>
+      <w:r>
+        <w:rPr>
+          <w:rFonts w:ascii="Courier New" w:hAnsi="Courier New" w:cs="Courier New"/>
+        </w:rPr>
+        <w:t>PO.ORDER</w:t>
+      </w:r>
+      <w:proofErr w:type="gramEnd"/>
+      <w:r>
+        <w:rPr>
+          <w:rFonts w:ascii="Courier New" w:hAnsi="Courier New" w:cs="Courier New"/>
+        </w:rPr>
+        <w:t>_ID = CO.ORDER_ID</w:t>
+      </w:r>
+    </w:p>
+    <w:p>
+      <w:pPr>
+        <w:rPr>
+          <w:rFonts w:ascii="Courier New" w:hAnsi="Courier New" w:cs="Courier New"/>
+        </w:rPr>
+      </w:pPr>
+      <w:r>
+        <w:rPr>
+          <w:rFonts w:ascii="Courier New" w:hAnsi="Courier New" w:cs="Courier New"/>
+        </w:rPr>
+        <w:t xml:space="preserve">    JOIN O_CUSTOMER OC on </w:t>
+      </w:r>
+      <w:proofErr w:type="gramStart"/>
+      <w:r>
+        <w:rPr>
+          <w:rFonts w:ascii="Courier New" w:hAnsi="Courier New" w:cs="Courier New"/>
+        </w:rPr>
+        <w:t>CO.CUSTOMER</w:t>
+      </w:r>
+      <w:proofErr w:type="gramEnd"/>
+      <w:r>
+        <w:rPr>
+          <w:rFonts w:ascii="Courier New" w:hAnsi="Courier New" w:cs="Courier New"/>
+        </w:rPr>
+        <w:t>_ID = OC.CUSTOMER_ID</w:t>
+      </w:r>
+    </w:p>
+    <w:p>
+      <w:pPr>
+        <w:rPr>
+          <w:rFonts w:ascii="Courier New" w:hAnsi="Courier New" w:cs="Courier New"/>
+        </w:rPr>
+      </w:pPr>
+      <w:r>
+        <w:rPr>
+          <w:rFonts w:ascii="Courier New" w:hAnsi="Courier New" w:cs="Courier New"/>
+        </w:rPr>
+        <w:t xml:space="preserve">    group by </w:t>
+      </w:r>
+      <w:proofErr w:type="gramStart"/>
+      <w:r>
+        <w:rPr>
+          <w:rFonts w:ascii="Courier New" w:hAnsi="Courier New" w:cs="Courier New"/>
+        </w:rPr>
+        <w:t>CO.ORDER</w:t>
+      </w:r>
+      <w:proofErr w:type="gramEnd"/>
+      <w:r>
+        <w:rPr>
+          <w:rFonts w:ascii="Courier New" w:hAnsi="Courier New" w:cs="Courier New"/>
+        </w:rPr>
+        <w:t>_ID, OC.CUSTOMER_ID</w:t>
+      </w:r>
+    </w:p>
+    <w:p>
+      <w:pPr>
+        <w:rPr>
+          <w:rFonts w:ascii="Courier New" w:hAnsi="Courier New" w:cs="Courier New"/>
+        </w:rPr>
+      </w:pPr>
+      <w:r>
+        <w:rPr>
+          <w:rFonts w:ascii="Courier New" w:hAnsi="Courier New" w:cs="Courier New"/>
+        </w:rPr>
+        <w:t>)</w:t>
+      </w:r>
+    </w:p>
+    <w:p>
+      <w:pPr>
+        <w:rPr>
+          <w:rFonts w:ascii="Courier New" w:hAnsi="Courier New" w:cs="Courier New"/>
+        </w:rPr>
+      </w:pPr>
+      <w:proofErr w:type="gramStart"/>
+      <w:r>
+        <w:rPr>
+          <w:rFonts w:ascii="Courier New" w:hAnsi="Courier New" w:cs="Courier New"/>
+        </w:rPr>
+        <w:t xml:space="preserve">SELECT  </w:t>
+      </w:r>
+      <w:proofErr w:type="spellStart"/>
+      <w:r>
+        <w:rPr>
+          <w:rFonts w:ascii="Courier New" w:hAnsi="Courier New" w:cs="Courier New"/>
+        </w:rPr>
+        <w:t>t</w:t>
+      </w:r>
+      <w:proofErr w:type="gramEnd"/>
+      <w:r>
+        <w:rPr>
+          <w:rFonts w:ascii="Courier New" w:hAnsi="Courier New" w:cs="Courier New"/>
+        </w:rPr>
+        <w:t>.rank,t.sums,t.cust_id</w:t>
+      </w:r>
+      <w:proofErr w:type="spellEnd"/>
+    </w:p>
+    <w:p>
+      <w:pPr>
+        <w:rPr>
+          <w:rFonts w:ascii="Courier New" w:hAnsi="Courier New" w:cs="Courier New"/>
+        </w:rPr>
+      </w:pPr>
+      <w:r>
+        <w:rPr>
+          <w:rFonts w:ascii="Courier New" w:hAnsi="Courier New" w:cs="Courier New"/>
+        </w:rPr>
+        <w:t>FROM</w:t>
+      </w:r>
+    </w:p>
+    <w:p>
+      <w:pPr>
+        <w:rPr>
+          <w:rFonts w:ascii="Courier New" w:hAnsi="Courier New" w:cs="Courier New"/>
+        </w:rPr>
+      </w:pPr>
+      <w:r>
+        <w:rPr>
+          <w:rFonts w:ascii="Courier New" w:hAnsi="Courier New" w:cs="Courier New"/>
+        </w:rPr>
+        <w:t xml:space="preserve">  (</w:t>
+      </w:r>
+    </w:p>
+    <w:p>
+      <w:pPr>
+        <w:rPr>
+          <w:rFonts w:ascii="Courier New" w:hAnsi="Courier New" w:cs="Courier New"/>
+        </w:rPr>
+      </w:pPr>
+      <w:r>
+        <w:rPr>
+          <w:rFonts w:ascii="Courier New" w:hAnsi="Courier New" w:cs="Courier New"/>
+        </w:rPr>
+        <w:t xml:space="preserve">       SELECT </w:t>
+      </w:r>
+      <w:proofErr w:type="gramStart"/>
+      <w:r>
+        <w:rPr>
+          <w:rFonts w:ascii="Courier New" w:hAnsi="Courier New" w:cs="Courier New"/>
+        </w:rPr>
+        <w:t>RANK(</w:t>
+      </w:r>
+      <w:proofErr w:type="gramEnd"/>
+      <w:r>
+        <w:rPr>
+          <w:rFonts w:ascii="Courier New" w:hAnsi="Courier New" w:cs="Courier New"/>
+        </w:rPr>
+        <w:t>) over (order by SUM(qty1.SUMS) desc) as RANK,</w:t>
+      </w:r>
+    </w:p>
+    <w:p>
+      <w:pPr>
+        <w:rPr>
+          <w:rFonts w:ascii="Courier New" w:hAnsi="Courier New" w:cs="Courier New"/>
+        </w:rPr>
+      </w:pPr>
+      <w:r>
+        <w:rPr>
+          <w:rFonts w:ascii="Courier New" w:hAnsi="Courier New" w:cs="Courier New"/>
+        </w:rPr>
+        <w:t xml:space="preserve">       </w:t>
+      </w:r>
+      <w:proofErr w:type="gramStart"/>
+      <w:r>
+        <w:rPr>
+          <w:rFonts w:ascii="Courier New" w:hAnsi="Courier New" w:cs="Courier New"/>
+        </w:rPr>
+        <w:t>SUM(</w:t>
+      </w:r>
+      <w:proofErr w:type="gramEnd"/>
+      <w:r>
+        <w:rPr>
+          <w:rFonts w:ascii="Courier New" w:hAnsi="Courier New" w:cs="Courier New"/>
+        </w:rPr>
+        <w:t>qty1.SUMS) SUMS , qty1.CUSTOMER_ID CUST_ID</w:t>
+      </w:r>
+    </w:p>
+    <w:p>
+      <w:pPr>
+        <w:rPr>
+          <w:rFonts w:ascii="Courier New" w:hAnsi="Courier New" w:cs="Courier New"/>
+        </w:rPr>
+      </w:pPr>
+      <w:r>
+        <w:rPr>
+          <w:rFonts w:ascii="Courier New" w:hAnsi="Courier New" w:cs="Courier New"/>
+        </w:rPr>
+        <w:t>FROM qty1</w:t>
+      </w:r>
+    </w:p>
+    <w:p>
+      <w:pPr>
+        <w:rPr>
+          <w:rFonts w:ascii="Courier New" w:hAnsi="Courier New" w:cs="Courier New"/>
+        </w:rPr>
+      </w:pPr>
+      <w:r>
+        <w:rPr>
+          <w:rFonts w:ascii="Courier New" w:hAnsi="Courier New" w:cs="Courier New"/>
+        </w:rPr>
+        <w:t>GROUP BY qty1.CUSTOMER_ID) t</w:t>
+      </w:r>
+    </w:p>
+    <w:p>
+      <w:pPr>
+        <w:rPr>
+          <w:rFonts w:ascii="Courier New" w:hAnsi="Courier New" w:cs="Courier New"/>
+        </w:rPr>
+      </w:pPr>
+      <w:r>
+        <w:rPr>
+          <w:rFonts w:ascii="Courier New" w:hAnsi="Courier New" w:cs="Courier New"/>
+        </w:rPr>
+        <w:t xml:space="preserve">WHERE </w:t>
+      </w:r>
+      <w:proofErr w:type="spellStart"/>
+      <w:proofErr w:type="gramStart"/>
+      <w:r>
+        <w:rPr>
+          <w:rFonts w:ascii="Courier New" w:hAnsi="Courier New" w:cs="Courier New"/>
+        </w:rPr>
+        <w:t>t.RANK</w:t>
+      </w:r>
+      <w:proofErr w:type="spellEnd"/>
+      <w:proofErr w:type="gramEnd"/>
+      <w:r>
+        <w:rPr>
+          <w:rFonts w:ascii="Courier New" w:hAnsi="Courier New" w:cs="Courier New"/>
+        </w:rPr>
+        <w:t xml:space="preserve"> &lt;=3;</w:t>
+      </w:r>
+    </w:p>
+    <w:p>
+      <w:pPr>
+        <w:rPr>
+          <w:rFonts w:ascii="Courier New" w:hAnsi="Courier New" w:cs="Courier New"/>
+        </w:rPr>
+      </w:pPr>
+      <w:r>
+        <w:rPr>
+          <w:rFonts w:ascii="Courier New" w:hAnsi="Courier New" w:cs="Courier New"/>
+          <w:noProof/>
+        </w:rPr>
+        <w:lastRenderedPageBreak/>
+        <w:drawing>
+          <wp:inline distT="0" distB="0" distL="0" distR="0" wp14:anchorId="7E19851D" wp14:editId="2AD0CA85">
+            <wp:extent cx="3803650" cy="3716157"/>
+            <wp:effectExtent l="0" t="0" r="6350" b="0"/>
+            <wp:docPr id="1" name="Picture 1"/>
+            <wp:cNvGraphicFramePr>
+              <a:graphicFrameLocks xmlns:a="http://schemas.openxmlformats.org/drawingml/2006/main" noChangeAspect="1"/>
+            </wp:cNvGraphicFramePr>
+            <a:graphic xmlns:a="http://schemas.openxmlformats.org/drawingml/2006/main">
+              <a:graphicData uri="http://schemas.openxmlformats.org/drawingml/2006/picture">
+                <pic:pic xmlns:pic="http://schemas.openxmlformats.org/drawingml/2006/picture">
+                  <pic:nvPicPr>
+                    <pic:cNvPr id="1" name="1.PNG"/>
+                    <pic:cNvPicPr/>
+                  </pic:nvPicPr>
+                  <pic:blipFill>
+                    <a:blip r:embed="rId5">
+                      <a:extLst>
+                        <a:ext uri="{28A0092B-C50C-407E-A947-70E740481C1C}">
+                          <a14:useLocalDpi xmlns:a14="http://schemas.microsoft.com/office/drawing/2010/main" val="0"/>
+                        </a:ext>
+                      </a:extLst>
+                    </a:blip>
+                    <a:stretch>
+                      <a:fillRect/>
+                    </a:stretch>
+                  </pic:blipFill>
+                  <pic:spPr>
+                    <a:xfrm>
+                      <a:off x="0" y="0"/>
+                      <a:ext cx="3810897" cy="3723237"/>
+                    </a:xfrm>
+                    <a:prstGeom prst="rect">
+                      <a:avLst/>
+                    </a:prstGeom>
+                  </pic:spPr>
+                </pic:pic>
+              </a:graphicData>
+            </a:graphic>
+          </wp:inline>
+        </w:drawing>
+      </w:r>
+    </w:p>
+    <w:p>
+      <w:pPr>
+        <w:pStyle w:val="ListParagraph"/>
+        <w:numPr>
+          <w:ilvl w:val="0"/>
+          <w:numId w:val="33"/>
+        </w:numPr>
+        <w:rPr>
+          <w:rFonts w:cstheme="minorHAnsi"/>
+        </w:rPr>
+      </w:pPr>
+      <w:r>
+        <w:t>List top 5% of products (product id and number of items) sold in each month of 2018 (you can replace 2018 with any other year that works for your database). Order your result based on month of the year from Jan to Dec.</w:t>
+      </w:r>
+    </w:p>
+    <w:p>
+      <w:pPr>
+        <w:ind w:left="360"/>
+        <w:rPr>
+          <w:rFonts w:ascii="Courier New" w:hAnsi="Courier New" w:cs="Courier New"/>
+        </w:rPr>
+      </w:pPr>
+      <w:r>
+        <w:rPr>
+          <w:rFonts w:ascii="Courier New" w:hAnsi="Courier New" w:cs="Courier New"/>
+        </w:rPr>
+        <w:t>select *</w:t>
+      </w:r>
+    </w:p>
+    <w:p>
+      <w:pPr>
+        <w:ind w:left="360"/>
+        <w:rPr>
+          <w:rFonts w:ascii="Courier New" w:hAnsi="Courier New" w:cs="Courier New"/>
+        </w:rPr>
+      </w:pPr>
+      <w:proofErr w:type="gramStart"/>
+      <w:r>
+        <w:rPr>
+          <w:rFonts w:ascii="Courier New" w:hAnsi="Courier New" w:cs="Courier New"/>
+        </w:rPr>
+        <w:t xml:space="preserve">from(  </w:t>
+      </w:r>
+      <w:proofErr w:type="gramEnd"/>
+      <w:r>
+        <w:rPr>
+          <w:rFonts w:ascii="Courier New" w:hAnsi="Courier New" w:cs="Courier New"/>
+        </w:rPr>
+        <w:t xml:space="preserve"> select </w:t>
+      </w:r>
+      <w:proofErr w:type="spellStart"/>
+      <w:r>
+        <w:rPr>
+          <w:rFonts w:ascii="Courier New" w:hAnsi="Courier New" w:cs="Courier New"/>
+        </w:rPr>
+        <w:t>painting_id</w:t>
+      </w:r>
+      <w:proofErr w:type="spellEnd"/>
+      <w:r>
+        <w:rPr>
+          <w:rFonts w:ascii="Courier New" w:hAnsi="Courier New" w:cs="Courier New"/>
+        </w:rPr>
+        <w:t xml:space="preserve">, mon, count, </w:t>
+      </w:r>
+      <w:proofErr w:type="spellStart"/>
+      <w:r>
+        <w:rPr>
+          <w:rFonts w:ascii="Courier New" w:hAnsi="Courier New" w:cs="Courier New"/>
+        </w:rPr>
+        <w:t>Top_Ranks</w:t>
+      </w:r>
+      <w:proofErr w:type="spellEnd"/>
+    </w:p>
+    <w:p>
+      <w:pPr>
+        <w:ind w:left="360"/>
+        <w:rPr>
+          <w:rFonts w:ascii="Courier New" w:hAnsi="Courier New" w:cs="Courier New"/>
+        </w:rPr>
+      </w:pPr>
+      <w:r>
+        <w:rPr>
+          <w:rFonts w:ascii="Courier New" w:hAnsi="Courier New" w:cs="Courier New"/>
+        </w:rPr>
+        <w:t xml:space="preserve">        </w:t>
+      </w:r>
+      <w:proofErr w:type="gramStart"/>
+      <w:r>
+        <w:rPr>
+          <w:rFonts w:ascii="Courier New" w:hAnsi="Courier New" w:cs="Courier New"/>
+        </w:rPr>
+        <w:t>from(</w:t>
+      </w:r>
+      <w:proofErr w:type="gramEnd"/>
+    </w:p>
+    <w:p>
+      <w:pPr>
+        <w:ind w:left="360"/>
+        <w:rPr>
+          <w:rFonts w:ascii="Courier New" w:hAnsi="Courier New" w:cs="Courier New"/>
+        </w:rPr>
+      </w:pPr>
+      <w:r>
+        <w:rPr>
+          <w:rFonts w:ascii="Courier New" w:hAnsi="Courier New" w:cs="Courier New"/>
+        </w:rPr>
+        <w:t xml:space="preserve">            </w:t>
+      </w:r>
+      <w:proofErr w:type="gramStart"/>
+      <w:r>
+        <w:rPr>
+          <w:rFonts w:ascii="Courier New" w:hAnsi="Courier New" w:cs="Courier New"/>
+        </w:rPr>
+        <w:t xml:space="preserve">select  </w:t>
+      </w:r>
+      <w:proofErr w:type="spellStart"/>
+      <w:r>
+        <w:rPr>
+          <w:rFonts w:ascii="Courier New" w:hAnsi="Courier New" w:cs="Courier New"/>
+        </w:rPr>
+        <w:t>ol</w:t>
+      </w:r>
+      <w:proofErr w:type="gramEnd"/>
+      <w:r>
+        <w:rPr>
+          <w:rFonts w:ascii="Courier New" w:hAnsi="Courier New" w:cs="Courier New"/>
+        </w:rPr>
+        <w:t>.painting_id,substr</w:t>
+      </w:r>
+      <w:proofErr w:type="spellEnd"/>
+      <w:r>
+        <w:rPr>
+          <w:rFonts w:ascii="Courier New" w:hAnsi="Courier New" w:cs="Courier New"/>
+        </w:rPr>
+        <w:t>(o.date_created,4,3) mon,  count(*) count,</w:t>
+      </w:r>
+    </w:p>
+    <w:p>
+      <w:pPr>
+        <w:ind w:left="360"/>
+        <w:rPr>
+          <w:rFonts w:ascii="Courier New" w:hAnsi="Courier New" w:cs="Courier New"/>
+        </w:rPr>
+      </w:pPr>
+      <w:r>
+        <w:rPr>
+          <w:rFonts w:ascii="Courier New" w:hAnsi="Courier New" w:cs="Courier New"/>
+        </w:rPr>
+        <w:t xml:space="preserve">                    </w:t>
+      </w:r>
+      <w:proofErr w:type="gramStart"/>
+      <w:r>
+        <w:rPr>
+          <w:rFonts w:ascii="Courier New" w:hAnsi="Courier New" w:cs="Courier New"/>
+        </w:rPr>
+        <w:t>NTILE(</w:t>
+      </w:r>
+      <w:proofErr w:type="gramEnd"/>
+      <w:r>
+        <w:rPr>
+          <w:rFonts w:ascii="Courier New" w:hAnsi="Courier New" w:cs="Courier New"/>
+        </w:rPr>
+        <w:t xml:space="preserve">20) OVER (ORDER BY count(*) DESC) AS </w:t>
+      </w:r>
+      <w:proofErr w:type="spellStart"/>
+      <w:r>
+        <w:rPr>
+          <w:rFonts w:ascii="Courier New" w:hAnsi="Courier New" w:cs="Courier New"/>
+        </w:rPr>
+        <w:t>Top_Ranks</w:t>
+      </w:r>
+      <w:proofErr w:type="spellEnd"/>
+    </w:p>
+    <w:p>
+      <w:pPr>
+        <w:ind w:left="360"/>
+        <w:rPr>
+          <w:rFonts w:ascii="Courier New" w:hAnsi="Courier New" w:cs="Courier New"/>
+        </w:rPr>
+      </w:pPr>
+      <w:r>
+        <w:rPr>
+          <w:rFonts w:ascii="Courier New" w:hAnsi="Courier New" w:cs="Courier New"/>
+        </w:rPr>
+        <w:t xml:space="preserve">            </w:t>
+      </w:r>
+      <w:proofErr w:type="gramStart"/>
+      <w:r>
+        <w:rPr>
+          <w:rFonts w:ascii="Courier New" w:hAnsi="Courier New" w:cs="Courier New"/>
+        </w:rPr>
+        <w:t xml:space="preserve">from  </w:t>
+      </w:r>
+      <w:proofErr w:type="spellStart"/>
+      <w:r>
+        <w:rPr>
+          <w:rFonts w:ascii="Courier New" w:hAnsi="Courier New" w:cs="Courier New"/>
+        </w:rPr>
+        <w:t>painting</w:t>
+      </w:r>
+      <w:proofErr w:type="gramEnd"/>
+      <w:r>
+        <w:rPr>
+          <w:rFonts w:ascii="Courier New" w:hAnsi="Courier New" w:cs="Courier New"/>
+        </w:rPr>
+        <w:t>_order</w:t>
+      </w:r>
+      <w:proofErr w:type="spellEnd"/>
+      <w:r>
+        <w:rPr>
+          <w:rFonts w:ascii="Courier New" w:hAnsi="Courier New" w:cs="Courier New"/>
+        </w:rPr>
+        <w:t xml:space="preserve"> </w:t>
+      </w:r>
+      <w:proofErr w:type="spellStart"/>
+      <w:r>
+        <w:rPr>
+          <w:rFonts w:ascii="Courier New" w:hAnsi="Courier New" w:cs="Courier New"/>
+        </w:rPr>
+        <w:t>ol</w:t>
+      </w:r>
+      <w:proofErr w:type="spellEnd"/>
+      <w:r>
+        <w:rPr>
+          <w:rFonts w:ascii="Courier New" w:hAnsi="Courier New" w:cs="Courier New"/>
+        </w:rPr>
+        <w:t xml:space="preserve">  join </w:t>
+      </w:r>
+      <w:proofErr w:type="spellStart"/>
+      <w:r>
+        <w:rPr>
+          <w:rFonts w:ascii="Courier New" w:hAnsi="Courier New" w:cs="Courier New"/>
+        </w:rPr>
+        <w:t>customer_order</w:t>
+      </w:r>
+      <w:proofErr w:type="spellEnd"/>
+      <w:r>
+        <w:rPr>
+          <w:rFonts w:ascii="Courier New" w:hAnsi="Courier New" w:cs="Courier New"/>
+        </w:rPr>
+        <w:t xml:space="preserve"> o on </w:t>
+      </w:r>
+      <w:proofErr w:type="spellStart"/>
+      <w:r>
+        <w:rPr>
+          <w:rFonts w:ascii="Courier New" w:hAnsi="Courier New" w:cs="Courier New"/>
+        </w:rPr>
+        <w:t>o.order_id</w:t>
+      </w:r>
+      <w:proofErr w:type="spellEnd"/>
+      <w:r>
+        <w:rPr>
+          <w:rFonts w:ascii="Courier New" w:hAnsi="Courier New" w:cs="Courier New"/>
+        </w:rPr>
+        <w:t>=</w:t>
+      </w:r>
+      <w:proofErr w:type="spellStart"/>
+      <w:r>
+        <w:rPr>
+          <w:rFonts w:ascii="Courier New" w:hAnsi="Courier New" w:cs="Courier New"/>
+        </w:rPr>
+        <w:t>ol.order_id</w:t>
+      </w:r>
+      <w:proofErr w:type="spellEnd"/>
+    </w:p>
+    <w:p>
+      <w:pPr>
+        <w:ind w:left="360"/>
+        <w:rPr>
+          <w:rFonts w:ascii="Courier New" w:hAnsi="Courier New" w:cs="Courier New"/>
+        </w:rPr>
+      </w:pPr>
+      <w:r>
+        <w:rPr>
+          <w:rFonts w:ascii="Courier New" w:hAnsi="Courier New" w:cs="Courier New"/>
+        </w:rPr>
+        <w:t xml:space="preserve">            where </w:t>
+      </w:r>
+      <w:proofErr w:type="spellStart"/>
+      <w:r>
+        <w:rPr>
+          <w:rFonts w:ascii="Courier New" w:hAnsi="Courier New" w:cs="Courier New"/>
+        </w:rPr>
+        <w:t>substr</w:t>
+      </w:r>
+      <w:proofErr w:type="spellEnd"/>
+      <w:r>
+        <w:rPr>
+          <w:rFonts w:ascii="Courier New" w:hAnsi="Courier New" w:cs="Courier New"/>
+        </w:rPr>
+        <w:t>(</w:t>
+      </w:r>
+      <w:proofErr w:type="gramStart"/>
+      <w:r>
+        <w:rPr>
+          <w:rFonts w:ascii="Courier New" w:hAnsi="Courier New" w:cs="Courier New"/>
+        </w:rPr>
+        <w:t>o.date</w:t>
+      </w:r>
+      <w:proofErr w:type="gramEnd"/>
+      <w:r>
+        <w:rPr>
+          <w:rFonts w:ascii="Courier New" w:hAnsi="Courier New" w:cs="Courier New"/>
+        </w:rPr>
+        <w:t>_created,8,2)=16 -- year 2016</w:t>
+      </w:r>
+    </w:p>
+    <w:p>
+      <w:pPr>
+        <w:ind w:left="360"/>
+        <w:rPr>
+          <w:rFonts w:ascii="Courier New" w:hAnsi="Courier New" w:cs="Courier New"/>
+        </w:rPr>
+      </w:pPr>
+      <w:r>
+        <w:rPr>
+          <w:rFonts w:ascii="Courier New" w:hAnsi="Courier New" w:cs="Courier New"/>
+        </w:rPr>
+        <w:t xml:space="preserve">            group by </w:t>
+      </w:r>
+      <w:proofErr w:type="spellStart"/>
+      <w:proofErr w:type="gramStart"/>
+      <w:r>
+        <w:rPr>
+          <w:rFonts w:ascii="Courier New" w:hAnsi="Courier New" w:cs="Courier New"/>
+        </w:rPr>
+        <w:t>ol.painting</w:t>
+      </w:r>
+      <w:proofErr w:type="gramEnd"/>
+      <w:r>
+        <w:rPr>
+          <w:rFonts w:ascii="Courier New" w:hAnsi="Courier New" w:cs="Courier New"/>
+        </w:rPr>
+        <w:t>_id</w:t>
+      </w:r>
+      <w:proofErr w:type="spellEnd"/>
+      <w:r>
+        <w:rPr>
+          <w:rFonts w:ascii="Courier New" w:hAnsi="Courier New" w:cs="Courier New"/>
+        </w:rPr>
+        <w:t xml:space="preserve">, </w:t>
+      </w:r>
+      <w:proofErr w:type="spellStart"/>
+      <w:r>
+        <w:rPr>
+          <w:rFonts w:ascii="Courier New" w:hAnsi="Courier New" w:cs="Courier New"/>
+        </w:rPr>
+        <w:t>substr</w:t>
+      </w:r>
+      <w:proofErr w:type="spellEnd"/>
+      <w:r>
+        <w:rPr>
+          <w:rFonts w:ascii="Courier New" w:hAnsi="Courier New" w:cs="Courier New"/>
+        </w:rPr>
+        <w:t>(o.date_created,4,3))</w:t>
+      </w:r>
+    </w:p>
+    <w:p>
+      <w:pPr>
+        <w:ind w:left="360"/>
+        <w:rPr>
+          <w:rFonts w:ascii="Courier New" w:hAnsi="Courier New" w:cs="Courier New"/>
+        </w:rPr>
+      </w:pPr>
+      <w:proofErr w:type="gramStart"/>
+      <w:r>
+        <w:rPr>
+          <w:rFonts w:ascii="Courier New" w:hAnsi="Courier New" w:cs="Courier New"/>
+        </w:rPr>
+        <w:t xml:space="preserve">where  </w:t>
+      </w:r>
+      <w:proofErr w:type="spellStart"/>
+      <w:r>
+        <w:rPr>
+          <w:rFonts w:ascii="Courier New" w:hAnsi="Courier New" w:cs="Courier New"/>
+        </w:rPr>
+        <w:t>Top</w:t>
+      </w:r>
+      <w:proofErr w:type="gramEnd"/>
+      <w:r>
+        <w:rPr>
+          <w:rFonts w:ascii="Courier New" w:hAnsi="Courier New" w:cs="Courier New"/>
+        </w:rPr>
+        <w:t>_Ranks</w:t>
+      </w:r>
+      <w:proofErr w:type="spellEnd"/>
+      <w:r>
+        <w:rPr>
+          <w:rFonts w:ascii="Courier New" w:hAnsi="Courier New" w:cs="Courier New"/>
+        </w:rPr>
+        <w:t xml:space="preserve"> =1)</w:t>
+      </w:r>
+    </w:p>
+    <w:p>
+      <w:pPr>
+        <w:ind w:left="360"/>
+        <w:rPr>
+          <w:rFonts w:ascii="Courier New" w:hAnsi="Courier New" w:cs="Courier New"/>
+        </w:rPr>
+      </w:pPr>
+      <w:r>
+        <w:rPr>
+          <w:rFonts w:ascii="Courier New" w:hAnsi="Courier New" w:cs="Courier New"/>
+        </w:rPr>
+        <w:t xml:space="preserve">ORDER BY </w:t>
+      </w:r>
+      <w:proofErr w:type="gramStart"/>
+      <w:r>
+        <w:rPr>
+          <w:rFonts w:ascii="Courier New" w:hAnsi="Courier New" w:cs="Courier New"/>
+        </w:rPr>
+        <w:t>DECODE(</w:t>
+      </w:r>
+      <w:proofErr w:type="gramEnd"/>
+      <w:r>
+        <w:rPr>
+          <w:rFonts w:ascii="Courier New" w:hAnsi="Courier New" w:cs="Courier New"/>
+        </w:rPr>
+        <w:t>mon,</w:t>
+      </w:r>
+    </w:p>
+    <w:p>
+      <w:pPr>
+        <w:ind w:left="360"/>
+        <w:rPr>
+          <w:rFonts w:ascii="Courier New" w:hAnsi="Courier New" w:cs="Courier New"/>
+        </w:rPr>
+      </w:pPr>
+      <w:r>
+        <w:rPr>
+          <w:rFonts w:ascii="Courier New" w:hAnsi="Courier New" w:cs="Courier New"/>
+        </w:rPr>
+        <w:t xml:space="preserve">            </w:t>
+      </w:r>
+      <w:r>
+        <w:rPr>
+          <w:rFonts w:ascii="Courier New" w:hAnsi="Courier New" w:cs="Courier New"/>
+        </w:rPr>
+        <w:tab/>
+        <w:t>'JAN',1,</w:t>
+      </w:r>
+    </w:p>
+    <w:p>
+      <w:pPr>
+        <w:ind w:left="360"/>
+        <w:rPr>
+          <w:rFonts w:ascii="Courier New" w:hAnsi="Courier New" w:cs="Courier New"/>
+        </w:rPr>
+      </w:pPr>
+      <w:r>
+        <w:rPr>
+          <w:rFonts w:ascii="Courier New" w:hAnsi="Courier New" w:cs="Courier New"/>
+        </w:rPr>
+        <w:tab/>
+      </w:r>
+      <w:r>
+        <w:rPr>
+          <w:rFonts w:ascii="Courier New" w:hAnsi="Courier New" w:cs="Courier New"/>
+        </w:rPr>
+        <w:tab/>
+        <w:t>'FEB',2,</w:t>
+      </w:r>
+    </w:p>
+    <w:p>
+      <w:pPr>
+        <w:ind w:left="360"/>
+        <w:rPr>
+          <w:rFonts w:ascii="Courier New" w:hAnsi="Courier New" w:cs="Courier New"/>
+        </w:rPr>
+      </w:pPr>
+      <w:r>
+        <w:rPr>
+          <w:rFonts w:ascii="Courier New" w:hAnsi="Courier New" w:cs="Courier New"/>
+        </w:rPr>
+        <w:tab/>
+      </w:r>
+      <w:r>
+        <w:rPr>
+          <w:rFonts w:ascii="Courier New" w:hAnsi="Courier New" w:cs="Courier New"/>
+        </w:rPr>
+        <w:tab/>
+        <w:t>'MAR',3,</w:t>
+      </w:r>
+    </w:p>
+    <w:p>
+      <w:pPr>
+        <w:ind w:left="360"/>
+        <w:rPr>
+          <w:rFonts w:ascii="Courier New" w:hAnsi="Courier New" w:cs="Courier New"/>
+        </w:rPr>
+      </w:pPr>
+      <w:r>
+        <w:rPr>
+          <w:rFonts w:ascii="Courier New" w:hAnsi="Courier New" w:cs="Courier New"/>
+        </w:rPr>
+        <w:tab/>
+      </w:r>
+      <w:r>
+        <w:rPr>
+          <w:rFonts w:ascii="Courier New" w:hAnsi="Courier New" w:cs="Courier New"/>
+        </w:rPr>
+        <w:tab/>
+        <w:t>'APR',4,</w:t>
+      </w:r>
+    </w:p>
+    <w:p>
+      <w:pPr>
+        <w:ind w:left="360"/>
+        <w:rPr>
+          <w:rFonts w:ascii="Courier New" w:hAnsi="Courier New" w:cs="Courier New"/>
+        </w:rPr>
+      </w:pPr>
+      <w:r>
+        <w:rPr>
+          <w:rFonts w:ascii="Courier New" w:hAnsi="Courier New" w:cs="Courier New"/>
+        </w:rPr>
+        <w:t xml:space="preserve">            </w:t>
+      </w:r>
+      <w:r>
+        <w:rPr>
+          <w:rFonts w:ascii="Courier New" w:hAnsi="Courier New" w:cs="Courier New"/>
+        </w:rPr>
+        <w:tab/>
+        <w:t>'MAY',5,</w:t>
+      </w:r>
+    </w:p>
+    <w:p>
+      <w:pPr>
+        <w:ind w:left="360"/>
+        <w:rPr>
+          <w:rFonts w:ascii="Courier New" w:hAnsi="Courier New" w:cs="Courier New"/>
+        </w:rPr>
+      </w:pPr>
+      <w:r>
+        <w:rPr>
+          <w:rFonts w:ascii="Courier New" w:hAnsi="Courier New" w:cs="Courier New"/>
+        </w:rPr>
+        <w:tab/>
+      </w:r>
+      <w:r>
+        <w:rPr>
+          <w:rFonts w:ascii="Courier New" w:hAnsi="Courier New" w:cs="Courier New"/>
+        </w:rPr>
+        <w:tab/>
+        <w:t>'JUN',6,</w:t>
+      </w:r>
+    </w:p>
+    <w:p>
+      <w:pPr>
+        <w:ind w:left="360"/>
+        <w:rPr>
+          <w:rFonts w:ascii="Courier New" w:hAnsi="Courier New" w:cs="Courier New"/>
+        </w:rPr>
+      </w:pPr>
+      <w:r>
+        <w:rPr>
+          <w:rFonts w:ascii="Courier New" w:hAnsi="Courier New" w:cs="Courier New"/>
+        </w:rPr>
+        <w:lastRenderedPageBreak/>
+        <w:tab/>
+      </w:r>
+      <w:r>
+        <w:rPr>
+          <w:rFonts w:ascii="Courier New" w:hAnsi="Courier New" w:cs="Courier New"/>
+        </w:rPr>
+        <w:tab/>
+        <w:t>'JUL',7,</w:t>
+      </w:r>
+    </w:p>
+    <w:p>
+      <w:pPr>
+        <w:ind w:left="360"/>
+        <w:rPr>
+          <w:rFonts w:ascii="Courier New" w:hAnsi="Courier New" w:cs="Courier New"/>
+        </w:rPr>
+      </w:pPr>
+      <w:r>
+        <w:rPr>
+          <w:rFonts w:ascii="Courier New" w:hAnsi="Courier New" w:cs="Courier New"/>
+        </w:rPr>
+        <w:t xml:space="preserve">            </w:t>
+      </w:r>
+      <w:r>
+        <w:rPr>
+          <w:rFonts w:ascii="Courier New" w:hAnsi="Courier New" w:cs="Courier New"/>
+        </w:rPr>
+        <w:tab/>
+        <w:t>'AUG',8,</w:t>
+      </w:r>
+    </w:p>
+    <w:p>
+      <w:pPr>
+        <w:ind w:left="360"/>
+        <w:rPr>
+          <w:rFonts w:ascii="Courier New" w:hAnsi="Courier New" w:cs="Courier New"/>
+        </w:rPr>
+      </w:pPr>
+      <w:r>
+        <w:rPr>
+          <w:rFonts w:ascii="Courier New" w:hAnsi="Courier New" w:cs="Courier New"/>
+        </w:rPr>
+        <w:tab/>
+      </w:r>
+      <w:r>
+        <w:rPr>
+          <w:rFonts w:ascii="Courier New" w:hAnsi="Courier New" w:cs="Courier New"/>
+        </w:rPr>
+        <w:tab/>
+        <w:t>'SEP',9,</w:t>
+      </w:r>
+    </w:p>
+    <w:p>
+      <w:pPr>
+        <w:ind w:left="360"/>
+        <w:rPr>
+          <w:rFonts w:ascii="Courier New" w:hAnsi="Courier New" w:cs="Courier New"/>
+        </w:rPr>
+      </w:pPr>
+      <w:r>
+        <w:rPr>
+          <w:rFonts w:ascii="Courier New" w:hAnsi="Courier New" w:cs="Courier New"/>
+        </w:rPr>
+        <w:tab/>
+      </w:r>
+      <w:r>
+        <w:rPr>
+          <w:rFonts w:ascii="Courier New" w:hAnsi="Courier New" w:cs="Courier New"/>
+        </w:rPr>
+        <w:tab/>
+        <w:t>'OCT',10,</w:t>
+      </w:r>
+    </w:p>
+    <w:p>
+      <w:pPr>
+        <w:ind w:left="360"/>
+        <w:rPr>
+          <w:rFonts w:ascii="Courier New" w:hAnsi="Courier New" w:cs="Courier New"/>
+        </w:rPr>
+      </w:pPr>
+      <w:r>
+        <w:rPr>
+          <w:rFonts w:ascii="Courier New" w:hAnsi="Courier New" w:cs="Courier New"/>
+        </w:rPr>
+        <w:t xml:space="preserve">            </w:t>
+      </w:r>
+      <w:r>
+        <w:rPr>
+          <w:rFonts w:ascii="Courier New" w:hAnsi="Courier New" w:cs="Courier New"/>
+        </w:rPr>
+        <w:tab/>
+        <w:t>'NOV',11,</w:t>
+      </w:r>
+    </w:p>
+    <w:p>
+      <w:pPr>
+        <w:ind w:left="360"/>
+        <w:rPr>
+          <w:rFonts w:ascii="Courier New" w:hAnsi="Courier New" w:cs="Courier New"/>
+        </w:rPr>
+      </w:pPr>
+      <w:r>
+        <w:rPr>
+          <w:rFonts w:ascii="Courier New" w:hAnsi="Courier New" w:cs="Courier New"/>
+        </w:rPr>
+        <w:t xml:space="preserve">            </w:t>
+      </w:r>
+      <w:r>
+        <w:rPr>
+          <w:rFonts w:ascii="Courier New" w:hAnsi="Courier New" w:cs="Courier New"/>
+        </w:rPr>
+        <w:tab/>
+        <w:t>'DEC',12);</w:t>
+      </w:r>
+    </w:p>
+    <w:p>
+      <w:r>
+        <w:rPr>
+          <w:noProof/>
+        </w:rPr>
+        <w:drawing>
+          <wp:inline distT="0" distB="0" distL="0" distR="0" wp14:anchorId="3DF8E77C" wp14:editId="63D2EFC8">
+            <wp:extent cx="5696139" cy="4794250"/>
+            <wp:effectExtent l="0" t="0" r="0" b="6350"/>
+            <wp:docPr id="2" name="Picture 2"/>
+            <wp:cNvGraphicFramePr>
+              <a:graphicFrameLocks xmlns:a="http://schemas.openxmlformats.org/drawingml/2006/main" noChangeAspect="1"/>
+            </wp:cNvGraphicFramePr>
+            <a:graphic xmlns:a="http://schemas.openxmlformats.org/drawingml/2006/main">
+              <a:graphicData uri="http://schemas.openxmlformats.org/drawingml/2006/picture">
+                <pic:pic xmlns:pic="http://schemas.openxmlformats.org/drawingml/2006/picture">
+                  <pic:nvPicPr>
+                    <pic:cNvPr id="2" name="2.PNG"/>
+                    <pic:cNvPicPr/>
+                  </pic:nvPicPr>
+                  <pic:blipFill>
+                    <a:blip r:embed="rId6">
+                      <a:extLst>
+                        <a:ext uri="{28A0092B-C50C-407E-A947-70E740481C1C}">
+                          <a14:useLocalDpi xmlns:a14="http://schemas.microsoft.com/office/drawing/2010/main" val="0"/>
+                        </a:ext>
+                      </a:extLst>
+                    </a:blip>
+                    <a:stretch>
+                      <a:fillRect/>
+                    </a:stretch>
+                  </pic:blipFill>
+                  <pic:spPr>
+                    <a:xfrm>
+                      <a:off x="0" y="0"/>
+                      <a:ext cx="5699078" cy="4796724"/>
+                    </a:xfrm>
+                    <a:prstGeom prst="rect">
+                      <a:avLst/>
+                    </a:prstGeom>
+                  </pic:spPr>
+                </pic:pic>
+              </a:graphicData>
+            </a:graphic>
+          </wp:inline>
+        </w:drawing>
+      </w:r>
+    </w:p>
+    <w:p>
+      <w:pPr>
+        <w:pStyle w:val="ListParagraph"/>
+        <w:numPr>
+          <w:ilvl w:val="0"/>
+          <w:numId w:val="33"/>
+        </w:numPr>
+      </w:pPr>
+      <w:r>
+        <w:t xml:space="preserve">Get the subtotal of all Commissions of all the Employees who have a Commission listed, use NVL for those who don’t have a Commission to set their Commission Field to 0 and then exclude them from the query results. </w:t>
+      </w:r>
+    </w:p>
+    <w:p>
+      <w:pPr>
+        <w:ind w:left="360"/>
+        <w:rPr>
+          <w:rFonts w:ascii="Courier New" w:hAnsi="Courier New" w:cs="Courier New"/>
+        </w:rPr>
+      </w:pPr>
+      <w:r>
+        <w:rPr>
+          <w:rFonts w:ascii="Courier New" w:hAnsi="Courier New" w:cs="Courier New"/>
+        </w:rPr>
+        <w:t>SELECT NVL(</w:t>
+      </w:r>
+      <w:proofErr w:type="spellStart"/>
+      <w:proofErr w:type="gramStart"/>
+      <w:r>
+        <w:rPr>
+          <w:rFonts w:ascii="Courier New" w:hAnsi="Courier New" w:cs="Courier New"/>
+        </w:rPr>
+        <w:t>O.EMPLOYEE.FIRST</w:t>
+      </w:r>
+      <w:proofErr w:type="gramEnd"/>
+      <w:r>
+        <w:rPr>
+          <w:rFonts w:ascii="Courier New" w:hAnsi="Courier New" w:cs="Courier New"/>
+        </w:rPr>
+        <w:t>_NAME,'Total</w:t>
+      </w:r>
+      <w:proofErr w:type="spellEnd"/>
+      <w:r>
+        <w:rPr>
+          <w:rFonts w:ascii="Courier New" w:hAnsi="Courier New" w:cs="Courier New"/>
+        </w:rPr>
+        <w:t>') Employee,</w:t>
+      </w:r>
+    </w:p>
+    <w:p>
+      <w:pPr>
+        <w:ind w:left="360"/>
+        <w:rPr>
+          <w:rFonts w:ascii="Courier New" w:hAnsi="Courier New" w:cs="Courier New"/>
+        </w:rPr>
+      </w:pPr>
+      <w:r>
+        <w:rPr>
+          <w:rFonts w:ascii="Courier New" w:hAnsi="Courier New" w:cs="Courier New"/>
+        </w:rPr>
+        <w:t xml:space="preserve">       SUM(NVL(</w:t>
+      </w:r>
+      <w:proofErr w:type="gramStart"/>
+      <w:r>
+        <w:rPr>
+          <w:rFonts w:ascii="Courier New" w:hAnsi="Courier New" w:cs="Courier New"/>
+        </w:rPr>
+        <w:t>O.EMPLOYEE.COMMISSION</w:t>
+      </w:r>
+      <w:proofErr w:type="gramEnd"/>
+      <w:r>
+        <w:rPr>
+          <w:rFonts w:ascii="Courier New" w:hAnsi="Courier New" w:cs="Courier New"/>
+        </w:rPr>
+        <w:t>,0)) Commission</w:t>
+      </w:r>
+    </w:p>
+    <w:p>
+      <w:pPr>
+        <w:ind w:left="360"/>
+        <w:rPr>
+          <w:rFonts w:ascii="Courier New" w:hAnsi="Courier New" w:cs="Courier New"/>
+        </w:rPr>
+      </w:pPr>
+      <w:r>
+        <w:rPr>
+          <w:rFonts w:ascii="Courier New" w:hAnsi="Courier New" w:cs="Courier New"/>
+        </w:rPr>
+        <w:t>FROM O_EMPLOYEE O</w:t>
+      </w:r>
+    </w:p>
+    <w:p>
+      <w:pPr>
+        <w:ind w:left="360"/>
+        <w:rPr>
+          <w:rFonts w:ascii="Courier New" w:hAnsi="Courier New" w:cs="Courier New"/>
+        </w:rPr>
+      </w:pPr>
+      <w:r>
+        <w:rPr>
+          <w:rFonts w:ascii="Courier New" w:hAnsi="Courier New" w:cs="Courier New"/>
+        </w:rPr>
+        <w:t>GROUP BY ROLLUP (</w:t>
+      </w:r>
+      <w:proofErr w:type="gramStart"/>
+      <w:r>
+        <w:rPr>
+          <w:rFonts w:ascii="Courier New" w:hAnsi="Courier New" w:cs="Courier New"/>
+        </w:rPr>
+        <w:t>O.EMPLOYEE.FIRST</w:t>
+      </w:r>
+      <w:proofErr w:type="gramEnd"/>
+      <w:r>
+        <w:rPr>
+          <w:rFonts w:ascii="Courier New" w:hAnsi="Courier New" w:cs="Courier New"/>
+        </w:rPr>
+        <w:t>_NAME)</w:t>
+      </w:r>
+    </w:p>
+    <w:p>
+      <w:pPr>
+        <w:ind w:left="360"/>
+        <w:rPr>
+          <w:rFonts w:ascii="Courier New" w:hAnsi="Courier New" w:cs="Courier New"/>
+        </w:rPr>
+      </w:pPr>
+      <w:r>
+        <w:rPr>
+          <w:rFonts w:ascii="Courier New" w:hAnsi="Courier New" w:cs="Courier New"/>
+        </w:rPr>
+        <w:t>HAVING (SUM(NVL(</w:t>
+      </w:r>
+      <w:proofErr w:type="gramStart"/>
+      <w:r>
+        <w:rPr>
+          <w:rFonts w:ascii="Courier New" w:hAnsi="Courier New" w:cs="Courier New"/>
+        </w:rPr>
+        <w:t>O.EMPLOYEE.COMMISSION</w:t>
+      </w:r>
+      <w:proofErr w:type="gramEnd"/>
+      <w:r>
+        <w:rPr>
+          <w:rFonts w:ascii="Courier New" w:hAnsi="Courier New" w:cs="Courier New"/>
+        </w:rPr>
+        <w:t>,0))) NOT IN (0);</w:t>
+      </w:r>
+    </w:p>
+    <w:p>
+      <w:pPr>
+        <w:ind w:left="360"/>
+        <w:rPr>
+          <w:rFonts w:ascii="Courier New" w:hAnsi="Courier New" w:cs="Courier New"/>
+        </w:rPr>
+      </w:pPr>
+      <w:r>
+        <w:rPr>
+          <w:rFonts w:ascii="Courier New" w:hAnsi="Courier New" w:cs="Courier New"/>
+          <w:noProof/>
+        </w:rPr>
+        <w:lastRenderedPageBreak/>
+        <w:drawing>
+          <wp:inline distT="0" distB="0" distL="0" distR="0" wp14:anchorId="0D38E6E4" wp14:editId="5788F062">
+            <wp:extent cx="3921688" cy="4178300"/>
+            <wp:effectExtent l="0" t="0" r="3175" b="0"/>
+            <wp:docPr id="3" name="Picture 3"/>
+            <wp:cNvGraphicFramePr>
+              <a:graphicFrameLocks xmlns:a="http://schemas.openxmlformats.org/drawingml/2006/main" noChangeAspect="1"/>
+            </wp:cNvGraphicFramePr>
+            <a:graphic xmlns:a="http://schemas.openxmlformats.org/drawingml/2006/main">
+              <a:graphicData uri="http://schemas.openxmlformats.org/drawingml/2006/picture">
+                <pic:pic xmlns:pic="http://schemas.openxmlformats.org/drawingml/2006/picture">
+                  <pic:nvPicPr>
+                    <pic:cNvPr id="3" name="3.PNG"/>
+                    <pic:cNvPicPr/>
+                  </pic:nvPicPr>
+                  <pic:blipFill>
+                    <a:blip r:embed="rId7">
+                      <a:extLst>
+                        <a:ext uri="{28A0092B-C50C-407E-A947-70E740481C1C}">
+                          <a14:useLocalDpi xmlns:a14="http://schemas.microsoft.com/office/drawing/2010/main" val="0"/>
+                        </a:ext>
+                      </a:extLst>
+                    </a:blip>
+                    <a:stretch>
+                      <a:fillRect/>
+                    </a:stretch>
+                  </pic:blipFill>
+                  <pic:spPr>
+                    <a:xfrm>
+                      <a:off x="0" y="0"/>
+                      <a:ext cx="3925698" cy="4182572"/>
+                    </a:xfrm>
+                    <a:prstGeom prst="rect">
+                      <a:avLst/>
+                    </a:prstGeom>
+                  </pic:spPr>
+                </pic:pic>
+              </a:graphicData>
+            </a:graphic>
+          </wp:inline>
+        </w:drawing>
+      </w:r>
+    </w:p>
+    <w:p>
+      <w:pPr>
+        <w:ind w:left="360"/>
+        <w:rPr>
+          <w:rFonts w:ascii="Courier New" w:hAnsi="Courier New" w:cs="Courier New"/>
+        </w:rPr>
+      </w:pPr>
+    </w:p>
+    <w:p>
+      <w:pPr>
+        <w:pStyle w:val="ListParagraph"/>
+        <w:numPr>
+          <w:ilvl w:val="0"/>
+          <w:numId w:val="33"/>
+        </w:numPr>
+        <w:rPr>
+          <w:rFonts w:cstheme="minorHAnsi"/>
+        </w:rPr>
+      </w:pPr>
+      <w:r>
+        <w:rPr>
+          <w:rFonts w:cstheme="minorHAnsi"/>
+        </w:rPr>
+        <w:t xml:space="preserve">Using CASE, Classify Employees by Status (use “Seasonal” and “Non-Seasonal”) and College status (“College Student” and “Non-College Student”). You should have 3 columns as a result: </w:t>
+      </w:r>
+      <w:proofErr w:type="spellStart"/>
+      <w:r>
+        <w:rPr>
+          <w:rFonts w:cstheme="minorHAnsi"/>
+        </w:rPr>
+        <w:t>Firstname</w:t>
+      </w:r>
+      <w:proofErr w:type="spellEnd"/>
+      <w:r>
+        <w:rPr>
+          <w:rFonts w:cstheme="minorHAnsi"/>
+        </w:rPr>
+        <w:t xml:space="preserve">, Status, and </w:t>
+      </w:r>
+      <w:proofErr w:type="spellStart"/>
+      <w:r>
+        <w:rPr>
+          <w:rFonts w:cstheme="minorHAnsi"/>
+        </w:rPr>
+        <w:t>College_Status</w:t>
+      </w:r>
+      <w:proofErr w:type="spellEnd"/>
+    </w:p>
+    <w:p>
+      <w:pPr>
+        <w:ind w:left="360"/>
+        <w:rPr>
+          <w:rFonts w:ascii="Courier New" w:hAnsi="Courier New" w:cs="Courier New"/>
+        </w:rPr>
+      </w:pPr>
+      <w:r>
+        <w:rPr>
+          <w:rFonts w:ascii="Courier New" w:hAnsi="Courier New" w:cs="Courier New"/>
+        </w:rPr>
+        <w:t xml:space="preserve">SELECT </w:t>
+      </w:r>
+      <w:proofErr w:type="gramStart"/>
+      <w:r>
+        <w:rPr>
+          <w:rFonts w:ascii="Courier New" w:hAnsi="Courier New" w:cs="Courier New"/>
+        </w:rPr>
+        <w:t>O.EMPLOYEE.FIRST</w:t>
+      </w:r>
+      <w:proofErr w:type="gramEnd"/>
+      <w:r>
+        <w:rPr>
+          <w:rFonts w:ascii="Courier New" w:hAnsi="Courier New" w:cs="Courier New"/>
+        </w:rPr>
+        <w:t>_NAME,</w:t>
+      </w:r>
+    </w:p>
+    <w:p>
+      <w:pPr>
+        <w:ind w:left="360"/>
+        <w:rPr>
+          <w:rFonts w:ascii="Courier New" w:hAnsi="Courier New" w:cs="Courier New"/>
+        </w:rPr>
+      </w:pPr>
+      <w:r>
+        <w:rPr>
+          <w:rFonts w:ascii="Courier New" w:hAnsi="Courier New" w:cs="Courier New"/>
+        </w:rPr>
+        <w:t xml:space="preserve">       (CASE WHEN </w:t>
+      </w:r>
+      <w:proofErr w:type="gramStart"/>
+      <w:r>
+        <w:rPr>
+          <w:rFonts w:ascii="Courier New" w:hAnsi="Courier New" w:cs="Courier New"/>
+        </w:rPr>
+        <w:t>O.EMPLOYEE.SEASONAL</w:t>
+      </w:r>
+      <w:proofErr w:type="gramEnd"/>
+      <w:r>
+        <w:rPr>
+          <w:rFonts w:ascii="Courier New" w:hAnsi="Courier New" w:cs="Courier New"/>
+        </w:rPr>
+        <w:t>_STATUS='T' THEN 'Seasonal'</w:t>
+      </w:r>
+    </w:p>
+    <w:p>
+      <w:pPr>
+        <w:ind w:left="360"/>
+        <w:rPr>
+          <w:rFonts w:ascii="Courier New" w:hAnsi="Courier New" w:cs="Courier New"/>
+        </w:rPr>
+      </w:pPr>
+      <w:r>
+        <w:rPr>
+          <w:rFonts w:ascii="Courier New" w:hAnsi="Courier New" w:cs="Courier New"/>
+        </w:rPr>
+        <w:t xml:space="preserve">              WHEN </w:t>
+      </w:r>
+      <w:proofErr w:type="gramStart"/>
+      <w:r>
+        <w:rPr>
+          <w:rFonts w:ascii="Courier New" w:hAnsi="Courier New" w:cs="Courier New"/>
+        </w:rPr>
+        <w:t>O.EMPLOYEE.SEASONAL</w:t>
+      </w:r>
+      <w:proofErr w:type="gramEnd"/>
+      <w:r>
+        <w:rPr>
+          <w:rFonts w:ascii="Courier New" w:hAnsi="Courier New" w:cs="Courier New"/>
+        </w:rPr>
+        <w:t>_STATUS='F' THEN 'Non-Seasonal'</w:t>
+      </w:r>
+    </w:p>
+    <w:p>
+      <w:pPr>
+        <w:ind w:left="360"/>
+        <w:rPr>
+          <w:rFonts w:ascii="Courier New" w:hAnsi="Courier New" w:cs="Courier New"/>
+        </w:rPr>
+      </w:pPr>
+    </w:p>
+    <w:p>
+      <w:pPr>
+        <w:ind w:left="360"/>
+        <w:rPr>
+          <w:rFonts w:ascii="Courier New" w:hAnsi="Courier New" w:cs="Courier New"/>
+        </w:rPr>
+      </w:pPr>
+      <w:r>
+        <w:rPr>
+          <w:rFonts w:ascii="Courier New" w:hAnsi="Courier New" w:cs="Courier New"/>
+        </w:rPr>
+        <w:t xml:space="preserve">         END) Status,</w:t>
+      </w:r>
+    </w:p>
+    <w:p>
+      <w:pPr>
+        <w:ind w:left="360"/>
+        <w:rPr>
+          <w:rFonts w:ascii="Courier New" w:hAnsi="Courier New" w:cs="Courier New"/>
+        </w:rPr>
+      </w:pPr>
+      <w:r>
+        <w:rPr>
+          <w:rFonts w:ascii="Courier New" w:hAnsi="Courier New" w:cs="Courier New"/>
+        </w:rPr>
+        <w:t xml:space="preserve">       (CASE WHEN </w:t>
+      </w:r>
+      <w:proofErr w:type="gramStart"/>
+      <w:r>
+        <w:rPr>
+          <w:rFonts w:ascii="Courier New" w:hAnsi="Courier New" w:cs="Courier New"/>
+        </w:rPr>
+        <w:t>O.EMPLOYEE</w:t>
+      </w:r>
+      <w:proofErr w:type="gramEnd"/>
+      <w:r>
+        <w:rPr>
+          <w:rFonts w:ascii="Courier New" w:hAnsi="Courier New" w:cs="Courier New"/>
+        </w:rPr>
+        <w:t>_ID NOT IN (SELECT C.EMPLOYEE_ID</w:t>
+      </w:r>
+    </w:p>
+    <w:p>
+      <w:pPr>
+        <w:ind w:left="360"/>
+        <w:rPr>
+          <w:rFonts w:ascii="Courier New" w:hAnsi="Courier New" w:cs="Courier New"/>
+        </w:rPr>
+      </w:pPr>
+      <w:r>
+        <w:rPr>
+          <w:rFonts w:ascii="Courier New" w:hAnsi="Courier New" w:cs="Courier New"/>
+        </w:rPr>
+        <w:t xml:space="preserve">                                   FROM COLLEGE C)</w:t>
+      </w:r>
+    </w:p>
+    <w:p>
+      <w:pPr>
+        <w:ind w:left="360"/>
+        <w:rPr>
+          <w:rFonts w:ascii="Courier New" w:hAnsi="Courier New" w:cs="Courier New"/>
+        </w:rPr>
+      </w:pPr>
+      <w:r>
+        <w:rPr>
+          <w:rFonts w:ascii="Courier New" w:hAnsi="Courier New" w:cs="Courier New"/>
+        </w:rPr>
+        <w:t xml:space="preserve">         THEN 'Non-College Student'</w:t>
+      </w:r>
+    </w:p>
+    <w:p>
+      <w:pPr>
+        <w:ind w:left="360"/>
+        <w:rPr>
+          <w:rFonts w:ascii="Courier New" w:hAnsi="Courier New" w:cs="Courier New"/>
+        </w:rPr>
+      </w:pPr>
+      <w:r>
+        <w:rPr>
+          <w:rFonts w:ascii="Courier New" w:hAnsi="Courier New" w:cs="Courier New"/>
+        </w:rPr>
+        <w:t xml:space="preserve">         WHEN </w:t>
+      </w:r>
+      <w:proofErr w:type="gramStart"/>
+      <w:r>
+        <w:rPr>
+          <w:rFonts w:ascii="Courier New" w:hAnsi="Courier New" w:cs="Courier New"/>
+        </w:rPr>
+        <w:t>O.EMPLOYEE</w:t>
+      </w:r>
+      <w:proofErr w:type="gramEnd"/>
+      <w:r>
+        <w:rPr>
+          <w:rFonts w:ascii="Courier New" w:hAnsi="Courier New" w:cs="Courier New"/>
+        </w:rPr>
+        <w:t>_ID IN (SELECT C.EMPLOYEE_ID</w:t>
+      </w:r>
+    </w:p>
+    <w:p>
+      <w:pPr>
+        <w:ind w:left="360"/>
+        <w:rPr>
+          <w:rFonts w:ascii="Courier New" w:hAnsi="Courier New" w:cs="Courier New"/>
+        </w:rPr>
+      </w:pPr>
+      <w:r>
+        <w:rPr>
+          <w:rFonts w:ascii="Courier New" w:hAnsi="Courier New" w:cs="Courier New"/>
+        </w:rPr>
+        <w:t xml:space="preserve">                                   FROM COLLEGE C)</w:t>
+      </w:r>
+    </w:p>
+    <w:p>
+      <w:pPr>
+        <w:ind w:left="360"/>
+        <w:rPr>
+          <w:rFonts w:ascii="Courier New" w:hAnsi="Courier New" w:cs="Courier New"/>
+        </w:rPr>
+      </w:pPr>
+      <w:r>
+        <w:rPr>
+          <w:rFonts w:ascii="Courier New" w:hAnsi="Courier New" w:cs="Courier New"/>
+        </w:rPr>
+        <w:t xml:space="preserve">         THEN 'College Student'</w:t>
+      </w:r>
+    </w:p>
+    <w:p>
+      <w:pPr>
+        <w:ind w:left="360"/>
+        <w:rPr>
+          <w:rFonts w:ascii="Courier New" w:hAnsi="Courier New" w:cs="Courier New"/>
+        </w:rPr>
+      </w:pPr>
+      <w:r>
+        <w:rPr>
+          <w:rFonts w:ascii="Courier New" w:hAnsi="Courier New" w:cs="Courier New"/>
+        </w:rPr>
+        <w:t xml:space="preserve">         END) </w:t>
+      </w:r>
+      <w:proofErr w:type="spellStart"/>
+      <w:r>
+        <w:rPr>
+          <w:rFonts w:ascii="Courier New" w:hAnsi="Courier New" w:cs="Courier New"/>
+        </w:rPr>
+        <w:t>College_Status</w:t>
+      </w:r>
+      <w:proofErr w:type="spellEnd"/>
+    </w:p>
+    <w:p>
+      <w:pPr>
+        <w:ind w:left="360"/>
+        <w:rPr>
+          <w:rFonts w:ascii="Courier New" w:hAnsi="Courier New" w:cs="Courier New"/>
+        </w:rPr>
+      </w:pPr>
+      <w:r>
+        <w:rPr>
+          <w:rFonts w:ascii="Courier New" w:hAnsi="Courier New" w:cs="Courier New"/>
+        </w:rPr>
+        <w:t>FROM O_EMPLOYEE O</w:t>
+      </w:r>
+    </w:p>
+    <w:p>
+      <w:bookmarkStart w:id="0" w:name="_GoBack"/>
+      <w:r>
+        <w:rPr>
+          <w:noProof/>
+        </w:rPr>
+        <w:lastRenderedPageBreak/>
+        <w:drawing>
+          <wp:inline distT="0" distB="0" distL="0" distR="0" wp14:anchorId="65E6163F" wp14:editId="14E6BA3D">
+            <wp:extent cx="5172075" cy="4876800"/>
+            <wp:effectExtent l="0" t="0" r="9525" b="0"/>
+            <wp:docPr id="4" name="Picture 4"/>
+            <wp:cNvGraphicFramePr>
+              <a:graphicFrameLocks xmlns:a="http://schemas.openxmlformats.org/drawingml/2006/main" noChangeAspect="1"/>
+            </wp:cNvGraphicFramePr>
+            <a:graphic xmlns:a="http://schemas.openxmlformats.org/drawingml/2006/main">
+              <a:graphicData uri="http://schemas.openxmlformats.org/drawingml/2006/picture">
+                <pic:pic xmlns:pic="http://schemas.openxmlformats.org/drawingml/2006/picture">
+                  <pic:nvPicPr>
+                    <pic:cNvPr id="4" name="4.PNG"/>
+                    <pic:cNvPicPr/>
+                  </pic:nvPicPr>
+                  <pic:blipFill>
+                    <a:blip r:embed="rId8">
+                      <a:extLst>
+                        <a:ext uri="{28A0092B-C50C-407E-A947-70E740481C1C}">
+                          <a14:useLocalDpi xmlns:a14="http://schemas.microsoft.com/office/drawing/2010/main" val="0"/>
+                        </a:ext>
+                      </a:extLst>
+                    </a:blip>
+                    <a:stretch>
+                      <a:fillRect/>
+                    </a:stretch>
+                  </pic:blipFill>
+                  <pic:spPr>
+                    <a:xfrm>
+                      <a:off x="0" y="0"/>
+                      <a:ext cx="5175895" cy="4880402"/>
+                    </a:xfrm>
+                    <a:prstGeom prst="rect">
+                      <a:avLst/>
+                    </a:prstGeom>
+                  </pic:spPr>
+                </pic:pic>
+              </a:graphicData>
+            </a:graphic>
+          </wp:inline>
+        </w:drawing>
+      </w:r>
+      <w:bookmarkEnd w:id="0"/>
+    </w:p>
     <w:p>
       <w:r>
         <w:t>P2.2</w:t>
@@ -2212,6 +3977,7 @@
         <w:spacing w:after="0"/>
       </w:pPr>
       <w:r>
+        <w:lastRenderedPageBreak/>
         <w:t>P2.3</w:t>
       </w:r>
       <w:r>
@@ -2461,7 +4227,6 @@
           <w:sz w:val="20"/>
           <w:szCs w:val="20"/>
         </w:rPr>
-        <w:lastRenderedPageBreak/>
         <w:t>Develop a user defined functions that will accept product category id, month, and year. This function then will return total sales for that product.</w:t>
       </w:r>
     </w:p>
@@ -3342,6 +5107,7 @@
           <w:rFonts w:eastAsia="Times New Roman" w:cstheme="minorHAnsi"/>
           <w:color w:val="000000"/>
         </w:rPr>
+        <w:lastRenderedPageBreak/>
         <w:t>Sales analysis considering customer data, order data, and product data, product category, month of the customer order, and year of customer visit</w:t>
       </w:r>
     </w:p>
@@ -3460,7 +5226,6 @@
         <w:spacing w:after="200" w:line="276" w:lineRule="auto"/>
       </w:pPr>
       <w:r>
-        <w:lastRenderedPageBreak/>
         <w:t xml:space="preserve">Draw the star schema diagram </w:t>
       </w:r>
     </w:p>
@@ -3987,6 +5752,7 @@
         <w:spacing w:after="0"/>
       </w:pPr>
       <w:r>
+        <w:lastRenderedPageBreak/>
         <w:t xml:space="preserve">Part1 Should include </w:t>
       </w:r>
     </w:p>
@@ -6465,6 +8231,95 @@
     </w:lvl>
   </w:abstractNum>
   <w:abstractNum w:abstractNumId="22" w15:restartNumberingAfterBreak="0">
+    <w:nsid w:val="55D0589E"/>
+    <w:multiLevelType w:val="hybridMultilevel"/>
+    <w:tmpl w:val="ABAC680C"/>
+    <w:lvl w:ilvl="0" w:tplc="FE8ABC8A">
+      <w:start w:val="1"/>
+      <w:numFmt w:val="decimal"/>
+      <w:lvlText w:val="%1.)"/>
+      <w:lvlJc w:val="left"/>
+      <w:pPr>
+        <w:ind w:left="720" w:hanging="360"/>
+      </w:pPr>
+      <w:rPr>
+        <w:rFonts w:hint="default"/>
+      </w:rPr>
+    </w:lvl>
+    <w:lvl w:ilvl="1" w:tplc="04090019" w:tentative="1">
+      <w:start w:val="1"/>
+      <w:numFmt w:val="lowerLetter"/>
+      <w:lvlText w:val="%2."/>
+      <w:lvlJc w:val="left"/>
+      <w:pPr>
+        <w:ind w:left="1440" w:hanging="360"/>
+      </w:pPr>
+    </w:lvl>
+    <w:lvl w:ilvl="2" w:tplc="0409001B" w:tentative="1">
+      <w:start w:val="1"/>
+      <w:numFmt w:val="lowerRoman"/>
+      <w:lvlText w:val="%3."/>
+      <w:lvlJc w:val="right"/>
+      <w:pPr>
+        <w:ind w:left="2160" w:hanging="180"/>
+      </w:pPr>
+    </w:lvl>
+    <w:lvl w:ilvl="3" w:tplc="0409000F" w:tentative="1">
+      <w:start w:val="1"/>
+      <w:numFmt w:val="decimal"/>
+      <w:lvlText w:val="%4."/>
+      <w:lvlJc w:val="left"/>
+      <w:pPr>
+        <w:ind w:left="2880" w:hanging="360"/>
+      </w:pPr>
+    </w:lvl>
+    <w:lvl w:ilvl="4" w:tplc="04090019" w:tentative="1">
+      <w:start w:val="1"/>
+      <w:numFmt w:val="lowerLetter"/>
+      <w:lvlText w:val="%5."/>
+      <w:lvlJc w:val="left"/>
+      <w:pPr>
+        <w:ind w:left="3600" w:hanging="360"/>
+      </w:pPr>
+    </w:lvl>
+    <w:lvl w:ilvl="5" w:tplc="0409001B" w:tentative="1">
+      <w:start w:val="1"/>
+      <w:numFmt w:val="lowerRoman"/>
+      <w:lvlText w:val="%6."/>
+      <w:lvlJc w:val="right"/>
+      <w:pPr>
+        <w:ind w:left="4320" w:hanging="180"/>
+      </w:pPr>
+    </w:lvl>
+    <w:lvl w:ilvl="6" w:tplc="0409000F" w:tentative="1">
+      <w:start w:val="1"/>
+      <w:numFmt w:val="decimal"/>
+      <w:lvlText w:val="%7."/>
+      <w:lvlJc w:val="left"/>
+      <w:pPr>
+        <w:ind w:left="5040" w:hanging="360"/>
+      </w:pPr>
+    </w:lvl>
+    <w:lvl w:ilvl="7" w:tplc="04090019" w:tentative="1">
+      <w:start w:val="1"/>
+      <w:numFmt w:val="lowerLetter"/>
+      <w:lvlText w:val="%8."/>
+      <w:lvlJc w:val="left"/>
+      <w:pPr>
+        <w:ind w:left="5760" w:hanging="360"/>
+      </w:pPr>
+    </w:lvl>
+    <w:lvl w:ilvl="8" w:tplc="0409001B" w:tentative="1">
+      <w:start w:val="1"/>
+      <w:numFmt w:val="lowerRoman"/>
+      <w:lvlText w:val="%9."/>
+      <w:lvlJc w:val="right"/>
+      <w:pPr>
+        <w:ind w:left="6480" w:hanging="180"/>
+      </w:pPr>
+    </w:lvl>
+  </w:abstractNum>
+  <w:abstractNum w:abstractNumId="23" w15:restartNumberingAfterBreak="0">
     <w:nsid w:val="577B5A49"/>
     <w:multiLevelType w:val="multilevel"/>
     <w:tmpl w:val="D2800CCC"/>
@@ -6577,7 +8432,7 @@
       </w:rPr>
     </w:lvl>
   </w:abstractNum>
-  <w:abstractNum w:abstractNumId="23" w15:restartNumberingAfterBreak="0">
+  <w:abstractNum w:abstractNumId="24" w15:restartNumberingAfterBreak="0">
     <w:nsid w:val="597F1E91"/>
     <w:multiLevelType w:val="multilevel"/>
     <w:tmpl w:val="8FD6A708"/>
@@ -6690,7 +8545,7 @@
       </w:rPr>
     </w:lvl>
   </w:abstractNum>
-  <w:abstractNum w:abstractNumId="24" w15:restartNumberingAfterBreak="0">
+  <w:abstractNum w:abstractNumId="25" w15:restartNumberingAfterBreak="0">
     <w:nsid w:val="59C23495"/>
     <w:multiLevelType w:val="hybridMultilevel"/>
     <w:tmpl w:val="09EC232E"/>
@@ -6803,7 +8658,7 @@
       </w:rPr>
     </w:lvl>
   </w:abstractNum>
-  <w:abstractNum w:abstractNumId="25" w15:restartNumberingAfterBreak="0">
+  <w:abstractNum w:abstractNumId="26" w15:restartNumberingAfterBreak="0">
     <w:nsid w:val="5B6503FC"/>
     <w:multiLevelType w:val="multilevel"/>
     <w:tmpl w:val="35F69050"/>
@@ -6916,7 +8771,7 @@
       </w:rPr>
     </w:lvl>
   </w:abstractNum>
-  <w:abstractNum w:abstractNumId="26" w15:restartNumberingAfterBreak="0">
+  <w:abstractNum w:abstractNumId="27" w15:restartNumberingAfterBreak="0">
     <w:nsid w:val="610B4111"/>
     <w:multiLevelType w:val="multilevel"/>
     <w:tmpl w:val="EA30CA64"/>
@@ -7029,7 +8884,7 @@
       </w:rPr>
     </w:lvl>
   </w:abstractNum>
-  <w:abstractNum w:abstractNumId="27" w15:restartNumberingAfterBreak="0">
+  <w:abstractNum w:abstractNumId="28" w15:restartNumberingAfterBreak="0">
     <w:nsid w:val="69507DC2"/>
     <w:multiLevelType w:val="hybridMultilevel"/>
     <w:tmpl w:val="BA6651EA"/>
@@ -7118,7 +8973,7 @@
       </w:pPr>
     </w:lvl>
   </w:abstractNum>
-  <w:abstractNum w:abstractNumId="28" w15:restartNumberingAfterBreak="0">
+  <w:abstractNum w:abstractNumId="29" w15:restartNumberingAfterBreak="0">
     <w:nsid w:val="7342746D"/>
     <w:multiLevelType w:val="hybridMultilevel"/>
     <w:tmpl w:val="9244E43C"/>
@@ -7231,7 +9086,7 @@
       </w:rPr>
     </w:lvl>
   </w:abstractNum>
-  <w:abstractNum w:abstractNumId="29" w15:restartNumberingAfterBreak="0">
+  <w:abstractNum w:abstractNumId="30" w15:restartNumberingAfterBreak="0">
     <w:nsid w:val="774C7679"/>
     <w:multiLevelType w:val="multilevel"/>
     <w:tmpl w:val="92A89BD4"/>
@@ -7344,7 +9199,7 @@
       </w:rPr>
     </w:lvl>
   </w:abstractNum>
-  <w:abstractNum w:abstractNumId="30" w15:restartNumberingAfterBreak="0">
+  <w:abstractNum w:abstractNumId="31" w15:restartNumberingAfterBreak="0">
     <w:nsid w:val="78D9619E"/>
     <w:multiLevelType w:val="hybridMultilevel"/>
     <w:tmpl w:val="87DA4D98"/>
@@ -7430,7 +9285,7 @@
       </w:pPr>
     </w:lvl>
   </w:abstractNum>
-  <w:abstractNum w:abstractNumId="31" w15:restartNumberingAfterBreak="0">
+  <w:abstractNum w:abstractNumId="32" w15:restartNumberingAfterBreak="0">
     <w:nsid w:val="7BAF3EA0"/>
     <w:multiLevelType w:val="hybridMultilevel"/>
     <w:tmpl w:val="86026882"/>
@@ -7553,10 +9408,10 @@
     <w:abstractNumId w:val="21"/>
   </w:num>
   <w:num w:numId="4">
-    <w:abstractNumId w:val="27"/>
+    <w:abstractNumId w:val="28"/>
   </w:num>
   <w:num w:numId="5">
-    <w:abstractNumId w:val="24"/>
+    <w:abstractNumId w:val="25"/>
   </w:num>
   <w:num w:numId="6">
     <w:abstractNumId w:val="15"/>
@@ -7565,7 +9420,7 @@
     <w:abstractNumId w:val="14"/>
   </w:num>
   <w:num w:numId="8">
-    <w:abstractNumId w:val="26"/>
+    <w:abstractNumId w:val="27"/>
   </w:num>
   <w:num w:numId="9">
     <w:abstractNumId w:val="9"/>
@@ -7577,10 +9432,10 @@
     <w:abstractNumId w:val="1"/>
   </w:num>
   <w:num w:numId="12">
-    <w:abstractNumId w:val="25"/>
+    <w:abstractNumId w:val="26"/>
   </w:num>
   <w:num w:numId="13">
-    <w:abstractNumId w:val="22"/>
+    <w:abstractNumId w:val="23"/>
   </w:num>
   <w:num w:numId="14">
     <w:abstractNumId w:val="17"/>
@@ -7610,13 +9465,13 @@
     <w:abstractNumId w:val="8"/>
   </w:num>
   <w:num w:numId="23">
-    <w:abstractNumId w:val="23"/>
+    <w:abstractNumId w:val="24"/>
   </w:num>
   <w:num w:numId="24">
-    <w:abstractNumId w:val="29"/>
+    <w:abstractNumId w:val="30"/>
   </w:num>
   <w:num w:numId="25">
-    <w:abstractNumId w:val="28"/>
+    <w:abstractNumId w:val="29"/>
   </w:num>
   <w:num w:numId="26">
     <w:abstractNumId w:val="7"/>
@@ -7634,10 +9489,13 @@
     <w:abstractNumId w:val="11"/>
   </w:num>
   <w:num w:numId="31">
-    <w:abstractNumId w:val="30"/>
+    <w:abstractNumId w:val="31"/>
   </w:num>
   <w:num w:numId="32">
-    <w:abstractNumId w:val="31"/>
+    <w:abstractNumId w:val="32"/>
+  </w:num>
+  <w:num w:numId="33">
+    <w:abstractNumId w:val="22"/>
   </w:num>
 </w:numbering>
 </file>

</xml_diff>

<commit_message>
moving on to UDFs
</commit_message>
<xml_diff>
--- a/Test 2/Test2 take home test-SP2019.docx
+++ b/Test 2/Test2 take home test-SP2019.docx
@@ -5049,6 +5049,7 @@
           <w:highlight w:val="yellow"/>
         </w:rPr>
       </w:pPr>
+      <w:commentRangeStart w:id="0"/>
       <w:r>
         <w:rPr>
           <w:highlight w:val="yellow"/>
@@ -5066,6 +5067,13 @@
           <w:highlight w:val="yellow"/>
         </w:rPr>
         <w:t xml:space="preserve"> </w:t>
+      </w:r>
+      <w:commentRangeEnd w:id="0"/>
+      <w:r>
+        <w:rPr>
+          <w:rStyle w:val="CommentReference"/>
+        </w:rPr>
+        <w:commentReference w:id="0"/>
       </w:r>
     </w:p>
     <w:p>
@@ -5080,16 +5088,16 @@
       <w:r>
         <w:t xml:space="preserve">List all product categories, product name, average number </w:t>
       </w:r>
-      <w:commentRangeStart w:id="0"/>
+      <w:commentRangeStart w:id="1"/>
       <w:r>
         <w:t xml:space="preserve">of visitors </w:t>
       </w:r>
-      <w:commentRangeEnd w:id="0"/>
+      <w:commentRangeEnd w:id="1"/>
       <w:r>
         <w:rPr>
           <w:rStyle w:val="CommentReference"/>
         </w:rPr>
-        <w:commentReference w:id="0"/>
+        <w:commentReference w:id="1"/>
       </w:r>
       <w:r>
         <w:t>per month, and average of visitors for every year</w:t>
@@ -7805,21 +7813,13 @@
         <w:t xml:space="preserve">(PLSQL) </w:t>
       </w:r>
       <w:r>
-        <w:t xml:space="preserve">List all product categories, product name, average number </w:t>
-      </w:r>
-      <w:commentRangeStart w:id="1"/>
-      <w:r>
-        <w:t xml:space="preserve">of visitors </w:t>
-      </w:r>
-      <w:commentRangeEnd w:id="1"/>
-      <w:r>
-        <w:rPr>
-          <w:rStyle w:val="CommentReference"/>
-        </w:rPr>
-        <w:commentReference w:id="1"/>
-      </w:r>
-      <w:r>
-        <w:t>per month, and average of visitors for every year</w:t>
+        <w:t>List all product categories, product name, average number of visitors</w:t>
+      </w:r>
+      <w:r>
+        <w:t xml:space="preserve"> (Customers)</w:t>
+      </w:r>
+      <w:r>
+        <w:t xml:space="preserve"> per month, and average of visitors for every year</w:t>
       </w:r>
     </w:p>
     <w:p>
@@ -8036,15 +8036,7 @@
         <w:rPr>
           <w:rFonts w:ascii="Courier New" w:hAnsi="Courier New" w:cs="Courier New"/>
         </w:rPr>
-        <w:t>, ROUND(</w:t>
-      </w:r>
-      <w:bookmarkStart w:id="2" w:name="_GoBack"/>
-      <w:bookmarkEnd w:id="2"/>
-      <w:r>
-        <w:rPr>
-          <w:rFonts w:ascii="Courier New" w:hAnsi="Courier New" w:cs="Courier New"/>
-        </w:rPr>
-        <w:t>COUNT(</w:t>
+        <w:t>, ROUND(COUNT(</w:t>
       </w:r>
       <w:proofErr w:type="spellStart"/>
       <w:r>
@@ -8443,8 +8435,7 @@
         <w:spacing w:line="240" w:lineRule="auto"/>
         <w:ind w:left="1440"/>
         <w:rPr>
-          <w:sz w:val="20"/>
-          <w:szCs w:val="20"/>
+          <w:rFonts w:ascii="Courier New" w:hAnsi="Courier New" w:cs="Courier New"/>
         </w:rPr>
       </w:pPr>
       <w:r>
@@ -8452,6 +8443,1275 @@
           <w:rFonts w:ascii="Courier New" w:hAnsi="Courier New" w:cs="Courier New"/>
         </w:rPr>
         <w:t>END;</w:t>
+      </w:r>
+    </w:p>
+    <w:p>
+      <w:pPr>
+        <w:spacing w:line="240" w:lineRule="auto"/>
+        <w:ind w:left="1440"/>
+        <w:rPr>
+          <w:sz w:val="20"/>
+          <w:szCs w:val="20"/>
+        </w:rPr>
+      </w:pPr>
+      <w:r>
+        <w:rPr>
+          <w:noProof/>
+          <w:sz w:val="20"/>
+          <w:szCs w:val="20"/>
+        </w:rPr>
+        <w:drawing>
+          <wp:inline distT="0" distB="0" distL="0" distR="0" wp14:anchorId="415E1979" wp14:editId="2FE0DB10">
+            <wp:extent cx="3949700" cy="2449545"/>
+            <wp:effectExtent l="0" t="0" r="0" b="8255"/>
+            <wp:docPr id="14" name="Picture 14"/>
+            <wp:cNvGraphicFramePr>
+              <a:graphicFrameLocks xmlns:a="http://schemas.openxmlformats.org/drawingml/2006/main" noChangeAspect="1"/>
+            </wp:cNvGraphicFramePr>
+            <a:graphic xmlns:a="http://schemas.openxmlformats.org/drawingml/2006/main">
+              <a:graphicData uri="http://schemas.openxmlformats.org/drawingml/2006/picture">
+                <pic:pic xmlns:pic="http://schemas.openxmlformats.org/drawingml/2006/picture">
+                  <pic:nvPicPr>
+                    <pic:cNvPr id="14" name="3.PNG"/>
+                    <pic:cNvPicPr/>
+                  </pic:nvPicPr>
+                  <pic:blipFill>
+                    <a:blip r:embed="rId21" cstate="print">
+                      <a:extLst>
+                        <a:ext uri="{28A0092B-C50C-407E-A947-70E740481C1C}">
+                          <a14:useLocalDpi xmlns:a14="http://schemas.microsoft.com/office/drawing/2010/main" val="0"/>
+                        </a:ext>
+                      </a:extLst>
+                    </a:blip>
+                    <a:stretch>
+                      <a:fillRect/>
+                    </a:stretch>
+                  </pic:blipFill>
+                  <pic:spPr>
+                    <a:xfrm>
+                      <a:off x="0" y="0"/>
+                      <a:ext cx="3955802" cy="2453330"/>
+                    </a:xfrm>
+                    <a:prstGeom prst="rect">
+                      <a:avLst/>
+                    </a:prstGeom>
+                  </pic:spPr>
+                </pic:pic>
+              </a:graphicData>
+            </a:graphic>
+          </wp:inline>
+        </w:drawing>
+      </w:r>
+    </w:p>
+    <w:p>
+      <w:pPr>
+        <w:pStyle w:val="ListParagraph"/>
+        <w:numPr>
+          <w:ilvl w:val="2"/>
+          <w:numId w:val="37"/>
+        </w:numPr>
+        <w:spacing w:after="0"/>
+      </w:pPr>
+      <w:r>
+        <w:t xml:space="preserve">(PLSQL) </w:t>
+      </w:r>
+      <w:r>
+        <w:t>List all employee id, full name (last name, first name), job title, current salary, and number of years working for us.</w:t>
+      </w:r>
+    </w:p>
+    <w:p>
+      <w:pPr>
+        <w:pStyle w:val="ListParagraph"/>
+        <w:spacing w:after="0"/>
+        <w:rPr>
+          <w:rFonts w:ascii="Courier New" w:hAnsi="Courier New" w:cs="Courier New"/>
+        </w:rPr>
+      </w:pPr>
+      <w:r>
+        <w:rPr>
+          <w:rFonts w:ascii="Courier New" w:hAnsi="Courier New" w:cs="Courier New"/>
+        </w:rPr>
+        <w:t xml:space="preserve">set </w:t>
+      </w:r>
+      <w:proofErr w:type="spellStart"/>
+      <w:r>
+        <w:rPr>
+          <w:rFonts w:ascii="Courier New" w:hAnsi="Courier New" w:cs="Courier New"/>
+        </w:rPr>
+        <w:t>serveroutput</w:t>
+      </w:r>
+      <w:proofErr w:type="spellEnd"/>
+      <w:r>
+        <w:rPr>
+          <w:rFonts w:ascii="Courier New" w:hAnsi="Courier New" w:cs="Courier New"/>
+        </w:rPr>
+        <w:t xml:space="preserve"> on</w:t>
+      </w:r>
+    </w:p>
+    <w:p>
+      <w:pPr>
+        <w:pStyle w:val="ListParagraph"/>
+        <w:spacing w:after="0"/>
+        <w:rPr>
+          <w:rFonts w:ascii="Courier New" w:hAnsi="Courier New" w:cs="Courier New"/>
+        </w:rPr>
+      </w:pPr>
+      <w:r>
+        <w:rPr>
+          <w:rFonts w:ascii="Courier New" w:hAnsi="Courier New" w:cs="Courier New"/>
+        </w:rPr>
+        <w:lastRenderedPageBreak/>
+        <w:t>declare</w:t>
+      </w:r>
+    </w:p>
+    <w:p>
+      <w:pPr>
+        <w:pStyle w:val="ListParagraph"/>
+        <w:spacing w:after="0"/>
+        <w:rPr>
+          <w:rFonts w:ascii="Courier New" w:hAnsi="Courier New" w:cs="Courier New"/>
+        </w:rPr>
+      </w:pPr>
+      <w:r>
+        <w:rPr>
+          <w:rFonts w:ascii="Courier New" w:hAnsi="Courier New" w:cs="Courier New"/>
+        </w:rPr>
+        <w:t xml:space="preserve">    begin</w:t>
+      </w:r>
+    </w:p>
+    <w:p>
+      <w:pPr>
+        <w:pStyle w:val="ListParagraph"/>
+        <w:spacing w:after="0"/>
+        <w:rPr>
+          <w:rFonts w:ascii="Courier New" w:hAnsi="Courier New" w:cs="Courier New"/>
+        </w:rPr>
+      </w:pPr>
+      <w:r>
+        <w:rPr>
+          <w:rFonts w:ascii="Courier New" w:hAnsi="Courier New" w:cs="Courier New"/>
+        </w:rPr>
+        <w:t xml:space="preserve">    </w:t>
+      </w:r>
+      <w:proofErr w:type="spellStart"/>
+      <w:r>
+        <w:rPr>
+          <w:rFonts w:ascii="Courier New" w:hAnsi="Courier New" w:cs="Courier New"/>
+        </w:rPr>
+        <w:t>dbms_output.put_</w:t>
+      </w:r>
+      <w:proofErr w:type="gramStart"/>
+      <w:r>
+        <w:rPr>
+          <w:rFonts w:ascii="Courier New" w:hAnsi="Courier New" w:cs="Courier New"/>
+        </w:rPr>
+        <w:t>line</w:t>
+      </w:r>
+      <w:proofErr w:type="spellEnd"/>
+      <w:r>
+        <w:rPr>
+          <w:rFonts w:ascii="Courier New" w:hAnsi="Courier New" w:cs="Courier New"/>
+        </w:rPr>
+        <w:t>(</w:t>
+      </w:r>
+      <w:proofErr w:type="gramEnd"/>
+      <w:r>
+        <w:rPr>
+          <w:rFonts w:ascii="Courier New" w:hAnsi="Courier New" w:cs="Courier New"/>
+        </w:rPr>
+        <w:t>'Employee ID'||'  '||'First Name'||' '||'Last Name'||</w:t>
+      </w:r>
+    </w:p>
+    <w:p>
+      <w:pPr>
+        <w:pStyle w:val="ListParagraph"/>
+        <w:spacing w:after="0"/>
+        <w:rPr>
+          <w:rFonts w:ascii="Courier New" w:hAnsi="Courier New" w:cs="Courier New"/>
+        </w:rPr>
+      </w:pPr>
+      <w:r>
+        <w:rPr>
+          <w:rFonts w:ascii="Courier New" w:hAnsi="Courier New" w:cs="Courier New"/>
+        </w:rPr>
+        <w:t xml:space="preserve">    ' '||'Salary'||' '||'Employment Status');</w:t>
+      </w:r>
+    </w:p>
+    <w:p>
+      <w:pPr>
+        <w:pStyle w:val="ListParagraph"/>
+        <w:spacing w:after="0"/>
+        <w:rPr>
+          <w:rFonts w:ascii="Courier New" w:hAnsi="Courier New" w:cs="Courier New"/>
+        </w:rPr>
+      </w:pPr>
+      <w:r>
+        <w:rPr>
+          <w:rFonts w:ascii="Courier New" w:hAnsi="Courier New" w:cs="Courier New"/>
+        </w:rPr>
+        <w:t xml:space="preserve">    for </w:t>
+      </w:r>
+      <w:proofErr w:type="spellStart"/>
+      <w:r>
+        <w:rPr>
+          <w:rFonts w:ascii="Courier New" w:hAnsi="Courier New" w:cs="Courier New"/>
+        </w:rPr>
+        <w:t>cnt_var</w:t>
+      </w:r>
+      <w:proofErr w:type="spellEnd"/>
+      <w:r>
+        <w:rPr>
+          <w:rFonts w:ascii="Courier New" w:hAnsi="Courier New" w:cs="Courier New"/>
+        </w:rPr>
+        <w:t xml:space="preserve"> in </w:t>
+      </w:r>
+      <w:proofErr w:type="gramStart"/>
+      <w:r>
+        <w:rPr>
+          <w:rFonts w:ascii="Courier New" w:hAnsi="Courier New" w:cs="Courier New"/>
+        </w:rPr>
+        <w:t>( SELECT</w:t>
+      </w:r>
+      <w:proofErr w:type="gramEnd"/>
+    </w:p>
+    <w:p>
+      <w:pPr>
+        <w:pStyle w:val="ListParagraph"/>
+        <w:spacing w:after="0"/>
+        <w:rPr>
+          <w:rFonts w:ascii="Courier New" w:hAnsi="Courier New" w:cs="Courier New"/>
+        </w:rPr>
+      </w:pPr>
+      <w:r>
+        <w:rPr>
+          <w:rFonts w:ascii="Courier New" w:hAnsi="Courier New" w:cs="Courier New"/>
+        </w:rPr>
+        <w:t xml:space="preserve">        </w:t>
+      </w:r>
+      <w:proofErr w:type="gramStart"/>
+      <w:r>
+        <w:rPr>
+          <w:rFonts w:ascii="Courier New" w:hAnsi="Courier New" w:cs="Courier New"/>
+        </w:rPr>
+        <w:t>O.EMPLOYEE</w:t>
+      </w:r>
+      <w:proofErr w:type="gramEnd"/>
+      <w:r>
+        <w:rPr>
+          <w:rFonts w:ascii="Courier New" w:hAnsi="Courier New" w:cs="Courier New"/>
+        </w:rPr>
+        <w:t xml:space="preserve">_ID,O.EMPLOYEE.FIRST_NAME </w:t>
+      </w:r>
+      <w:proofErr w:type="spellStart"/>
+      <w:r>
+        <w:rPr>
+          <w:rFonts w:ascii="Courier New" w:hAnsi="Courier New" w:cs="Courier New"/>
+        </w:rPr>
+        <w:t>fname,O.EMPLOYEE.LAST_NAME</w:t>
+      </w:r>
+      <w:proofErr w:type="spellEnd"/>
+      <w:r>
+        <w:rPr>
+          <w:rFonts w:ascii="Courier New" w:hAnsi="Courier New" w:cs="Courier New"/>
+        </w:rPr>
+        <w:t xml:space="preserve"> </w:t>
+      </w:r>
+      <w:proofErr w:type="spellStart"/>
+      <w:r>
+        <w:rPr>
+          <w:rFonts w:ascii="Courier New" w:hAnsi="Courier New" w:cs="Courier New"/>
+        </w:rPr>
+        <w:t>lname,O.EMPLOYEE.RATE</w:t>
+      </w:r>
+      <w:proofErr w:type="spellEnd"/>
+      <w:r>
+        <w:rPr>
+          <w:rFonts w:ascii="Courier New" w:hAnsi="Courier New" w:cs="Courier New"/>
+        </w:rPr>
+        <w:t xml:space="preserve"> CURRENT_SALARY,</w:t>
+      </w:r>
+    </w:p>
+    <w:p>
+      <w:pPr>
+        <w:pStyle w:val="ListParagraph"/>
+        <w:spacing w:after="0"/>
+        <w:rPr>
+          <w:rFonts w:ascii="Courier New" w:hAnsi="Courier New" w:cs="Courier New"/>
+        </w:rPr>
+      </w:pPr>
+      <w:r>
+        <w:rPr>
+          <w:rFonts w:ascii="Courier New" w:hAnsi="Courier New" w:cs="Courier New"/>
+        </w:rPr>
+        <w:t xml:space="preserve">        SUBSTR(TO_CHAR(NVL((MONTHS_BETWEEN(</w:t>
+      </w:r>
+      <w:proofErr w:type="gramStart"/>
+      <w:r>
+        <w:rPr>
+          <w:rFonts w:ascii="Courier New" w:hAnsi="Courier New" w:cs="Courier New"/>
+        </w:rPr>
+        <w:t>SYSDATE,JH</w:t>
+      </w:r>
+      <w:proofErr w:type="gramEnd"/>
+      <w:r>
+        <w:rPr>
+          <w:rFonts w:ascii="Courier New" w:hAnsi="Courier New" w:cs="Courier New"/>
+        </w:rPr>
+        <w:t>.START_DATE)),0)/12),1,4)||' Years Employed'</w:t>
+      </w:r>
+    </w:p>
+    <w:p>
+      <w:pPr>
+        <w:pStyle w:val="ListParagraph"/>
+        <w:spacing w:after="0"/>
+        <w:rPr>
+          <w:rFonts w:ascii="Courier New" w:hAnsi="Courier New" w:cs="Courier New"/>
+        </w:rPr>
+      </w:pPr>
+      <w:r>
+        <w:rPr>
+          <w:rFonts w:ascii="Courier New" w:hAnsi="Courier New" w:cs="Courier New"/>
+        </w:rPr>
+        <w:t xml:space="preserve">        </w:t>
+      </w:r>
+      <w:proofErr w:type="spellStart"/>
+      <w:r>
+        <w:rPr>
+          <w:rFonts w:ascii="Courier New" w:hAnsi="Courier New" w:cs="Courier New"/>
+        </w:rPr>
+        <w:t>Employment_Status</w:t>
+      </w:r>
+      <w:proofErr w:type="spellEnd"/>
+    </w:p>
+    <w:p>
+      <w:pPr>
+        <w:pStyle w:val="ListParagraph"/>
+        <w:spacing w:after="0"/>
+        <w:rPr>
+          <w:rFonts w:ascii="Courier New" w:hAnsi="Courier New" w:cs="Courier New"/>
+        </w:rPr>
+      </w:pPr>
+      <w:r>
+        <w:rPr>
+          <w:rFonts w:ascii="Courier New" w:hAnsi="Courier New" w:cs="Courier New"/>
+        </w:rPr>
+        <w:t xml:space="preserve">        FROM O_EMPLOYEE O</w:t>
+      </w:r>
+    </w:p>
+    <w:p>
+      <w:pPr>
+        <w:pStyle w:val="ListParagraph"/>
+        <w:spacing w:after="0"/>
+        <w:rPr>
+          <w:rFonts w:ascii="Courier New" w:hAnsi="Courier New" w:cs="Courier New"/>
+        </w:rPr>
+      </w:pPr>
+      <w:r>
+        <w:rPr>
+          <w:rFonts w:ascii="Courier New" w:hAnsi="Courier New" w:cs="Courier New"/>
+        </w:rPr>
+        <w:t xml:space="preserve">        JOIN JOB_HISTORY JH on </w:t>
+      </w:r>
+      <w:proofErr w:type="gramStart"/>
+      <w:r>
+        <w:rPr>
+          <w:rFonts w:ascii="Courier New" w:hAnsi="Courier New" w:cs="Courier New"/>
+        </w:rPr>
+        <w:t>O.EMPLOYEE</w:t>
+      </w:r>
+      <w:proofErr w:type="gramEnd"/>
+      <w:r>
+        <w:rPr>
+          <w:rFonts w:ascii="Courier New" w:hAnsi="Courier New" w:cs="Courier New"/>
+        </w:rPr>
+        <w:t>_ID = JH.EMPLOYEE_ID);</w:t>
+      </w:r>
+    </w:p>
+    <w:p>
+      <w:pPr>
+        <w:pStyle w:val="ListParagraph"/>
+        <w:spacing w:after="0"/>
+        <w:rPr>
+          <w:rFonts w:ascii="Courier New" w:hAnsi="Courier New" w:cs="Courier New"/>
+        </w:rPr>
+      </w:pPr>
+      <w:r>
+        <w:rPr>
+          <w:rFonts w:ascii="Courier New" w:hAnsi="Courier New" w:cs="Courier New"/>
+        </w:rPr>
+        <w:t xml:space="preserve">        LOOP</w:t>
+      </w:r>
+    </w:p>
+    <w:p>
+      <w:pPr>
+        <w:pStyle w:val="ListParagraph"/>
+        <w:spacing w:after="0"/>
+        <w:rPr>
+          <w:rFonts w:ascii="Courier New" w:hAnsi="Courier New" w:cs="Courier New"/>
+        </w:rPr>
+      </w:pPr>
+      <w:r>
+        <w:rPr>
+          <w:rFonts w:ascii="Courier New" w:hAnsi="Courier New" w:cs="Courier New"/>
+        </w:rPr>
+        <w:t xml:space="preserve">        dbms_output.put_</w:t>
+      </w:r>
+      <w:proofErr w:type="gramStart"/>
+      <w:r>
+        <w:rPr>
+          <w:rFonts w:ascii="Courier New" w:hAnsi="Courier New" w:cs="Courier New"/>
+        </w:rPr>
+        <w:t>line(</w:t>
+      </w:r>
+      <w:proofErr w:type="gramEnd"/>
+      <w:r>
+        <w:rPr>
+          <w:rFonts w:ascii="Courier New" w:hAnsi="Courier New" w:cs="Courier New"/>
+        </w:rPr>
+        <w:t>RPAD(cnt_var.EMPLOYEE_ID,10)||''||RPAD(cnt_var.fname,12)||''||</w:t>
+      </w:r>
+    </w:p>
+    <w:p>
+      <w:pPr>
+        <w:pStyle w:val="ListParagraph"/>
+        <w:spacing w:after="0"/>
+        <w:rPr>
+          <w:rFonts w:ascii="Courier New" w:hAnsi="Courier New" w:cs="Courier New"/>
+        </w:rPr>
+      </w:pPr>
+      <w:r>
+        <w:rPr>
+          <w:rFonts w:ascii="Courier New" w:hAnsi="Courier New" w:cs="Courier New"/>
+        </w:rPr>
+        <w:t xml:space="preserve">                            </w:t>
+      </w:r>
+      <w:proofErr w:type="gramStart"/>
+      <w:r>
+        <w:rPr>
+          <w:rFonts w:ascii="Courier New" w:hAnsi="Courier New" w:cs="Courier New"/>
+        </w:rPr>
+        <w:t>RPAD(</w:t>
+      </w:r>
+      <w:proofErr w:type="gramEnd"/>
+      <w:r>
+        <w:rPr>
+          <w:rFonts w:ascii="Courier New" w:hAnsi="Courier New" w:cs="Courier New"/>
+        </w:rPr>
+        <w:t>cnt_var.lname,10)||''||RPAD(cnt_var.CURRENT_SALARY,10)||''||</w:t>
+      </w:r>
+    </w:p>
+    <w:p>
+      <w:pPr>
+        <w:pStyle w:val="ListParagraph"/>
+        <w:spacing w:after="0"/>
+        <w:rPr>
+          <w:rFonts w:ascii="Courier New" w:hAnsi="Courier New" w:cs="Courier New"/>
+        </w:rPr>
+      </w:pPr>
+      <w:r>
+        <w:rPr>
+          <w:rFonts w:ascii="Courier New" w:hAnsi="Courier New" w:cs="Courier New"/>
+        </w:rPr>
+        <w:t xml:space="preserve">                            </w:t>
+      </w:r>
+      <w:proofErr w:type="spellStart"/>
+      <w:r>
+        <w:rPr>
+          <w:rFonts w:ascii="Courier New" w:hAnsi="Courier New" w:cs="Courier New"/>
+        </w:rPr>
+        <w:t>cnt_</w:t>
+      </w:r>
+      <w:proofErr w:type="gramStart"/>
+      <w:r>
+        <w:rPr>
+          <w:rFonts w:ascii="Courier New" w:hAnsi="Courier New" w:cs="Courier New"/>
+        </w:rPr>
+        <w:t>var.Employment</w:t>
+      </w:r>
+      <w:proofErr w:type="gramEnd"/>
+      <w:r>
+        <w:rPr>
+          <w:rFonts w:ascii="Courier New" w:hAnsi="Courier New" w:cs="Courier New"/>
+        </w:rPr>
+        <w:t>_Status</w:t>
+      </w:r>
+      <w:proofErr w:type="spellEnd"/>
+      <w:r>
+        <w:rPr>
+          <w:rFonts w:ascii="Courier New" w:hAnsi="Courier New" w:cs="Courier New"/>
+        </w:rPr>
+        <w:t>);</w:t>
+      </w:r>
+    </w:p>
+    <w:p>
+      <w:pPr>
+        <w:pStyle w:val="ListParagraph"/>
+        <w:spacing w:after="0"/>
+        <w:rPr>
+          <w:rFonts w:ascii="Courier New" w:hAnsi="Courier New" w:cs="Courier New"/>
+        </w:rPr>
+      </w:pPr>
+      <w:r>
+        <w:rPr>
+          <w:rFonts w:ascii="Courier New" w:hAnsi="Courier New" w:cs="Courier New"/>
+        </w:rPr>
+        <w:t xml:space="preserve">        END LOOP;</w:t>
+      </w:r>
+    </w:p>
+    <w:p>
+      <w:pPr>
+        <w:pStyle w:val="ListParagraph"/>
+        <w:spacing w:after="0"/>
+        <w:rPr>
+          <w:rFonts w:ascii="Courier New" w:hAnsi="Courier New" w:cs="Courier New"/>
+        </w:rPr>
+      </w:pPr>
+      <w:r>
+        <w:rPr>
+          <w:rFonts w:ascii="Courier New" w:hAnsi="Courier New" w:cs="Courier New"/>
+        </w:rPr>
+        <w:t>END;</w:t>
+      </w:r>
+    </w:p>
+    <w:p>
+      <w:pPr>
+        <w:pStyle w:val="ListParagraph"/>
+        <w:spacing w:after="0"/>
+        <w:rPr>
+          <w:rFonts w:ascii="Courier New" w:hAnsi="Courier New" w:cs="Courier New"/>
+        </w:rPr>
+      </w:pPr>
+      <w:r>
+        <w:rPr>
+          <w:rFonts w:ascii="Courier New" w:hAnsi="Courier New" w:cs="Courier New"/>
+          <w:noProof/>
+        </w:rPr>
+        <w:drawing>
+          <wp:inline distT="0" distB="0" distL="0" distR="0" wp14:anchorId="42F7CACD" wp14:editId="19B6A802">
+            <wp:extent cx="4489450" cy="2392295"/>
+            <wp:effectExtent l="0" t="0" r="6350" b="8255"/>
+            <wp:docPr id="15" name="Picture 15"/>
+            <wp:cNvGraphicFramePr>
+              <a:graphicFrameLocks xmlns:a="http://schemas.openxmlformats.org/drawingml/2006/main" noChangeAspect="1"/>
+            </wp:cNvGraphicFramePr>
+            <a:graphic xmlns:a="http://schemas.openxmlformats.org/drawingml/2006/main">
+              <a:graphicData uri="http://schemas.openxmlformats.org/drawingml/2006/picture">
+                <pic:pic xmlns:pic="http://schemas.openxmlformats.org/drawingml/2006/picture">
+                  <pic:nvPicPr>
+                    <pic:cNvPr id="15" name="4.PNG"/>
+                    <pic:cNvPicPr/>
+                  </pic:nvPicPr>
+                  <pic:blipFill>
+                    <a:blip r:embed="rId22" cstate="print">
+                      <a:extLst>
+                        <a:ext uri="{28A0092B-C50C-407E-A947-70E740481C1C}">
+                          <a14:useLocalDpi xmlns:a14="http://schemas.microsoft.com/office/drawing/2010/main" val="0"/>
+                        </a:ext>
+                      </a:extLst>
+                    </a:blip>
+                    <a:stretch>
+                      <a:fillRect/>
+                    </a:stretch>
+                  </pic:blipFill>
+                  <pic:spPr>
+                    <a:xfrm>
+                      <a:off x="0" y="0"/>
+                      <a:ext cx="4503430" cy="2399745"/>
+                    </a:xfrm>
+                    <a:prstGeom prst="rect">
+                      <a:avLst/>
+                    </a:prstGeom>
+                  </pic:spPr>
+                </pic:pic>
+              </a:graphicData>
+            </a:graphic>
+          </wp:inline>
+        </w:drawing>
+      </w:r>
+    </w:p>
+    <w:p>
+      <w:pPr>
+        <w:spacing w:line="240" w:lineRule="auto"/>
+        <w:rPr>
+          <w:sz w:val="20"/>
+          <w:szCs w:val="20"/>
+        </w:rPr>
+      </w:pPr>
+    </w:p>
+    <w:p>
+      <w:pPr>
+        <w:spacing w:line="240" w:lineRule="auto"/>
+        <w:rPr>
+          <w:sz w:val="20"/>
+          <w:szCs w:val="20"/>
+        </w:rPr>
+      </w:pPr>
+      <w:r>
+        <w:rPr>
+          <w:sz w:val="20"/>
+          <w:szCs w:val="20"/>
+        </w:rPr>
+        <w:t>2.2.8 (</w:t>
+      </w:r>
+      <w:proofErr w:type="gramStart"/>
+      <w:r>
+        <w:rPr>
+          <w:sz w:val="20"/>
+          <w:szCs w:val="20"/>
+        </w:rPr>
+        <w:t xml:space="preserve">PLSQL) </w:t>
+      </w:r>
+      <w:r>
+        <w:rPr>
+          <w:sz w:val="20"/>
+          <w:szCs w:val="20"/>
+        </w:rPr>
+        <w:t xml:space="preserve"> Li</w:t>
+      </w:r>
+      <w:r>
+        <w:t>st</w:t>
+      </w:r>
+      <w:proofErr w:type="gramEnd"/>
+      <w:r>
+        <w:t xml:space="preserve"> all employee id last name, number of months working for us, worked on number of different product categories. List only those employees that worked on more than one product category</w:t>
+      </w:r>
+    </w:p>
+    <w:p>
+      <w:pPr>
+        <w:spacing w:line="240" w:lineRule="auto"/>
+        <w:rPr>
+          <w:rFonts w:ascii="Courier New" w:hAnsi="Courier New" w:cs="Courier New"/>
+          <w:sz w:val="20"/>
+          <w:szCs w:val="20"/>
+        </w:rPr>
+      </w:pPr>
+      <w:r>
+        <w:rPr>
+          <w:rFonts w:ascii="Courier New" w:hAnsi="Courier New" w:cs="Courier New"/>
+          <w:sz w:val="20"/>
+          <w:szCs w:val="20"/>
+        </w:rPr>
+        <w:t xml:space="preserve">set </w:t>
+      </w:r>
+      <w:proofErr w:type="spellStart"/>
+      <w:r>
+        <w:rPr>
+          <w:rFonts w:ascii="Courier New" w:hAnsi="Courier New" w:cs="Courier New"/>
+          <w:sz w:val="20"/>
+          <w:szCs w:val="20"/>
+        </w:rPr>
+        <w:t>serveroutput</w:t>
+      </w:r>
+      <w:proofErr w:type="spellEnd"/>
+      <w:r>
+        <w:rPr>
+          <w:rFonts w:ascii="Courier New" w:hAnsi="Courier New" w:cs="Courier New"/>
+          <w:sz w:val="20"/>
+          <w:szCs w:val="20"/>
+        </w:rPr>
+        <w:t xml:space="preserve"> on</w:t>
+      </w:r>
+    </w:p>
+    <w:p>
+      <w:pPr>
+        <w:spacing w:line="240" w:lineRule="auto"/>
+        <w:rPr>
+          <w:rFonts w:ascii="Courier New" w:hAnsi="Courier New" w:cs="Courier New"/>
+          <w:sz w:val="20"/>
+          <w:szCs w:val="20"/>
+        </w:rPr>
+      </w:pPr>
+      <w:r>
+        <w:rPr>
+          <w:rFonts w:ascii="Courier New" w:hAnsi="Courier New" w:cs="Courier New"/>
+          <w:sz w:val="20"/>
+          <w:szCs w:val="20"/>
+        </w:rPr>
+        <w:t>declare</w:t>
+      </w:r>
+    </w:p>
+    <w:p>
+      <w:pPr>
+        <w:spacing w:line="240" w:lineRule="auto"/>
+        <w:rPr>
+          <w:rFonts w:ascii="Courier New" w:hAnsi="Courier New" w:cs="Courier New"/>
+          <w:sz w:val="20"/>
+          <w:szCs w:val="20"/>
+        </w:rPr>
+      </w:pPr>
+      <w:r>
+        <w:rPr>
+          <w:rFonts w:ascii="Courier New" w:hAnsi="Courier New" w:cs="Courier New"/>
+          <w:sz w:val="20"/>
+          <w:szCs w:val="20"/>
+        </w:rPr>
+        <w:t xml:space="preserve">    begin</w:t>
+      </w:r>
+    </w:p>
+    <w:p>
+      <w:pPr>
+        <w:spacing w:line="240" w:lineRule="auto"/>
+        <w:rPr>
+          <w:rFonts w:ascii="Courier New" w:hAnsi="Courier New" w:cs="Courier New"/>
+          <w:sz w:val="20"/>
+          <w:szCs w:val="20"/>
+        </w:rPr>
+      </w:pPr>
+      <w:r>
+        <w:rPr>
+          <w:rFonts w:ascii="Courier New" w:hAnsi="Courier New" w:cs="Courier New"/>
+          <w:sz w:val="20"/>
+          <w:szCs w:val="20"/>
+        </w:rPr>
+        <w:t xml:space="preserve">    </w:t>
+      </w:r>
+      <w:proofErr w:type="spellStart"/>
+      <w:r>
+        <w:rPr>
+          <w:rFonts w:ascii="Courier New" w:hAnsi="Courier New" w:cs="Courier New"/>
+          <w:sz w:val="20"/>
+          <w:szCs w:val="20"/>
+        </w:rPr>
+        <w:t>dbms_output.put_</w:t>
+      </w:r>
+      <w:proofErr w:type="gramStart"/>
+      <w:r>
+        <w:rPr>
+          <w:rFonts w:ascii="Courier New" w:hAnsi="Courier New" w:cs="Courier New"/>
+          <w:sz w:val="20"/>
+          <w:szCs w:val="20"/>
+        </w:rPr>
+        <w:t>line</w:t>
+      </w:r>
+      <w:proofErr w:type="spellEnd"/>
+      <w:r>
+        <w:rPr>
+          <w:rFonts w:ascii="Courier New" w:hAnsi="Courier New" w:cs="Courier New"/>
+          <w:sz w:val="20"/>
+          <w:szCs w:val="20"/>
+        </w:rPr>
+        <w:t>(</w:t>
+      </w:r>
+      <w:proofErr w:type="gramEnd"/>
+      <w:r>
+        <w:rPr>
+          <w:rFonts w:ascii="Courier New" w:hAnsi="Courier New" w:cs="Courier New"/>
+          <w:sz w:val="20"/>
+          <w:szCs w:val="20"/>
+        </w:rPr>
+        <w:t>'Employee ID'||'  '||'First Name'||'  '||'Salary'||'   '||'Employment Status');</w:t>
+      </w:r>
+    </w:p>
+    <w:p>
+      <w:pPr>
+        <w:spacing w:line="240" w:lineRule="auto"/>
+        <w:rPr>
+          <w:rFonts w:ascii="Courier New" w:hAnsi="Courier New" w:cs="Courier New"/>
+          <w:sz w:val="20"/>
+          <w:szCs w:val="20"/>
+        </w:rPr>
+      </w:pPr>
+      <w:r>
+        <w:rPr>
+          <w:rFonts w:ascii="Courier New" w:hAnsi="Courier New" w:cs="Courier New"/>
+          <w:sz w:val="20"/>
+          <w:szCs w:val="20"/>
+        </w:rPr>
+        <w:t xml:space="preserve">    for </w:t>
+      </w:r>
+      <w:proofErr w:type="spellStart"/>
+      <w:r>
+        <w:rPr>
+          <w:rFonts w:ascii="Courier New" w:hAnsi="Courier New" w:cs="Courier New"/>
+          <w:sz w:val="20"/>
+          <w:szCs w:val="20"/>
+        </w:rPr>
+        <w:t>cnt_var</w:t>
+      </w:r>
+      <w:proofErr w:type="spellEnd"/>
+      <w:r>
+        <w:rPr>
+          <w:rFonts w:ascii="Courier New" w:hAnsi="Courier New" w:cs="Courier New"/>
+          <w:sz w:val="20"/>
+          <w:szCs w:val="20"/>
+        </w:rPr>
+        <w:t xml:space="preserve"> in ( </w:t>
+      </w:r>
+    </w:p>
+    <w:p>
+      <w:pPr>
+        <w:spacing w:line="240" w:lineRule="auto"/>
+        <w:rPr>
+          <w:rFonts w:ascii="Courier New" w:hAnsi="Courier New" w:cs="Courier New"/>
+          <w:sz w:val="20"/>
+          <w:szCs w:val="20"/>
+        </w:rPr>
+      </w:pPr>
+      <w:r>
+        <w:rPr>
+          <w:rFonts w:ascii="Courier New" w:hAnsi="Courier New" w:cs="Courier New"/>
+          <w:sz w:val="20"/>
+          <w:szCs w:val="20"/>
+        </w:rPr>
+        <w:t xml:space="preserve">        SELECT DISTINCT </w:t>
+      </w:r>
+      <w:proofErr w:type="gramStart"/>
+      <w:r>
+        <w:rPr>
+          <w:rFonts w:ascii="Courier New" w:hAnsi="Courier New" w:cs="Courier New"/>
+          <w:sz w:val="20"/>
+          <w:szCs w:val="20"/>
+        </w:rPr>
+        <w:t>O.EMPLOYEE</w:t>
+      </w:r>
+      <w:proofErr w:type="gramEnd"/>
+      <w:r>
+        <w:rPr>
+          <w:rFonts w:ascii="Courier New" w:hAnsi="Courier New" w:cs="Courier New"/>
+          <w:sz w:val="20"/>
+          <w:szCs w:val="20"/>
+        </w:rPr>
+        <w:t xml:space="preserve">_ID,O.EMPLOYEE.LAST_NAME </w:t>
+      </w:r>
+      <w:proofErr w:type="spellStart"/>
+      <w:r>
+        <w:rPr>
+          <w:rFonts w:ascii="Courier New" w:hAnsi="Courier New" w:cs="Courier New"/>
+          <w:sz w:val="20"/>
+          <w:szCs w:val="20"/>
+        </w:rPr>
+        <w:t>fname,O.EMPLOYEE.RATE</w:t>
+      </w:r>
+      <w:proofErr w:type="spellEnd"/>
+      <w:r>
+        <w:rPr>
+          <w:rFonts w:ascii="Courier New" w:hAnsi="Courier New" w:cs="Courier New"/>
+          <w:sz w:val="20"/>
+          <w:szCs w:val="20"/>
+        </w:rPr>
+        <w:t xml:space="preserve"> CURRENT_SALARY,</w:t>
+      </w:r>
+    </w:p>
+    <w:p>
+      <w:pPr>
+        <w:spacing w:line="240" w:lineRule="auto"/>
+        <w:rPr>
+          <w:rFonts w:ascii="Courier New" w:hAnsi="Courier New" w:cs="Courier New"/>
+          <w:sz w:val="20"/>
+          <w:szCs w:val="20"/>
+        </w:rPr>
+      </w:pPr>
+      <w:r>
+        <w:rPr>
+          <w:rFonts w:ascii="Courier New" w:hAnsi="Courier New" w:cs="Courier New"/>
+          <w:sz w:val="20"/>
+          <w:szCs w:val="20"/>
+        </w:rPr>
+        <w:t xml:space="preserve">        ROUND(SUM(NVL((MONTHS_BETWEEN(</w:t>
+      </w:r>
+      <w:proofErr w:type="gramStart"/>
+      <w:r>
+        <w:rPr>
+          <w:rFonts w:ascii="Courier New" w:hAnsi="Courier New" w:cs="Courier New"/>
+          <w:sz w:val="20"/>
+          <w:szCs w:val="20"/>
+        </w:rPr>
+        <w:t>SYSDATE,JH</w:t>
+      </w:r>
+      <w:proofErr w:type="gramEnd"/>
+      <w:r>
+        <w:rPr>
+          <w:rFonts w:ascii="Courier New" w:hAnsi="Courier New" w:cs="Courier New"/>
+          <w:sz w:val="20"/>
+          <w:szCs w:val="20"/>
+        </w:rPr>
+        <w:t>.START_DATE)),0)),2)||' Months Employed'</w:t>
+      </w:r>
+    </w:p>
+    <w:p>
+      <w:pPr>
+        <w:spacing w:line="240" w:lineRule="auto"/>
+        <w:rPr>
+          <w:rFonts w:ascii="Courier New" w:hAnsi="Courier New" w:cs="Courier New"/>
+          <w:sz w:val="20"/>
+          <w:szCs w:val="20"/>
+        </w:rPr>
+      </w:pPr>
+      <w:r>
+        <w:rPr>
+          <w:rFonts w:ascii="Courier New" w:hAnsi="Courier New" w:cs="Courier New"/>
+          <w:sz w:val="20"/>
+          <w:szCs w:val="20"/>
+        </w:rPr>
+        <w:lastRenderedPageBreak/>
+        <w:t xml:space="preserve">        </w:t>
+      </w:r>
+      <w:proofErr w:type="spellStart"/>
+      <w:r>
+        <w:rPr>
+          <w:rFonts w:ascii="Courier New" w:hAnsi="Courier New" w:cs="Courier New"/>
+          <w:sz w:val="20"/>
+          <w:szCs w:val="20"/>
+        </w:rPr>
+        <w:t>Employment_Status</w:t>
+      </w:r>
+      <w:proofErr w:type="spellEnd"/>
+    </w:p>
+    <w:p>
+      <w:pPr>
+        <w:spacing w:line="240" w:lineRule="auto"/>
+        <w:rPr>
+          <w:rFonts w:ascii="Courier New" w:hAnsi="Courier New" w:cs="Courier New"/>
+          <w:sz w:val="20"/>
+          <w:szCs w:val="20"/>
+        </w:rPr>
+      </w:pPr>
+      <w:r>
+        <w:rPr>
+          <w:rFonts w:ascii="Courier New" w:hAnsi="Courier New" w:cs="Courier New"/>
+          <w:sz w:val="20"/>
+          <w:szCs w:val="20"/>
+        </w:rPr>
+        <w:t xml:space="preserve">        FROM O_EMPLOYEE O</w:t>
+      </w:r>
+    </w:p>
+    <w:p>
+      <w:pPr>
+        <w:spacing w:line="240" w:lineRule="auto"/>
+        <w:rPr>
+          <w:rFonts w:ascii="Courier New" w:hAnsi="Courier New" w:cs="Courier New"/>
+          <w:sz w:val="20"/>
+          <w:szCs w:val="20"/>
+        </w:rPr>
+      </w:pPr>
+      <w:r>
+        <w:rPr>
+          <w:rFonts w:ascii="Courier New" w:hAnsi="Courier New" w:cs="Courier New"/>
+          <w:sz w:val="20"/>
+          <w:szCs w:val="20"/>
+        </w:rPr>
+        <w:t xml:space="preserve">        JOIN JOB_HISTORY JH on </w:t>
+      </w:r>
+      <w:proofErr w:type="gramStart"/>
+      <w:r>
+        <w:rPr>
+          <w:rFonts w:ascii="Courier New" w:hAnsi="Courier New" w:cs="Courier New"/>
+          <w:sz w:val="20"/>
+          <w:szCs w:val="20"/>
+        </w:rPr>
+        <w:t>O.EMPLOYEE</w:t>
+      </w:r>
+      <w:proofErr w:type="gramEnd"/>
+      <w:r>
+        <w:rPr>
+          <w:rFonts w:ascii="Courier New" w:hAnsi="Courier New" w:cs="Courier New"/>
+          <w:sz w:val="20"/>
+          <w:szCs w:val="20"/>
+        </w:rPr>
+        <w:t>_ID = JH.EMPLOYEE_ID</w:t>
+      </w:r>
+    </w:p>
+    <w:p>
+      <w:pPr>
+        <w:spacing w:line="240" w:lineRule="auto"/>
+        <w:rPr>
+          <w:rFonts w:ascii="Courier New" w:hAnsi="Courier New" w:cs="Courier New"/>
+          <w:sz w:val="20"/>
+          <w:szCs w:val="20"/>
+        </w:rPr>
+      </w:pPr>
+      <w:r>
+        <w:rPr>
+          <w:rFonts w:ascii="Courier New" w:hAnsi="Courier New" w:cs="Courier New"/>
+          <w:sz w:val="20"/>
+          <w:szCs w:val="20"/>
+        </w:rPr>
+        <w:t xml:space="preserve">        WHERE </w:t>
+      </w:r>
+      <w:proofErr w:type="gramStart"/>
+      <w:r>
+        <w:rPr>
+          <w:rFonts w:ascii="Courier New" w:hAnsi="Courier New" w:cs="Courier New"/>
+          <w:sz w:val="20"/>
+          <w:szCs w:val="20"/>
+        </w:rPr>
+        <w:t>O.EMPLOYEE</w:t>
+      </w:r>
+      <w:proofErr w:type="gramEnd"/>
+      <w:r>
+        <w:rPr>
+          <w:rFonts w:ascii="Courier New" w:hAnsi="Courier New" w:cs="Courier New"/>
+          <w:sz w:val="20"/>
+          <w:szCs w:val="20"/>
+        </w:rPr>
+        <w:t>_ID IN</w:t>
+      </w:r>
+    </w:p>
+    <w:p>
+      <w:pPr>
+        <w:spacing w:line="240" w:lineRule="auto"/>
+        <w:rPr>
+          <w:rFonts w:ascii="Courier New" w:hAnsi="Courier New" w:cs="Courier New"/>
+          <w:sz w:val="20"/>
+          <w:szCs w:val="20"/>
+        </w:rPr>
+      </w:pPr>
+      <w:r>
+        <w:rPr>
+          <w:rFonts w:ascii="Courier New" w:hAnsi="Courier New" w:cs="Courier New"/>
+          <w:sz w:val="20"/>
+          <w:szCs w:val="20"/>
+        </w:rPr>
+        <w:t xml:space="preserve">            (SELECT EMPLOYEE_ID FROM JOB_HISTORY GROUP BY EMPLOYEE_ID </w:t>
+      </w:r>
+      <w:proofErr w:type="gramStart"/>
+      <w:r>
+        <w:rPr>
+          <w:rFonts w:ascii="Courier New" w:hAnsi="Courier New" w:cs="Courier New"/>
+          <w:sz w:val="20"/>
+          <w:szCs w:val="20"/>
+        </w:rPr>
+        <w:t>HAVING(</w:t>
+      </w:r>
+      <w:proofErr w:type="gramEnd"/>
+      <w:r>
+        <w:rPr>
+          <w:rFonts w:ascii="Courier New" w:hAnsi="Courier New" w:cs="Courier New"/>
+          <w:sz w:val="20"/>
+          <w:szCs w:val="20"/>
+        </w:rPr>
+        <w:t>COUNT(EMPLOYEE_ID )&gt;1) )</w:t>
+      </w:r>
+    </w:p>
+    <w:p>
+      <w:pPr>
+        <w:spacing w:line="240" w:lineRule="auto"/>
+        <w:rPr>
+          <w:rFonts w:ascii="Courier New" w:hAnsi="Courier New" w:cs="Courier New"/>
+          <w:sz w:val="20"/>
+          <w:szCs w:val="20"/>
+        </w:rPr>
+      </w:pPr>
+    </w:p>
+    <w:p>
+      <w:pPr>
+        <w:spacing w:line="240" w:lineRule="auto"/>
+        <w:rPr>
+          <w:rFonts w:ascii="Courier New" w:hAnsi="Courier New" w:cs="Courier New"/>
+          <w:sz w:val="20"/>
+          <w:szCs w:val="20"/>
+        </w:rPr>
+      </w:pPr>
+      <w:r>
+        <w:rPr>
+          <w:rFonts w:ascii="Courier New" w:hAnsi="Courier New" w:cs="Courier New"/>
+          <w:sz w:val="20"/>
+          <w:szCs w:val="20"/>
+        </w:rPr>
+        <w:t xml:space="preserve">        GROUP BY </w:t>
+      </w:r>
+      <w:proofErr w:type="gramStart"/>
+      <w:r>
+        <w:rPr>
+          <w:rFonts w:ascii="Courier New" w:hAnsi="Courier New" w:cs="Courier New"/>
+          <w:sz w:val="20"/>
+          <w:szCs w:val="20"/>
+        </w:rPr>
+        <w:t>O.EMPLOYEE</w:t>
+      </w:r>
+      <w:proofErr w:type="gramEnd"/>
+      <w:r>
+        <w:rPr>
+          <w:rFonts w:ascii="Courier New" w:hAnsi="Courier New" w:cs="Courier New"/>
+          <w:sz w:val="20"/>
+          <w:szCs w:val="20"/>
+        </w:rPr>
+        <w:t>_ID,O.EMPLOYEE.LAST_NAME,O.EMPLOYEE.RATE)</w:t>
+      </w:r>
+    </w:p>
+    <w:p>
+      <w:pPr>
+        <w:spacing w:line="240" w:lineRule="auto"/>
+        <w:rPr>
+          <w:rFonts w:ascii="Courier New" w:hAnsi="Courier New" w:cs="Courier New"/>
+          <w:sz w:val="20"/>
+          <w:szCs w:val="20"/>
+        </w:rPr>
+      </w:pPr>
+      <w:r>
+        <w:rPr>
+          <w:rFonts w:ascii="Courier New" w:hAnsi="Courier New" w:cs="Courier New"/>
+          <w:sz w:val="20"/>
+          <w:szCs w:val="20"/>
+        </w:rPr>
+        <w:t xml:space="preserve">        LOOP</w:t>
+      </w:r>
+    </w:p>
+    <w:p>
+      <w:pPr>
+        <w:spacing w:line="240" w:lineRule="auto"/>
+        <w:rPr>
+          <w:rFonts w:ascii="Courier New" w:hAnsi="Courier New" w:cs="Courier New"/>
+          <w:sz w:val="20"/>
+          <w:szCs w:val="20"/>
+        </w:rPr>
+      </w:pPr>
+      <w:r>
+        <w:rPr>
+          <w:rFonts w:ascii="Courier New" w:hAnsi="Courier New" w:cs="Courier New"/>
+          <w:sz w:val="20"/>
+          <w:szCs w:val="20"/>
+        </w:rPr>
+        <w:t xml:space="preserve">        dbms_output.put_</w:t>
+      </w:r>
+      <w:proofErr w:type="gramStart"/>
+      <w:r>
+        <w:rPr>
+          <w:rFonts w:ascii="Courier New" w:hAnsi="Courier New" w:cs="Courier New"/>
+          <w:sz w:val="20"/>
+          <w:szCs w:val="20"/>
+        </w:rPr>
+        <w:t>line(</w:t>
+      </w:r>
+      <w:proofErr w:type="gramEnd"/>
+      <w:r>
+        <w:rPr>
+          <w:rFonts w:ascii="Courier New" w:hAnsi="Courier New" w:cs="Courier New"/>
+          <w:sz w:val="20"/>
+          <w:szCs w:val="20"/>
+        </w:rPr>
+        <w:t>RPAD(cnt_var.EMPLOYEE_ID,12)||''||RPAD(cnt_var.fname,12)||''</w:t>
+      </w:r>
+    </w:p>
+    <w:p>
+      <w:pPr>
+        <w:spacing w:line="240" w:lineRule="auto"/>
+        <w:rPr>
+          <w:rFonts w:ascii="Courier New" w:hAnsi="Courier New" w:cs="Courier New"/>
+          <w:sz w:val="20"/>
+          <w:szCs w:val="20"/>
+        </w:rPr>
+      </w:pPr>
+      <w:r>
+        <w:rPr>
+          <w:rFonts w:ascii="Courier New" w:hAnsi="Courier New" w:cs="Courier New"/>
+          <w:sz w:val="20"/>
+          <w:szCs w:val="20"/>
+        </w:rPr>
+        <w:t xml:space="preserve">        ||</w:t>
+      </w:r>
+      <w:proofErr w:type="gramStart"/>
+      <w:r>
+        <w:rPr>
+          <w:rFonts w:ascii="Courier New" w:hAnsi="Courier New" w:cs="Courier New"/>
+          <w:sz w:val="20"/>
+          <w:szCs w:val="20"/>
+        </w:rPr>
+        <w:t>RPAD(</w:t>
+      </w:r>
+      <w:proofErr w:type="gramEnd"/>
+      <w:r>
+        <w:rPr>
+          <w:rFonts w:ascii="Courier New" w:hAnsi="Courier New" w:cs="Courier New"/>
+          <w:sz w:val="20"/>
+          <w:szCs w:val="20"/>
+        </w:rPr>
+        <w:t>cnt_var.CURRENT_SALARY,10)||''||cnt_var.Employment_Status);</w:t>
+      </w:r>
+    </w:p>
+    <w:p>
+      <w:pPr>
+        <w:spacing w:line="240" w:lineRule="auto"/>
+        <w:rPr>
+          <w:rFonts w:ascii="Courier New" w:hAnsi="Courier New" w:cs="Courier New"/>
+          <w:sz w:val="20"/>
+          <w:szCs w:val="20"/>
+        </w:rPr>
+      </w:pPr>
+      <w:r>
+        <w:rPr>
+          <w:rFonts w:ascii="Courier New" w:hAnsi="Courier New" w:cs="Courier New"/>
+          <w:sz w:val="20"/>
+          <w:szCs w:val="20"/>
+        </w:rPr>
+        <w:t xml:space="preserve">        END LOOP;</w:t>
+      </w:r>
+    </w:p>
+    <w:p>
+      <w:pPr>
+        <w:spacing w:line="240" w:lineRule="auto"/>
+        <w:rPr>
+          <w:rFonts w:ascii="Courier New" w:hAnsi="Courier New" w:cs="Courier New"/>
+          <w:sz w:val="20"/>
+          <w:szCs w:val="20"/>
+        </w:rPr>
+      </w:pPr>
+      <w:r>
+        <w:rPr>
+          <w:rFonts w:ascii="Courier New" w:hAnsi="Courier New" w:cs="Courier New"/>
+          <w:sz w:val="20"/>
+          <w:szCs w:val="20"/>
+        </w:rPr>
+        <w:t>END;</w:t>
+      </w:r>
+    </w:p>
+    <w:p>
+      <w:pPr>
+        <w:spacing w:line="240" w:lineRule="auto"/>
+        <w:rPr>
+          <w:rFonts w:ascii="Courier New" w:hAnsi="Courier New" w:cs="Courier New"/>
+          <w:sz w:val="20"/>
+          <w:szCs w:val="20"/>
+        </w:rPr>
+      </w:pPr>
+      <w:r>
+        <w:rPr>
+          <w:rFonts w:ascii="Courier New" w:hAnsi="Courier New" w:cs="Courier New"/>
+          <w:noProof/>
+          <w:sz w:val="20"/>
+          <w:szCs w:val="20"/>
+        </w:rPr>
+        <w:drawing>
+          <wp:inline distT="0" distB="0" distL="0" distR="0" wp14:anchorId="6FB6B083" wp14:editId="42562801">
+            <wp:extent cx="5435600" cy="3043936"/>
+            <wp:effectExtent l="0" t="0" r="0" b="4445"/>
+            <wp:docPr id="16" name="Picture 16"/>
+            <wp:cNvGraphicFramePr>
+              <a:graphicFrameLocks xmlns:a="http://schemas.openxmlformats.org/drawingml/2006/main" noChangeAspect="1"/>
+            </wp:cNvGraphicFramePr>
+            <a:graphic xmlns:a="http://schemas.openxmlformats.org/drawingml/2006/main">
+              <a:graphicData uri="http://schemas.openxmlformats.org/drawingml/2006/picture">
+                <pic:pic xmlns:pic="http://schemas.openxmlformats.org/drawingml/2006/picture">
+                  <pic:nvPicPr>
+                    <pic:cNvPr id="16" name="5.PNG"/>
+                    <pic:cNvPicPr/>
+                  </pic:nvPicPr>
+                  <pic:blipFill>
+                    <a:blip r:embed="rId23" cstate="print">
+                      <a:extLst>
+                        <a:ext uri="{28A0092B-C50C-407E-A947-70E740481C1C}">
+                          <a14:useLocalDpi xmlns:a14="http://schemas.microsoft.com/office/drawing/2010/main" val="0"/>
+                        </a:ext>
+                      </a:extLst>
+                    </a:blip>
+                    <a:stretch>
+                      <a:fillRect/>
+                    </a:stretch>
+                  </pic:blipFill>
+                  <pic:spPr>
+                    <a:xfrm>
+                      <a:off x="0" y="0"/>
+                      <a:ext cx="5439624" cy="3046189"/>
+                    </a:xfrm>
+                    <a:prstGeom prst="rect">
+                      <a:avLst/>
+                    </a:prstGeom>
+                  </pic:spPr>
+                </pic:pic>
+              </a:graphicData>
+            </a:graphic>
+          </wp:inline>
+        </w:drawing>
       </w:r>
     </w:p>
     <w:p>
@@ -8571,6 +9831,825 @@
     <w:p>
       <w:pPr>
         <w:pStyle w:val="ListParagraph"/>
+        <w:ind w:left="1260"/>
+        <w:rPr>
+          <w:sz w:val="20"/>
+          <w:szCs w:val="20"/>
+        </w:rPr>
+      </w:pPr>
+      <w:r>
+        <w:rPr>
+          <w:sz w:val="20"/>
+          <w:szCs w:val="20"/>
+        </w:rPr>
+        <w:t xml:space="preserve">set </w:t>
+      </w:r>
+      <w:proofErr w:type="spellStart"/>
+      <w:r>
+        <w:rPr>
+          <w:sz w:val="20"/>
+          <w:szCs w:val="20"/>
+        </w:rPr>
+        <w:t>serveroutput</w:t>
+      </w:r>
+      <w:proofErr w:type="spellEnd"/>
+      <w:r>
+        <w:rPr>
+          <w:sz w:val="20"/>
+          <w:szCs w:val="20"/>
+        </w:rPr>
+        <w:t xml:space="preserve"> on;</w:t>
+      </w:r>
+    </w:p>
+    <w:p>
+      <w:pPr>
+        <w:pStyle w:val="ListParagraph"/>
+        <w:ind w:left="1260"/>
+        <w:rPr>
+          <w:rFonts w:ascii="Courier New" w:hAnsi="Courier New" w:cs="Courier New"/>
+          <w:sz w:val="20"/>
+          <w:szCs w:val="20"/>
+        </w:rPr>
+      </w:pPr>
+      <w:r>
+        <w:rPr>
+          <w:rFonts w:ascii="Courier New" w:hAnsi="Courier New" w:cs="Courier New"/>
+          <w:sz w:val="20"/>
+          <w:szCs w:val="20"/>
+        </w:rPr>
+        <w:t>CREATE OR REPLACE FUNCTION PROD_YEARLY_</w:t>
+      </w:r>
+      <w:proofErr w:type="gramStart"/>
+      <w:r>
+        <w:rPr>
+          <w:rFonts w:ascii="Courier New" w:hAnsi="Courier New" w:cs="Courier New"/>
+          <w:sz w:val="20"/>
+          <w:szCs w:val="20"/>
+        </w:rPr>
+        <w:t>SALES(</w:t>
+      </w:r>
+      <w:proofErr w:type="spellStart"/>
+      <w:proofErr w:type="gramEnd"/>
+      <w:r>
+        <w:rPr>
+          <w:rFonts w:ascii="Courier New" w:hAnsi="Courier New" w:cs="Courier New"/>
+          <w:sz w:val="20"/>
+          <w:szCs w:val="20"/>
+        </w:rPr>
+        <w:t>product_id</w:t>
+      </w:r>
+      <w:proofErr w:type="spellEnd"/>
+      <w:r>
+        <w:rPr>
+          <w:rFonts w:ascii="Courier New" w:hAnsi="Courier New" w:cs="Courier New"/>
+          <w:sz w:val="20"/>
+          <w:szCs w:val="20"/>
+        </w:rPr>
+        <w:t xml:space="preserve"> in varchar,</w:t>
+      </w:r>
+    </w:p>
+    <w:p>
+      <w:pPr>
+        <w:pStyle w:val="ListParagraph"/>
+        <w:ind w:left="1260"/>
+        <w:rPr>
+          <w:rFonts w:ascii="Courier New" w:hAnsi="Courier New" w:cs="Courier New"/>
+          <w:sz w:val="20"/>
+          <w:szCs w:val="20"/>
+        </w:rPr>
+      </w:pPr>
+      <w:r>
+        <w:rPr>
+          <w:rFonts w:ascii="Courier New" w:hAnsi="Courier New" w:cs="Courier New"/>
+          <w:sz w:val="20"/>
+          <w:szCs w:val="20"/>
+        </w:rPr>
+        <w:t xml:space="preserve">                                            </w:t>
+      </w:r>
+      <w:proofErr w:type="spellStart"/>
+      <w:r>
+        <w:rPr>
+          <w:rFonts w:ascii="Courier New" w:hAnsi="Courier New" w:cs="Courier New"/>
+          <w:sz w:val="20"/>
+          <w:szCs w:val="20"/>
+        </w:rPr>
+        <w:t>year_sale</w:t>
+      </w:r>
+      <w:proofErr w:type="spellEnd"/>
+      <w:r>
+        <w:rPr>
+          <w:rFonts w:ascii="Courier New" w:hAnsi="Courier New" w:cs="Courier New"/>
+          <w:sz w:val="20"/>
+          <w:szCs w:val="20"/>
+        </w:rPr>
+        <w:t xml:space="preserve"> in number)</w:t>
+      </w:r>
+    </w:p>
+    <w:p>
+      <w:pPr>
+        <w:pStyle w:val="ListParagraph"/>
+        <w:ind w:left="1260"/>
+        <w:rPr>
+          <w:rFonts w:ascii="Courier New" w:hAnsi="Courier New" w:cs="Courier New"/>
+          <w:sz w:val="20"/>
+          <w:szCs w:val="20"/>
+        </w:rPr>
+      </w:pPr>
+      <w:r>
+        <w:rPr>
+          <w:rFonts w:ascii="Courier New" w:hAnsi="Courier New" w:cs="Courier New"/>
+          <w:sz w:val="20"/>
+          <w:szCs w:val="20"/>
+        </w:rPr>
+        <w:t xml:space="preserve">return number is </w:t>
+      </w:r>
+    </w:p>
+    <w:p>
+      <w:pPr>
+        <w:pStyle w:val="ListParagraph"/>
+        <w:ind w:left="1260"/>
+        <w:rPr>
+          <w:rFonts w:ascii="Courier New" w:hAnsi="Courier New" w:cs="Courier New"/>
+          <w:sz w:val="20"/>
+          <w:szCs w:val="20"/>
+        </w:rPr>
+      </w:pPr>
+      <w:r>
+        <w:rPr>
+          <w:rFonts w:ascii="Courier New" w:hAnsi="Courier New" w:cs="Courier New"/>
+          <w:sz w:val="20"/>
+          <w:szCs w:val="20"/>
+        </w:rPr>
+        <w:t xml:space="preserve">    cursor a is (</w:t>
+      </w:r>
+    </w:p>
+    <w:p>
+      <w:pPr>
+        <w:pStyle w:val="ListParagraph"/>
+        <w:ind w:left="1260"/>
+        <w:rPr>
+          <w:rFonts w:ascii="Courier New" w:hAnsi="Courier New" w:cs="Courier New"/>
+          <w:sz w:val="20"/>
+          <w:szCs w:val="20"/>
+        </w:rPr>
+      </w:pPr>
+      <w:r>
+        <w:rPr>
+          <w:rFonts w:ascii="Courier New" w:hAnsi="Courier New" w:cs="Courier New"/>
+          <w:sz w:val="20"/>
+          <w:szCs w:val="20"/>
+        </w:rPr>
+        <w:t xml:space="preserve">        SELECT DISTINCT SUM(SUM(</w:t>
+      </w:r>
+      <w:proofErr w:type="gramStart"/>
+      <w:r>
+        <w:rPr>
+          <w:rFonts w:ascii="Courier New" w:hAnsi="Courier New" w:cs="Courier New"/>
+          <w:sz w:val="20"/>
+          <w:szCs w:val="20"/>
+        </w:rPr>
+        <w:t>PO.PAINTING</w:t>
+      </w:r>
+      <w:proofErr w:type="gramEnd"/>
+      <w:r>
+        <w:rPr>
+          <w:rFonts w:ascii="Courier New" w:hAnsi="Courier New" w:cs="Courier New"/>
+          <w:sz w:val="20"/>
+          <w:szCs w:val="20"/>
+        </w:rPr>
+        <w:t xml:space="preserve">_QTY*P.PRICE)) </w:t>
+      </w:r>
+      <w:proofErr w:type="spellStart"/>
+      <w:r>
+        <w:rPr>
+          <w:rFonts w:ascii="Courier New" w:hAnsi="Courier New" w:cs="Courier New"/>
+          <w:sz w:val="20"/>
+          <w:szCs w:val="20"/>
+        </w:rPr>
+        <w:t>Prod_Sales</w:t>
+      </w:r>
+      <w:proofErr w:type="spellEnd"/>
+    </w:p>
+    <w:p>
+      <w:pPr>
+        <w:pStyle w:val="ListParagraph"/>
+        <w:ind w:left="1260"/>
+        <w:rPr>
+          <w:rFonts w:ascii="Courier New" w:hAnsi="Courier New" w:cs="Courier New"/>
+          <w:sz w:val="20"/>
+          <w:szCs w:val="20"/>
+        </w:rPr>
+      </w:pPr>
+      <w:r>
+        <w:rPr>
+          <w:rFonts w:ascii="Courier New" w:hAnsi="Courier New" w:cs="Courier New"/>
+          <w:sz w:val="20"/>
+          <w:szCs w:val="20"/>
+        </w:rPr>
+        <w:t xml:space="preserve">        FROM CUSTOMER_ORDER CO</w:t>
+      </w:r>
+    </w:p>
+    <w:p>
+      <w:pPr>
+        <w:pStyle w:val="ListParagraph"/>
+        <w:ind w:left="1260"/>
+        <w:rPr>
+          <w:rFonts w:ascii="Courier New" w:hAnsi="Courier New" w:cs="Courier New"/>
+          <w:sz w:val="20"/>
+          <w:szCs w:val="20"/>
+        </w:rPr>
+      </w:pPr>
+      <w:r>
+        <w:rPr>
+          <w:rFonts w:ascii="Courier New" w:hAnsi="Courier New" w:cs="Courier New"/>
+          <w:sz w:val="20"/>
+          <w:szCs w:val="20"/>
+        </w:rPr>
+        <w:t xml:space="preserve">        JOIN PAINTING_ORDER PO on </w:t>
+      </w:r>
+      <w:proofErr w:type="gramStart"/>
+      <w:r>
+        <w:rPr>
+          <w:rFonts w:ascii="Courier New" w:hAnsi="Courier New" w:cs="Courier New"/>
+          <w:sz w:val="20"/>
+          <w:szCs w:val="20"/>
+        </w:rPr>
+        <w:t>CO.ORDER</w:t>
+      </w:r>
+      <w:proofErr w:type="gramEnd"/>
+      <w:r>
+        <w:rPr>
+          <w:rFonts w:ascii="Courier New" w:hAnsi="Courier New" w:cs="Courier New"/>
+          <w:sz w:val="20"/>
+          <w:szCs w:val="20"/>
+        </w:rPr>
+        <w:t>_ID = PO.ORDER_ID</w:t>
+      </w:r>
+    </w:p>
+    <w:p>
+      <w:pPr>
+        <w:pStyle w:val="ListParagraph"/>
+        <w:ind w:left="1260"/>
+        <w:rPr>
+          <w:rFonts w:ascii="Courier New" w:hAnsi="Courier New" w:cs="Courier New"/>
+          <w:sz w:val="20"/>
+          <w:szCs w:val="20"/>
+        </w:rPr>
+      </w:pPr>
+      <w:r>
+        <w:rPr>
+          <w:rFonts w:ascii="Courier New" w:hAnsi="Courier New" w:cs="Courier New"/>
+          <w:sz w:val="20"/>
+          <w:szCs w:val="20"/>
+        </w:rPr>
+        <w:t xml:space="preserve">        JOIN PAINTING P on </w:t>
+      </w:r>
+      <w:proofErr w:type="gramStart"/>
+      <w:r>
+        <w:rPr>
+          <w:rFonts w:ascii="Courier New" w:hAnsi="Courier New" w:cs="Courier New"/>
+          <w:sz w:val="20"/>
+          <w:szCs w:val="20"/>
+        </w:rPr>
+        <w:t>PO.PAINTING</w:t>
+      </w:r>
+      <w:proofErr w:type="gramEnd"/>
+      <w:r>
+        <w:rPr>
+          <w:rFonts w:ascii="Courier New" w:hAnsi="Courier New" w:cs="Courier New"/>
+          <w:sz w:val="20"/>
+          <w:szCs w:val="20"/>
+        </w:rPr>
+        <w:t>_ID = P.PAINTING_ID</w:t>
+      </w:r>
+    </w:p>
+    <w:p>
+      <w:pPr>
+        <w:pStyle w:val="ListParagraph"/>
+        <w:ind w:left="1260"/>
+        <w:rPr>
+          <w:rFonts w:ascii="Courier New" w:hAnsi="Courier New" w:cs="Courier New"/>
+          <w:sz w:val="20"/>
+          <w:szCs w:val="20"/>
+        </w:rPr>
+      </w:pPr>
+      <w:r>
+        <w:rPr>
+          <w:rFonts w:ascii="Courier New" w:hAnsi="Courier New" w:cs="Courier New"/>
+          <w:sz w:val="20"/>
+          <w:szCs w:val="20"/>
+        </w:rPr>
+        <w:t xml:space="preserve">        WHERE </w:t>
+      </w:r>
+      <w:proofErr w:type="gramStart"/>
+      <w:r>
+        <w:rPr>
+          <w:rFonts w:ascii="Courier New" w:hAnsi="Courier New" w:cs="Courier New"/>
+          <w:sz w:val="20"/>
+          <w:szCs w:val="20"/>
+        </w:rPr>
+        <w:t>P.PAINTING</w:t>
+      </w:r>
+      <w:proofErr w:type="gramEnd"/>
+      <w:r>
+        <w:rPr>
+          <w:rFonts w:ascii="Courier New" w:hAnsi="Courier New" w:cs="Courier New"/>
+          <w:sz w:val="20"/>
+          <w:szCs w:val="20"/>
+        </w:rPr>
+        <w:t xml:space="preserve">_ID = </w:t>
+      </w:r>
+      <w:proofErr w:type="spellStart"/>
+      <w:r>
+        <w:rPr>
+          <w:rFonts w:ascii="Courier New" w:hAnsi="Courier New" w:cs="Courier New"/>
+          <w:sz w:val="20"/>
+          <w:szCs w:val="20"/>
+        </w:rPr>
+        <w:t>product_id</w:t>
+      </w:r>
+      <w:proofErr w:type="spellEnd"/>
+      <w:r>
+        <w:rPr>
+          <w:rFonts w:ascii="Courier New" w:hAnsi="Courier New" w:cs="Courier New"/>
+          <w:sz w:val="20"/>
+          <w:szCs w:val="20"/>
+        </w:rPr>
+        <w:t xml:space="preserve"> -- input 1</w:t>
+      </w:r>
+    </w:p>
+    <w:p>
+      <w:pPr>
+        <w:pStyle w:val="ListParagraph"/>
+        <w:ind w:left="1260"/>
+        <w:rPr>
+          <w:rFonts w:ascii="Courier New" w:hAnsi="Courier New" w:cs="Courier New"/>
+          <w:sz w:val="20"/>
+          <w:szCs w:val="20"/>
+        </w:rPr>
+      </w:pPr>
+      <w:r>
+        <w:rPr>
+          <w:rFonts w:ascii="Courier New" w:hAnsi="Courier New" w:cs="Courier New"/>
+          <w:sz w:val="20"/>
+          <w:szCs w:val="20"/>
+        </w:rPr>
+        <w:t xml:space="preserve">        GROUP BY </w:t>
+      </w:r>
+      <w:proofErr w:type="gramStart"/>
+      <w:r>
+        <w:rPr>
+          <w:rFonts w:ascii="Courier New" w:hAnsi="Courier New" w:cs="Courier New"/>
+          <w:sz w:val="20"/>
+          <w:szCs w:val="20"/>
+        </w:rPr>
+        <w:t>CO.DATE</w:t>
+      </w:r>
+      <w:proofErr w:type="gramEnd"/>
+      <w:r>
+        <w:rPr>
+          <w:rFonts w:ascii="Courier New" w:hAnsi="Courier New" w:cs="Courier New"/>
+          <w:sz w:val="20"/>
+          <w:szCs w:val="20"/>
+        </w:rPr>
+        <w:t>_CREATED, P.PAINTING_ID</w:t>
+      </w:r>
+    </w:p>
+    <w:p>
+      <w:pPr>
+        <w:pStyle w:val="ListParagraph"/>
+        <w:ind w:left="1260"/>
+        <w:rPr>
+          <w:rFonts w:ascii="Courier New" w:hAnsi="Courier New" w:cs="Courier New"/>
+          <w:sz w:val="20"/>
+          <w:szCs w:val="20"/>
+        </w:rPr>
+      </w:pPr>
+      <w:r>
+        <w:rPr>
+          <w:rFonts w:ascii="Courier New" w:hAnsi="Courier New" w:cs="Courier New"/>
+          <w:sz w:val="20"/>
+          <w:szCs w:val="20"/>
+        </w:rPr>
+        <w:t xml:space="preserve">        HAVING SUBSTR(</w:t>
+      </w:r>
+      <w:proofErr w:type="gramStart"/>
+      <w:r>
+        <w:rPr>
+          <w:rFonts w:ascii="Courier New" w:hAnsi="Courier New" w:cs="Courier New"/>
+          <w:sz w:val="20"/>
+          <w:szCs w:val="20"/>
+        </w:rPr>
+        <w:t>Co.DATE</w:t>
+      </w:r>
+      <w:proofErr w:type="gramEnd"/>
+      <w:r>
+        <w:rPr>
+          <w:rFonts w:ascii="Courier New" w:hAnsi="Courier New" w:cs="Courier New"/>
+          <w:sz w:val="20"/>
+          <w:szCs w:val="20"/>
+        </w:rPr>
+        <w:t>_CREATED,8,2)=</w:t>
+      </w:r>
+      <w:proofErr w:type="spellStart"/>
+      <w:r>
+        <w:rPr>
+          <w:rFonts w:ascii="Courier New" w:hAnsi="Courier New" w:cs="Courier New"/>
+          <w:sz w:val="20"/>
+          <w:szCs w:val="20"/>
+        </w:rPr>
+        <w:t>year_sale</w:t>
+      </w:r>
+      <w:proofErr w:type="spellEnd"/>
+      <w:r>
+        <w:rPr>
+          <w:rFonts w:ascii="Courier New" w:hAnsi="Courier New" w:cs="Courier New"/>
+          <w:sz w:val="20"/>
+          <w:szCs w:val="20"/>
+        </w:rPr>
+        <w:t xml:space="preserve">); --input 2 </w:t>
+      </w:r>
+    </w:p>
+    <w:p>
+      <w:pPr>
+        <w:pStyle w:val="ListParagraph"/>
+        <w:ind w:left="1260"/>
+        <w:rPr>
+          <w:rFonts w:ascii="Courier New" w:hAnsi="Courier New" w:cs="Courier New"/>
+          <w:sz w:val="20"/>
+          <w:szCs w:val="20"/>
+        </w:rPr>
+      </w:pPr>
+      <w:r>
+        <w:rPr>
+          <w:rFonts w:ascii="Courier New" w:hAnsi="Courier New" w:cs="Courier New"/>
+          <w:sz w:val="20"/>
+          <w:szCs w:val="20"/>
+        </w:rPr>
+        <w:t xml:space="preserve">    </w:t>
+      </w:r>
+      <w:proofErr w:type="spellStart"/>
+      <w:r>
+        <w:rPr>
+          <w:rFonts w:ascii="Courier New" w:hAnsi="Courier New" w:cs="Courier New"/>
+          <w:sz w:val="20"/>
+          <w:szCs w:val="20"/>
+        </w:rPr>
+        <w:t>a_var</w:t>
+      </w:r>
+      <w:proofErr w:type="spellEnd"/>
+      <w:r>
+        <w:rPr>
+          <w:rFonts w:ascii="Courier New" w:hAnsi="Courier New" w:cs="Courier New"/>
+          <w:sz w:val="20"/>
+          <w:szCs w:val="20"/>
+        </w:rPr>
+        <w:t xml:space="preserve">    </w:t>
+      </w:r>
+      <w:proofErr w:type="spellStart"/>
+      <w:r>
+        <w:rPr>
+          <w:rFonts w:ascii="Courier New" w:hAnsi="Courier New" w:cs="Courier New"/>
+          <w:sz w:val="20"/>
+          <w:szCs w:val="20"/>
+        </w:rPr>
+        <w:t>a%rowtype</w:t>
+      </w:r>
+      <w:proofErr w:type="spellEnd"/>
+      <w:r>
+        <w:rPr>
+          <w:rFonts w:ascii="Courier New" w:hAnsi="Courier New" w:cs="Courier New"/>
+          <w:sz w:val="20"/>
+          <w:szCs w:val="20"/>
+        </w:rPr>
+        <w:t>;</w:t>
+      </w:r>
+    </w:p>
+    <w:p>
+      <w:pPr>
+        <w:pStyle w:val="ListParagraph"/>
+        <w:ind w:left="1260"/>
+        <w:rPr>
+          <w:rFonts w:ascii="Courier New" w:hAnsi="Courier New" w:cs="Courier New"/>
+          <w:sz w:val="20"/>
+          <w:szCs w:val="20"/>
+        </w:rPr>
+      </w:pPr>
+      <w:r>
+        <w:rPr>
+          <w:rFonts w:ascii="Courier New" w:hAnsi="Courier New" w:cs="Courier New"/>
+          <w:sz w:val="20"/>
+          <w:szCs w:val="20"/>
+        </w:rPr>
+        <w:t xml:space="preserve">    begin</w:t>
+      </w:r>
+    </w:p>
+    <w:p>
+      <w:pPr>
+        <w:pStyle w:val="ListParagraph"/>
+        <w:ind w:left="1260"/>
+        <w:rPr>
+          <w:rFonts w:ascii="Courier New" w:hAnsi="Courier New" w:cs="Courier New"/>
+          <w:sz w:val="20"/>
+          <w:szCs w:val="20"/>
+        </w:rPr>
+      </w:pPr>
+      <w:r>
+        <w:rPr>
+          <w:rFonts w:ascii="Courier New" w:hAnsi="Courier New" w:cs="Courier New"/>
+          <w:sz w:val="20"/>
+          <w:szCs w:val="20"/>
+        </w:rPr>
+        <w:lastRenderedPageBreak/>
+        <w:t xml:space="preserve">        open a;</w:t>
+      </w:r>
+    </w:p>
+    <w:p>
+      <w:pPr>
+        <w:pStyle w:val="ListParagraph"/>
+        <w:ind w:left="1260"/>
+        <w:rPr>
+          <w:rFonts w:ascii="Courier New" w:hAnsi="Courier New" w:cs="Courier New"/>
+          <w:sz w:val="20"/>
+          <w:szCs w:val="20"/>
+        </w:rPr>
+      </w:pPr>
+      <w:r>
+        <w:rPr>
+          <w:rFonts w:ascii="Courier New" w:hAnsi="Courier New" w:cs="Courier New"/>
+          <w:sz w:val="20"/>
+          <w:szCs w:val="20"/>
+        </w:rPr>
+        <w:t xml:space="preserve">        fetch </w:t>
+      </w:r>
+      <w:proofErr w:type="spellStart"/>
+      <w:r>
+        <w:rPr>
+          <w:rFonts w:ascii="Courier New" w:hAnsi="Courier New" w:cs="Courier New"/>
+          <w:sz w:val="20"/>
+          <w:szCs w:val="20"/>
+        </w:rPr>
+        <w:t>a</w:t>
+      </w:r>
+      <w:proofErr w:type="spellEnd"/>
+      <w:r>
+        <w:rPr>
+          <w:rFonts w:ascii="Courier New" w:hAnsi="Courier New" w:cs="Courier New"/>
+          <w:sz w:val="20"/>
+          <w:szCs w:val="20"/>
+        </w:rPr>
+        <w:t xml:space="preserve"> into </w:t>
+      </w:r>
+      <w:proofErr w:type="spellStart"/>
+      <w:r>
+        <w:rPr>
+          <w:rFonts w:ascii="Courier New" w:hAnsi="Courier New" w:cs="Courier New"/>
+          <w:sz w:val="20"/>
+          <w:szCs w:val="20"/>
+        </w:rPr>
+        <w:t>a_var</w:t>
+      </w:r>
+      <w:proofErr w:type="spellEnd"/>
+      <w:r>
+        <w:rPr>
+          <w:rFonts w:ascii="Courier New" w:hAnsi="Courier New" w:cs="Courier New"/>
+          <w:sz w:val="20"/>
+          <w:szCs w:val="20"/>
+        </w:rPr>
+        <w:t>;</w:t>
+      </w:r>
+    </w:p>
+    <w:p>
+      <w:pPr>
+        <w:pStyle w:val="ListParagraph"/>
+        <w:ind w:left="1260"/>
+        <w:rPr>
+          <w:rFonts w:ascii="Courier New" w:hAnsi="Courier New" w:cs="Courier New"/>
+          <w:sz w:val="20"/>
+          <w:szCs w:val="20"/>
+        </w:rPr>
+      </w:pPr>
+      <w:r>
+        <w:rPr>
+          <w:rFonts w:ascii="Courier New" w:hAnsi="Courier New" w:cs="Courier New"/>
+          <w:sz w:val="20"/>
+          <w:szCs w:val="20"/>
+        </w:rPr>
+        <w:t xml:space="preserve">        if </w:t>
+      </w:r>
+      <w:proofErr w:type="spellStart"/>
+      <w:r>
+        <w:rPr>
+          <w:rFonts w:ascii="Courier New" w:hAnsi="Courier New" w:cs="Courier New"/>
+          <w:sz w:val="20"/>
+          <w:szCs w:val="20"/>
+        </w:rPr>
+        <w:t>a%notfound</w:t>
+      </w:r>
+      <w:proofErr w:type="spellEnd"/>
+      <w:r>
+        <w:rPr>
+          <w:rFonts w:ascii="Courier New" w:hAnsi="Courier New" w:cs="Courier New"/>
+          <w:sz w:val="20"/>
+          <w:szCs w:val="20"/>
+        </w:rPr>
+        <w:t xml:space="preserve"> then</w:t>
+      </w:r>
+    </w:p>
+    <w:p>
+      <w:pPr>
+        <w:pStyle w:val="ListParagraph"/>
+        <w:ind w:left="1260"/>
+        <w:rPr>
+          <w:rFonts w:ascii="Courier New" w:hAnsi="Courier New" w:cs="Courier New"/>
+          <w:sz w:val="20"/>
+          <w:szCs w:val="20"/>
+        </w:rPr>
+      </w:pPr>
+      <w:r>
+        <w:rPr>
+          <w:rFonts w:ascii="Courier New" w:hAnsi="Courier New" w:cs="Courier New"/>
+          <w:sz w:val="20"/>
+          <w:szCs w:val="20"/>
+        </w:rPr>
+        <w:t xml:space="preserve">            return 'No Such year or Product ID';</w:t>
+      </w:r>
+    </w:p>
+    <w:p>
+      <w:pPr>
+        <w:pStyle w:val="ListParagraph"/>
+        <w:ind w:left="1260"/>
+        <w:rPr>
+          <w:rFonts w:ascii="Courier New" w:hAnsi="Courier New" w:cs="Courier New"/>
+          <w:sz w:val="20"/>
+          <w:szCs w:val="20"/>
+        </w:rPr>
+      </w:pPr>
+      <w:r>
+        <w:rPr>
+          <w:rFonts w:ascii="Courier New" w:hAnsi="Courier New" w:cs="Courier New"/>
+          <w:sz w:val="20"/>
+          <w:szCs w:val="20"/>
+        </w:rPr>
+        <w:t xml:space="preserve">        else</w:t>
+      </w:r>
+    </w:p>
+    <w:p>
+      <w:pPr>
+        <w:pStyle w:val="ListParagraph"/>
+        <w:ind w:left="1260"/>
+        <w:rPr>
+          <w:rFonts w:ascii="Courier New" w:hAnsi="Courier New" w:cs="Courier New"/>
+          <w:sz w:val="20"/>
+          <w:szCs w:val="20"/>
+        </w:rPr>
+      </w:pPr>
+      <w:r>
+        <w:rPr>
+          <w:rFonts w:ascii="Courier New" w:hAnsi="Courier New" w:cs="Courier New"/>
+          <w:sz w:val="20"/>
+          <w:szCs w:val="20"/>
+        </w:rPr>
+        <w:t xml:space="preserve">            return </w:t>
+      </w:r>
+      <w:proofErr w:type="spellStart"/>
+      <w:r>
+        <w:rPr>
+          <w:rFonts w:ascii="Courier New" w:hAnsi="Courier New" w:cs="Courier New"/>
+          <w:sz w:val="20"/>
+          <w:szCs w:val="20"/>
+        </w:rPr>
+        <w:t>a_</w:t>
+      </w:r>
+      <w:proofErr w:type="gramStart"/>
+      <w:r>
+        <w:rPr>
+          <w:rFonts w:ascii="Courier New" w:hAnsi="Courier New" w:cs="Courier New"/>
+          <w:sz w:val="20"/>
+          <w:szCs w:val="20"/>
+        </w:rPr>
+        <w:t>var.Prod</w:t>
+      </w:r>
+      <w:proofErr w:type="gramEnd"/>
+      <w:r>
+        <w:rPr>
+          <w:rFonts w:ascii="Courier New" w:hAnsi="Courier New" w:cs="Courier New"/>
+          <w:sz w:val="20"/>
+          <w:szCs w:val="20"/>
+        </w:rPr>
+        <w:t>_Sales</w:t>
+      </w:r>
+      <w:proofErr w:type="spellEnd"/>
+      <w:r>
+        <w:rPr>
+          <w:rFonts w:ascii="Courier New" w:hAnsi="Courier New" w:cs="Courier New"/>
+          <w:sz w:val="20"/>
+          <w:szCs w:val="20"/>
+        </w:rPr>
+        <w:t>;</w:t>
+      </w:r>
+    </w:p>
+    <w:p>
+      <w:pPr>
+        <w:pStyle w:val="ListParagraph"/>
+        <w:ind w:left="1260"/>
+        <w:rPr>
+          <w:rFonts w:ascii="Courier New" w:hAnsi="Courier New" w:cs="Courier New"/>
+          <w:sz w:val="20"/>
+          <w:szCs w:val="20"/>
+        </w:rPr>
+      </w:pPr>
+      <w:r>
+        <w:rPr>
+          <w:rFonts w:ascii="Courier New" w:hAnsi="Courier New" w:cs="Courier New"/>
+          <w:sz w:val="20"/>
+          <w:szCs w:val="20"/>
+        </w:rPr>
+        <w:t xml:space="preserve">    end if;</w:t>
+      </w:r>
+    </w:p>
+    <w:p>
+      <w:pPr>
+        <w:pStyle w:val="ListParagraph"/>
+        <w:ind w:left="1260"/>
+        <w:rPr>
+          <w:rFonts w:ascii="Courier New" w:hAnsi="Courier New" w:cs="Courier New"/>
+          <w:sz w:val="20"/>
+          <w:szCs w:val="20"/>
+        </w:rPr>
+      </w:pPr>
+      <w:r>
+        <w:rPr>
+          <w:rFonts w:ascii="Courier New" w:hAnsi="Courier New" w:cs="Courier New"/>
+          <w:sz w:val="20"/>
+          <w:szCs w:val="20"/>
+        </w:rPr>
+        <w:t>end;</w:t>
+      </w:r>
+    </w:p>
+    <w:p>
+      <w:pPr>
+        <w:pStyle w:val="ListParagraph"/>
+        <w:ind w:left="1260"/>
+        <w:rPr>
+          <w:rFonts w:ascii="Courier New" w:hAnsi="Courier New" w:cs="Courier New"/>
+          <w:sz w:val="20"/>
+          <w:szCs w:val="20"/>
+        </w:rPr>
+      </w:pPr>
+      <w:r>
+        <w:rPr>
+          <w:rFonts w:ascii="Courier New" w:hAnsi="Courier New" w:cs="Courier New"/>
+          <w:noProof/>
+          <w:sz w:val="20"/>
+          <w:szCs w:val="20"/>
+        </w:rPr>
+        <w:drawing>
+          <wp:inline distT="0" distB="0" distL="0" distR="0" wp14:anchorId="4E43745B" wp14:editId="12F133B4">
+            <wp:extent cx="3390900" cy="2049297"/>
+            <wp:effectExtent l="0" t="0" r="0" b="8255"/>
+            <wp:docPr id="17" name="Picture 17"/>
+            <wp:cNvGraphicFramePr>
+              <a:graphicFrameLocks xmlns:a="http://schemas.openxmlformats.org/drawingml/2006/main" noChangeAspect="1"/>
+            </wp:cNvGraphicFramePr>
+            <a:graphic xmlns:a="http://schemas.openxmlformats.org/drawingml/2006/main">
+              <a:graphicData uri="http://schemas.openxmlformats.org/drawingml/2006/picture">
+                <pic:pic xmlns:pic="http://schemas.openxmlformats.org/drawingml/2006/picture">
+                  <pic:nvPicPr>
+                    <pic:cNvPr id="17" name="1.PNG"/>
+                    <pic:cNvPicPr/>
+                  </pic:nvPicPr>
+                  <pic:blipFill>
+                    <a:blip r:embed="rId24" cstate="print">
+                      <a:extLst>
+                        <a:ext uri="{28A0092B-C50C-407E-A947-70E740481C1C}">
+                          <a14:useLocalDpi xmlns:a14="http://schemas.microsoft.com/office/drawing/2010/main" val="0"/>
+                        </a:ext>
+                      </a:extLst>
+                    </a:blip>
+                    <a:stretch>
+                      <a:fillRect/>
+                    </a:stretch>
+                  </pic:blipFill>
+                  <pic:spPr>
+                    <a:xfrm>
+                      <a:off x="0" y="0"/>
+                      <a:ext cx="3398853" cy="2054103"/>
+                    </a:xfrm>
+                    <a:prstGeom prst="rect">
+                      <a:avLst/>
+                    </a:prstGeom>
+                  </pic:spPr>
+                </pic:pic>
+              </a:graphicData>
+            </a:graphic>
+          </wp:inline>
+        </w:drawing>
+      </w:r>
+    </w:p>
+    <w:p>
+      <w:pPr>
+        <w:pStyle w:val="ListParagraph"/>
         <w:numPr>
           <w:ilvl w:val="2"/>
           <w:numId w:val="17"/>
@@ -8654,6 +10733,813 @@
     <w:p>
       <w:pPr>
         <w:pStyle w:val="ListParagraph"/>
+        <w:ind w:left="1260"/>
+        <w:rPr>
+          <w:rFonts w:ascii="Courier New" w:hAnsi="Courier New" w:cs="Courier New"/>
+          <w:sz w:val="20"/>
+          <w:szCs w:val="20"/>
+        </w:rPr>
+      </w:pPr>
+      <w:r>
+        <w:rPr>
+          <w:rFonts w:ascii="Courier New" w:hAnsi="Courier New" w:cs="Courier New"/>
+          <w:sz w:val="20"/>
+          <w:szCs w:val="20"/>
+        </w:rPr>
+        <w:t>create or replace FUNCTION PROD_MONTHLY_</w:t>
+      </w:r>
+      <w:proofErr w:type="gramStart"/>
+      <w:r>
+        <w:rPr>
+          <w:rFonts w:ascii="Courier New" w:hAnsi="Courier New" w:cs="Courier New"/>
+          <w:sz w:val="20"/>
+          <w:szCs w:val="20"/>
+        </w:rPr>
+        <w:t>SALES(</w:t>
+      </w:r>
+      <w:proofErr w:type="spellStart"/>
+      <w:proofErr w:type="gramEnd"/>
+      <w:r>
+        <w:rPr>
+          <w:rFonts w:ascii="Courier New" w:hAnsi="Courier New" w:cs="Courier New"/>
+          <w:sz w:val="20"/>
+          <w:szCs w:val="20"/>
+        </w:rPr>
+        <w:t>product_id</w:t>
+      </w:r>
+      <w:proofErr w:type="spellEnd"/>
+      <w:r>
+        <w:rPr>
+          <w:rFonts w:ascii="Courier New" w:hAnsi="Courier New" w:cs="Courier New"/>
+          <w:sz w:val="20"/>
+          <w:szCs w:val="20"/>
+        </w:rPr>
+        <w:t xml:space="preserve"> in varchar,</w:t>
+      </w:r>
+    </w:p>
+    <w:p>
+      <w:pPr>
+        <w:pStyle w:val="ListParagraph"/>
+        <w:ind w:left="1260"/>
+        <w:rPr>
+          <w:rFonts w:ascii="Courier New" w:hAnsi="Courier New" w:cs="Courier New"/>
+          <w:sz w:val="20"/>
+          <w:szCs w:val="20"/>
+        </w:rPr>
+      </w:pPr>
+      <w:r>
+        <w:rPr>
+          <w:rFonts w:ascii="Courier New" w:hAnsi="Courier New" w:cs="Courier New"/>
+          <w:sz w:val="20"/>
+          <w:szCs w:val="20"/>
+        </w:rPr>
+        <w:t xml:space="preserve">                                            </w:t>
+      </w:r>
+      <w:proofErr w:type="spellStart"/>
+      <w:r>
+        <w:rPr>
+          <w:rFonts w:ascii="Courier New" w:hAnsi="Courier New" w:cs="Courier New"/>
+          <w:sz w:val="20"/>
+          <w:szCs w:val="20"/>
+        </w:rPr>
+        <w:t>month_sale</w:t>
+      </w:r>
+      <w:proofErr w:type="spellEnd"/>
+      <w:r>
+        <w:rPr>
+          <w:rFonts w:ascii="Courier New" w:hAnsi="Courier New" w:cs="Courier New"/>
+          <w:sz w:val="20"/>
+          <w:szCs w:val="20"/>
+        </w:rPr>
+        <w:t xml:space="preserve"> varchar)</w:t>
+      </w:r>
+    </w:p>
+    <w:p>
+      <w:pPr>
+        <w:pStyle w:val="ListParagraph"/>
+        <w:ind w:left="1260"/>
+        <w:rPr>
+          <w:rFonts w:ascii="Courier New" w:hAnsi="Courier New" w:cs="Courier New"/>
+          <w:sz w:val="20"/>
+          <w:szCs w:val="20"/>
+        </w:rPr>
+      </w:pPr>
+      <w:r>
+        <w:rPr>
+          <w:rFonts w:ascii="Courier New" w:hAnsi="Courier New" w:cs="Courier New"/>
+          <w:sz w:val="20"/>
+          <w:szCs w:val="20"/>
+        </w:rPr>
+        <w:t xml:space="preserve">return number is </w:t>
+      </w:r>
+    </w:p>
+    <w:p>
+      <w:pPr>
+        <w:pStyle w:val="ListParagraph"/>
+        <w:ind w:left="1260"/>
+        <w:rPr>
+          <w:rFonts w:ascii="Courier New" w:hAnsi="Courier New" w:cs="Courier New"/>
+          <w:sz w:val="20"/>
+          <w:szCs w:val="20"/>
+        </w:rPr>
+      </w:pPr>
+      <w:r>
+        <w:rPr>
+          <w:rFonts w:ascii="Courier New" w:hAnsi="Courier New" w:cs="Courier New"/>
+          <w:sz w:val="20"/>
+          <w:szCs w:val="20"/>
+        </w:rPr>
+        <w:t xml:space="preserve">    cursor a is (</w:t>
+      </w:r>
+    </w:p>
+    <w:p>
+      <w:pPr>
+        <w:pStyle w:val="ListParagraph"/>
+        <w:ind w:left="1260"/>
+        <w:rPr>
+          <w:rFonts w:ascii="Courier New" w:hAnsi="Courier New" w:cs="Courier New"/>
+          <w:sz w:val="20"/>
+          <w:szCs w:val="20"/>
+        </w:rPr>
+      </w:pPr>
+      <w:r>
+        <w:rPr>
+          <w:rFonts w:ascii="Courier New" w:hAnsi="Courier New" w:cs="Courier New"/>
+          <w:sz w:val="20"/>
+          <w:szCs w:val="20"/>
+        </w:rPr>
+        <w:t xml:space="preserve">        SELECT DISTINCT SUM(SUM(</w:t>
+      </w:r>
+      <w:proofErr w:type="gramStart"/>
+      <w:r>
+        <w:rPr>
+          <w:rFonts w:ascii="Courier New" w:hAnsi="Courier New" w:cs="Courier New"/>
+          <w:sz w:val="20"/>
+          <w:szCs w:val="20"/>
+        </w:rPr>
+        <w:t>PO.PAINTING</w:t>
+      </w:r>
+      <w:proofErr w:type="gramEnd"/>
+      <w:r>
+        <w:rPr>
+          <w:rFonts w:ascii="Courier New" w:hAnsi="Courier New" w:cs="Courier New"/>
+          <w:sz w:val="20"/>
+          <w:szCs w:val="20"/>
+        </w:rPr>
+        <w:t xml:space="preserve">_QTY*P.PRICE)) </w:t>
+      </w:r>
+      <w:proofErr w:type="spellStart"/>
+      <w:r>
+        <w:rPr>
+          <w:rFonts w:ascii="Courier New" w:hAnsi="Courier New" w:cs="Courier New"/>
+          <w:sz w:val="20"/>
+          <w:szCs w:val="20"/>
+        </w:rPr>
+        <w:t>Prod_Sales</w:t>
+      </w:r>
+      <w:proofErr w:type="spellEnd"/>
+    </w:p>
+    <w:p>
+      <w:pPr>
+        <w:pStyle w:val="ListParagraph"/>
+        <w:ind w:left="1260"/>
+        <w:rPr>
+          <w:rFonts w:ascii="Courier New" w:hAnsi="Courier New" w:cs="Courier New"/>
+          <w:sz w:val="20"/>
+          <w:szCs w:val="20"/>
+        </w:rPr>
+      </w:pPr>
+      <w:r>
+        <w:rPr>
+          <w:rFonts w:ascii="Courier New" w:hAnsi="Courier New" w:cs="Courier New"/>
+          <w:sz w:val="20"/>
+          <w:szCs w:val="20"/>
+        </w:rPr>
+        <w:t xml:space="preserve">        FROM CUSTOMER_ORDER CO</w:t>
+      </w:r>
+    </w:p>
+    <w:p>
+      <w:pPr>
+        <w:pStyle w:val="ListParagraph"/>
+        <w:ind w:left="1260"/>
+        <w:rPr>
+          <w:rFonts w:ascii="Courier New" w:hAnsi="Courier New" w:cs="Courier New"/>
+          <w:sz w:val="20"/>
+          <w:szCs w:val="20"/>
+        </w:rPr>
+      </w:pPr>
+      <w:r>
+        <w:rPr>
+          <w:rFonts w:ascii="Courier New" w:hAnsi="Courier New" w:cs="Courier New"/>
+          <w:sz w:val="20"/>
+          <w:szCs w:val="20"/>
+        </w:rPr>
+        <w:t xml:space="preserve">        JOIN PAINTING_ORDER PO on </w:t>
+      </w:r>
+      <w:proofErr w:type="gramStart"/>
+      <w:r>
+        <w:rPr>
+          <w:rFonts w:ascii="Courier New" w:hAnsi="Courier New" w:cs="Courier New"/>
+          <w:sz w:val="20"/>
+          <w:szCs w:val="20"/>
+        </w:rPr>
+        <w:t>CO.ORDER</w:t>
+      </w:r>
+      <w:proofErr w:type="gramEnd"/>
+      <w:r>
+        <w:rPr>
+          <w:rFonts w:ascii="Courier New" w:hAnsi="Courier New" w:cs="Courier New"/>
+          <w:sz w:val="20"/>
+          <w:szCs w:val="20"/>
+        </w:rPr>
+        <w:t>_ID = PO.ORDER_ID</w:t>
+      </w:r>
+    </w:p>
+    <w:p>
+      <w:pPr>
+        <w:pStyle w:val="ListParagraph"/>
+        <w:ind w:left="1260"/>
+        <w:rPr>
+          <w:rFonts w:ascii="Courier New" w:hAnsi="Courier New" w:cs="Courier New"/>
+          <w:sz w:val="20"/>
+          <w:szCs w:val="20"/>
+        </w:rPr>
+      </w:pPr>
+      <w:r>
+        <w:rPr>
+          <w:rFonts w:ascii="Courier New" w:hAnsi="Courier New" w:cs="Courier New"/>
+          <w:sz w:val="20"/>
+          <w:szCs w:val="20"/>
+        </w:rPr>
+        <w:t xml:space="preserve">        JOIN PAINTING P on </w:t>
+      </w:r>
+      <w:proofErr w:type="gramStart"/>
+      <w:r>
+        <w:rPr>
+          <w:rFonts w:ascii="Courier New" w:hAnsi="Courier New" w:cs="Courier New"/>
+          <w:sz w:val="20"/>
+          <w:szCs w:val="20"/>
+        </w:rPr>
+        <w:t>PO.PAINTING</w:t>
+      </w:r>
+      <w:proofErr w:type="gramEnd"/>
+      <w:r>
+        <w:rPr>
+          <w:rFonts w:ascii="Courier New" w:hAnsi="Courier New" w:cs="Courier New"/>
+          <w:sz w:val="20"/>
+          <w:szCs w:val="20"/>
+        </w:rPr>
+        <w:t>_ID = P.PAINTING_ID</w:t>
+      </w:r>
+    </w:p>
+    <w:p>
+      <w:pPr>
+        <w:pStyle w:val="ListParagraph"/>
+        <w:ind w:left="1260"/>
+        <w:rPr>
+          <w:rFonts w:ascii="Courier New" w:hAnsi="Courier New" w:cs="Courier New"/>
+          <w:sz w:val="20"/>
+          <w:szCs w:val="20"/>
+        </w:rPr>
+      </w:pPr>
+      <w:r>
+        <w:rPr>
+          <w:rFonts w:ascii="Courier New" w:hAnsi="Courier New" w:cs="Courier New"/>
+          <w:sz w:val="20"/>
+          <w:szCs w:val="20"/>
+        </w:rPr>
+        <w:t xml:space="preserve">        WHERE </w:t>
+      </w:r>
+      <w:proofErr w:type="gramStart"/>
+      <w:r>
+        <w:rPr>
+          <w:rFonts w:ascii="Courier New" w:hAnsi="Courier New" w:cs="Courier New"/>
+          <w:sz w:val="20"/>
+          <w:szCs w:val="20"/>
+        </w:rPr>
+        <w:t>P.PAINTING</w:t>
+      </w:r>
+      <w:proofErr w:type="gramEnd"/>
+      <w:r>
+        <w:rPr>
+          <w:rFonts w:ascii="Courier New" w:hAnsi="Courier New" w:cs="Courier New"/>
+          <w:sz w:val="20"/>
+          <w:szCs w:val="20"/>
+        </w:rPr>
+        <w:t xml:space="preserve">_ID = </w:t>
+      </w:r>
+      <w:proofErr w:type="spellStart"/>
+      <w:r>
+        <w:rPr>
+          <w:rFonts w:ascii="Courier New" w:hAnsi="Courier New" w:cs="Courier New"/>
+          <w:sz w:val="20"/>
+          <w:szCs w:val="20"/>
+        </w:rPr>
+        <w:t>product_id</w:t>
+      </w:r>
+      <w:proofErr w:type="spellEnd"/>
+      <w:r>
+        <w:rPr>
+          <w:rFonts w:ascii="Courier New" w:hAnsi="Courier New" w:cs="Courier New"/>
+          <w:sz w:val="20"/>
+          <w:szCs w:val="20"/>
+        </w:rPr>
+        <w:t xml:space="preserve">  -- input 1</w:t>
+      </w:r>
+    </w:p>
+    <w:p>
+      <w:pPr>
+        <w:pStyle w:val="ListParagraph"/>
+        <w:ind w:left="1260"/>
+        <w:rPr>
+          <w:rFonts w:ascii="Courier New" w:hAnsi="Courier New" w:cs="Courier New"/>
+          <w:sz w:val="20"/>
+          <w:szCs w:val="20"/>
+        </w:rPr>
+      </w:pPr>
+      <w:r>
+        <w:rPr>
+          <w:rFonts w:ascii="Courier New" w:hAnsi="Courier New" w:cs="Courier New"/>
+          <w:sz w:val="20"/>
+          <w:szCs w:val="20"/>
+        </w:rPr>
+        <w:t xml:space="preserve">        GROUP BY </w:t>
+      </w:r>
+      <w:proofErr w:type="gramStart"/>
+      <w:r>
+        <w:rPr>
+          <w:rFonts w:ascii="Courier New" w:hAnsi="Courier New" w:cs="Courier New"/>
+          <w:sz w:val="20"/>
+          <w:szCs w:val="20"/>
+        </w:rPr>
+        <w:t>CO.DATE</w:t>
+      </w:r>
+      <w:proofErr w:type="gramEnd"/>
+      <w:r>
+        <w:rPr>
+          <w:rFonts w:ascii="Courier New" w:hAnsi="Courier New" w:cs="Courier New"/>
+          <w:sz w:val="20"/>
+          <w:szCs w:val="20"/>
+        </w:rPr>
+        <w:t>_CREATED, P.PAINTING_ID</w:t>
+      </w:r>
+    </w:p>
+    <w:p>
+      <w:pPr>
+        <w:pStyle w:val="ListParagraph"/>
+        <w:ind w:left="1260"/>
+        <w:rPr>
+          <w:rFonts w:ascii="Courier New" w:hAnsi="Courier New" w:cs="Courier New"/>
+          <w:sz w:val="20"/>
+          <w:szCs w:val="20"/>
+        </w:rPr>
+      </w:pPr>
+      <w:r>
+        <w:rPr>
+          <w:rFonts w:ascii="Courier New" w:hAnsi="Courier New" w:cs="Courier New"/>
+          <w:sz w:val="20"/>
+          <w:szCs w:val="20"/>
+        </w:rPr>
+        <w:t xml:space="preserve">        </w:t>
+      </w:r>
+    </w:p>
+    <w:p>
+      <w:pPr>
+        <w:pStyle w:val="ListParagraph"/>
+        <w:ind w:left="1260"/>
+        <w:rPr>
+          <w:rFonts w:ascii="Courier New" w:hAnsi="Courier New" w:cs="Courier New"/>
+          <w:sz w:val="20"/>
+          <w:szCs w:val="20"/>
+        </w:rPr>
+      </w:pPr>
+      <w:r>
+        <w:rPr>
+          <w:rFonts w:ascii="Courier New" w:hAnsi="Courier New" w:cs="Courier New"/>
+          <w:sz w:val="20"/>
+          <w:szCs w:val="20"/>
+        </w:rPr>
+        <w:t xml:space="preserve">        HAVING SUBSTR(DATE_CREATED,4,</w:t>
+      </w:r>
+      <w:proofErr w:type="gramStart"/>
+      <w:r>
+        <w:rPr>
+          <w:rFonts w:ascii="Courier New" w:hAnsi="Courier New" w:cs="Courier New"/>
+          <w:sz w:val="20"/>
+          <w:szCs w:val="20"/>
+        </w:rPr>
+        <w:t>3)=</w:t>
+      </w:r>
+      <w:proofErr w:type="spellStart"/>
+      <w:proofErr w:type="gramEnd"/>
+      <w:r>
+        <w:rPr>
+          <w:rFonts w:ascii="Courier New" w:hAnsi="Courier New" w:cs="Courier New"/>
+          <w:sz w:val="20"/>
+          <w:szCs w:val="20"/>
+        </w:rPr>
+        <w:t>month_sale</w:t>
+      </w:r>
+      <w:proofErr w:type="spellEnd"/>
+    </w:p>
+    <w:p>
+      <w:pPr>
+        <w:pStyle w:val="ListParagraph"/>
+        <w:ind w:left="1260"/>
+        <w:rPr>
+          <w:rFonts w:ascii="Courier New" w:hAnsi="Courier New" w:cs="Courier New"/>
+          <w:sz w:val="20"/>
+          <w:szCs w:val="20"/>
+        </w:rPr>
+      </w:pPr>
+      <w:r>
+        <w:rPr>
+          <w:rFonts w:ascii="Courier New" w:hAnsi="Courier New" w:cs="Courier New"/>
+          <w:sz w:val="20"/>
+          <w:szCs w:val="20"/>
+        </w:rPr>
+        <w:t xml:space="preserve">         ); --input 2 </w:t>
+      </w:r>
+    </w:p>
+    <w:p>
+      <w:pPr>
+        <w:pStyle w:val="ListParagraph"/>
+        <w:ind w:left="1260"/>
+        <w:rPr>
+          <w:rFonts w:ascii="Courier New" w:hAnsi="Courier New" w:cs="Courier New"/>
+          <w:sz w:val="20"/>
+          <w:szCs w:val="20"/>
+        </w:rPr>
+      </w:pPr>
+      <w:r>
+        <w:rPr>
+          <w:rFonts w:ascii="Courier New" w:hAnsi="Courier New" w:cs="Courier New"/>
+          <w:sz w:val="20"/>
+          <w:szCs w:val="20"/>
+        </w:rPr>
+        <w:t xml:space="preserve">    </w:t>
+      </w:r>
+      <w:proofErr w:type="spellStart"/>
+      <w:r>
+        <w:rPr>
+          <w:rFonts w:ascii="Courier New" w:hAnsi="Courier New" w:cs="Courier New"/>
+          <w:sz w:val="20"/>
+          <w:szCs w:val="20"/>
+        </w:rPr>
+        <w:t>a_var</w:t>
+      </w:r>
+      <w:proofErr w:type="spellEnd"/>
+      <w:r>
+        <w:rPr>
+          <w:rFonts w:ascii="Courier New" w:hAnsi="Courier New" w:cs="Courier New"/>
+          <w:sz w:val="20"/>
+          <w:szCs w:val="20"/>
+        </w:rPr>
+        <w:t xml:space="preserve">    </w:t>
+      </w:r>
+      <w:proofErr w:type="spellStart"/>
+      <w:r>
+        <w:rPr>
+          <w:rFonts w:ascii="Courier New" w:hAnsi="Courier New" w:cs="Courier New"/>
+          <w:sz w:val="20"/>
+          <w:szCs w:val="20"/>
+        </w:rPr>
+        <w:t>a%rowtype</w:t>
+      </w:r>
+      <w:proofErr w:type="spellEnd"/>
+      <w:r>
+        <w:rPr>
+          <w:rFonts w:ascii="Courier New" w:hAnsi="Courier New" w:cs="Courier New"/>
+          <w:sz w:val="20"/>
+          <w:szCs w:val="20"/>
+        </w:rPr>
+        <w:t>;</w:t>
+      </w:r>
+    </w:p>
+    <w:p>
+      <w:pPr>
+        <w:pStyle w:val="ListParagraph"/>
+        <w:ind w:left="1260"/>
+        <w:rPr>
+          <w:rFonts w:ascii="Courier New" w:hAnsi="Courier New" w:cs="Courier New"/>
+          <w:sz w:val="20"/>
+          <w:szCs w:val="20"/>
+        </w:rPr>
+      </w:pPr>
+      <w:r>
+        <w:rPr>
+          <w:rFonts w:ascii="Courier New" w:hAnsi="Courier New" w:cs="Courier New"/>
+          <w:sz w:val="20"/>
+          <w:szCs w:val="20"/>
+        </w:rPr>
+        <w:t xml:space="preserve">    begin</w:t>
+      </w:r>
+    </w:p>
+    <w:p>
+      <w:pPr>
+        <w:pStyle w:val="ListParagraph"/>
+        <w:ind w:left="1260"/>
+        <w:rPr>
+          <w:rFonts w:ascii="Courier New" w:hAnsi="Courier New" w:cs="Courier New"/>
+          <w:sz w:val="20"/>
+          <w:szCs w:val="20"/>
+        </w:rPr>
+      </w:pPr>
+      <w:r>
+        <w:rPr>
+          <w:rFonts w:ascii="Courier New" w:hAnsi="Courier New" w:cs="Courier New"/>
+          <w:sz w:val="20"/>
+          <w:szCs w:val="20"/>
+        </w:rPr>
+        <w:t xml:space="preserve">        open a;</w:t>
+      </w:r>
+    </w:p>
+    <w:p>
+      <w:pPr>
+        <w:pStyle w:val="ListParagraph"/>
+        <w:ind w:left="1260"/>
+        <w:rPr>
+          <w:rFonts w:ascii="Courier New" w:hAnsi="Courier New" w:cs="Courier New"/>
+          <w:sz w:val="20"/>
+          <w:szCs w:val="20"/>
+        </w:rPr>
+      </w:pPr>
+      <w:r>
+        <w:rPr>
+          <w:rFonts w:ascii="Courier New" w:hAnsi="Courier New" w:cs="Courier New"/>
+          <w:sz w:val="20"/>
+          <w:szCs w:val="20"/>
+        </w:rPr>
+        <w:t xml:space="preserve">        fetch </w:t>
+      </w:r>
+      <w:proofErr w:type="spellStart"/>
+      <w:r>
+        <w:rPr>
+          <w:rFonts w:ascii="Courier New" w:hAnsi="Courier New" w:cs="Courier New"/>
+          <w:sz w:val="20"/>
+          <w:szCs w:val="20"/>
+        </w:rPr>
+        <w:t>a</w:t>
+      </w:r>
+      <w:proofErr w:type="spellEnd"/>
+      <w:r>
+        <w:rPr>
+          <w:rFonts w:ascii="Courier New" w:hAnsi="Courier New" w:cs="Courier New"/>
+          <w:sz w:val="20"/>
+          <w:szCs w:val="20"/>
+        </w:rPr>
+        <w:t xml:space="preserve"> into </w:t>
+      </w:r>
+      <w:proofErr w:type="spellStart"/>
+      <w:r>
+        <w:rPr>
+          <w:rFonts w:ascii="Courier New" w:hAnsi="Courier New" w:cs="Courier New"/>
+          <w:sz w:val="20"/>
+          <w:szCs w:val="20"/>
+        </w:rPr>
+        <w:t>a_var</w:t>
+      </w:r>
+      <w:proofErr w:type="spellEnd"/>
+      <w:r>
+        <w:rPr>
+          <w:rFonts w:ascii="Courier New" w:hAnsi="Courier New" w:cs="Courier New"/>
+          <w:sz w:val="20"/>
+          <w:szCs w:val="20"/>
+        </w:rPr>
+        <w:t>;</w:t>
+      </w:r>
+    </w:p>
+    <w:p>
+      <w:pPr>
+        <w:pStyle w:val="ListParagraph"/>
+        <w:ind w:left="1260"/>
+        <w:rPr>
+          <w:rFonts w:ascii="Courier New" w:hAnsi="Courier New" w:cs="Courier New"/>
+          <w:sz w:val="20"/>
+          <w:szCs w:val="20"/>
+        </w:rPr>
+      </w:pPr>
+      <w:r>
+        <w:rPr>
+          <w:rFonts w:ascii="Courier New" w:hAnsi="Courier New" w:cs="Courier New"/>
+          <w:sz w:val="20"/>
+          <w:szCs w:val="20"/>
+        </w:rPr>
+        <w:t xml:space="preserve">        if </w:t>
+      </w:r>
+      <w:proofErr w:type="spellStart"/>
+      <w:r>
+        <w:rPr>
+          <w:rFonts w:ascii="Courier New" w:hAnsi="Courier New" w:cs="Courier New"/>
+          <w:sz w:val="20"/>
+          <w:szCs w:val="20"/>
+        </w:rPr>
+        <w:t>a%notfound</w:t>
+      </w:r>
+      <w:proofErr w:type="spellEnd"/>
+      <w:r>
+        <w:rPr>
+          <w:rFonts w:ascii="Courier New" w:hAnsi="Courier New" w:cs="Courier New"/>
+          <w:sz w:val="20"/>
+          <w:szCs w:val="20"/>
+        </w:rPr>
+        <w:t xml:space="preserve"> then</w:t>
+      </w:r>
+    </w:p>
+    <w:p>
+      <w:pPr>
+        <w:pStyle w:val="ListParagraph"/>
+        <w:ind w:left="1260"/>
+        <w:rPr>
+          <w:rFonts w:ascii="Courier New" w:hAnsi="Courier New" w:cs="Courier New"/>
+          <w:sz w:val="20"/>
+          <w:szCs w:val="20"/>
+        </w:rPr>
+      </w:pPr>
+      <w:r>
+        <w:rPr>
+          <w:rFonts w:ascii="Courier New" w:hAnsi="Courier New" w:cs="Courier New"/>
+          <w:sz w:val="20"/>
+          <w:szCs w:val="20"/>
+        </w:rPr>
+        <w:t xml:space="preserve">            return 'No Such month or Product ID';</w:t>
+      </w:r>
+    </w:p>
+    <w:p>
+      <w:pPr>
+        <w:pStyle w:val="ListParagraph"/>
+        <w:ind w:left="1260"/>
+        <w:rPr>
+          <w:rFonts w:ascii="Courier New" w:hAnsi="Courier New" w:cs="Courier New"/>
+          <w:sz w:val="20"/>
+          <w:szCs w:val="20"/>
+        </w:rPr>
+      </w:pPr>
+      <w:r>
+        <w:rPr>
+          <w:rFonts w:ascii="Courier New" w:hAnsi="Courier New" w:cs="Courier New"/>
+          <w:sz w:val="20"/>
+          <w:szCs w:val="20"/>
+        </w:rPr>
+        <w:t xml:space="preserve">        else</w:t>
+      </w:r>
+    </w:p>
+    <w:p>
+      <w:pPr>
+        <w:pStyle w:val="ListParagraph"/>
+        <w:ind w:left="1260"/>
+        <w:rPr>
+          <w:rFonts w:ascii="Courier New" w:hAnsi="Courier New" w:cs="Courier New"/>
+          <w:sz w:val="20"/>
+          <w:szCs w:val="20"/>
+        </w:rPr>
+      </w:pPr>
+      <w:r>
+        <w:rPr>
+          <w:rFonts w:ascii="Courier New" w:hAnsi="Courier New" w:cs="Courier New"/>
+          <w:sz w:val="20"/>
+          <w:szCs w:val="20"/>
+        </w:rPr>
+        <w:t xml:space="preserve">            return </w:t>
+      </w:r>
+      <w:proofErr w:type="spellStart"/>
+      <w:r>
+        <w:rPr>
+          <w:rFonts w:ascii="Courier New" w:hAnsi="Courier New" w:cs="Courier New"/>
+          <w:sz w:val="20"/>
+          <w:szCs w:val="20"/>
+        </w:rPr>
+        <w:t>a_</w:t>
+      </w:r>
+      <w:proofErr w:type="gramStart"/>
+      <w:r>
+        <w:rPr>
+          <w:rFonts w:ascii="Courier New" w:hAnsi="Courier New" w:cs="Courier New"/>
+          <w:sz w:val="20"/>
+          <w:szCs w:val="20"/>
+        </w:rPr>
+        <w:t>var.Prod</w:t>
+      </w:r>
+      <w:proofErr w:type="gramEnd"/>
+      <w:r>
+        <w:rPr>
+          <w:rFonts w:ascii="Courier New" w:hAnsi="Courier New" w:cs="Courier New"/>
+          <w:sz w:val="20"/>
+          <w:szCs w:val="20"/>
+        </w:rPr>
+        <w:t>_Sales</w:t>
+      </w:r>
+      <w:proofErr w:type="spellEnd"/>
+      <w:r>
+        <w:rPr>
+          <w:rFonts w:ascii="Courier New" w:hAnsi="Courier New" w:cs="Courier New"/>
+          <w:sz w:val="20"/>
+          <w:szCs w:val="20"/>
+        </w:rPr>
+        <w:t>;</w:t>
+      </w:r>
+    </w:p>
+    <w:p>
+      <w:pPr>
+        <w:pStyle w:val="ListParagraph"/>
+        <w:ind w:left="1260"/>
+        <w:rPr>
+          <w:rFonts w:ascii="Courier New" w:hAnsi="Courier New" w:cs="Courier New"/>
+          <w:sz w:val="20"/>
+          <w:szCs w:val="20"/>
+        </w:rPr>
+      </w:pPr>
+      <w:r>
+        <w:rPr>
+          <w:rFonts w:ascii="Courier New" w:hAnsi="Courier New" w:cs="Courier New"/>
+          <w:sz w:val="20"/>
+          <w:szCs w:val="20"/>
+        </w:rPr>
+        <w:t xml:space="preserve">    end if;</w:t>
+      </w:r>
+    </w:p>
+    <w:p>
+      <w:pPr>
+        <w:pStyle w:val="ListParagraph"/>
+        <w:ind w:left="1260"/>
+        <w:rPr>
+          <w:rFonts w:ascii="Courier New" w:hAnsi="Courier New" w:cs="Courier New"/>
+          <w:sz w:val="20"/>
+          <w:szCs w:val="20"/>
+        </w:rPr>
+      </w:pPr>
+      <w:r>
+        <w:rPr>
+          <w:rFonts w:ascii="Courier New" w:hAnsi="Courier New" w:cs="Courier New"/>
+          <w:sz w:val="20"/>
+          <w:szCs w:val="20"/>
+        </w:rPr>
+        <w:t>end;</w:t>
+      </w:r>
+    </w:p>
+    <w:p>
+      <w:pPr>
+        <w:pStyle w:val="ListParagraph"/>
+        <w:ind w:left="1260"/>
+        <w:rPr>
+          <w:rFonts w:ascii="Courier New" w:hAnsi="Courier New" w:cs="Courier New"/>
+          <w:sz w:val="20"/>
+          <w:szCs w:val="20"/>
+        </w:rPr>
+      </w:pPr>
+      <w:r>
+        <w:rPr>
+          <w:rFonts w:ascii="Courier New" w:hAnsi="Courier New" w:cs="Courier New"/>
+          <w:noProof/>
+          <w:sz w:val="20"/>
+          <w:szCs w:val="20"/>
+        </w:rPr>
+        <w:drawing>
+          <wp:inline distT="0" distB="0" distL="0" distR="0" wp14:anchorId="6CEAC0BF" wp14:editId="37521A0E">
+            <wp:extent cx="3702050" cy="1475335"/>
+            <wp:effectExtent l="0" t="0" r="0" b="0"/>
+            <wp:docPr id="18" name="Picture 18"/>
+            <wp:cNvGraphicFramePr>
+              <a:graphicFrameLocks xmlns:a="http://schemas.openxmlformats.org/drawingml/2006/main" noChangeAspect="1"/>
+            </wp:cNvGraphicFramePr>
+            <a:graphic xmlns:a="http://schemas.openxmlformats.org/drawingml/2006/main">
+              <a:graphicData uri="http://schemas.openxmlformats.org/drawingml/2006/picture">
+                <pic:pic xmlns:pic="http://schemas.openxmlformats.org/drawingml/2006/picture">
+                  <pic:nvPicPr>
+                    <pic:cNvPr id="18" name="2.PNG"/>
+                    <pic:cNvPicPr/>
+                  </pic:nvPicPr>
+                  <pic:blipFill>
+                    <a:blip r:embed="rId25" cstate="print">
+                      <a:extLst>
+                        <a:ext uri="{28A0092B-C50C-407E-A947-70E740481C1C}">
+                          <a14:useLocalDpi xmlns:a14="http://schemas.microsoft.com/office/drawing/2010/main" val="0"/>
+                        </a:ext>
+                      </a:extLst>
+                    </a:blip>
+                    <a:stretch>
+                      <a:fillRect/>
+                    </a:stretch>
+                  </pic:blipFill>
+                  <pic:spPr>
+                    <a:xfrm>
+                      <a:off x="0" y="0"/>
+                      <a:ext cx="3713281" cy="1479811"/>
+                    </a:xfrm>
+                    <a:prstGeom prst="rect">
+                      <a:avLst/>
+                    </a:prstGeom>
+                  </pic:spPr>
+                </pic:pic>
+              </a:graphicData>
+            </a:graphic>
+          </wp:inline>
+        </w:drawing>
+      </w:r>
+    </w:p>
+    <w:p>
+      <w:pPr>
+        <w:pStyle w:val="ListParagraph"/>
         <w:numPr>
           <w:ilvl w:val="2"/>
           <w:numId w:val="17"/>
@@ -8668,8 +11554,69 @@
           <w:sz w:val="20"/>
           <w:szCs w:val="20"/>
         </w:rPr>
+        <w:lastRenderedPageBreak/>
         <w:t>Develop a user defined functions that will accept product category id and will return yearly sales for that product category.</w:t>
       </w:r>
+      <w:r>
+        <w:rPr>
+          <w:sz w:val="20"/>
+          <w:szCs w:val="20"/>
+        </w:rPr>
+        <w:t xml:space="preserve"> (</w:t>
+      </w:r>
+      <w:r>
+        <w:rPr>
+          <w:sz w:val="20"/>
+          <w:szCs w:val="20"/>
+          <w:highlight w:val="yellow"/>
+        </w:rPr>
+        <w:t xml:space="preserve">Since all products are </w:t>
+      </w:r>
+      <w:proofErr w:type="gramStart"/>
+      <w:r>
+        <w:rPr>
+          <w:sz w:val="20"/>
+          <w:szCs w:val="20"/>
+          <w:highlight w:val="yellow"/>
+        </w:rPr>
+        <w:t>paintings</w:t>
+      </w:r>
+      <w:proofErr w:type="gramEnd"/>
+      <w:r>
+        <w:rPr>
+          <w:sz w:val="20"/>
+          <w:szCs w:val="20"/>
+          <w:highlight w:val="yellow"/>
+        </w:rPr>
+        <w:t xml:space="preserve"> we will be treating category as “style id” instead, which returns the ID for a specific style of painting </w:t>
+      </w:r>
+      <w:proofErr w:type="spellStart"/>
+      <w:r>
+        <w:rPr>
+          <w:sz w:val="20"/>
+          <w:szCs w:val="20"/>
+          <w:highlight w:val="yellow"/>
+        </w:rPr>
+        <w:t>ie</w:t>
+      </w:r>
+      <w:proofErr w:type="spellEnd"/>
+      <w:r>
+        <w:rPr>
+          <w:sz w:val="20"/>
+          <w:szCs w:val="20"/>
+          <w:highlight w:val="yellow"/>
+        </w:rPr>
+        <w:t xml:space="preserve"> impressionism</w:t>
+      </w:r>
+      <w:r>
+        <w:rPr>
+          <w:sz w:val="20"/>
+          <w:szCs w:val="20"/>
+        </w:rPr>
+        <w:t>)</w:t>
+      </w:r>
+      <w:bookmarkStart w:id="2" w:name="_GoBack"/>
+      <w:bookmarkEnd w:id="2"/>
     </w:p>
     <w:p>
       <w:pPr>
@@ -8813,7 +11760,6 @@
         </w:rPr>
       </w:pPr>
       <w:r>
-        <w:lastRenderedPageBreak/>
         <w:t xml:space="preserve">Develop a user defined function that will accept employee id last name and will return number of months that employee is working on number of different product categories. </w:t>
       </w:r>
     </w:p>
@@ -9653,6 +12599,7 @@
         <w:spacing w:after="200" w:line="276" w:lineRule="auto"/>
       </w:pPr>
       <w:r>
+        <w:lastRenderedPageBreak/>
         <w:t>Analyze (report and chart) the sales from the different product category divided into different year</w:t>
       </w:r>
     </w:p>
@@ -9770,7 +12717,6 @@
           <w:rFonts w:eastAsia="Times New Roman" w:cstheme="minorHAnsi"/>
           <w:color w:val="000000"/>
         </w:rPr>
-        <w:lastRenderedPageBreak/>
         <w:t>3.</w:t>
       </w:r>
       <w:r>
@@ -10333,6 +13279,7 @@
         <w:spacing w:after="0"/>
       </w:pPr>
       <w:r>
+        <w:lastRenderedPageBreak/>
         <w:t xml:space="preserve">ZIP all documents with the following name </w:t>
       </w:r>
       <w:r>
@@ -10388,7 +13335,7 @@
 
 <file path=word/comments.xml><?xml version="1.0" encoding="utf-8"?>
 <w:comments xmlns:wpc="http://schemas.microsoft.com/office/word/2010/wordprocessingCanvas" xmlns:cx="http://schemas.microsoft.com/office/drawing/2014/chartex" xmlns:cx1="http://schemas.microsoft.com/office/drawing/2015/9/8/chartex" xmlns:cx2="http://schemas.microsoft.com/office/drawing/2015/10/21/chartex" xmlns:cx3="http://schemas.microsoft.com/office/drawing/2016/5/9/chartex" xmlns:cx4="http://schemas.microsoft.com/office/drawing/2016/5/10/chartex" xmlns:cx5="http://schemas.microsoft.com/office/drawing/2016/5/11/chartex" xmlns:cx6="http://schemas.microsoft.com/office/drawing/2016/5/12/chartex" xmlns:cx7="http://schemas.microsoft.com/office/drawing/2016/5/13/chartex" xmlns:cx8="http://schemas.microsoft.com/office/drawing/2016/5/14/chartex" xmlns:mc="http://schemas.openxmlformats.org/markup-compatibility/2006" xmlns:aink="http://schemas.microsoft.com/office/drawing/2016/ink" xmlns:am3d="http://schemas.microsoft.com/office/drawing/2017/model3d" xmlns:o="urn:schemas-microsoft-com:office:office" xmlns:r="http://schemas.openxmlformats.org/officeDocument/2006/relationships" xmlns:m="http://schemas.openxmlformats.org/officeDocument/2006/math" xmlns:v="urn:schemas-microsoft-com:vml" xmlns:wp14="http://schemas.microsoft.com/office/word/2010/wordprocessingDrawing" xmlns:wp="http://schemas.openxmlformats.org/drawingml/2006/wordprocessingDrawing" xmlns:w10="urn:schemas-microsoft-com:office:word" xmlns:w="http://schemas.openxmlformats.org/wordprocessingml/2006/main" xmlns:w14="http://schemas.microsoft.com/office/word/2010/wordml" xmlns:w15="http://schemas.microsoft.com/office/word/2012/wordml" xmlns:w16cid="http://schemas.microsoft.com/office/word/2016/wordml/cid" xmlns:w16se="http://schemas.microsoft.com/office/word/2015/wordml/symex" xmlns:wpg="http://schemas.microsoft.com/office/word/2010/wordprocessingGroup" xmlns:wpi="http://schemas.microsoft.com/office/word/2010/wordprocessingInk" xmlns:wne="http://schemas.microsoft.com/office/word/2006/wordml" xmlns:wps="http://schemas.microsoft.com/office/word/2010/wordprocessingShape" mc:Ignorable="w14 w15 w16se w16cid wp14">
-  <w:comment w:id="0" w:author="Axiom" w:date="2019-04-29T16:05:00Z" w:initials="A">
+  <w:comment w:id="0" w:author="Axiom" w:date="2019-04-30T08:35:00Z" w:initials="A">
     <w:p>
       <w:pPr>
         <w:pStyle w:val="CommentText"/>
@@ -10400,8 +13347,13 @@
         <w:annotationRef/>
       </w:r>
       <w:r>
-        <w:t>WTF Does visitor mean?</w:t>
-      </w:r>
+        <w:t>Multiple products not customers</w:t>
+      </w:r>
+    </w:p>
+    <w:p>
+      <w:pPr>
+        <w:pStyle w:val="CommentText"/>
+      </w:pPr>
     </w:p>
   </w:comment>
   <w:comment w:id="1" w:author="Axiom" w:date="2019-04-29T16:05:00Z" w:initials="A">
@@ -10410,13 +13362,10 @@
         <w:pStyle w:val="CommentText"/>
       </w:pPr>
       <w:r>
-        <w:rPr>
-          <w:rStyle w:val="CommentReference"/>
-        </w:rPr>
-        <w:annotationRef/>
-      </w:r>
-      <w:r>
-        <w:t>WTF Does visitor mean?</w:t>
+        <w:t>?</w:t>
+      </w:r>
+      <w:r>
+        <w:t xml:space="preserve"> Means “Customers”</w:t>
       </w:r>
     </w:p>
   </w:comment>
@@ -10425,15 +13374,15 @@
 
 <file path=word/commentsExtended.xml><?xml version="1.0" encoding="utf-8"?>
 <w15:commentsEx xmlns:wpc="http://schemas.microsoft.com/office/word/2010/wordprocessingCanvas" xmlns:cx="http://schemas.microsoft.com/office/drawing/2014/chartex" xmlns:cx1="http://schemas.microsoft.com/office/drawing/2015/9/8/chartex" xmlns:cx2="http://schemas.microsoft.com/office/drawing/2015/10/21/chartex" xmlns:cx3="http://schemas.microsoft.com/office/drawing/2016/5/9/chartex" xmlns:cx4="http://schemas.microsoft.com/office/drawing/2016/5/10/chartex" xmlns:cx5="http://schemas.microsoft.com/office/drawing/2016/5/11/chartex" xmlns:cx6="http://schemas.microsoft.com/office/drawing/2016/5/12/chartex" xmlns:cx7="http://schemas.microsoft.com/office/drawing/2016/5/13/chartex" xmlns:cx8="http://schemas.microsoft.com/office/drawing/2016/5/14/chartex" xmlns:mc="http://schemas.openxmlformats.org/markup-compatibility/2006" xmlns:aink="http://schemas.microsoft.com/office/drawing/2016/ink" xmlns:am3d="http://schemas.microsoft.com/office/drawing/2017/model3d" xmlns:o="urn:schemas-microsoft-com:office:office" xmlns:r="http://schemas.openxmlformats.org/officeDocument/2006/relationships" xmlns:m="http://schemas.openxmlformats.org/officeDocument/2006/math" xmlns:v="urn:schemas-microsoft-com:vml" xmlns:wp14="http://schemas.microsoft.com/office/word/2010/wordprocessingDrawing" xmlns:wp="http://schemas.openxmlformats.org/drawingml/2006/wordprocessingDrawing" xmlns:w10="urn:schemas-microsoft-com:office:word" xmlns:w="http://schemas.openxmlformats.org/wordprocessingml/2006/main" xmlns:w14="http://schemas.microsoft.com/office/word/2010/wordml" xmlns:w15="http://schemas.microsoft.com/office/word/2012/wordml" xmlns:w16cid="http://schemas.microsoft.com/office/word/2016/wordml/cid" xmlns:w16se="http://schemas.microsoft.com/office/word/2015/wordml/symex" xmlns:wpg="http://schemas.microsoft.com/office/word/2010/wordprocessingGroup" xmlns:wpi="http://schemas.microsoft.com/office/word/2010/wordprocessingInk" xmlns:wne="http://schemas.microsoft.com/office/word/2006/wordml" xmlns:wps="http://schemas.microsoft.com/office/word/2010/wordprocessingShape" mc:Ignorable="w14 w15 w16se w16cid wp14">
+  <w15:commentEx w15:paraId="2FC0BAB6" w15:done="0"/>
   <w15:commentEx w15:paraId="1C5F7E68" w15:done="0"/>
-  <w15:commentEx w15:paraId="11CFB816" w15:done="0"/>
 </w15:commentsEx>
 </file>
 
 <file path=word/commentsIds.xml><?xml version="1.0" encoding="utf-8"?>
 <w16cid:commentsIds xmlns:wpc="http://schemas.microsoft.com/office/word/2010/wordprocessingCanvas" xmlns:cx="http://schemas.microsoft.com/office/drawing/2014/chartex" xmlns:cx1="http://schemas.microsoft.com/office/drawing/2015/9/8/chartex" xmlns:cx2="http://schemas.microsoft.com/office/drawing/2015/10/21/chartex" xmlns:cx3="http://schemas.microsoft.com/office/drawing/2016/5/9/chartex" xmlns:cx4="http://schemas.microsoft.com/office/drawing/2016/5/10/chartex" xmlns:cx5="http://schemas.microsoft.com/office/drawing/2016/5/11/chartex" xmlns:cx6="http://schemas.microsoft.com/office/drawing/2016/5/12/chartex" xmlns:cx7="http://schemas.microsoft.com/office/drawing/2016/5/13/chartex" xmlns:cx8="http://schemas.microsoft.com/office/drawing/2016/5/14/chartex" xmlns:mc="http://schemas.openxmlformats.org/markup-compatibility/2006" xmlns:aink="http://schemas.microsoft.com/office/drawing/2016/ink" xmlns:am3d="http://schemas.microsoft.com/office/drawing/2017/model3d" xmlns:o="urn:schemas-microsoft-com:office:office" xmlns:r="http://schemas.openxmlformats.org/officeDocument/2006/relationships" xmlns:m="http://schemas.openxmlformats.org/officeDocument/2006/math" xmlns:v="urn:schemas-microsoft-com:vml" xmlns:wp14="http://schemas.microsoft.com/office/word/2010/wordprocessingDrawing" xmlns:wp="http://schemas.openxmlformats.org/drawingml/2006/wordprocessingDrawing" xmlns:w10="urn:schemas-microsoft-com:office:word" xmlns:w="http://schemas.openxmlformats.org/wordprocessingml/2006/main" xmlns:w14="http://schemas.microsoft.com/office/word/2010/wordml" xmlns:w15="http://schemas.microsoft.com/office/word/2012/wordml" xmlns:w16cid="http://schemas.microsoft.com/office/word/2016/wordml/cid" xmlns:w16se="http://schemas.microsoft.com/office/word/2015/wordml/symex" xmlns:wpg="http://schemas.microsoft.com/office/word/2010/wordprocessingGroup" xmlns:wpi="http://schemas.microsoft.com/office/word/2010/wordprocessingInk" xmlns:wne="http://schemas.microsoft.com/office/word/2006/wordml" xmlns:wps="http://schemas.microsoft.com/office/word/2010/wordprocessingShape" mc:Ignorable="w14 w15 w16se w16cid wp14">
+  <w16cid:commentId w16cid:paraId="2FC0BAB6" w16cid:durableId="2072875D"/>
   <w16cid:commentId w16cid:paraId="1C5F7E68" w16cid:durableId="20719F2F"/>
-  <w16cid:commentId w16cid:paraId="11CFB816" w16cid:durableId="2071DEB7"/>
 </w16cid:commentsIds>
 </file>
 
@@ -13623,6 +16572,119 @@
     </w:lvl>
   </w:abstractNum>
   <w:abstractNum w:abstractNumId="30" w15:restartNumberingAfterBreak="0">
+    <w:nsid w:val="5F9A70CC"/>
+    <w:multiLevelType w:val="multilevel"/>
+    <w:tmpl w:val="411AD5A2"/>
+    <w:lvl w:ilvl="0">
+      <w:start w:val="2"/>
+      <w:numFmt w:val="decimal"/>
+      <w:lvlText w:val="%1"/>
+      <w:lvlJc w:val="left"/>
+      <w:pPr>
+        <w:ind w:left="444" w:hanging="444"/>
+      </w:pPr>
+      <w:rPr>
+        <w:rFonts w:hint="default"/>
+      </w:rPr>
+    </w:lvl>
+    <w:lvl w:ilvl="1">
+      <w:start w:val="2"/>
+      <w:numFmt w:val="decimal"/>
+      <w:lvlText w:val="%1.%2"/>
+      <w:lvlJc w:val="left"/>
+      <w:pPr>
+        <w:ind w:left="444" w:hanging="444"/>
+      </w:pPr>
+      <w:rPr>
+        <w:rFonts w:hint="default"/>
+      </w:rPr>
+    </w:lvl>
+    <w:lvl w:ilvl="2">
+      <w:start w:val="7"/>
+      <w:numFmt w:val="decimal"/>
+      <w:lvlText w:val="%1.%2.%3"/>
+      <w:lvlJc w:val="left"/>
+      <w:pPr>
+        <w:ind w:left="720" w:hanging="720"/>
+      </w:pPr>
+      <w:rPr>
+        <w:rFonts w:hint="default"/>
+      </w:rPr>
+    </w:lvl>
+    <w:lvl w:ilvl="3">
+      <w:start w:val="1"/>
+      <w:numFmt w:val="decimal"/>
+      <w:lvlText w:val="%1.%2.%3.%4"/>
+      <w:lvlJc w:val="left"/>
+      <w:pPr>
+        <w:ind w:left="720" w:hanging="720"/>
+      </w:pPr>
+      <w:rPr>
+        <w:rFonts w:hint="default"/>
+      </w:rPr>
+    </w:lvl>
+    <w:lvl w:ilvl="4">
+      <w:start w:val="1"/>
+      <w:numFmt w:val="decimal"/>
+      <w:lvlText w:val="%1.%2.%3.%4.%5"/>
+      <w:lvlJc w:val="left"/>
+      <w:pPr>
+        <w:ind w:left="1080" w:hanging="1080"/>
+      </w:pPr>
+      <w:rPr>
+        <w:rFonts w:hint="default"/>
+      </w:rPr>
+    </w:lvl>
+    <w:lvl w:ilvl="5">
+      <w:start w:val="1"/>
+      <w:numFmt w:val="decimal"/>
+      <w:lvlText w:val="%1.%2.%3.%4.%5.%6"/>
+      <w:lvlJc w:val="left"/>
+      <w:pPr>
+        <w:ind w:left="1080" w:hanging="1080"/>
+      </w:pPr>
+      <w:rPr>
+        <w:rFonts w:hint="default"/>
+      </w:rPr>
+    </w:lvl>
+    <w:lvl w:ilvl="6">
+      <w:start w:val="1"/>
+      <w:numFmt w:val="decimal"/>
+      <w:lvlText w:val="%1.%2.%3.%4.%5.%6.%7"/>
+      <w:lvlJc w:val="left"/>
+      <w:pPr>
+        <w:ind w:left="1440" w:hanging="1440"/>
+      </w:pPr>
+      <w:rPr>
+        <w:rFonts w:hint="default"/>
+      </w:rPr>
+    </w:lvl>
+    <w:lvl w:ilvl="7">
+      <w:start w:val="1"/>
+      <w:numFmt w:val="decimal"/>
+      <w:lvlText w:val="%1.%2.%3.%4.%5.%6.%7.%8"/>
+      <w:lvlJc w:val="left"/>
+      <w:pPr>
+        <w:ind w:left="1440" w:hanging="1440"/>
+      </w:pPr>
+      <w:rPr>
+        <w:rFonts w:hint="default"/>
+      </w:rPr>
+    </w:lvl>
+    <w:lvl w:ilvl="8">
+      <w:start w:val="1"/>
+      <w:numFmt w:val="decimal"/>
+      <w:lvlText w:val="%1.%2.%3.%4.%5.%6.%7.%8.%9"/>
+      <w:lvlJc w:val="left"/>
+      <w:pPr>
+        <w:ind w:left="1440" w:hanging="1440"/>
+      </w:pPr>
+      <w:rPr>
+        <w:rFonts w:hint="default"/>
+      </w:rPr>
+    </w:lvl>
+  </w:abstractNum>
+  <w:abstractNum w:abstractNumId="31" w15:restartNumberingAfterBreak="0">
     <w:nsid w:val="610B4111"/>
     <w:multiLevelType w:val="multilevel"/>
     <w:tmpl w:val="EA30CA64"/>
@@ -13735,7 +16797,7 @@
       </w:rPr>
     </w:lvl>
   </w:abstractNum>
-  <w:abstractNum w:abstractNumId="31" w15:restartNumberingAfterBreak="0">
+  <w:abstractNum w:abstractNumId="32" w15:restartNumberingAfterBreak="0">
     <w:nsid w:val="69507DC2"/>
     <w:multiLevelType w:val="hybridMultilevel"/>
     <w:tmpl w:val="BA6651EA"/>
@@ -13824,7 +16886,7 @@
       </w:pPr>
     </w:lvl>
   </w:abstractNum>
-  <w:abstractNum w:abstractNumId="32" w15:restartNumberingAfterBreak="0">
+  <w:abstractNum w:abstractNumId="33" w15:restartNumberingAfterBreak="0">
     <w:nsid w:val="7342746D"/>
     <w:multiLevelType w:val="hybridMultilevel"/>
     <w:tmpl w:val="9244E43C"/>
@@ -13937,7 +16999,7 @@
       </w:rPr>
     </w:lvl>
   </w:abstractNum>
-  <w:abstractNum w:abstractNumId="33" w15:restartNumberingAfterBreak="0">
+  <w:abstractNum w:abstractNumId="34" w15:restartNumberingAfterBreak="0">
     <w:nsid w:val="774C7679"/>
     <w:multiLevelType w:val="multilevel"/>
     <w:tmpl w:val="92A89BD4"/>
@@ -14050,7 +17112,7 @@
       </w:rPr>
     </w:lvl>
   </w:abstractNum>
-  <w:abstractNum w:abstractNumId="34" w15:restartNumberingAfterBreak="0">
+  <w:abstractNum w:abstractNumId="35" w15:restartNumberingAfterBreak="0">
     <w:nsid w:val="78D9619E"/>
     <w:multiLevelType w:val="hybridMultilevel"/>
     <w:tmpl w:val="87DA4D98"/>
@@ -14136,7 +17198,7 @@
       </w:pPr>
     </w:lvl>
   </w:abstractNum>
-  <w:abstractNum w:abstractNumId="35" w15:restartNumberingAfterBreak="0">
+  <w:abstractNum w:abstractNumId="36" w15:restartNumberingAfterBreak="0">
     <w:nsid w:val="7BAF3EA0"/>
     <w:multiLevelType w:val="hybridMultilevel"/>
     <w:tmpl w:val="86026882"/>
@@ -14259,7 +17321,7 @@
     <w:abstractNumId w:val="24"/>
   </w:num>
   <w:num w:numId="4">
-    <w:abstractNumId w:val="31"/>
+    <w:abstractNumId w:val="32"/>
   </w:num>
   <w:num w:numId="5">
     <w:abstractNumId w:val="28"/>
@@ -14271,7 +17333,7 @@
     <w:abstractNumId w:val="17"/>
   </w:num>
   <w:num w:numId="8">
-    <w:abstractNumId w:val="30"/>
+    <w:abstractNumId w:val="31"/>
   </w:num>
   <w:num w:numId="9">
     <w:abstractNumId w:val="10"/>
@@ -14319,10 +17381,10 @@
     <w:abstractNumId w:val="27"/>
   </w:num>
   <w:num w:numId="24">
-    <w:abstractNumId w:val="33"/>
+    <w:abstractNumId w:val="34"/>
   </w:num>
   <w:num w:numId="25">
-    <w:abstractNumId w:val="32"/>
+    <w:abstractNumId w:val="33"/>
   </w:num>
   <w:num w:numId="26">
     <w:abstractNumId w:val="8"/>
@@ -14340,10 +17402,10 @@
     <w:abstractNumId w:val="12"/>
   </w:num>
   <w:num w:numId="31">
-    <w:abstractNumId w:val="34"/>
+    <w:abstractNumId w:val="35"/>
   </w:num>
   <w:num w:numId="32">
-    <w:abstractNumId w:val="35"/>
+    <w:abstractNumId w:val="36"/>
   </w:num>
   <w:num w:numId="33">
     <w:abstractNumId w:val="25"/>
@@ -14356,6 +17418,9 @@
   </w:num>
   <w:num w:numId="36">
     <w:abstractNumId w:val="15"/>
+  </w:num>
+  <w:num w:numId="37">
+    <w:abstractNumId w:val="30"/>
   </w:num>
 </w:numbering>
 </file>

</xml_diff>

<commit_message>
almost done with UDFs!
</commit_message>
<xml_diff>
--- a/Test 2/Test2 take home test-SP2019.docx
+++ b/Test 2/Test2 take home test-SP2019.docx
@@ -11615,8 +11615,858 @@
         </w:rPr>
         <w:t>)</w:t>
       </w:r>
-      <w:bookmarkStart w:id="2" w:name="_GoBack"/>
-      <w:bookmarkEnd w:id="2"/>
+    </w:p>
+    <w:p>
+      <w:pPr>
+        <w:pStyle w:val="ListParagraph"/>
+        <w:ind w:left="1260"/>
+        <w:rPr>
+          <w:rFonts w:ascii="Courier New" w:hAnsi="Courier New" w:cs="Courier New"/>
+          <w:sz w:val="20"/>
+          <w:szCs w:val="20"/>
+        </w:rPr>
+      </w:pPr>
+      <w:r>
+        <w:rPr>
+          <w:rFonts w:ascii="Courier New" w:hAnsi="Courier New" w:cs="Courier New"/>
+          <w:sz w:val="20"/>
+          <w:szCs w:val="20"/>
+        </w:rPr>
+        <w:t>create or replace FUNCTION STYLE_YEARLY_</w:t>
+      </w:r>
+      <w:proofErr w:type="gramStart"/>
+      <w:r>
+        <w:rPr>
+          <w:rFonts w:ascii="Courier New" w:hAnsi="Courier New" w:cs="Courier New"/>
+          <w:sz w:val="20"/>
+          <w:szCs w:val="20"/>
+        </w:rPr>
+        <w:t>SALES(</w:t>
+      </w:r>
+      <w:proofErr w:type="spellStart"/>
+      <w:proofErr w:type="gramEnd"/>
+      <w:r>
+        <w:rPr>
+          <w:rFonts w:ascii="Courier New" w:hAnsi="Courier New" w:cs="Courier New"/>
+          <w:sz w:val="20"/>
+          <w:szCs w:val="20"/>
+        </w:rPr>
+        <w:t>style_id</w:t>
+      </w:r>
+      <w:proofErr w:type="spellEnd"/>
+      <w:r>
+        <w:rPr>
+          <w:rFonts w:ascii="Courier New" w:hAnsi="Courier New" w:cs="Courier New"/>
+          <w:sz w:val="20"/>
+          <w:szCs w:val="20"/>
+        </w:rPr>
+        <w:t xml:space="preserve"> in varchar,</w:t>
+      </w:r>
+    </w:p>
+    <w:p>
+      <w:pPr>
+        <w:pStyle w:val="ListParagraph"/>
+        <w:ind w:left="1260"/>
+        <w:rPr>
+          <w:rFonts w:ascii="Courier New" w:hAnsi="Courier New" w:cs="Courier New"/>
+          <w:sz w:val="20"/>
+          <w:szCs w:val="20"/>
+        </w:rPr>
+      </w:pPr>
+      <w:r>
+        <w:rPr>
+          <w:rFonts w:ascii="Courier New" w:hAnsi="Courier New" w:cs="Courier New"/>
+          <w:sz w:val="20"/>
+          <w:szCs w:val="20"/>
+        </w:rPr>
+        <w:t xml:space="preserve">                                            </w:t>
+      </w:r>
+      <w:proofErr w:type="spellStart"/>
+      <w:r>
+        <w:rPr>
+          <w:rFonts w:ascii="Courier New" w:hAnsi="Courier New" w:cs="Courier New"/>
+          <w:sz w:val="20"/>
+          <w:szCs w:val="20"/>
+        </w:rPr>
+        <w:t>year_sale</w:t>
+      </w:r>
+      <w:proofErr w:type="spellEnd"/>
+      <w:r>
+        <w:rPr>
+          <w:rFonts w:ascii="Courier New" w:hAnsi="Courier New" w:cs="Courier New"/>
+          <w:sz w:val="20"/>
+          <w:szCs w:val="20"/>
+        </w:rPr>
+        <w:t xml:space="preserve"> in number)</w:t>
+      </w:r>
+    </w:p>
+    <w:p>
+      <w:pPr>
+        <w:pStyle w:val="ListParagraph"/>
+        <w:ind w:left="1260"/>
+        <w:rPr>
+          <w:rFonts w:ascii="Courier New" w:hAnsi="Courier New" w:cs="Courier New"/>
+          <w:sz w:val="20"/>
+          <w:szCs w:val="20"/>
+        </w:rPr>
+      </w:pPr>
+      <w:r>
+        <w:rPr>
+          <w:rFonts w:ascii="Courier New" w:hAnsi="Courier New" w:cs="Courier New"/>
+          <w:sz w:val="20"/>
+          <w:szCs w:val="20"/>
+        </w:rPr>
+        <w:t xml:space="preserve">return number is </w:t>
+      </w:r>
+    </w:p>
+    <w:p>
+      <w:pPr>
+        <w:pStyle w:val="ListParagraph"/>
+        <w:ind w:left="1260"/>
+        <w:rPr>
+          <w:rFonts w:ascii="Courier New" w:hAnsi="Courier New" w:cs="Courier New"/>
+          <w:sz w:val="20"/>
+          <w:szCs w:val="20"/>
+        </w:rPr>
+      </w:pPr>
+      <w:r>
+        <w:rPr>
+          <w:rFonts w:ascii="Courier New" w:hAnsi="Courier New" w:cs="Courier New"/>
+          <w:sz w:val="20"/>
+          <w:szCs w:val="20"/>
+        </w:rPr>
+        <w:t xml:space="preserve">    cursor a is (</w:t>
+      </w:r>
+    </w:p>
+    <w:p>
+      <w:pPr>
+        <w:pStyle w:val="ListParagraph"/>
+        <w:ind w:left="1260"/>
+        <w:rPr>
+          <w:rFonts w:ascii="Courier New" w:hAnsi="Courier New" w:cs="Courier New"/>
+          <w:sz w:val="20"/>
+          <w:szCs w:val="20"/>
+        </w:rPr>
+      </w:pPr>
+      <w:r>
+        <w:rPr>
+          <w:rFonts w:ascii="Courier New" w:hAnsi="Courier New" w:cs="Courier New"/>
+          <w:sz w:val="20"/>
+          <w:szCs w:val="20"/>
+        </w:rPr>
+        <w:t xml:space="preserve">        SELECT DISTINCT SUM(SUM(</w:t>
+      </w:r>
+      <w:proofErr w:type="gramStart"/>
+      <w:r>
+        <w:rPr>
+          <w:rFonts w:ascii="Courier New" w:hAnsi="Courier New" w:cs="Courier New"/>
+          <w:sz w:val="20"/>
+          <w:szCs w:val="20"/>
+        </w:rPr>
+        <w:t>PO.PAINTING</w:t>
+      </w:r>
+      <w:proofErr w:type="gramEnd"/>
+      <w:r>
+        <w:rPr>
+          <w:rFonts w:ascii="Courier New" w:hAnsi="Courier New" w:cs="Courier New"/>
+          <w:sz w:val="20"/>
+          <w:szCs w:val="20"/>
+        </w:rPr>
+        <w:t xml:space="preserve">_QTY*P.PRICE)) </w:t>
+      </w:r>
+      <w:proofErr w:type="spellStart"/>
+      <w:r>
+        <w:rPr>
+          <w:rFonts w:ascii="Courier New" w:hAnsi="Courier New" w:cs="Courier New"/>
+          <w:sz w:val="20"/>
+          <w:szCs w:val="20"/>
+        </w:rPr>
+        <w:t>Prod_Sales</w:t>
+      </w:r>
+      <w:proofErr w:type="spellEnd"/>
+    </w:p>
+    <w:p>
+      <w:pPr>
+        <w:pStyle w:val="ListParagraph"/>
+        <w:ind w:left="1260"/>
+        <w:rPr>
+          <w:rFonts w:ascii="Courier New" w:hAnsi="Courier New" w:cs="Courier New"/>
+          <w:sz w:val="20"/>
+          <w:szCs w:val="20"/>
+        </w:rPr>
+      </w:pPr>
+      <w:r>
+        <w:rPr>
+          <w:rFonts w:ascii="Courier New" w:hAnsi="Courier New" w:cs="Courier New"/>
+          <w:sz w:val="20"/>
+          <w:szCs w:val="20"/>
+        </w:rPr>
+        <w:t xml:space="preserve">        FROM CUSTOMER_ORDER CO</w:t>
+      </w:r>
+    </w:p>
+    <w:p>
+      <w:pPr>
+        <w:pStyle w:val="ListParagraph"/>
+        <w:ind w:left="1260"/>
+        <w:rPr>
+          <w:rFonts w:ascii="Courier New" w:hAnsi="Courier New" w:cs="Courier New"/>
+          <w:sz w:val="20"/>
+          <w:szCs w:val="20"/>
+        </w:rPr>
+      </w:pPr>
+      <w:r>
+        <w:rPr>
+          <w:rFonts w:ascii="Courier New" w:hAnsi="Courier New" w:cs="Courier New"/>
+          <w:sz w:val="20"/>
+          <w:szCs w:val="20"/>
+        </w:rPr>
+        <w:t xml:space="preserve">        JOIN PAINTING_ORDER PO on </w:t>
+      </w:r>
+      <w:proofErr w:type="gramStart"/>
+      <w:r>
+        <w:rPr>
+          <w:rFonts w:ascii="Courier New" w:hAnsi="Courier New" w:cs="Courier New"/>
+          <w:sz w:val="20"/>
+          <w:szCs w:val="20"/>
+        </w:rPr>
+        <w:t>CO.ORDER</w:t>
+      </w:r>
+      <w:proofErr w:type="gramEnd"/>
+      <w:r>
+        <w:rPr>
+          <w:rFonts w:ascii="Courier New" w:hAnsi="Courier New" w:cs="Courier New"/>
+          <w:sz w:val="20"/>
+          <w:szCs w:val="20"/>
+        </w:rPr>
+        <w:t>_ID = PO.ORDER_ID</w:t>
+      </w:r>
+    </w:p>
+    <w:p>
+      <w:pPr>
+        <w:pStyle w:val="ListParagraph"/>
+        <w:ind w:left="1260"/>
+        <w:rPr>
+          <w:rFonts w:ascii="Courier New" w:hAnsi="Courier New" w:cs="Courier New"/>
+          <w:sz w:val="20"/>
+          <w:szCs w:val="20"/>
+        </w:rPr>
+      </w:pPr>
+      <w:r>
+        <w:rPr>
+          <w:rFonts w:ascii="Courier New" w:hAnsi="Courier New" w:cs="Courier New"/>
+          <w:sz w:val="20"/>
+          <w:szCs w:val="20"/>
+        </w:rPr>
+        <w:t xml:space="preserve">        JOIN PAINTING P on </w:t>
+      </w:r>
+      <w:proofErr w:type="gramStart"/>
+      <w:r>
+        <w:rPr>
+          <w:rFonts w:ascii="Courier New" w:hAnsi="Courier New" w:cs="Courier New"/>
+          <w:sz w:val="20"/>
+          <w:szCs w:val="20"/>
+        </w:rPr>
+        <w:t>PO.PAINTING</w:t>
+      </w:r>
+      <w:proofErr w:type="gramEnd"/>
+      <w:r>
+        <w:rPr>
+          <w:rFonts w:ascii="Courier New" w:hAnsi="Courier New" w:cs="Courier New"/>
+          <w:sz w:val="20"/>
+          <w:szCs w:val="20"/>
+        </w:rPr>
+        <w:t>_ID = P.PAINTING_ID</w:t>
+      </w:r>
+    </w:p>
+    <w:p>
+      <w:pPr>
+        <w:pStyle w:val="ListParagraph"/>
+        <w:ind w:left="1260"/>
+        <w:rPr>
+          <w:rFonts w:ascii="Courier New" w:hAnsi="Courier New" w:cs="Courier New"/>
+          <w:sz w:val="20"/>
+          <w:szCs w:val="20"/>
+        </w:rPr>
+      </w:pPr>
+      <w:r>
+        <w:rPr>
+          <w:rFonts w:ascii="Courier New" w:hAnsi="Courier New" w:cs="Courier New"/>
+          <w:sz w:val="20"/>
+          <w:szCs w:val="20"/>
+        </w:rPr>
+        <w:t xml:space="preserve">        JOIN PAINTING_STYLE PS on </w:t>
+      </w:r>
+      <w:proofErr w:type="gramStart"/>
+      <w:r>
+        <w:rPr>
+          <w:rFonts w:ascii="Courier New" w:hAnsi="Courier New" w:cs="Courier New"/>
+          <w:sz w:val="20"/>
+          <w:szCs w:val="20"/>
+        </w:rPr>
+        <w:t>P.PAINTING</w:t>
+      </w:r>
+      <w:proofErr w:type="gramEnd"/>
+      <w:r>
+        <w:rPr>
+          <w:rFonts w:ascii="Courier New" w:hAnsi="Courier New" w:cs="Courier New"/>
+          <w:sz w:val="20"/>
+          <w:szCs w:val="20"/>
+        </w:rPr>
+        <w:t>_ID = PS.PAINTING_ID</w:t>
+      </w:r>
+    </w:p>
+    <w:p>
+      <w:pPr>
+        <w:pStyle w:val="ListParagraph"/>
+        <w:ind w:left="1260"/>
+        <w:rPr>
+          <w:rFonts w:ascii="Courier New" w:hAnsi="Courier New" w:cs="Courier New"/>
+          <w:sz w:val="20"/>
+          <w:szCs w:val="20"/>
+        </w:rPr>
+      </w:pPr>
+      <w:r>
+        <w:rPr>
+          <w:rFonts w:ascii="Courier New" w:hAnsi="Courier New" w:cs="Courier New"/>
+          <w:sz w:val="20"/>
+          <w:szCs w:val="20"/>
+        </w:rPr>
+        <w:t xml:space="preserve">        WHERE </w:t>
+      </w:r>
+      <w:proofErr w:type="gramStart"/>
+      <w:r>
+        <w:rPr>
+          <w:rFonts w:ascii="Courier New" w:hAnsi="Courier New" w:cs="Courier New"/>
+          <w:sz w:val="20"/>
+          <w:szCs w:val="20"/>
+        </w:rPr>
+        <w:t>PS.STYLE</w:t>
+      </w:r>
+      <w:proofErr w:type="gramEnd"/>
+      <w:r>
+        <w:rPr>
+          <w:rFonts w:ascii="Courier New" w:hAnsi="Courier New" w:cs="Courier New"/>
+          <w:sz w:val="20"/>
+          <w:szCs w:val="20"/>
+        </w:rPr>
+        <w:t xml:space="preserve">_ID = </w:t>
+      </w:r>
+      <w:proofErr w:type="spellStart"/>
+      <w:r>
+        <w:rPr>
+          <w:rFonts w:ascii="Courier New" w:hAnsi="Courier New" w:cs="Courier New"/>
+          <w:sz w:val="20"/>
+          <w:szCs w:val="20"/>
+        </w:rPr>
+        <w:t>style_id</w:t>
+      </w:r>
+      <w:proofErr w:type="spellEnd"/>
+      <w:r>
+        <w:rPr>
+          <w:rFonts w:ascii="Courier New" w:hAnsi="Courier New" w:cs="Courier New"/>
+          <w:sz w:val="20"/>
+          <w:szCs w:val="20"/>
+        </w:rPr>
+        <w:t xml:space="preserve">  -- input 1</w:t>
+      </w:r>
+    </w:p>
+    <w:p>
+      <w:pPr>
+        <w:pStyle w:val="ListParagraph"/>
+        <w:ind w:left="1260"/>
+        <w:rPr>
+          <w:rFonts w:ascii="Courier New" w:hAnsi="Courier New" w:cs="Courier New"/>
+          <w:sz w:val="20"/>
+          <w:szCs w:val="20"/>
+        </w:rPr>
+      </w:pPr>
+      <w:r>
+        <w:rPr>
+          <w:rFonts w:ascii="Courier New" w:hAnsi="Courier New" w:cs="Courier New"/>
+          <w:sz w:val="20"/>
+          <w:szCs w:val="20"/>
+        </w:rPr>
+        <w:t xml:space="preserve">        GROUP BY </w:t>
+      </w:r>
+      <w:proofErr w:type="gramStart"/>
+      <w:r>
+        <w:rPr>
+          <w:rFonts w:ascii="Courier New" w:hAnsi="Courier New" w:cs="Courier New"/>
+          <w:sz w:val="20"/>
+          <w:szCs w:val="20"/>
+        </w:rPr>
+        <w:t>CO.DATE</w:t>
+      </w:r>
+      <w:proofErr w:type="gramEnd"/>
+      <w:r>
+        <w:rPr>
+          <w:rFonts w:ascii="Courier New" w:hAnsi="Courier New" w:cs="Courier New"/>
+          <w:sz w:val="20"/>
+          <w:szCs w:val="20"/>
+        </w:rPr>
+        <w:t>_CREATED, P.PAINTING_ID</w:t>
+      </w:r>
+    </w:p>
+    <w:p>
+      <w:pPr>
+        <w:pStyle w:val="ListParagraph"/>
+        <w:ind w:left="1260"/>
+        <w:rPr>
+          <w:rFonts w:ascii="Courier New" w:hAnsi="Courier New" w:cs="Courier New"/>
+          <w:sz w:val="20"/>
+          <w:szCs w:val="20"/>
+        </w:rPr>
+      </w:pPr>
+      <w:r>
+        <w:rPr>
+          <w:rFonts w:ascii="Courier New" w:hAnsi="Courier New" w:cs="Courier New"/>
+          <w:sz w:val="20"/>
+          <w:szCs w:val="20"/>
+        </w:rPr>
+        <w:t xml:space="preserve">        </w:t>
+      </w:r>
+    </w:p>
+    <w:p>
+      <w:pPr>
+        <w:pStyle w:val="ListParagraph"/>
+        <w:ind w:left="1260"/>
+        <w:rPr>
+          <w:rFonts w:ascii="Courier New" w:hAnsi="Courier New" w:cs="Courier New"/>
+          <w:sz w:val="20"/>
+          <w:szCs w:val="20"/>
+        </w:rPr>
+      </w:pPr>
+      <w:r>
+        <w:rPr>
+          <w:rFonts w:ascii="Courier New" w:hAnsi="Courier New" w:cs="Courier New"/>
+          <w:sz w:val="20"/>
+          <w:szCs w:val="20"/>
+        </w:rPr>
+        <w:t xml:space="preserve">        HAVING SUBSTR(</w:t>
+      </w:r>
+      <w:proofErr w:type="gramStart"/>
+      <w:r>
+        <w:rPr>
+          <w:rFonts w:ascii="Courier New" w:hAnsi="Courier New" w:cs="Courier New"/>
+          <w:sz w:val="20"/>
+          <w:szCs w:val="20"/>
+        </w:rPr>
+        <w:t>Co.DATE</w:t>
+      </w:r>
+      <w:proofErr w:type="gramEnd"/>
+      <w:r>
+        <w:rPr>
+          <w:rFonts w:ascii="Courier New" w:hAnsi="Courier New" w:cs="Courier New"/>
+          <w:sz w:val="20"/>
+          <w:szCs w:val="20"/>
+        </w:rPr>
+        <w:t>_CREATED,8,2)=</w:t>
+      </w:r>
+      <w:proofErr w:type="spellStart"/>
+      <w:r>
+        <w:rPr>
+          <w:rFonts w:ascii="Courier New" w:hAnsi="Courier New" w:cs="Courier New"/>
+          <w:sz w:val="20"/>
+          <w:szCs w:val="20"/>
+        </w:rPr>
+        <w:t>year_sale</w:t>
+      </w:r>
+      <w:proofErr w:type="spellEnd"/>
+    </w:p>
+    <w:p>
+      <w:pPr>
+        <w:pStyle w:val="ListParagraph"/>
+        <w:ind w:left="1260"/>
+        <w:rPr>
+          <w:rFonts w:ascii="Courier New" w:hAnsi="Courier New" w:cs="Courier New"/>
+          <w:sz w:val="20"/>
+          <w:szCs w:val="20"/>
+        </w:rPr>
+      </w:pPr>
+      <w:r>
+        <w:rPr>
+          <w:rFonts w:ascii="Courier New" w:hAnsi="Courier New" w:cs="Courier New"/>
+          <w:sz w:val="20"/>
+          <w:szCs w:val="20"/>
+        </w:rPr>
+        <w:t xml:space="preserve">         ); --input 2 </w:t>
+      </w:r>
+    </w:p>
+    <w:p>
+      <w:pPr>
+        <w:pStyle w:val="ListParagraph"/>
+        <w:ind w:left="1260"/>
+        <w:rPr>
+          <w:rFonts w:ascii="Courier New" w:hAnsi="Courier New" w:cs="Courier New"/>
+          <w:sz w:val="20"/>
+          <w:szCs w:val="20"/>
+        </w:rPr>
+      </w:pPr>
+      <w:r>
+        <w:rPr>
+          <w:rFonts w:ascii="Courier New" w:hAnsi="Courier New" w:cs="Courier New"/>
+          <w:sz w:val="20"/>
+          <w:szCs w:val="20"/>
+        </w:rPr>
+        <w:t xml:space="preserve">    </w:t>
+      </w:r>
+      <w:proofErr w:type="spellStart"/>
+      <w:r>
+        <w:rPr>
+          <w:rFonts w:ascii="Courier New" w:hAnsi="Courier New" w:cs="Courier New"/>
+          <w:sz w:val="20"/>
+          <w:szCs w:val="20"/>
+        </w:rPr>
+        <w:t>a_var</w:t>
+      </w:r>
+      <w:proofErr w:type="spellEnd"/>
+      <w:r>
+        <w:rPr>
+          <w:rFonts w:ascii="Courier New" w:hAnsi="Courier New" w:cs="Courier New"/>
+          <w:sz w:val="20"/>
+          <w:szCs w:val="20"/>
+        </w:rPr>
+        <w:t xml:space="preserve">    </w:t>
+      </w:r>
+      <w:proofErr w:type="spellStart"/>
+      <w:r>
+        <w:rPr>
+          <w:rFonts w:ascii="Courier New" w:hAnsi="Courier New" w:cs="Courier New"/>
+          <w:sz w:val="20"/>
+          <w:szCs w:val="20"/>
+        </w:rPr>
+        <w:t>a%rowtype</w:t>
+      </w:r>
+      <w:proofErr w:type="spellEnd"/>
+      <w:r>
+        <w:rPr>
+          <w:rFonts w:ascii="Courier New" w:hAnsi="Courier New" w:cs="Courier New"/>
+          <w:sz w:val="20"/>
+          <w:szCs w:val="20"/>
+        </w:rPr>
+        <w:t>;</w:t>
+      </w:r>
+    </w:p>
+    <w:p>
+      <w:pPr>
+        <w:pStyle w:val="ListParagraph"/>
+        <w:ind w:left="1260"/>
+        <w:rPr>
+          <w:rFonts w:ascii="Courier New" w:hAnsi="Courier New" w:cs="Courier New"/>
+          <w:sz w:val="20"/>
+          <w:szCs w:val="20"/>
+        </w:rPr>
+      </w:pPr>
+      <w:r>
+        <w:rPr>
+          <w:rFonts w:ascii="Courier New" w:hAnsi="Courier New" w:cs="Courier New"/>
+          <w:sz w:val="20"/>
+          <w:szCs w:val="20"/>
+        </w:rPr>
+        <w:t xml:space="preserve">    begin</w:t>
+      </w:r>
+    </w:p>
+    <w:p>
+      <w:pPr>
+        <w:pStyle w:val="ListParagraph"/>
+        <w:ind w:left="1260"/>
+        <w:rPr>
+          <w:rFonts w:ascii="Courier New" w:hAnsi="Courier New" w:cs="Courier New"/>
+          <w:sz w:val="20"/>
+          <w:szCs w:val="20"/>
+        </w:rPr>
+      </w:pPr>
+      <w:r>
+        <w:rPr>
+          <w:rFonts w:ascii="Courier New" w:hAnsi="Courier New" w:cs="Courier New"/>
+          <w:sz w:val="20"/>
+          <w:szCs w:val="20"/>
+        </w:rPr>
+        <w:t xml:space="preserve">        open a;</w:t>
+      </w:r>
+    </w:p>
+    <w:p>
+      <w:pPr>
+        <w:pStyle w:val="ListParagraph"/>
+        <w:ind w:left="1260"/>
+        <w:rPr>
+          <w:rFonts w:ascii="Courier New" w:hAnsi="Courier New" w:cs="Courier New"/>
+          <w:sz w:val="20"/>
+          <w:szCs w:val="20"/>
+        </w:rPr>
+      </w:pPr>
+      <w:r>
+        <w:rPr>
+          <w:rFonts w:ascii="Courier New" w:hAnsi="Courier New" w:cs="Courier New"/>
+          <w:sz w:val="20"/>
+          <w:szCs w:val="20"/>
+        </w:rPr>
+        <w:t xml:space="preserve">        fetch </w:t>
+      </w:r>
+      <w:proofErr w:type="spellStart"/>
+      <w:r>
+        <w:rPr>
+          <w:rFonts w:ascii="Courier New" w:hAnsi="Courier New" w:cs="Courier New"/>
+          <w:sz w:val="20"/>
+          <w:szCs w:val="20"/>
+        </w:rPr>
+        <w:t>a</w:t>
+      </w:r>
+      <w:proofErr w:type="spellEnd"/>
+      <w:r>
+        <w:rPr>
+          <w:rFonts w:ascii="Courier New" w:hAnsi="Courier New" w:cs="Courier New"/>
+          <w:sz w:val="20"/>
+          <w:szCs w:val="20"/>
+        </w:rPr>
+        <w:t xml:space="preserve"> into </w:t>
+      </w:r>
+      <w:proofErr w:type="spellStart"/>
+      <w:r>
+        <w:rPr>
+          <w:rFonts w:ascii="Courier New" w:hAnsi="Courier New" w:cs="Courier New"/>
+          <w:sz w:val="20"/>
+          <w:szCs w:val="20"/>
+        </w:rPr>
+        <w:t>a_var</w:t>
+      </w:r>
+      <w:proofErr w:type="spellEnd"/>
+      <w:r>
+        <w:rPr>
+          <w:rFonts w:ascii="Courier New" w:hAnsi="Courier New" w:cs="Courier New"/>
+          <w:sz w:val="20"/>
+          <w:szCs w:val="20"/>
+        </w:rPr>
+        <w:t>;</w:t>
+      </w:r>
+    </w:p>
+    <w:p>
+      <w:pPr>
+        <w:pStyle w:val="ListParagraph"/>
+        <w:ind w:left="1260"/>
+        <w:rPr>
+          <w:rFonts w:ascii="Courier New" w:hAnsi="Courier New" w:cs="Courier New"/>
+          <w:sz w:val="20"/>
+          <w:szCs w:val="20"/>
+        </w:rPr>
+      </w:pPr>
+      <w:r>
+        <w:rPr>
+          <w:rFonts w:ascii="Courier New" w:hAnsi="Courier New" w:cs="Courier New"/>
+          <w:sz w:val="20"/>
+          <w:szCs w:val="20"/>
+        </w:rPr>
+        <w:t xml:space="preserve">        if </w:t>
+      </w:r>
+      <w:proofErr w:type="spellStart"/>
+      <w:r>
+        <w:rPr>
+          <w:rFonts w:ascii="Courier New" w:hAnsi="Courier New" w:cs="Courier New"/>
+          <w:sz w:val="20"/>
+          <w:szCs w:val="20"/>
+        </w:rPr>
+        <w:t>a%notfound</w:t>
+      </w:r>
+      <w:proofErr w:type="spellEnd"/>
+      <w:r>
+        <w:rPr>
+          <w:rFonts w:ascii="Courier New" w:hAnsi="Courier New" w:cs="Courier New"/>
+          <w:sz w:val="20"/>
+          <w:szCs w:val="20"/>
+        </w:rPr>
+        <w:t xml:space="preserve"> then</w:t>
+      </w:r>
+    </w:p>
+    <w:p>
+      <w:pPr>
+        <w:pStyle w:val="ListParagraph"/>
+        <w:ind w:left="1260"/>
+        <w:rPr>
+          <w:rFonts w:ascii="Courier New" w:hAnsi="Courier New" w:cs="Courier New"/>
+          <w:sz w:val="20"/>
+          <w:szCs w:val="20"/>
+        </w:rPr>
+      </w:pPr>
+      <w:r>
+        <w:rPr>
+          <w:rFonts w:ascii="Courier New" w:hAnsi="Courier New" w:cs="Courier New"/>
+          <w:sz w:val="20"/>
+          <w:szCs w:val="20"/>
+        </w:rPr>
+        <w:t xml:space="preserve">            return 'No Such year or Product ID';</w:t>
+      </w:r>
+    </w:p>
+    <w:p>
+      <w:pPr>
+        <w:pStyle w:val="ListParagraph"/>
+        <w:ind w:left="1260"/>
+        <w:rPr>
+          <w:rFonts w:ascii="Courier New" w:hAnsi="Courier New" w:cs="Courier New"/>
+          <w:sz w:val="20"/>
+          <w:szCs w:val="20"/>
+        </w:rPr>
+      </w:pPr>
+      <w:r>
+        <w:rPr>
+          <w:rFonts w:ascii="Courier New" w:hAnsi="Courier New" w:cs="Courier New"/>
+          <w:sz w:val="20"/>
+          <w:szCs w:val="20"/>
+        </w:rPr>
+        <w:t xml:space="preserve">        else</w:t>
+      </w:r>
+    </w:p>
+    <w:p>
+      <w:pPr>
+        <w:pStyle w:val="ListParagraph"/>
+        <w:ind w:left="1260"/>
+        <w:rPr>
+          <w:rFonts w:ascii="Courier New" w:hAnsi="Courier New" w:cs="Courier New"/>
+          <w:sz w:val="20"/>
+          <w:szCs w:val="20"/>
+        </w:rPr>
+      </w:pPr>
+      <w:r>
+        <w:rPr>
+          <w:rFonts w:ascii="Courier New" w:hAnsi="Courier New" w:cs="Courier New"/>
+          <w:sz w:val="20"/>
+          <w:szCs w:val="20"/>
+        </w:rPr>
+        <w:t xml:space="preserve">            return </w:t>
+      </w:r>
+      <w:proofErr w:type="spellStart"/>
+      <w:r>
+        <w:rPr>
+          <w:rFonts w:ascii="Courier New" w:hAnsi="Courier New" w:cs="Courier New"/>
+          <w:sz w:val="20"/>
+          <w:szCs w:val="20"/>
+        </w:rPr>
+        <w:t>a_</w:t>
+      </w:r>
+      <w:proofErr w:type="gramStart"/>
+      <w:r>
+        <w:rPr>
+          <w:rFonts w:ascii="Courier New" w:hAnsi="Courier New" w:cs="Courier New"/>
+          <w:sz w:val="20"/>
+          <w:szCs w:val="20"/>
+        </w:rPr>
+        <w:t>var.Prod</w:t>
+      </w:r>
+      <w:proofErr w:type="gramEnd"/>
+      <w:r>
+        <w:rPr>
+          <w:rFonts w:ascii="Courier New" w:hAnsi="Courier New" w:cs="Courier New"/>
+          <w:sz w:val="20"/>
+          <w:szCs w:val="20"/>
+        </w:rPr>
+        <w:t>_Sales</w:t>
+      </w:r>
+      <w:proofErr w:type="spellEnd"/>
+      <w:r>
+        <w:rPr>
+          <w:rFonts w:ascii="Courier New" w:hAnsi="Courier New" w:cs="Courier New"/>
+          <w:sz w:val="20"/>
+          <w:szCs w:val="20"/>
+        </w:rPr>
+        <w:t>;</w:t>
+      </w:r>
+    </w:p>
+    <w:p>
+      <w:pPr>
+        <w:pStyle w:val="ListParagraph"/>
+        <w:ind w:left="1260"/>
+        <w:rPr>
+          <w:rFonts w:ascii="Courier New" w:hAnsi="Courier New" w:cs="Courier New"/>
+          <w:sz w:val="20"/>
+          <w:szCs w:val="20"/>
+        </w:rPr>
+      </w:pPr>
+      <w:r>
+        <w:rPr>
+          <w:rFonts w:ascii="Courier New" w:hAnsi="Courier New" w:cs="Courier New"/>
+          <w:sz w:val="20"/>
+          <w:szCs w:val="20"/>
+        </w:rPr>
+        <w:t xml:space="preserve">    end if;</w:t>
+      </w:r>
+    </w:p>
+    <w:p>
+      <w:pPr>
+        <w:pStyle w:val="ListParagraph"/>
+        <w:ind w:left="1260"/>
+        <w:rPr>
+          <w:rFonts w:ascii="Courier New" w:hAnsi="Courier New" w:cs="Courier New"/>
+          <w:sz w:val="20"/>
+          <w:szCs w:val="20"/>
+        </w:rPr>
+      </w:pPr>
+      <w:r>
+        <w:rPr>
+          <w:rFonts w:ascii="Courier New" w:hAnsi="Courier New" w:cs="Courier New"/>
+          <w:sz w:val="20"/>
+          <w:szCs w:val="20"/>
+        </w:rPr>
+        <w:t>end;</w:t>
+      </w:r>
+    </w:p>
+    <w:p>
+      <w:pPr>
+        <w:pStyle w:val="ListParagraph"/>
+        <w:ind w:left="1260"/>
+        <w:rPr>
+          <w:rFonts w:ascii="Courier New" w:hAnsi="Courier New" w:cs="Courier New"/>
+          <w:sz w:val="20"/>
+          <w:szCs w:val="20"/>
+        </w:rPr>
+      </w:pPr>
+      <w:r>
+        <w:rPr>
+          <w:rFonts w:ascii="Courier New" w:hAnsi="Courier New" w:cs="Courier New"/>
+          <w:noProof/>
+          <w:sz w:val="20"/>
+          <w:szCs w:val="20"/>
+        </w:rPr>
+        <w:drawing>
+          <wp:inline distT="0" distB="0" distL="0" distR="0" wp14:anchorId="761D64EA" wp14:editId="142E46C7">
+            <wp:extent cx="3486150" cy="1603306"/>
+            <wp:effectExtent l="0" t="0" r="0" b="0"/>
+            <wp:docPr id="19" name="Picture 19"/>
+            <wp:cNvGraphicFramePr>
+              <a:graphicFrameLocks xmlns:a="http://schemas.openxmlformats.org/drawingml/2006/main" noChangeAspect="1"/>
+            </wp:cNvGraphicFramePr>
+            <a:graphic xmlns:a="http://schemas.openxmlformats.org/drawingml/2006/main">
+              <a:graphicData uri="http://schemas.openxmlformats.org/drawingml/2006/picture">
+                <pic:pic xmlns:pic="http://schemas.openxmlformats.org/drawingml/2006/picture">
+                  <pic:nvPicPr>
+                    <pic:cNvPr id="19" name="3.PNG"/>
+                    <pic:cNvPicPr/>
+                  </pic:nvPicPr>
+                  <pic:blipFill>
+                    <a:blip r:embed="rId26" cstate="print">
+                      <a:extLst>
+                        <a:ext uri="{28A0092B-C50C-407E-A947-70E740481C1C}">
+                          <a14:useLocalDpi xmlns:a14="http://schemas.microsoft.com/office/drawing/2010/main" val="0"/>
+                        </a:ext>
+                      </a:extLst>
+                    </a:blip>
+                    <a:stretch>
+                      <a:fillRect/>
+                    </a:stretch>
+                  </pic:blipFill>
+                  <pic:spPr>
+                    <a:xfrm>
+                      <a:off x="0" y="0"/>
+                      <a:ext cx="3501023" cy="1610146"/>
+                    </a:xfrm>
+                    <a:prstGeom prst="rect">
+                      <a:avLst/>
+                    </a:prstGeom>
+                  </pic:spPr>
+                </pic:pic>
+              </a:graphicData>
+            </a:graphic>
+          </wp:inline>
+        </w:drawing>
+      </w:r>
     </w:p>
     <w:p>
       <w:pPr>
@@ -11637,6 +12487,1008 @@
         </w:rPr>
         <w:t>Develop a user defined functions that will accept product category id, month, and year. This function then will return total sales for that product.</w:t>
       </w:r>
+      <w:r>
+        <w:rPr>
+          <w:sz w:val="20"/>
+          <w:szCs w:val="20"/>
+        </w:rPr>
+        <w:t xml:space="preserve"> </w:t>
+      </w:r>
+      <w:r>
+        <w:rPr>
+          <w:sz w:val="20"/>
+          <w:szCs w:val="20"/>
+        </w:rPr>
+        <w:t>(</w:t>
+      </w:r>
+      <w:r>
+        <w:rPr>
+          <w:sz w:val="20"/>
+          <w:szCs w:val="20"/>
+          <w:highlight w:val="yellow"/>
+        </w:rPr>
+        <w:t xml:space="preserve">Since all products are </w:t>
+      </w:r>
+      <w:proofErr w:type="gramStart"/>
+      <w:r>
+        <w:rPr>
+          <w:sz w:val="20"/>
+          <w:szCs w:val="20"/>
+          <w:highlight w:val="yellow"/>
+        </w:rPr>
+        <w:t>paintings</w:t>
+      </w:r>
+      <w:proofErr w:type="gramEnd"/>
+      <w:r>
+        <w:rPr>
+          <w:sz w:val="20"/>
+          <w:szCs w:val="20"/>
+          <w:highlight w:val="yellow"/>
+        </w:rPr>
+        <w:t xml:space="preserve"> we will be treating category as “style id” instead, which returns the ID for a specific style of painting </w:t>
+      </w:r>
+      <w:proofErr w:type="spellStart"/>
+      <w:r>
+        <w:rPr>
+          <w:sz w:val="20"/>
+          <w:szCs w:val="20"/>
+          <w:highlight w:val="yellow"/>
+        </w:rPr>
+        <w:t>ie</w:t>
+      </w:r>
+      <w:proofErr w:type="spellEnd"/>
+      <w:r>
+        <w:rPr>
+          <w:sz w:val="20"/>
+          <w:szCs w:val="20"/>
+          <w:highlight w:val="yellow"/>
+        </w:rPr>
+        <w:t xml:space="preserve"> impressionism</w:t>
+      </w:r>
+      <w:r>
+        <w:rPr>
+          <w:sz w:val="20"/>
+          <w:szCs w:val="20"/>
+        </w:rPr>
+        <w:t>)</w:t>
+      </w:r>
+    </w:p>
+    <w:p>
+      <w:pPr>
+        <w:pStyle w:val="ListParagraph"/>
+        <w:ind w:left="1260"/>
+        <w:rPr>
+          <w:rFonts w:ascii="Courier New" w:hAnsi="Courier New" w:cs="Courier New"/>
+          <w:sz w:val="20"/>
+          <w:szCs w:val="20"/>
+        </w:rPr>
+      </w:pPr>
+      <w:r>
+        <w:rPr>
+          <w:rFonts w:ascii="Courier New" w:hAnsi="Courier New" w:cs="Courier New"/>
+          <w:sz w:val="20"/>
+          <w:szCs w:val="20"/>
+        </w:rPr>
+        <w:t>create or replace FUNCTION STYLE_YEARLY_MONTHLY_</w:t>
+      </w:r>
+      <w:proofErr w:type="gramStart"/>
+      <w:r>
+        <w:rPr>
+          <w:rFonts w:ascii="Courier New" w:hAnsi="Courier New" w:cs="Courier New"/>
+          <w:sz w:val="20"/>
+          <w:szCs w:val="20"/>
+        </w:rPr>
+        <w:t>SALES(</w:t>
+      </w:r>
+      <w:proofErr w:type="spellStart"/>
+      <w:proofErr w:type="gramEnd"/>
+      <w:r>
+        <w:rPr>
+          <w:rFonts w:ascii="Courier New" w:hAnsi="Courier New" w:cs="Courier New"/>
+          <w:sz w:val="20"/>
+          <w:szCs w:val="20"/>
+        </w:rPr>
+        <w:t>style_id</w:t>
+      </w:r>
+      <w:proofErr w:type="spellEnd"/>
+      <w:r>
+        <w:rPr>
+          <w:rFonts w:ascii="Courier New" w:hAnsi="Courier New" w:cs="Courier New"/>
+          <w:sz w:val="20"/>
+          <w:szCs w:val="20"/>
+        </w:rPr>
+        <w:t xml:space="preserve"> in varchar,</w:t>
+      </w:r>
+    </w:p>
+    <w:p>
+      <w:pPr>
+        <w:pStyle w:val="ListParagraph"/>
+        <w:ind w:left="1260"/>
+        <w:rPr>
+          <w:rFonts w:ascii="Courier New" w:hAnsi="Courier New" w:cs="Courier New"/>
+          <w:sz w:val="20"/>
+          <w:szCs w:val="20"/>
+        </w:rPr>
+      </w:pPr>
+      <w:r>
+        <w:rPr>
+          <w:rFonts w:ascii="Courier New" w:hAnsi="Courier New" w:cs="Courier New"/>
+          <w:sz w:val="20"/>
+          <w:szCs w:val="20"/>
+        </w:rPr>
+        <w:t xml:space="preserve">                                            </w:t>
+      </w:r>
+      <w:proofErr w:type="spellStart"/>
+      <w:r>
+        <w:rPr>
+          <w:rFonts w:ascii="Courier New" w:hAnsi="Courier New" w:cs="Courier New"/>
+          <w:sz w:val="20"/>
+          <w:szCs w:val="20"/>
+        </w:rPr>
+        <w:t>year_sale</w:t>
+      </w:r>
+      <w:proofErr w:type="spellEnd"/>
+      <w:r>
+        <w:rPr>
+          <w:rFonts w:ascii="Courier New" w:hAnsi="Courier New" w:cs="Courier New"/>
+          <w:sz w:val="20"/>
+          <w:szCs w:val="20"/>
+        </w:rPr>
+        <w:t xml:space="preserve"> in number,</w:t>
+      </w:r>
+    </w:p>
+    <w:p>
+      <w:pPr>
+        <w:pStyle w:val="ListParagraph"/>
+        <w:ind w:left="1260"/>
+        <w:rPr>
+          <w:rFonts w:ascii="Courier New" w:hAnsi="Courier New" w:cs="Courier New"/>
+          <w:sz w:val="20"/>
+          <w:szCs w:val="20"/>
+        </w:rPr>
+      </w:pPr>
+      <w:r>
+        <w:rPr>
+          <w:rFonts w:ascii="Courier New" w:hAnsi="Courier New" w:cs="Courier New"/>
+          <w:sz w:val="20"/>
+          <w:szCs w:val="20"/>
+        </w:rPr>
+        <w:t xml:space="preserve">                                            </w:t>
+      </w:r>
+      <w:proofErr w:type="spellStart"/>
+      <w:r>
+        <w:rPr>
+          <w:rFonts w:ascii="Courier New" w:hAnsi="Courier New" w:cs="Courier New"/>
+          <w:sz w:val="20"/>
+          <w:szCs w:val="20"/>
+        </w:rPr>
+        <w:t>month_sale</w:t>
+      </w:r>
+      <w:proofErr w:type="spellEnd"/>
+      <w:r>
+        <w:rPr>
+          <w:rFonts w:ascii="Courier New" w:hAnsi="Courier New" w:cs="Courier New"/>
+          <w:sz w:val="20"/>
+          <w:szCs w:val="20"/>
+        </w:rPr>
+        <w:t xml:space="preserve"> in varchar)</w:t>
+      </w:r>
+    </w:p>
+    <w:p>
+      <w:pPr>
+        <w:pStyle w:val="ListParagraph"/>
+        <w:ind w:left="1260"/>
+        <w:rPr>
+          <w:rFonts w:ascii="Courier New" w:hAnsi="Courier New" w:cs="Courier New"/>
+          <w:sz w:val="20"/>
+          <w:szCs w:val="20"/>
+        </w:rPr>
+      </w:pPr>
+      <w:r>
+        <w:rPr>
+          <w:rFonts w:ascii="Courier New" w:hAnsi="Courier New" w:cs="Courier New"/>
+          <w:sz w:val="20"/>
+          <w:szCs w:val="20"/>
+        </w:rPr>
+        <w:t xml:space="preserve">return number is </w:t>
+      </w:r>
+    </w:p>
+    <w:p>
+      <w:pPr>
+        <w:pStyle w:val="ListParagraph"/>
+        <w:ind w:left="1260"/>
+        <w:rPr>
+          <w:rFonts w:ascii="Courier New" w:hAnsi="Courier New" w:cs="Courier New"/>
+          <w:sz w:val="20"/>
+          <w:szCs w:val="20"/>
+        </w:rPr>
+      </w:pPr>
+      <w:r>
+        <w:rPr>
+          <w:rFonts w:ascii="Courier New" w:hAnsi="Courier New" w:cs="Courier New"/>
+          <w:sz w:val="20"/>
+          <w:szCs w:val="20"/>
+        </w:rPr>
+        <w:t xml:space="preserve">    cursor a is (</w:t>
+      </w:r>
+    </w:p>
+    <w:p>
+      <w:pPr>
+        <w:pStyle w:val="ListParagraph"/>
+        <w:ind w:left="1260"/>
+        <w:rPr>
+          <w:rFonts w:ascii="Courier New" w:hAnsi="Courier New" w:cs="Courier New"/>
+          <w:sz w:val="20"/>
+          <w:szCs w:val="20"/>
+        </w:rPr>
+      </w:pPr>
+      <w:r>
+        <w:rPr>
+          <w:rFonts w:ascii="Courier New" w:hAnsi="Courier New" w:cs="Courier New"/>
+          <w:sz w:val="20"/>
+          <w:szCs w:val="20"/>
+        </w:rPr>
+        <w:t xml:space="preserve">        SELECT DISTINCT SUM(SUM(</w:t>
+      </w:r>
+      <w:proofErr w:type="gramStart"/>
+      <w:r>
+        <w:rPr>
+          <w:rFonts w:ascii="Courier New" w:hAnsi="Courier New" w:cs="Courier New"/>
+          <w:sz w:val="20"/>
+          <w:szCs w:val="20"/>
+        </w:rPr>
+        <w:t>PO.PAINTING</w:t>
+      </w:r>
+      <w:proofErr w:type="gramEnd"/>
+      <w:r>
+        <w:rPr>
+          <w:rFonts w:ascii="Courier New" w:hAnsi="Courier New" w:cs="Courier New"/>
+          <w:sz w:val="20"/>
+          <w:szCs w:val="20"/>
+        </w:rPr>
+        <w:t xml:space="preserve">_QTY*P.PRICE)) </w:t>
+      </w:r>
+      <w:proofErr w:type="spellStart"/>
+      <w:r>
+        <w:rPr>
+          <w:rFonts w:ascii="Courier New" w:hAnsi="Courier New" w:cs="Courier New"/>
+          <w:sz w:val="20"/>
+          <w:szCs w:val="20"/>
+        </w:rPr>
+        <w:t>Prod_Sales</w:t>
+      </w:r>
+      <w:proofErr w:type="spellEnd"/>
+    </w:p>
+    <w:p>
+      <w:pPr>
+        <w:pStyle w:val="ListParagraph"/>
+        <w:ind w:left="1260"/>
+        <w:rPr>
+          <w:rFonts w:ascii="Courier New" w:hAnsi="Courier New" w:cs="Courier New"/>
+          <w:sz w:val="20"/>
+          <w:szCs w:val="20"/>
+        </w:rPr>
+      </w:pPr>
+      <w:r>
+        <w:rPr>
+          <w:rFonts w:ascii="Courier New" w:hAnsi="Courier New" w:cs="Courier New"/>
+          <w:sz w:val="20"/>
+          <w:szCs w:val="20"/>
+        </w:rPr>
+        <w:t xml:space="preserve">        FROM CUSTOMER_ORDER CO</w:t>
+      </w:r>
+    </w:p>
+    <w:p>
+      <w:pPr>
+        <w:pStyle w:val="ListParagraph"/>
+        <w:ind w:left="1260"/>
+        <w:rPr>
+          <w:rFonts w:ascii="Courier New" w:hAnsi="Courier New" w:cs="Courier New"/>
+          <w:sz w:val="20"/>
+          <w:szCs w:val="20"/>
+        </w:rPr>
+      </w:pPr>
+      <w:r>
+        <w:rPr>
+          <w:rFonts w:ascii="Courier New" w:hAnsi="Courier New" w:cs="Courier New"/>
+          <w:sz w:val="20"/>
+          <w:szCs w:val="20"/>
+        </w:rPr>
+        <w:t xml:space="preserve">        JOIN PAINTING_ORDER PO on </w:t>
+      </w:r>
+      <w:proofErr w:type="gramStart"/>
+      <w:r>
+        <w:rPr>
+          <w:rFonts w:ascii="Courier New" w:hAnsi="Courier New" w:cs="Courier New"/>
+          <w:sz w:val="20"/>
+          <w:szCs w:val="20"/>
+        </w:rPr>
+        <w:t>CO.ORDER</w:t>
+      </w:r>
+      <w:proofErr w:type="gramEnd"/>
+      <w:r>
+        <w:rPr>
+          <w:rFonts w:ascii="Courier New" w:hAnsi="Courier New" w:cs="Courier New"/>
+          <w:sz w:val="20"/>
+          <w:szCs w:val="20"/>
+        </w:rPr>
+        <w:t>_ID = PO.ORDER_ID</w:t>
+      </w:r>
+    </w:p>
+    <w:p>
+      <w:pPr>
+        <w:pStyle w:val="ListParagraph"/>
+        <w:ind w:left="1260"/>
+        <w:rPr>
+          <w:rFonts w:ascii="Courier New" w:hAnsi="Courier New" w:cs="Courier New"/>
+          <w:sz w:val="20"/>
+          <w:szCs w:val="20"/>
+        </w:rPr>
+      </w:pPr>
+      <w:r>
+        <w:rPr>
+          <w:rFonts w:ascii="Courier New" w:hAnsi="Courier New" w:cs="Courier New"/>
+          <w:sz w:val="20"/>
+          <w:szCs w:val="20"/>
+        </w:rPr>
+        <w:t xml:space="preserve">        JOIN PAINTING P on </w:t>
+      </w:r>
+      <w:proofErr w:type="gramStart"/>
+      <w:r>
+        <w:rPr>
+          <w:rFonts w:ascii="Courier New" w:hAnsi="Courier New" w:cs="Courier New"/>
+          <w:sz w:val="20"/>
+          <w:szCs w:val="20"/>
+        </w:rPr>
+        <w:t>PO.PAINTING</w:t>
+      </w:r>
+      <w:proofErr w:type="gramEnd"/>
+      <w:r>
+        <w:rPr>
+          <w:rFonts w:ascii="Courier New" w:hAnsi="Courier New" w:cs="Courier New"/>
+          <w:sz w:val="20"/>
+          <w:szCs w:val="20"/>
+        </w:rPr>
+        <w:t>_ID = P.PAINTING_ID</w:t>
+      </w:r>
+    </w:p>
+    <w:p>
+      <w:pPr>
+        <w:pStyle w:val="ListParagraph"/>
+        <w:ind w:left="1260"/>
+        <w:rPr>
+          <w:rFonts w:ascii="Courier New" w:hAnsi="Courier New" w:cs="Courier New"/>
+          <w:sz w:val="20"/>
+          <w:szCs w:val="20"/>
+        </w:rPr>
+      </w:pPr>
+      <w:r>
+        <w:rPr>
+          <w:rFonts w:ascii="Courier New" w:hAnsi="Courier New" w:cs="Courier New"/>
+          <w:sz w:val="20"/>
+          <w:szCs w:val="20"/>
+        </w:rPr>
+        <w:t xml:space="preserve">        JOIN PAINTING_STYLE PS on </w:t>
+      </w:r>
+      <w:proofErr w:type="gramStart"/>
+      <w:r>
+        <w:rPr>
+          <w:rFonts w:ascii="Courier New" w:hAnsi="Courier New" w:cs="Courier New"/>
+          <w:sz w:val="20"/>
+          <w:szCs w:val="20"/>
+        </w:rPr>
+        <w:t>P.PAINTING</w:t>
+      </w:r>
+      <w:proofErr w:type="gramEnd"/>
+      <w:r>
+        <w:rPr>
+          <w:rFonts w:ascii="Courier New" w:hAnsi="Courier New" w:cs="Courier New"/>
+          <w:sz w:val="20"/>
+          <w:szCs w:val="20"/>
+        </w:rPr>
+        <w:t>_ID = PS.PAINTING_ID</w:t>
+      </w:r>
+    </w:p>
+    <w:p>
+      <w:pPr>
+        <w:pStyle w:val="ListParagraph"/>
+        <w:ind w:left="1260"/>
+        <w:rPr>
+          <w:rFonts w:ascii="Courier New" w:hAnsi="Courier New" w:cs="Courier New"/>
+          <w:sz w:val="20"/>
+          <w:szCs w:val="20"/>
+        </w:rPr>
+      </w:pPr>
+      <w:r>
+        <w:rPr>
+          <w:rFonts w:ascii="Courier New" w:hAnsi="Courier New" w:cs="Courier New"/>
+          <w:sz w:val="20"/>
+          <w:szCs w:val="20"/>
+        </w:rPr>
+        <w:t xml:space="preserve">        WHERE </w:t>
+      </w:r>
+      <w:proofErr w:type="gramStart"/>
+      <w:r>
+        <w:rPr>
+          <w:rFonts w:ascii="Courier New" w:hAnsi="Courier New" w:cs="Courier New"/>
+          <w:sz w:val="20"/>
+          <w:szCs w:val="20"/>
+        </w:rPr>
+        <w:t>PS.STYLE</w:t>
+      </w:r>
+      <w:proofErr w:type="gramEnd"/>
+      <w:r>
+        <w:rPr>
+          <w:rFonts w:ascii="Courier New" w:hAnsi="Courier New" w:cs="Courier New"/>
+          <w:sz w:val="20"/>
+          <w:szCs w:val="20"/>
+        </w:rPr>
+        <w:t xml:space="preserve">_ID = </w:t>
+      </w:r>
+      <w:proofErr w:type="spellStart"/>
+      <w:r>
+        <w:rPr>
+          <w:rFonts w:ascii="Courier New" w:hAnsi="Courier New" w:cs="Courier New"/>
+          <w:sz w:val="20"/>
+          <w:szCs w:val="20"/>
+        </w:rPr>
+        <w:t>style_id</w:t>
+      </w:r>
+      <w:proofErr w:type="spellEnd"/>
+      <w:r>
+        <w:rPr>
+          <w:rFonts w:ascii="Courier New" w:hAnsi="Courier New" w:cs="Courier New"/>
+          <w:sz w:val="20"/>
+          <w:szCs w:val="20"/>
+        </w:rPr>
+        <w:t xml:space="preserve">  -- input 1</w:t>
+      </w:r>
+    </w:p>
+    <w:p>
+      <w:pPr>
+        <w:pStyle w:val="ListParagraph"/>
+        <w:ind w:left="1260"/>
+        <w:rPr>
+          <w:rFonts w:ascii="Courier New" w:hAnsi="Courier New" w:cs="Courier New"/>
+          <w:sz w:val="20"/>
+          <w:szCs w:val="20"/>
+        </w:rPr>
+      </w:pPr>
+      <w:r>
+        <w:rPr>
+          <w:rFonts w:ascii="Courier New" w:hAnsi="Courier New" w:cs="Courier New"/>
+          <w:sz w:val="20"/>
+          <w:szCs w:val="20"/>
+        </w:rPr>
+        <w:t xml:space="preserve">        GROUP BY </w:t>
+      </w:r>
+      <w:proofErr w:type="gramStart"/>
+      <w:r>
+        <w:rPr>
+          <w:rFonts w:ascii="Courier New" w:hAnsi="Courier New" w:cs="Courier New"/>
+          <w:sz w:val="20"/>
+          <w:szCs w:val="20"/>
+        </w:rPr>
+        <w:t>CO.DATE</w:t>
+      </w:r>
+      <w:proofErr w:type="gramEnd"/>
+      <w:r>
+        <w:rPr>
+          <w:rFonts w:ascii="Courier New" w:hAnsi="Courier New" w:cs="Courier New"/>
+          <w:sz w:val="20"/>
+          <w:szCs w:val="20"/>
+        </w:rPr>
+        <w:t>_CREATED, P.PAINTING_ID</w:t>
+      </w:r>
+    </w:p>
+    <w:p>
+      <w:pPr>
+        <w:pStyle w:val="ListParagraph"/>
+        <w:ind w:left="1260"/>
+        <w:rPr>
+          <w:rFonts w:ascii="Courier New" w:hAnsi="Courier New" w:cs="Courier New"/>
+          <w:sz w:val="20"/>
+          <w:szCs w:val="20"/>
+        </w:rPr>
+      </w:pPr>
+      <w:r>
+        <w:rPr>
+          <w:rFonts w:ascii="Courier New" w:hAnsi="Courier New" w:cs="Courier New"/>
+          <w:sz w:val="20"/>
+          <w:szCs w:val="20"/>
+        </w:rPr>
+        <w:t xml:space="preserve">        </w:t>
+      </w:r>
+    </w:p>
+    <w:p>
+      <w:pPr>
+        <w:pStyle w:val="ListParagraph"/>
+        <w:ind w:left="1260"/>
+        <w:rPr>
+          <w:rFonts w:ascii="Courier New" w:hAnsi="Courier New" w:cs="Courier New"/>
+          <w:sz w:val="20"/>
+          <w:szCs w:val="20"/>
+        </w:rPr>
+      </w:pPr>
+      <w:r>
+        <w:rPr>
+          <w:rFonts w:ascii="Courier New" w:hAnsi="Courier New" w:cs="Courier New"/>
+          <w:sz w:val="20"/>
+          <w:szCs w:val="20"/>
+        </w:rPr>
+        <w:t xml:space="preserve">        HAVING SUBSTR(</w:t>
+      </w:r>
+      <w:proofErr w:type="gramStart"/>
+      <w:r>
+        <w:rPr>
+          <w:rFonts w:ascii="Courier New" w:hAnsi="Courier New" w:cs="Courier New"/>
+          <w:sz w:val="20"/>
+          <w:szCs w:val="20"/>
+        </w:rPr>
+        <w:t>Co.DATE</w:t>
+      </w:r>
+      <w:proofErr w:type="gramEnd"/>
+      <w:r>
+        <w:rPr>
+          <w:rFonts w:ascii="Courier New" w:hAnsi="Courier New" w:cs="Courier New"/>
+          <w:sz w:val="20"/>
+          <w:szCs w:val="20"/>
+        </w:rPr>
+        <w:t>_CREATED,8,2)=</w:t>
+      </w:r>
+      <w:proofErr w:type="spellStart"/>
+      <w:r>
+        <w:rPr>
+          <w:rFonts w:ascii="Courier New" w:hAnsi="Courier New" w:cs="Courier New"/>
+          <w:sz w:val="20"/>
+          <w:szCs w:val="20"/>
+        </w:rPr>
+        <w:t>year_sale</w:t>
+      </w:r>
+      <w:proofErr w:type="spellEnd"/>
+    </w:p>
+    <w:p>
+      <w:pPr>
+        <w:pStyle w:val="ListParagraph"/>
+        <w:ind w:left="1260"/>
+        <w:rPr>
+          <w:rFonts w:ascii="Courier New" w:hAnsi="Courier New" w:cs="Courier New"/>
+          <w:sz w:val="20"/>
+          <w:szCs w:val="20"/>
+        </w:rPr>
+      </w:pPr>
+      <w:r>
+        <w:rPr>
+          <w:rFonts w:ascii="Courier New" w:hAnsi="Courier New" w:cs="Courier New"/>
+          <w:sz w:val="20"/>
+          <w:szCs w:val="20"/>
+        </w:rPr>
+        <w:t xml:space="preserve">        AND SUBSTR(</w:t>
+      </w:r>
+      <w:proofErr w:type="gramStart"/>
+      <w:r>
+        <w:rPr>
+          <w:rFonts w:ascii="Courier New" w:hAnsi="Courier New" w:cs="Courier New"/>
+          <w:sz w:val="20"/>
+          <w:szCs w:val="20"/>
+        </w:rPr>
+        <w:t>CO.DATE</w:t>
+      </w:r>
+      <w:proofErr w:type="gramEnd"/>
+      <w:r>
+        <w:rPr>
+          <w:rFonts w:ascii="Courier New" w:hAnsi="Courier New" w:cs="Courier New"/>
+          <w:sz w:val="20"/>
+          <w:szCs w:val="20"/>
+        </w:rPr>
+        <w:t xml:space="preserve">_CREATED,4,3) = </w:t>
+      </w:r>
+      <w:proofErr w:type="spellStart"/>
+      <w:r>
+        <w:rPr>
+          <w:rFonts w:ascii="Courier New" w:hAnsi="Courier New" w:cs="Courier New"/>
+          <w:sz w:val="20"/>
+          <w:szCs w:val="20"/>
+        </w:rPr>
+        <w:t>month_sale</w:t>
+      </w:r>
+      <w:proofErr w:type="spellEnd"/>
+    </w:p>
+    <w:p>
+      <w:pPr>
+        <w:pStyle w:val="ListParagraph"/>
+        <w:ind w:left="1260"/>
+        <w:rPr>
+          <w:rFonts w:ascii="Courier New" w:hAnsi="Courier New" w:cs="Courier New"/>
+          <w:sz w:val="20"/>
+          <w:szCs w:val="20"/>
+        </w:rPr>
+      </w:pPr>
+      <w:r>
+        <w:rPr>
+          <w:rFonts w:ascii="Courier New" w:hAnsi="Courier New" w:cs="Courier New"/>
+          <w:sz w:val="20"/>
+          <w:szCs w:val="20"/>
+        </w:rPr>
+        <w:t xml:space="preserve">         ); --input 2 &amp;3 </w:t>
+      </w:r>
+    </w:p>
+    <w:p>
+      <w:pPr>
+        <w:pStyle w:val="ListParagraph"/>
+        <w:ind w:left="1260"/>
+        <w:rPr>
+          <w:rFonts w:ascii="Courier New" w:hAnsi="Courier New" w:cs="Courier New"/>
+          <w:sz w:val="20"/>
+          <w:szCs w:val="20"/>
+        </w:rPr>
+      </w:pPr>
+      <w:r>
+        <w:rPr>
+          <w:rFonts w:ascii="Courier New" w:hAnsi="Courier New" w:cs="Courier New"/>
+          <w:sz w:val="20"/>
+          <w:szCs w:val="20"/>
+        </w:rPr>
+        <w:t xml:space="preserve">    </w:t>
+      </w:r>
+      <w:proofErr w:type="spellStart"/>
+      <w:r>
+        <w:rPr>
+          <w:rFonts w:ascii="Courier New" w:hAnsi="Courier New" w:cs="Courier New"/>
+          <w:sz w:val="20"/>
+          <w:szCs w:val="20"/>
+        </w:rPr>
+        <w:t>a_var</w:t>
+      </w:r>
+      <w:proofErr w:type="spellEnd"/>
+      <w:r>
+        <w:rPr>
+          <w:rFonts w:ascii="Courier New" w:hAnsi="Courier New" w:cs="Courier New"/>
+          <w:sz w:val="20"/>
+          <w:szCs w:val="20"/>
+        </w:rPr>
+        <w:t xml:space="preserve">    </w:t>
+      </w:r>
+      <w:proofErr w:type="spellStart"/>
+      <w:r>
+        <w:rPr>
+          <w:rFonts w:ascii="Courier New" w:hAnsi="Courier New" w:cs="Courier New"/>
+          <w:sz w:val="20"/>
+          <w:szCs w:val="20"/>
+        </w:rPr>
+        <w:t>a%rowtype</w:t>
+      </w:r>
+      <w:proofErr w:type="spellEnd"/>
+      <w:r>
+        <w:rPr>
+          <w:rFonts w:ascii="Courier New" w:hAnsi="Courier New" w:cs="Courier New"/>
+          <w:sz w:val="20"/>
+          <w:szCs w:val="20"/>
+        </w:rPr>
+        <w:t>;</w:t>
+      </w:r>
+    </w:p>
+    <w:p>
+      <w:pPr>
+        <w:pStyle w:val="ListParagraph"/>
+        <w:ind w:left="1260"/>
+        <w:rPr>
+          <w:rFonts w:ascii="Courier New" w:hAnsi="Courier New" w:cs="Courier New"/>
+          <w:sz w:val="20"/>
+          <w:szCs w:val="20"/>
+        </w:rPr>
+      </w:pPr>
+      <w:r>
+        <w:rPr>
+          <w:rFonts w:ascii="Courier New" w:hAnsi="Courier New" w:cs="Courier New"/>
+          <w:sz w:val="20"/>
+          <w:szCs w:val="20"/>
+        </w:rPr>
+        <w:t xml:space="preserve">    begin</w:t>
+      </w:r>
+    </w:p>
+    <w:p>
+      <w:pPr>
+        <w:pStyle w:val="ListParagraph"/>
+        <w:ind w:left="1260"/>
+        <w:rPr>
+          <w:rFonts w:ascii="Courier New" w:hAnsi="Courier New" w:cs="Courier New"/>
+          <w:sz w:val="20"/>
+          <w:szCs w:val="20"/>
+        </w:rPr>
+      </w:pPr>
+      <w:r>
+        <w:rPr>
+          <w:rFonts w:ascii="Courier New" w:hAnsi="Courier New" w:cs="Courier New"/>
+          <w:sz w:val="20"/>
+          <w:szCs w:val="20"/>
+        </w:rPr>
+        <w:lastRenderedPageBreak/>
+        <w:t xml:space="preserve">        open a;</w:t>
+      </w:r>
+    </w:p>
+    <w:p>
+      <w:pPr>
+        <w:pStyle w:val="ListParagraph"/>
+        <w:ind w:left="1260"/>
+        <w:rPr>
+          <w:rFonts w:ascii="Courier New" w:hAnsi="Courier New" w:cs="Courier New"/>
+          <w:sz w:val="20"/>
+          <w:szCs w:val="20"/>
+        </w:rPr>
+      </w:pPr>
+      <w:r>
+        <w:rPr>
+          <w:rFonts w:ascii="Courier New" w:hAnsi="Courier New" w:cs="Courier New"/>
+          <w:sz w:val="20"/>
+          <w:szCs w:val="20"/>
+        </w:rPr>
+        <w:t xml:space="preserve">        fetch </w:t>
+      </w:r>
+      <w:proofErr w:type="spellStart"/>
+      <w:r>
+        <w:rPr>
+          <w:rFonts w:ascii="Courier New" w:hAnsi="Courier New" w:cs="Courier New"/>
+          <w:sz w:val="20"/>
+          <w:szCs w:val="20"/>
+        </w:rPr>
+        <w:t>a</w:t>
+      </w:r>
+      <w:proofErr w:type="spellEnd"/>
+      <w:r>
+        <w:rPr>
+          <w:rFonts w:ascii="Courier New" w:hAnsi="Courier New" w:cs="Courier New"/>
+          <w:sz w:val="20"/>
+          <w:szCs w:val="20"/>
+        </w:rPr>
+        <w:t xml:space="preserve"> into </w:t>
+      </w:r>
+      <w:proofErr w:type="spellStart"/>
+      <w:r>
+        <w:rPr>
+          <w:rFonts w:ascii="Courier New" w:hAnsi="Courier New" w:cs="Courier New"/>
+          <w:sz w:val="20"/>
+          <w:szCs w:val="20"/>
+        </w:rPr>
+        <w:t>a_var</w:t>
+      </w:r>
+      <w:proofErr w:type="spellEnd"/>
+      <w:r>
+        <w:rPr>
+          <w:rFonts w:ascii="Courier New" w:hAnsi="Courier New" w:cs="Courier New"/>
+          <w:sz w:val="20"/>
+          <w:szCs w:val="20"/>
+        </w:rPr>
+        <w:t>;</w:t>
+      </w:r>
+    </w:p>
+    <w:p>
+      <w:pPr>
+        <w:pStyle w:val="ListParagraph"/>
+        <w:ind w:left="1260"/>
+        <w:rPr>
+          <w:rFonts w:ascii="Courier New" w:hAnsi="Courier New" w:cs="Courier New"/>
+          <w:sz w:val="20"/>
+          <w:szCs w:val="20"/>
+        </w:rPr>
+      </w:pPr>
+      <w:r>
+        <w:rPr>
+          <w:rFonts w:ascii="Courier New" w:hAnsi="Courier New" w:cs="Courier New"/>
+          <w:sz w:val="20"/>
+          <w:szCs w:val="20"/>
+        </w:rPr>
+        <w:t xml:space="preserve">        if </w:t>
+      </w:r>
+      <w:proofErr w:type="spellStart"/>
+      <w:r>
+        <w:rPr>
+          <w:rFonts w:ascii="Courier New" w:hAnsi="Courier New" w:cs="Courier New"/>
+          <w:sz w:val="20"/>
+          <w:szCs w:val="20"/>
+        </w:rPr>
+        <w:t>a%notfound</w:t>
+      </w:r>
+      <w:proofErr w:type="spellEnd"/>
+      <w:r>
+        <w:rPr>
+          <w:rFonts w:ascii="Courier New" w:hAnsi="Courier New" w:cs="Courier New"/>
+          <w:sz w:val="20"/>
+          <w:szCs w:val="20"/>
+        </w:rPr>
+        <w:t xml:space="preserve"> then</w:t>
+      </w:r>
+    </w:p>
+    <w:p>
+      <w:pPr>
+        <w:pStyle w:val="ListParagraph"/>
+        <w:ind w:left="1260"/>
+        <w:rPr>
+          <w:rFonts w:ascii="Courier New" w:hAnsi="Courier New" w:cs="Courier New"/>
+          <w:sz w:val="20"/>
+          <w:szCs w:val="20"/>
+        </w:rPr>
+      </w:pPr>
+      <w:r>
+        <w:rPr>
+          <w:rFonts w:ascii="Courier New" w:hAnsi="Courier New" w:cs="Courier New"/>
+          <w:sz w:val="20"/>
+          <w:szCs w:val="20"/>
+        </w:rPr>
+        <w:t xml:space="preserve">            return 'No Such year or Product ID';</w:t>
+      </w:r>
+    </w:p>
+    <w:p>
+      <w:pPr>
+        <w:pStyle w:val="ListParagraph"/>
+        <w:ind w:left="1260"/>
+        <w:rPr>
+          <w:rFonts w:ascii="Courier New" w:hAnsi="Courier New" w:cs="Courier New"/>
+          <w:sz w:val="20"/>
+          <w:szCs w:val="20"/>
+        </w:rPr>
+      </w:pPr>
+      <w:r>
+        <w:rPr>
+          <w:rFonts w:ascii="Courier New" w:hAnsi="Courier New" w:cs="Courier New"/>
+          <w:sz w:val="20"/>
+          <w:szCs w:val="20"/>
+        </w:rPr>
+        <w:t xml:space="preserve">        else</w:t>
+      </w:r>
+    </w:p>
+    <w:p>
+      <w:pPr>
+        <w:pStyle w:val="ListParagraph"/>
+        <w:ind w:left="1260"/>
+        <w:rPr>
+          <w:rFonts w:ascii="Courier New" w:hAnsi="Courier New" w:cs="Courier New"/>
+          <w:sz w:val="20"/>
+          <w:szCs w:val="20"/>
+        </w:rPr>
+      </w:pPr>
+      <w:r>
+        <w:rPr>
+          <w:rFonts w:ascii="Courier New" w:hAnsi="Courier New" w:cs="Courier New"/>
+          <w:sz w:val="20"/>
+          <w:szCs w:val="20"/>
+        </w:rPr>
+        <w:t xml:space="preserve">            return </w:t>
+      </w:r>
+      <w:proofErr w:type="spellStart"/>
+      <w:r>
+        <w:rPr>
+          <w:rFonts w:ascii="Courier New" w:hAnsi="Courier New" w:cs="Courier New"/>
+          <w:sz w:val="20"/>
+          <w:szCs w:val="20"/>
+        </w:rPr>
+        <w:t>a_</w:t>
+      </w:r>
+      <w:proofErr w:type="gramStart"/>
+      <w:r>
+        <w:rPr>
+          <w:rFonts w:ascii="Courier New" w:hAnsi="Courier New" w:cs="Courier New"/>
+          <w:sz w:val="20"/>
+          <w:szCs w:val="20"/>
+        </w:rPr>
+        <w:t>var.Prod</w:t>
+      </w:r>
+      <w:proofErr w:type="gramEnd"/>
+      <w:r>
+        <w:rPr>
+          <w:rFonts w:ascii="Courier New" w:hAnsi="Courier New" w:cs="Courier New"/>
+          <w:sz w:val="20"/>
+          <w:szCs w:val="20"/>
+        </w:rPr>
+        <w:t>_Sales</w:t>
+      </w:r>
+      <w:proofErr w:type="spellEnd"/>
+      <w:r>
+        <w:rPr>
+          <w:rFonts w:ascii="Courier New" w:hAnsi="Courier New" w:cs="Courier New"/>
+          <w:sz w:val="20"/>
+          <w:szCs w:val="20"/>
+        </w:rPr>
+        <w:t>;</w:t>
+      </w:r>
+    </w:p>
+    <w:p>
+      <w:pPr>
+        <w:pStyle w:val="ListParagraph"/>
+        <w:ind w:left="1260"/>
+        <w:rPr>
+          <w:rFonts w:ascii="Courier New" w:hAnsi="Courier New" w:cs="Courier New"/>
+          <w:sz w:val="20"/>
+          <w:szCs w:val="20"/>
+        </w:rPr>
+      </w:pPr>
+      <w:r>
+        <w:rPr>
+          <w:rFonts w:ascii="Courier New" w:hAnsi="Courier New" w:cs="Courier New"/>
+          <w:sz w:val="20"/>
+          <w:szCs w:val="20"/>
+        </w:rPr>
+        <w:t xml:space="preserve">    end if;</w:t>
+      </w:r>
+    </w:p>
+    <w:p>
+      <w:pPr>
+        <w:pStyle w:val="ListParagraph"/>
+        <w:ind w:left="1260"/>
+        <w:rPr>
+          <w:rFonts w:ascii="Courier New" w:hAnsi="Courier New" w:cs="Courier New"/>
+          <w:sz w:val="20"/>
+          <w:szCs w:val="20"/>
+        </w:rPr>
+      </w:pPr>
+      <w:r>
+        <w:rPr>
+          <w:rFonts w:ascii="Courier New" w:hAnsi="Courier New" w:cs="Courier New"/>
+          <w:sz w:val="20"/>
+          <w:szCs w:val="20"/>
+        </w:rPr>
+        <w:t>end;</w:t>
+      </w:r>
+    </w:p>
+    <w:p>
+      <w:pPr>
+        <w:pStyle w:val="ListParagraph"/>
+        <w:ind w:left="1260"/>
+        <w:rPr>
+          <w:rFonts w:ascii="Courier New" w:hAnsi="Courier New" w:cs="Courier New"/>
+          <w:sz w:val="20"/>
+          <w:szCs w:val="20"/>
+        </w:rPr>
+      </w:pPr>
+      <w:r>
+        <w:rPr>
+          <w:rFonts w:ascii="Courier New" w:hAnsi="Courier New" w:cs="Courier New"/>
+          <w:noProof/>
+          <w:sz w:val="20"/>
+          <w:szCs w:val="20"/>
+        </w:rPr>
+        <w:drawing>
+          <wp:inline distT="0" distB="0" distL="0" distR="0" wp14:anchorId="179CEB7B" wp14:editId="1607FD95">
+            <wp:extent cx="4375150" cy="1540620"/>
+            <wp:effectExtent l="0" t="0" r="6350" b="2540"/>
+            <wp:docPr id="20" name="Picture 20"/>
+            <wp:cNvGraphicFramePr>
+              <a:graphicFrameLocks xmlns:a="http://schemas.openxmlformats.org/drawingml/2006/main" noChangeAspect="1"/>
+            </wp:cNvGraphicFramePr>
+            <a:graphic xmlns:a="http://schemas.openxmlformats.org/drawingml/2006/main">
+              <a:graphicData uri="http://schemas.openxmlformats.org/drawingml/2006/picture">
+                <pic:pic xmlns:pic="http://schemas.openxmlformats.org/drawingml/2006/picture">
+                  <pic:nvPicPr>
+                    <pic:cNvPr id="20" name="4.PNG"/>
+                    <pic:cNvPicPr/>
+                  </pic:nvPicPr>
+                  <pic:blipFill>
+                    <a:blip r:embed="rId27" cstate="print">
+                      <a:extLst>
+                        <a:ext uri="{28A0092B-C50C-407E-A947-70E740481C1C}">
+                          <a14:useLocalDpi xmlns:a14="http://schemas.microsoft.com/office/drawing/2010/main" val="0"/>
+                        </a:ext>
+                      </a:extLst>
+                    </a:blip>
+                    <a:stretch>
+                      <a:fillRect/>
+                    </a:stretch>
+                  </pic:blipFill>
+                  <pic:spPr>
+                    <a:xfrm>
+                      <a:off x="0" y="0"/>
+                      <a:ext cx="4383145" cy="1543435"/>
+                    </a:xfrm>
+                    <a:prstGeom prst="rect">
+                      <a:avLst/>
+                    </a:prstGeom>
+                  </pic:spPr>
+                </pic:pic>
+              </a:graphicData>
+            </a:graphic>
+          </wp:inline>
+        </w:drawing>
+      </w:r>
     </w:p>
     <w:p>
       <w:pPr>
@@ -11662,6 +13514,837 @@
       <w:r>
         <w:t xml:space="preserve">number if services they have provided to us. </w:t>
       </w:r>
+      <w:r>
+        <w:t>(</w:t>
+      </w:r>
+      <w:r>
+        <w:rPr>
+          <w:highlight w:val="yellow"/>
+        </w:rPr>
+        <w:t xml:space="preserve">To fit my database, this function accepts employee_id </w:t>
+      </w:r>
+      <w:r>
+        <w:rPr>
+          <w:highlight w:val="yellow"/>
+        </w:rPr>
+        <w:t xml:space="preserve">and year, </w:t>
+      </w:r>
+      <w:r>
+        <w:rPr>
+          <w:highlight w:val="yellow"/>
+        </w:rPr>
+        <w:t xml:space="preserve">and returns how many orders they have </w:t>
+      </w:r>
+      <w:r>
+        <w:rPr>
+          <w:highlight w:val="yellow"/>
+        </w:rPr>
+        <w:t>worked on</w:t>
+      </w:r>
+      <w:r>
+        <w:rPr>
+          <w:highlight w:val="yellow"/>
+        </w:rPr>
+        <w:t xml:space="preserve"> that</w:t>
+      </w:r>
+      <w:r>
+        <w:t xml:space="preserve"> </w:t>
+      </w:r>
+      <w:r>
+        <w:rPr>
+          <w:highlight w:val="yellow"/>
+        </w:rPr>
+        <w:t>year</w:t>
+      </w:r>
+      <w:r>
+        <w:t>)</w:t>
+      </w:r>
+    </w:p>
+    <w:p>
+      <w:pPr>
+        <w:pStyle w:val="ListParagraph"/>
+        <w:ind w:left="1260"/>
+        <w:rPr>
+          <w:rFonts w:ascii="Courier New" w:hAnsi="Courier New" w:cs="Courier New"/>
+          <w:sz w:val="20"/>
+          <w:szCs w:val="20"/>
+        </w:rPr>
+      </w:pPr>
+      <w:r>
+        <w:rPr>
+          <w:rFonts w:ascii="Courier New" w:hAnsi="Courier New" w:cs="Courier New"/>
+          <w:sz w:val="20"/>
+          <w:szCs w:val="20"/>
+        </w:rPr>
+        <w:t>create or replace FUNCTION YEARLY_EMP_</w:t>
+      </w:r>
+      <w:proofErr w:type="gramStart"/>
+      <w:r>
+        <w:rPr>
+          <w:rFonts w:ascii="Courier New" w:hAnsi="Courier New" w:cs="Courier New"/>
+          <w:sz w:val="20"/>
+          <w:szCs w:val="20"/>
+        </w:rPr>
+        <w:t>ORDERS(</w:t>
+      </w:r>
+      <w:proofErr w:type="spellStart"/>
+      <w:proofErr w:type="gramEnd"/>
+      <w:r>
+        <w:rPr>
+          <w:rFonts w:ascii="Courier New" w:hAnsi="Courier New" w:cs="Courier New"/>
+          <w:sz w:val="20"/>
+          <w:szCs w:val="20"/>
+        </w:rPr>
+        <w:t>employee_identification</w:t>
+      </w:r>
+      <w:proofErr w:type="spellEnd"/>
+      <w:r>
+        <w:rPr>
+          <w:rFonts w:ascii="Courier New" w:hAnsi="Courier New" w:cs="Courier New"/>
+          <w:sz w:val="20"/>
+          <w:szCs w:val="20"/>
+        </w:rPr>
+        <w:t xml:space="preserve"> in varchar,</w:t>
+      </w:r>
+    </w:p>
+    <w:p>
+      <w:pPr>
+        <w:pStyle w:val="ListParagraph"/>
+        <w:ind w:left="1260"/>
+        <w:rPr>
+          <w:rFonts w:ascii="Courier New" w:hAnsi="Courier New" w:cs="Courier New"/>
+          <w:sz w:val="20"/>
+          <w:szCs w:val="20"/>
+        </w:rPr>
+      </w:pPr>
+      <w:r>
+        <w:rPr>
+          <w:rFonts w:ascii="Courier New" w:hAnsi="Courier New" w:cs="Courier New"/>
+          <w:sz w:val="20"/>
+          <w:szCs w:val="20"/>
+        </w:rPr>
+        <w:t xml:space="preserve">                                            </w:t>
+      </w:r>
+      <w:proofErr w:type="spellStart"/>
+      <w:r>
+        <w:rPr>
+          <w:rFonts w:ascii="Courier New" w:hAnsi="Courier New" w:cs="Courier New"/>
+          <w:sz w:val="20"/>
+          <w:szCs w:val="20"/>
+        </w:rPr>
+        <w:t>year_sale</w:t>
+      </w:r>
+      <w:proofErr w:type="spellEnd"/>
+      <w:r>
+        <w:rPr>
+          <w:rFonts w:ascii="Courier New" w:hAnsi="Courier New" w:cs="Courier New"/>
+          <w:sz w:val="20"/>
+          <w:szCs w:val="20"/>
+        </w:rPr>
+        <w:t xml:space="preserve"> in number</w:t>
+      </w:r>
+    </w:p>
+    <w:p>
+      <w:pPr>
+        <w:pStyle w:val="ListParagraph"/>
+        <w:ind w:left="1260"/>
+        <w:rPr>
+          <w:rFonts w:ascii="Courier New" w:hAnsi="Courier New" w:cs="Courier New"/>
+          <w:sz w:val="20"/>
+          <w:szCs w:val="20"/>
+        </w:rPr>
+      </w:pPr>
+      <w:r>
+        <w:rPr>
+          <w:rFonts w:ascii="Courier New" w:hAnsi="Courier New" w:cs="Courier New"/>
+          <w:sz w:val="20"/>
+          <w:szCs w:val="20"/>
+        </w:rPr>
+        <w:t xml:space="preserve">                                            )</w:t>
+      </w:r>
+    </w:p>
+    <w:p>
+      <w:pPr>
+        <w:pStyle w:val="ListParagraph"/>
+        <w:ind w:left="1260"/>
+        <w:rPr>
+          <w:rFonts w:ascii="Courier New" w:hAnsi="Courier New" w:cs="Courier New"/>
+          <w:sz w:val="20"/>
+          <w:szCs w:val="20"/>
+        </w:rPr>
+      </w:pPr>
+      <w:r>
+        <w:rPr>
+          <w:rFonts w:ascii="Courier New" w:hAnsi="Courier New" w:cs="Courier New"/>
+          <w:sz w:val="20"/>
+          <w:szCs w:val="20"/>
+        </w:rPr>
+        <w:t xml:space="preserve">return number is </w:t>
+      </w:r>
+    </w:p>
+    <w:p>
+      <w:pPr>
+        <w:pStyle w:val="ListParagraph"/>
+        <w:ind w:left="1260"/>
+        <w:rPr>
+          <w:rFonts w:ascii="Courier New" w:hAnsi="Courier New" w:cs="Courier New"/>
+          <w:sz w:val="20"/>
+          <w:szCs w:val="20"/>
+        </w:rPr>
+      </w:pPr>
+      <w:r>
+        <w:rPr>
+          <w:rFonts w:ascii="Courier New" w:hAnsi="Courier New" w:cs="Courier New"/>
+          <w:sz w:val="20"/>
+          <w:szCs w:val="20"/>
+        </w:rPr>
+        <w:t xml:space="preserve">    cursor a is (</w:t>
+      </w:r>
+    </w:p>
+    <w:p>
+      <w:pPr>
+        <w:pStyle w:val="ListParagraph"/>
+        <w:ind w:left="1260"/>
+        <w:rPr>
+          <w:rFonts w:ascii="Courier New" w:hAnsi="Courier New" w:cs="Courier New"/>
+          <w:sz w:val="20"/>
+          <w:szCs w:val="20"/>
+        </w:rPr>
+      </w:pPr>
+      <w:r>
+        <w:rPr>
+          <w:rFonts w:ascii="Courier New" w:hAnsi="Courier New" w:cs="Courier New"/>
+          <w:sz w:val="20"/>
+          <w:szCs w:val="20"/>
+        </w:rPr>
+        <w:t xml:space="preserve">        SELECT </w:t>
+      </w:r>
+      <w:proofErr w:type="gramStart"/>
+      <w:r>
+        <w:rPr>
+          <w:rFonts w:ascii="Courier New" w:hAnsi="Courier New" w:cs="Courier New"/>
+          <w:sz w:val="20"/>
+          <w:szCs w:val="20"/>
+        </w:rPr>
+        <w:t>OE.EMPLOYEE</w:t>
+      </w:r>
+      <w:proofErr w:type="gramEnd"/>
+      <w:r>
+        <w:rPr>
+          <w:rFonts w:ascii="Courier New" w:hAnsi="Courier New" w:cs="Courier New"/>
+          <w:sz w:val="20"/>
+          <w:szCs w:val="20"/>
+        </w:rPr>
+        <w:t xml:space="preserve">_ID, COUNT(CO.EMPLOYEE_ID) </w:t>
+      </w:r>
+      <w:proofErr w:type="spellStart"/>
+      <w:r>
+        <w:rPr>
+          <w:rFonts w:ascii="Courier New" w:hAnsi="Courier New" w:cs="Courier New"/>
+          <w:sz w:val="20"/>
+          <w:szCs w:val="20"/>
+        </w:rPr>
+        <w:t>Num_Orders</w:t>
+      </w:r>
+      <w:proofErr w:type="spellEnd"/>
+    </w:p>
+    <w:p>
+      <w:pPr>
+        <w:pStyle w:val="ListParagraph"/>
+        <w:ind w:left="1260"/>
+        <w:rPr>
+          <w:rFonts w:ascii="Courier New" w:hAnsi="Courier New" w:cs="Courier New"/>
+          <w:sz w:val="20"/>
+          <w:szCs w:val="20"/>
+        </w:rPr>
+      </w:pPr>
+      <w:r>
+        <w:rPr>
+          <w:rFonts w:ascii="Courier New" w:hAnsi="Courier New" w:cs="Courier New"/>
+          <w:sz w:val="20"/>
+          <w:szCs w:val="20"/>
+        </w:rPr>
+        <w:t>FROM CUSTOMER_ORDER CO</w:t>
+      </w:r>
+    </w:p>
+    <w:p>
+      <w:pPr>
+        <w:pStyle w:val="ListParagraph"/>
+        <w:ind w:left="1260"/>
+        <w:rPr>
+          <w:rFonts w:ascii="Courier New" w:hAnsi="Courier New" w:cs="Courier New"/>
+          <w:sz w:val="20"/>
+          <w:szCs w:val="20"/>
+        </w:rPr>
+      </w:pPr>
+      <w:r>
+        <w:rPr>
+          <w:rFonts w:ascii="Courier New" w:hAnsi="Courier New" w:cs="Courier New"/>
+          <w:sz w:val="20"/>
+          <w:szCs w:val="20"/>
+        </w:rPr>
+        <w:t xml:space="preserve">JOIN O_EMPLOYEE OE on </w:t>
+      </w:r>
+      <w:proofErr w:type="gramStart"/>
+      <w:r>
+        <w:rPr>
+          <w:rFonts w:ascii="Courier New" w:hAnsi="Courier New" w:cs="Courier New"/>
+          <w:sz w:val="20"/>
+          <w:szCs w:val="20"/>
+        </w:rPr>
+        <w:t>CO.EMPLOYEE</w:t>
+      </w:r>
+      <w:proofErr w:type="gramEnd"/>
+      <w:r>
+        <w:rPr>
+          <w:rFonts w:ascii="Courier New" w:hAnsi="Courier New" w:cs="Courier New"/>
+          <w:sz w:val="20"/>
+          <w:szCs w:val="20"/>
+        </w:rPr>
+        <w:t>_ID = OE.EMPLOYEE_ID</w:t>
+      </w:r>
+    </w:p>
+    <w:p>
+      <w:pPr>
+        <w:pStyle w:val="ListParagraph"/>
+        <w:ind w:left="1260"/>
+        <w:rPr>
+          <w:rFonts w:ascii="Courier New" w:hAnsi="Courier New" w:cs="Courier New"/>
+          <w:sz w:val="20"/>
+          <w:szCs w:val="20"/>
+        </w:rPr>
+      </w:pPr>
+      <w:r>
+        <w:rPr>
+          <w:rFonts w:ascii="Courier New" w:hAnsi="Courier New" w:cs="Courier New"/>
+          <w:sz w:val="20"/>
+          <w:szCs w:val="20"/>
+        </w:rPr>
+        <w:t>WHERE (SUBSTR(</w:t>
+      </w:r>
+      <w:proofErr w:type="gramStart"/>
+      <w:r>
+        <w:rPr>
+          <w:rFonts w:ascii="Courier New" w:hAnsi="Courier New" w:cs="Courier New"/>
+          <w:sz w:val="20"/>
+          <w:szCs w:val="20"/>
+        </w:rPr>
+        <w:t>CO.DATE</w:t>
+      </w:r>
+      <w:proofErr w:type="gramEnd"/>
+      <w:r>
+        <w:rPr>
+          <w:rFonts w:ascii="Courier New" w:hAnsi="Courier New" w:cs="Courier New"/>
+          <w:sz w:val="20"/>
+          <w:szCs w:val="20"/>
+        </w:rPr>
+        <w:t>_CREATED,8,2))=</w:t>
+      </w:r>
+      <w:proofErr w:type="spellStart"/>
+      <w:r>
+        <w:rPr>
+          <w:rFonts w:ascii="Courier New" w:hAnsi="Courier New" w:cs="Courier New"/>
+          <w:sz w:val="20"/>
+          <w:szCs w:val="20"/>
+        </w:rPr>
+        <w:t>year_sale</w:t>
+      </w:r>
+      <w:proofErr w:type="spellEnd"/>
+      <w:r>
+        <w:rPr>
+          <w:rFonts w:ascii="Courier New" w:hAnsi="Courier New" w:cs="Courier New"/>
+          <w:sz w:val="20"/>
+          <w:szCs w:val="20"/>
+        </w:rPr>
+        <w:t xml:space="preserve"> -- input 1</w:t>
+      </w:r>
+    </w:p>
+    <w:p>
+      <w:pPr>
+        <w:pStyle w:val="ListParagraph"/>
+        <w:ind w:left="1260"/>
+        <w:rPr>
+          <w:rFonts w:ascii="Courier New" w:hAnsi="Courier New" w:cs="Courier New"/>
+          <w:sz w:val="20"/>
+          <w:szCs w:val="20"/>
+        </w:rPr>
+      </w:pPr>
+      <w:r>
+        <w:rPr>
+          <w:rFonts w:ascii="Courier New" w:hAnsi="Courier New" w:cs="Courier New"/>
+          <w:sz w:val="20"/>
+          <w:szCs w:val="20"/>
+        </w:rPr>
+        <w:t xml:space="preserve">AND </w:t>
+      </w:r>
+      <w:proofErr w:type="gramStart"/>
+      <w:r>
+        <w:rPr>
+          <w:rFonts w:ascii="Courier New" w:hAnsi="Courier New" w:cs="Courier New"/>
+          <w:sz w:val="20"/>
+          <w:szCs w:val="20"/>
+        </w:rPr>
+        <w:t>OE.EMPLOYEE</w:t>
+      </w:r>
+      <w:proofErr w:type="gramEnd"/>
+      <w:r>
+        <w:rPr>
+          <w:rFonts w:ascii="Courier New" w:hAnsi="Courier New" w:cs="Courier New"/>
+          <w:sz w:val="20"/>
+          <w:szCs w:val="20"/>
+        </w:rPr>
+        <w:t xml:space="preserve">_ID = </w:t>
+      </w:r>
+      <w:proofErr w:type="spellStart"/>
+      <w:r>
+        <w:rPr>
+          <w:rFonts w:ascii="Courier New" w:hAnsi="Courier New" w:cs="Courier New"/>
+          <w:sz w:val="20"/>
+          <w:szCs w:val="20"/>
+        </w:rPr>
+        <w:t>employee_identification</w:t>
+      </w:r>
+      <w:proofErr w:type="spellEnd"/>
+      <w:r>
+        <w:rPr>
+          <w:rFonts w:ascii="Courier New" w:hAnsi="Courier New" w:cs="Courier New"/>
+          <w:sz w:val="20"/>
+          <w:szCs w:val="20"/>
+        </w:rPr>
+        <w:t xml:space="preserve"> --input 2</w:t>
+      </w:r>
+    </w:p>
+    <w:p>
+      <w:pPr>
+        <w:pStyle w:val="ListParagraph"/>
+        <w:ind w:left="1260"/>
+        <w:rPr>
+          <w:rFonts w:ascii="Courier New" w:hAnsi="Courier New" w:cs="Courier New"/>
+          <w:sz w:val="20"/>
+          <w:szCs w:val="20"/>
+        </w:rPr>
+      </w:pPr>
+      <w:r>
+        <w:rPr>
+          <w:rFonts w:ascii="Courier New" w:hAnsi="Courier New" w:cs="Courier New"/>
+          <w:sz w:val="20"/>
+          <w:szCs w:val="20"/>
+        </w:rPr>
+        <w:t xml:space="preserve">GROUP BY </w:t>
+      </w:r>
+      <w:proofErr w:type="gramStart"/>
+      <w:r>
+        <w:rPr>
+          <w:rFonts w:ascii="Courier New" w:hAnsi="Courier New" w:cs="Courier New"/>
+          <w:sz w:val="20"/>
+          <w:szCs w:val="20"/>
+        </w:rPr>
+        <w:t>OE.EMPLOYEE</w:t>
+      </w:r>
+      <w:proofErr w:type="gramEnd"/>
+      <w:r>
+        <w:rPr>
+          <w:rFonts w:ascii="Courier New" w:hAnsi="Courier New" w:cs="Courier New"/>
+          <w:sz w:val="20"/>
+          <w:szCs w:val="20"/>
+        </w:rPr>
+        <w:t>_ID</w:t>
+      </w:r>
+    </w:p>
+    <w:p>
+      <w:pPr>
+        <w:pStyle w:val="ListParagraph"/>
+        <w:ind w:left="1260"/>
+        <w:rPr>
+          <w:rFonts w:ascii="Courier New" w:hAnsi="Courier New" w:cs="Courier New"/>
+          <w:sz w:val="20"/>
+          <w:szCs w:val="20"/>
+        </w:rPr>
+      </w:pPr>
+      <w:r>
+        <w:rPr>
+          <w:rFonts w:ascii="Courier New" w:hAnsi="Courier New" w:cs="Courier New"/>
+          <w:sz w:val="20"/>
+          <w:szCs w:val="20"/>
+        </w:rPr>
+        <w:t xml:space="preserve">         ); </w:t>
+      </w:r>
+    </w:p>
+    <w:p>
+      <w:pPr>
+        <w:pStyle w:val="ListParagraph"/>
+        <w:ind w:left="1260"/>
+        <w:rPr>
+          <w:rFonts w:ascii="Courier New" w:hAnsi="Courier New" w:cs="Courier New"/>
+          <w:sz w:val="20"/>
+          <w:szCs w:val="20"/>
+        </w:rPr>
+      </w:pPr>
+      <w:r>
+        <w:rPr>
+          <w:rFonts w:ascii="Courier New" w:hAnsi="Courier New" w:cs="Courier New"/>
+          <w:sz w:val="20"/>
+          <w:szCs w:val="20"/>
+        </w:rPr>
+        <w:t xml:space="preserve">    </w:t>
+      </w:r>
+      <w:proofErr w:type="spellStart"/>
+      <w:r>
+        <w:rPr>
+          <w:rFonts w:ascii="Courier New" w:hAnsi="Courier New" w:cs="Courier New"/>
+          <w:sz w:val="20"/>
+          <w:szCs w:val="20"/>
+        </w:rPr>
+        <w:t>a_var</w:t>
+      </w:r>
+      <w:proofErr w:type="spellEnd"/>
+      <w:r>
+        <w:rPr>
+          <w:rFonts w:ascii="Courier New" w:hAnsi="Courier New" w:cs="Courier New"/>
+          <w:sz w:val="20"/>
+          <w:szCs w:val="20"/>
+        </w:rPr>
+        <w:t xml:space="preserve">    </w:t>
+      </w:r>
+      <w:proofErr w:type="spellStart"/>
+      <w:r>
+        <w:rPr>
+          <w:rFonts w:ascii="Courier New" w:hAnsi="Courier New" w:cs="Courier New"/>
+          <w:sz w:val="20"/>
+          <w:szCs w:val="20"/>
+        </w:rPr>
+        <w:t>a%rowtype</w:t>
+      </w:r>
+      <w:proofErr w:type="spellEnd"/>
+      <w:r>
+        <w:rPr>
+          <w:rFonts w:ascii="Courier New" w:hAnsi="Courier New" w:cs="Courier New"/>
+          <w:sz w:val="20"/>
+          <w:szCs w:val="20"/>
+        </w:rPr>
+        <w:t>;</w:t>
+      </w:r>
+    </w:p>
+    <w:p>
+      <w:pPr>
+        <w:pStyle w:val="ListParagraph"/>
+        <w:ind w:left="1260"/>
+        <w:rPr>
+          <w:rFonts w:ascii="Courier New" w:hAnsi="Courier New" w:cs="Courier New"/>
+          <w:sz w:val="20"/>
+          <w:szCs w:val="20"/>
+        </w:rPr>
+      </w:pPr>
+      <w:r>
+        <w:rPr>
+          <w:rFonts w:ascii="Courier New" w:hAnsi="Courier New" w:cs="Courier New"/>
+          <w:sz w:val="20"/>
+          <w:szCs w:val="20"/>
+        </w:rPr>
+        <w:t xml:space="preserve">    begin</w:t>
+      </w:r>
+    </w:p>
+    <w:p>
+      <w:pPr>
+        <w:pStyle w:val="ListParagraph"/>
+        <w:ind w:left="1260"/>
+        <w:rPr>
+          <w:rFonts w:ascii="Courier New" w:hAnsi="Courier New" w:cs="Courier New"/>
+          <w:sz w:val="20"/>
+          <w:szCs w:val="20"/>
+        </w:rPr>
+      </w:pPr>
+      <w:r>
+        <w:rPr>
+          <w:rFonts w:ascii="Courier New" w:hAnsi="Courier New" w:cs="Courier New"/>
+          <w:sz w:val="20"/>
+          <w:szCs w:val="20"/>
+        </w:rPr>
+        <w:t xml:space="preserve">        open a;</w:t>
+      </w:r>
+    </w:p>
+    <w:p>
+      <w:pPr>
+        <w:pStyle w:val="ListParagraph"/>
+        <w:ind w:left="1260"/>
+        <w:rPr>
+          <w:rFonts w:ascii="Courier New" w:hAnsi="Courier New" w:cs="Courier New"/>
+          <w:sz w:val="20"/>
+          <w:szCs w:val="20"/>
+        </w:rPr>
+      </w:pPr>
+      <w:r>
+        <w:rPr>
+          <w:rFonts w:ascii="Courier New" w:hAnsi="Courier New" w:cs="Courier New"/>
+          <w:sz w:val="20"/>
+          <w:szCs w:val="20"/>
+        </w:rPr>
+        <w:t xml:space="preserve">        fetch </w:t>
+      </w:r>
+      <w:proofErr w:type="spellStart"/>
+      <w:r>
+        <w:rPr>
+          <w:rFonts w:ascii="Courier New" w:hAnsi="Courier New" w:cs="Courier New"/>
+          <w:sz w:val="20"/>
+          <w:szCs w:val="20"/>
+        </w:rPr>
+        <w:t>a</w:t>
+      </w:r>
+      <w:proofErr w:type="spellEnd"/>
+      <w:r>
+        <w:rPr>
+          <w:rFonts w:ascii="Courier New" w:hAnsi="Courier New" w:cs="Courier New"/>
+          <w:sz w:val="20"/>
+          <w:szCs w:val="20"/>
+        </w:rPr>
+        <w:t xml:space="preserve"> into </w:t>
+      </w:r>
+      <w:proofErr w:type="spellStart"/>
+      <w:r>
+        <w:rPr>
+          <w:rFonts w:ascii="Courier New" w:hAnsi="Courier New" w:cs="Courier New"/>
+          <w:sz w:val="20"/>
+          <w:szCs w:val="20"/>
+        </w:rPr>
+        <w:t>a_var</w:t>
+      </w:r>
+      <w:proofErr w:type="spellEnd"/>
+      <w:r>
+        <w:rPr>
+          <w:rFonts w:ascii="Courier New" w:hAnsi="Courier New" w:cs="Courier New"/>
+          <w:sz w:val="20"/>
+          <w:szCs w:val="20"/>
+        </w:rPr>
+        <w:t>;</w:t>
+      </w:r>
+    </w:p>
+    <w:p>
+      <w:pPr>
+        <w:pStyle w:val="ListParagraph"/>
+        <w:ind w:left="1260"/>
+        <w:rPr>
+          <w:rFonts w:ascii="Courier New" w:hAnsi="Courier New" w:cs="Courier New"/>
+          <w:sz w:val="20"/>
+          <w:szCs w:val="20"/>
+        </w:rPr>
+      </w:pPr>
+      <w:r>
+        <w:rPr>
+          <w:rFonts w:ascii="Courier New" w:hAnsi="Courier New" w:cs="Courier New"/>
+          <w:sz w:val="20"/>
+          <w:szCs w:val="20"/>
+        </w:rPr>
+        <w:t xml:space="preserve">        if </w:t>
+      </w:r>
+      <w:proofErr w:type="spellStart"/>
+      <w:r>
+        <w:rPr>
+          <w:rFonts w:ascii="Courier New" w:hAnsi="Courier New" w:cs="Courier New"/>
+          <w:sz w:val="20"/>
+          <w:szCs w:val="20"/>
+        </w:rPr>
+        <w:t>a%notfound</w:t>
+      </w:r>
+      <w:proofErr w:type="spellEnd"/>
+      <w:r>
+        <w:rPr>
+          <w:rFonts w:ascii="Courier New" w:hAnsi="Courier New" w:cs="Courier New"/>
+          <w:sz w:val="20"/>
+          <w:szCs w:val="20"/>
+        </w:rPr>
+        <w:t xml:space="preserve"> then</w:t>
+      </w:r>
+    </w:p>
+    <w:p>
+      <w:pPr>
+        <w:pStyle w:val="ListParagraph"/>
+        <w:ind w:left="1260"/>
+        <w:rPr>
+          <w:rFonts w:ascii="Courier New" w:hAnsi="Courier New" w:cs="Courier New"/>
+          <w:sz w:val="20"/>
+          <w:szCs w:val="20"/>
+        </w:rPr>
+      </w:pPr>
+      <w:r>
+        <w:rPr>
+          <w:rFonts w:ascii="Courier New" w:hAnsi="Courier New" w:cs="Courier New"/>
+          <w:sz w:val="20"/>
+          <w:szCs w:val="20"/>
+        </w:rPr>
+        <w:t xml:space="preserve">            return 'No Such year or Product ID';</w:t>
+      </w:r>
+    </w:p>
+    <w:p>
+      <w:pPr>
+        <w:pStyle w:val="ListParagraph"/>
+        <w:ind w:left="1260"/>
+        <w:rPr>
+          <w:rFonts w:ascii="Courier New" w:hAnsi="Courier New" w:cs="Courier New"/>
+          <w:sz w:val="20"/>
+          <w:szCs w:val="20"/>
+        </w:rPr>
+      </w:pPr>
+      <w:r>
+        <w:rPr>
+          <w:rFonts w:ascii="Courier New" w:hAnsi="Courier New" w:cs="Courier New"/>
+          <w:sz w:val="20"/>
+          <w:szCs w:val="20"/>
+        </w:rPr>
+        <w:t xml:space="preserve">        else</w:t>
+      </w:r>
+    </w:p>
+    <w:p>
+      <w:pPr>
+        <w:pStyle w:val="ListParagraph"/>
+        <w:ind w:left="1260"/>
+        <w:rPr>
+          <w:rFonts w:ascii="Courier New" w:hAnsi="Courier New" w:cs="Courier New"/>
+          <w:sz w:val="20"/>
+          <w:szCs w:val="20"/>
+        </w:rPr>
+      </w:pPr>
+      <w:r>
+        <w:rPr>
+          <w:rFonts w:ascii="Courier New" w:hAnsi="Courier New" w:cs="Courier New"/>
+          <w:sz w:val="20"/>
+          <w:szCs w:val="20"/>
+        </w:rPr>
+        <w:t xml:space="preserve">            return </w:t>
+      </w:r>
+      <w:proofErr w:type="spellStart"/>
+      <w:r>
+        <w:rPr>
+          <w:rFonts w:ascii="Courier New" w:hAnsi="Courier New" w:cs="Courier New"/>
+          <w:sz w:val="20"/>
+          <w:szCs w:val="20"/>
+        </w:rPr>
+        <w:t>a_</w:t>
+      </w:r>
+      <w:proofErr w:type="gramStart"/>
+      <w:r>
+        <w:rPr>
+          <w:rFonts w:ascii="Courier New" w:hAnsi="Courier New" w:cs="Courier New"/>
+          <w:sz w:val="20"/>
+          <w:szCs w:val="20"/>
+        </w:rPr>
+        <w:t>var.Num</w:t>
+      </w:r>
+      <w:proofErr w:type="gramEnd"/>
+      <w:r>
+        <w:rPr>
+          <w:rFonts w:ascii="Courier New" w:hAnsi="Courier New" w:cs="Courier New"/>
+          <w:sz w:val="20"/>
+          <w:szCs w:val="20"/>
+        </w:rPr>
+        <w:t>_Orders</w:t>
+      </w:r>
+      <w:proofErr w:type="spellEnd"/>
+      <w:r>
+        <w:rPr>
+          <w:rFonts w:ascii="Courier New" w:hAnsi="Courier New" w:cs="Courier New"/>
+          <w:sz w:val="20"/>
+          <w:szCs w:val="20"/>
+        </w:rPr>
+        <w:t>;</w:t>
+      </w:r>
+    </w:p>
+    <w:p>
+      <w:pPr>
+        <w:pStyle w:val="ListParagraph"/>
+        <w:ind w:left="1260"/>
+        <w:rPr>
+          <w:rFonts w:ascii="Courier New" w:hAnsi="Courier New" w:cs="Courier New"/>
+          <w:sz w:val="20"/>
+          <w:szCs w:val="20"/>
+        </w:rPr>
+      </w:pPr>
+      <w:r>
+        <w:rPr>
+          <w:rFonts w:ascii="Courier New" w:hAnsi="Courier New" w:cs="Courier New"/>
+          <w:sz w:val="20"/>
+          <w:szCs w:val="20"/>
+        </w:rPr>
+        <w:t xml:space="preserve">    end if;</w:t>
+      </w:r>
+    </w:p>
+    <w:p>
+      <w:pPr>
+        <w:pStyle w:val="ListParagraph"/>
+        <w:ind w:left="1260"/>
+        <w:rPr>
+          <w:rFonts w:ascii="Courier New" w:hAnsi="Courier New" w:cs="Courier New"/>
+          <w:sz w:val="20"/>
+          <w:szCs w:val="20"/>
+        </w:rPr>
+      </w:pPr>
+      <w:r>
+        <w:rPr>
+          <w:rFonts w:ascii="Courier New" w:hAnsi="Courier New" w:cs="Courier New"/>
+          <w:sz w:val="20"/>
+          <w:szCs w:val="20"/>
+        </w:rPr>
+        <w:t>end;</w:t>
+      </w:r>
+    </w:p>
+    <w:p>
+      <w:pPr>
+        <w:pStyle w:val="ListParagraph"/>
+        <w:ind w:left="1260"/>
+        <w:rPr>
+          <w:rFonts w:ascii="Courier New" w:hAnsi="Courier New" w:cs="Courier New"/>
+          <w:sz w:val="20"/>
+          <w:szCs w:val="20"/>
+        </w:rPr>
+      </w:pPr>
+      <w:r>
+        <w:rPr>
+          <w:rFonts w:ascii="Courier New" w:hAnsi="Courier New" w:cs="Courier New"/>
+          <w:noProof/>
+          <w:sz w:val="20"/>
+          <w:szCs w:val="20"/>
+        </w:rPr>
+        <w:drawing>
+          <wp:inline distT="0" distB="0" distL="0" distR="0" wp14:anchorId="07BF0DF9" wp14:editId="5273BFC2">
+            <wp:extent cx="3867150" cy="1754540"/>
+            <wp:effectExtent l="0" t="0" r="0" b="0"/>
+            <wp:docPr id="21" name="Picture 21"/>
+            <wp:cNvGraphicFramePr>
+              <a:graphicFrameLocks xmlns:a="http://schemas.openxmlformats.org/drawingml/2006/main" noChangeAspect="1"/>
+            </wp:cNvGraphicFramePr>
+            <a:graphic xmlns:a="http://schemas.openxmlformats.org/drawingml/2006/main">
+              <a:graphicData uri="http://schemas.openxmlformats.org/drawingml/2006/picture">
+                <pic:pic xmlns:pic="http://schemas.openxmlformats.org/drawingml/2006/picture">
+                  <pic:nvPicPr>
+                    <pic:cNvPr id="21" name="5.PNG"/>
+                    <pic:cNvPicPr/>
+                  </pic:nvPicPr>
+                  <pic:blipFill>
+                    <a:blip r:embed="rId28" cstate="print">
+                      <a:extLst>
+                        <a:ext uri="{28A0092B-C50C-407E-A947-70E740481C1C}">
+                          <a14:useLocalDpi xmlns:a14="http://schemas.microsoft.com/office/drawing/2010/main" val="0"/>
+                        </a:ext>
+                      </a:extLst>
+                    </a:blip>
+                    <a:stretch>
+                      <a:fillRect/>
+                    </a:stretch>
+                  </pic:blipFill>
+                  <pic:spPr>
+                    <a:xfrm>
+                      <a:off x="0" y="0"/>
+                      <a:ext cx="3868532" cy="1755167"/>
+                    </a:xfrm>
+                    <a:prstGeom prst="rect">
+                      <a:avLst/>
+                    </a:prstGeom>
+                  </pic:spPr>
+                </pic:pic>
+              </a:graphicData>
+            </a:graphic>
+          </wp:inline>
+        </w:drawing>
+      </w:r>
     </w:p>
     <w:p>
       <w:pPr>
@@ -11676,6 +14359,7 @@
         </w:rPr>
       </w:pPr>
       <w:r>
+        <w:lastRenderedPageBreak/>
         <w:t>Develop a user defined function that will accept a</w:t>
       </w:r>
       <w:r>
@@ -11683,6 +14367,687 @@
       </w:r>
       <w:r>
         <w:t xml:space="preserve"> order number and will return number of people in that order.</w:t>
+      </w:r>
+      <w:r>
+        <w:t xml:space="preserve"> (</w:t>
+      </w:r>
+      <w:r>
+        <w:rPr>
+          <w:highlight w:val="yellow"/>
+        </w:rPr>
+        <w:t>My database has only 1 person per order so this function will accept an order number and return number of products in that order</w:t>
+      </w:r>
+      <w:r>
+        <w:t>)</w:t>
+      </w:r>
+    </w:p>
+    <w:p>
+      <w:pPr>
+        <w:pStyle w:val="ListParagraph"/>
+        <w:ind w:left="1260"/>
+        <w:rPr>
+          <w:rFonts w:ascii="Courier New" w:hAnsi="Courier New" w:cs="Courier New"/>
+          <w:sz w:val="20"/>
+          <w:szCs w:val="20"/>
+        </w:rPr>
+      </w:pPr>
+      <w:r>
+        <w:rPr>
+          <w:rFonts w:ascii="Courier New" w:hAnsi="Courier New" w:cs="Courier New"/>
+          <w:sz w:val="20"/>
+          <w:szCs w:val="20"/>
+        </w:rPr>
+        <w:t>create or replace FUNCTION NUM_</w:t>
+      </w:r>
+      <w:proofErr w:type="gramStart"/>
+      <w:r>
+        <w:rPr>
+          <w:rFonts w:ascii="Courier New" w:hAnsi="Courier New" w:cs="Courier New"/>
+          <w:sz w:val="20"/>
+          <w:szCs w:val="20"/>
+        </w:rPr>
+        <w:t>PRODUCTS(</w:t>
+      </w:r>
+      <w:proofErr w:type="spellStart"/>
+      <w:proofErr w:type="gramEnd"/>
+      <w:r>
+        <w:rPr>
+          <w:rFonts w:ascii="Courier New" w:hAnsi="Courier New" w:cs="Courier New"/>
+          <w:sz w:val="20"/>
+          <w:szCs w:val="20"/>
+        </w:rPr>
+        <w:t>prod_id</w:t>
+      </w:r>
+      <w:proofErr w:type="spellEnd"/>
+      <w:r>
+        <w:rPr>
+          <w:rFonts w:ascii="Courier New" w:hAnsi="Courier New" w:cs="Courier New"/>
+          <w:sz w:val="20"/>
+          <w:szCs w:val="20"/>
+        </w:rPr>
+        <w:t xml:space="preserve"> in varchar</w:t>
+      </w:r>
+    </w:p>
+    <w:p>
+      <w:pPr>
+        <w:pStyle w:val="ListParagraph"/>
+        <w:ind w:left="1260"/>
+        <w:rPr>
+          <w:rFonts w:ascii="Courier New" w:hAnsi="Courier New" w:cs="Courier New"/>
+          <w:sz w:val="20"/>
+          <w:szCs w:val="20"/>
+        </w:rPr>
+      </w:pPr>
+      <w:r>
+        <w:rPr>
+          <w:rFonts w:ascii="Courier New" w:hAnsi="Courier New" w:cs="Courier New"/>
+          <w:sz w:val="20"/>
+          <w:szCs w:val="20"/>
+        </w:rPr>
+        <w:t xml:space="preserve">                                            )</w:t>
+      </w:r>
+    </w:p>
+    <w:p>
+      <w:pPr>
+        <w:pStyle w:val="ListParagraph"/>
+        <w:ind w:left="1260"/>
+        <w:rPr>
+          <w:rFonts w:ascii="Courier New" w:hAnsi="Courier New" w:cs="Courier New"/>
+          <w:sz w:val="20"/>
+          <w:szCs w:val="20"/>
+        </w:rPr>
+      </w:pPr>
+      <w:r>
+        <w:rPr>
+          <w:rFonts w:ascii="Courier New" w:hAnsi="Courier New" w:cs="Courier New"/>
+          <w:sz w:val="20"/>
+          <w:szCs w:val="20"/>
+        </w:rPr>
+        <w:t xml:space="preserve">return number is </w:t>
+      </w:r>
+    </w:p>
+    <w:p>
+      <w:pPr>
+        <w:pStyle w:val="ListParagraph"/>
+        <w:ind w:left="1260"/>
+        <w:rPr>
+          <w:rFonts w:ascii="Courier New" w:hAnsi="Courier New" w:cs="Courier New"/>
+          <w:sz w:val="20"/>
+          <w:szCs w:val="20"/>
+        </w:rPr>
+      </w:pPr>
+      <w:r>
+        <w:rPr>
+          <w:rFonts w:ascii="Courier New" w:hAnsi="Courier New" w:cs="Courier New"/>
+          <w:sz w:val="20"/>
+          <w:szCs w:val="20"/>
+        </w:rPr>
+        <w:t xml:space="preserve">    cursor a is (</w:t>
+      </w:r>
+    </w:p>
+    <w:p>
+      <w:pPr>
+        <w:pStyle w:val="ListParagraph"/>
+        <w:ind w:left="1260"/>
+        <w:rPr>
+          <w:rFonts w:ascii="Courier New" w:hAnsi="Courier New" w:cs="Courier New"/>
+          <w:sz w:val="20"/>
+          <w:szCs w:val="20"/>
+        </w:rPr>
+      </w:pPr>
+      <w:r>
+        <w:rPr>
+          <w:rFonts w:ascii="Courier New" w:hAnsi="Courier New" w:cs="Courier New"/>
+          <w:sz w:val="20"/>
+          <w:szCs w:val="20"/>
+        </w:rPr>
+        <w:t xml:space="preserve">        SELECT COUNT(</w:t>
+      </w:r>
+      <w:proofErr w:type="gramStart"/>
+      <w:r>
+        <w:rPr>
+          <w:rFonts w:ascii="Courier New" w:hAnsi="Courier New" w:cs="Courier New"/>
+          <w:sz w:val="20"/>
+          <w:szCs w:val="20"/>
+        </w:rPr>
+        <w:t>PO.PAINTING</w:t>
+      </w:r>
+      <w:proofErr w:type="gramEnd"/>
+      <w:r>
+        <w:rPr>
+          <w:rFonts w:ascii="Courier New" w:hAnsi="Courier New" w:cs="Courier New"/>
+          <w:sz w:val="20"/>
+          <w:szCs w:val="20"/>
+        </w:rPr>
+        <w:t>_ID) Paintings</w:t>
+      </w:r>
+    </w:p>
+    <w:p>
+      <w:pPr>
+        <w:pStyle w:val="ListParagraph"/>
+        <w:ind w:left="1260"/>
+        <w:rPr>
+          <w:rFonts w:ascii="Courier New" w:hAnsi="Courier New" w:cs="Courier New"/>
+          <w:sz w:val="20"/>
+          <w:szCs w:val="20"/>
+        </w:rPr>
+      </w:pPr>
+      <w:r>
+        <w:rPr>
+          <w:rFonts w:ascii="Courier New" w:hAnsi="Courier New" w:cs="Courier New"/>
+          <w:sz w:val="20"/>
+          <w:szCs w:val="20"/>
+        </w:rPr>
+        <w:t>FROM CUSTOMER_ORDER CO</w:t>
+      </w:r>
+    </w:p>
+    <w:p>
+      <w:pPr>
+        <w:pStyle w:val="ListParagraph"/>
+        <w:ind w:left="1260"/>
+        <w:rPr>
+          <w:rFonts w:ascii="Courier New" w:hAnsi="Courier New" w:cs="Courier New"/>
+          <w:sz w:val="20"/>
+          <w:szCs w:val="20"/>
+        </w:rPr>
+      </w:pPr>
+      <w:r>
+        <w:rPr>
+          <w:rFonts w:ascii="Courier New" w:hAnsi="Courier New" w:cs="Courier New"/>
+          <w:sz w:val="20"/>
+          <w:szCs w:val="20"/>
+        </w:rPr>
+        <w:t xml:space="preserve">JOIN PAINTING_ORDER PO on </w:t>
+      </w:r>
+      <w:proofErr w:type="gramStart"/>
+      <w:r>
+        <w:rPr>
+          <w:rFonts w:ascii="Courier New" w:hAnsi="Courier New" w:cs="Courier New"/>
+          <w:sz w:val="20"/>
+          <w:szCs w:val="20"/>
+        </w:rPr>
+        <w:t>CO.ORDER</w:t>
+      </w:r>
+      <w:proofErr w:type="gramEnd"/>
+      <w:r>
+        <w:rPr>
+          <w:rFonts w:ascii="Courier New" w:hAnsi="Courier New" w:cs="Courier New"/>
+          <w:sz w:val="20"/>
+          <w:szCs w:val="20"/>
+        </w:rPr>
+        <w:t>_ID = PO.ORDER_ID</w:t>
+      </w:r>
+    </w:p>
+    <w:p>
+      <w:pPr>
+        <w:pStyle w:val="ListParagraph"/>
+        <w:ind w:left="1260"/>
+        <w:rPr>
+          <w:rFonts w:ascii="Courier New" w:hAnsi="Courier New" w:cs="Courier New"/>
+          <w:sz w:val="20"/>
+          <w:szCs w:val="20"/>
+        </w:rPr>
+      </w:pPr>
+      <w:r>
+        <w:rPr>
+          <w:rFonts w:ascii="Courier New" w:hAnsi="Courier New" w:cs="Courier New"/>
+          <w:sz w:val="20"/>
+          <w:szCs w:val="20"/>
+        </w:rPr>
+        <w:t xml:space="preserve"> -- input 1</w:t>
+      </w:r>
+    </w:p>
+    <w:p>
+      <w:pPr>
+        <w:pStyle w:val="ListParagraph"/>
+        <w:ind w:left="1260"/>
+        <w:rPr>
+          <w:rFonts w:ascii="Courier New" w:hAnsi="Courier New" w:cs="Courier New"/>
+          <w:sz w:val="20"/>
+          <w:szCs w:val="20"/>
+        </w:rPr>
+      </w:pPr>
+      <w:r>
+        <w:rPr>
+          <w:rFonts w:ascii="Courier New" w:hAnsi="Courier New" w:cs="Courier New"/>
+          <w:sz w:val="20"/>
+          <w:szCs w:val="20"/>
+        </w:rPr>
+        <w:t xml:space="preserve">WHERE </w:t>
+      </w:r>
+      <w:proofErr w:type="gramStart"/>
+      <w:r>
+        <w:rPr>
+          <w:rFonts w:ascii="Courier New" w:hAnsi="Courier New" w:cs="Courier New"/>
+          <w:sz w:val="20"/>
+          <w:szCs w:val="20"/>
+        </w:rPr>
+        <w:t>PO.ORDER</w:t>
+      </w:r>
+      <w:proofErr w:type="gramEnd"/>
+      <w:r>
+        <w:rPr>
+          <w:rFonts w:ascii="Courier New" w:hAnsi="Courier New" w:cs="Courier New"/>
+          <w:sz w:val="20"/>
+          <w:szCs w:val="20"/>
+        </w:rPr>
+        <w:t xml:space="preserve">_ID = </w:t>
+      </w:r>
+      <w:proofErr w:type="spellStart"/>
+      <w:r>
+        <w:rPr>
+          <w:rFonts w:ascii="Courier New" w:hAnsi="Courier New" w:cs="Courier New"/>
+          <w:sz w:val="20"/>
+          <w:szCs w:val="20"/>
+        </w:rPr>
+        <w:t>prod_id</w:t>
+      </w:r>
+      <w:proofErr w:type="spellEnd"/>
+      <w:r>
+        <w:rPr>
+          <w:rFonts w:ascii="Courier New" w:hAnsi="Courier New" w:cs="Courier New"/>
+          <w:sz w:val="20"/>
+          <w:szCs w:val="20"/>
+        </w:rPr>
+        <w:t xml:space="preserve"> --input 2</w:t>
+      </w:r>
+    </w:p>
+    <w:p>
+      <w:pPr>
+        <w:pStyle w:val="ListParagraph"/>
+        <w:ind w:left="1260"/>
+        <w:rPr>
+          <w:rFonts w:ascii="Courier New" w:hAnsi="Courier New" w:cs="Courier New"/>
+          <w:sz w:val="20"/>
+          <w:szCs w:val="20"/>
+        </w:rPr>
+      </w:pPr>
+    </w:p>
+    <w:p>
+      <w:pPr>
+        <w:pStyle w:val="ListParagraph"/>
+        <w:ind w:left="1260"/>
+        <w:rPr>
+          <w:rFonts w:ascii="Courier New" w:hAnsi="Courier New" w:cs="Courier New"/>
+          <w:sz w:val="20"/>
+          <w:szCs w:val="20"/>
+        </w:rPr>
+      </w:pPr>
+      <w:r>
+        <w:rPr>
+          <w:rFonts w:ascii="Courier New" w:hAnsi="Courier New" w:cs="Courier New"/>
+          <w:sz w:val="20"/>
+          <w:szCs w:val="20"/>
+        </w:rPr>
+        <w:t xml:space="preserve">         ); </w:t>
+      </w:r>
+    </w:p>
+    <w:p>
+      <w:pPr>
+        <w:pStyle w:val="ListParagraph"/>
+        <w:ind w:left="1260"/>
+        <w:rPr>
+          <w:rFonts w:ascii="Courier New" w:hAnsi="Courier New" w:cs="Courier New"/>
+          <w:sz w:val="20"/>
+          <w:szCs w:val="20"/>
+        </w:rPr>
+      </w:pPr>
+      <w:r>
+        <w:rPr>
+          <w:rFonts w:ascii="Courier New" w:hAnsi="Courier New" w:cs="Courier New"/>
+          <w:sz w:val="20"/>
+          <w:szCs w:val="20"/>
+        </w:rPr>
+        <w:t xml:space="preserve">    </w:t>
+      </w:r>
+      <w:proofErr w:type="spellStart"/>
+      <w:r>
+        <w:rPr>
+          <w:rFonts w:ascii="Courier New" w:hAnsi="Courier New" w:cs="Courier New"/>
+          <w:sz w:val="20"/>
+          <w:szCs w:val="20"/>
+        </w:rPr>
+        <w:t>a_var</w:t>
+      </w:r>
+      <w:proofErr w:type="spellEnd"/>
+      <w:r>
+        <w:rPr>
+          <w:rFonts w:ascii="Courier New" w:hAnsi="Courier New" w:cs="Courier New"/>
+          <w:sz w:val="20"/>
+          <w:szCs w:val="20"/>
+        </w:rPr>
+        <w:t xml:space="preserve">    </w:t>
+      </w:r>
+      <w:proofErr w:type="spellStart"/>
+      <w:r>
+        <w:rPr>
+          <w:rFonts w:ascii="Courier New" w:hAnsi="Courier New" w:cs="Courier New"/>
+          <w:sz w:val="20"/>
+          <w:szCs w:val="20"/>
+        </w:rPr>
+        <w:t>a%rowtype</w:t>
+      </w:r>
+      <w:proofErr w:type="spellEnd"/>
+      <w:r>
+        <w:rPr>
+          <w:rFonts w:ascii="Courier New" w:hAnsi="Courier New" w:cs="Courier New"/>
+          <w:sz w:val="20"/>
+          <w:szCs w:val="20"/>
+        </w:rPr>
+        <w:t>;</w:t>
+      </w:r>
+    </w:p>
+    <w:p>
+      <w:pPr>
+        <w:pStyle w:val="ListParagraph"/>
+        <w:ind w:left="1260"/>
+        <w:rPr>
+          <w:rFonts w:ascii="Courier New" w:hAnsi="Courier New" w:cs="Courier New"/>
+          <w:sz w:val="20"/>
+          <w:szCs w:val="20"/>
+        </w:rPr>
+      </w:pPr>
+      <w:r>
+        <w:rPr>
+          <w:rFonts w:ascii="Courier New" w:hAnsi="Courier New" w:cs="Courier New"/>
+          <w:sz w:val="20"/>
+          <w:szCs w:val="20"/>
+        </w:rPr>
+        <w:t xml:space="preserve">    begin</w:t>
+      </w:r>
+    </w:p>
+    <w:p>
+      <w:pPr>
+        <w:pStyle w:val="ListParagraph"/>
+        <w:ind w:left="1260"/>
+        <w:rPr>
+          <w:rFonts w:ascii="Courier New" w:hAnsi="Courier New" w:cs="Courier New"/>
+          <w:sz w:val="20"/>
+          <w:szCs w:val="20"/>
+        </w:rPr>
+      </w:pPr>
+      <w:r>
+        <w:rPr>
+          <w:rFonts w:ascii="Courier New" w:hAnsi="Courier New" w:cs="Courier New"/>
+          <w:sz w:val="20"/>
+          <w:szCs w:val="20"/>
+        </w:rPr>
+        <w:t xml:space="preserve">        open a;</w:t>
+      </w:r>
+    </w:p>
+    <w:p>
+      <w:pPr>
+        <w:pStyle w:val="ListParagraph"/>
+        <w:ind w:left="1260"/>
+        <w:rPr>
+          <w:rFonts w:ascii="Courier New" w:hAnsi="Courier New" w:cs="Courier New"/>
+          <w:sz w:val="20"/>
+          <w:szCs w:val="20"/>
+        </w:rPr>
+      </w:pPr>
+      <w:r>
+        <w:rPr>
+          <w:rFonts w:ascii="Courier New" w:hAnsi="Courier New" w:cs="Courier New"/>
+          <w:sz w:val="20"/>
+          <w:szCs w:val="20"/>
+        </w:rPr>
+        <w:t xml:space="preserve">        fetch </w:t>
+      </w:r>
+      <w:proofErr w:type="spellStart"/>
+      <w:r>
+        <w:rPr>
+          <w:rFonts w:ascii="Courier New" w:hAnsi="Courier New" w:cs="Courier New"/>
+          <w:sz w:val="20"/>
+          <w:szCs w:val="20"/>
+        </w:rPr>
+        <w:t>a</w:t>
+      </w:r>
+      <w:proofErr w:type="spellEnd"/>
+      <w:r>
+        <w:rPr>
+          <w:rFonts w:ascii="Courier New" w:hAnsi="Courier New" w:cs="Courier New"/>
+          <w:sz w:val="20"/>
+          <w:szCs w:val="20"/>
+        </w:rPr>
+        <w:t xml:space="preserve"> into </w:t>
+      </w:r>
+      <w:proofErr w:type="spellStart"/>
+      <w:r>
+        <w:rPr>
+          <w:rFonts w:ascii="Courier New" w:hAnsi="Courier New" w:cs="Courier New"/>
+          <w:sz w:val="20"/>
+          <w:szCs w:val="20"/>
+        </w:rPr>
+        <w:t>a_var</w:t>
+      </w:r>
+      <w:proofErr w:type="spellEnd"/>
+      <w:r>
+        <w:rPr>
+          <w:rFonts w:ascii="Courier New" w:hAnsi="Courier New" w:cs="Courier New"/>
+          <w:sz w:val="20"/>
+          <w:szCs w:val="20"/>
+        </w:rPr>
+        <w:t>;</w:t>
+      </w:r>
+    </w:p>
+    <w:p>
+      <w:pPr>
+        <w:pStyle w:val="ListParagraph"/>
+        <w:ind w:left="1260"/>
+        <w:rPr>
+          <w:rFonts w:ascii="Courier New" w:hAnsi="Courier New" w:cs="Courier New"/>
+          <w:sz w:val="20"/>
+          <w:szCs w:val="20"/>
+        </w:rPr>
+      </w:pPr>
+      <w:r>
+        <w:rPr>
+          <w:rFonts w:ascii="Courier New" w:hAnsi="Courier New" w:cs="Courier New"/>
+          <w:sz w:val="20"/>
+          <w:szCs w:val="20"/>
+        </w:rPr>
+        <w:t xml:space="preserve">        if </w:t>
+      </w:r>
+      <w:proofErr w:type="spellStart"/>
+      <w:r>
+        <w:rPr>
+          <w:rFonts w:ascii="Courier New" w:hAnsi="Courier New" w:cs="Courier New"/>
+          <w:sz w:val="20"/>
+          <w:szCs w:val="20"/>
+        </w:rPr>
+        <w:t>a%notfound</w:t>
+      </w:r>
+      <w:proofErr w:type="spellEnd"/>
+      <w:r>
+        <w:rPr>
+          <w:rFonts w:ascii="Courier New" w:hAnsi="Courier New" w:cs="Courier New"/>
+          <w:sz w:val="20"/>
+          <w:szCs w:val="20"/>
+        </w:rPr>
+        <w:t xml:space="preserve"> then</w:t>
+      </w:r>
+    </w:p>
+    <w:p>
+      <w:pPr>
+        <w:pStyle w:val="ListParagraph"/>
+        <w:ind w:left="1260"/>
+        <w:rPr>
+          <w:rFonts w:ascii="Courier New" w:hAnsi="Courier New" w:cs="Courier New"/>
+          <w:sz w:val="20"/>
+          <w:szCs w:val="20"/>
+        </w:rPr>
+      </w:pPr>
+      <w:r>
+        <w:rPr>
+          <w:rFonts w:ascii="Courier New" w:hAnsi="Courier New" w:cs="Courier New"/>
+          <w:sz w:val="20"/>
+          <w:szCs w:val="20"/>
+        </w:rPr>
+        <w:t xml:space="preserve">            return 'No Such year or Product ID';</w:t>
+      </w:r>
+    </w:p>
+    <w:p>
+      <w:pPr>
+        <w:pStyle w:val="ListParagraph"/>
+        <w:ind w:left="1260"/>
+        <w:rPr>
+          <w:rFonts w:ascii="Courier New" w:hAnsi="Courier New" w:cs="Courier New"/>
+          <w:sz w:val="20"/>
+          <w:szCs w:val="20"/>
+        </w:rPr>
+      </w:pPr>
+      <w:r>
+        <w:rPr>
+          <w:rFonts w:ascii="Courier New" w:hAnsi="Courier New" w:cs="Courier New"/>
+          <w:sz w:val="20"/>
+          <w:szCs w:val="20"/>
+        </w:rPr>
+        <w:t xml:space="preserve">        else</w:t>
+      </w:r>
+    </w:p>
+    <w:p>
+      <w:pPr>
+        <w:pStyle w:val="ListParagraph"/>
+        <w:ind w:left="1260"/>
+        <w:rPr>
+          <w:rFonts w:ascii="Courier New" w:hAnsi="Courier New" w:cs="Courier New"/>
+          <w:sz w:val="20"/>
+          <w:szCs w:val="20"/>
+        </w:rPr>
+      </w:pPr>
+      <w:r>
+        <w:rPr>
+          <w:rFonts w:ascii="Courier New" w:hAnsi="Courier New" w:cs="Courier New"/>
+          <w:sz w:val="20"/>
+          <w:szCs w:val="20"/>
+        </w:rPr>
+        <w:t xml:space="preserve">            return </w:t>
+      </w:r>
+      <w:proofErr w:type="spellStart"/>
+      <w:r>
+        <w:rPr>
+          <w:rFonts w:ascii="Courier New" w:hAnsi="Courier New" w:cs="Courier New"/>
+          <w:sz w:val="20"/>
+          <w:szCs w:val="20"/>
+        </w:rPr>
+        <w:t>a_</w:t>
+      </w:r>
+      <w:proofErr w:type="gramStart"/>
+      <w:r>
+        <w:rPr>
+          <w:rFonts w:ascii="Courier New" w:hAnsi="Courier New" w:cs="Courier New"/>
+          <w:sz w:val="20"/>
+          <w:szCs w:val="20"/>
+        </w:rPr>
+        <w:t>var.Paintings</w:t>
+      </w:r>
+      <w:proofErr w:type="spellEnd"/>
+      <w:proofErr w:type="gramEnd"/>
+      <w:r>
+        <w:rPr>
+          <w:rFonts w:ascii="Courier New" w:hAnsi="Courier New" w:cs="Courier New"/>
+          <w:sz w:val="20"/>
+          <w:szCs w:val="20"/>
+        </w:rPr>
+        <w:t>;</w:t>
+      </w:r>
+    </w:p>
+    <w:p>
+      <w:pPr>
+        <w:pStyle w:val="ListParagraph"/>
+        <w:ind w:left="1260"/>
+        <w:rPr>
+          <w:rFonts w:ascii="Courier New" w:hAnsi="Courier New" w:cs="Courier New"/>
+          <w:sz w:val="20"/>
+          <w:szCs w:val="20"/>
+        </w:rPr>
+      </w:pPr>
+      <w:r>
+        <w:rPr>
+          <w:rFonts w:ascii="Courier New" w:hAnsi="Courier New" w:cs="Courier New"/>
+          <w:sz w:val="20"/>
+          <w:szCs w:val="20"/>
+        </w:rPr>
+        <w:t xml:space="preserve">    end if;</w:t>
+      </w:r>
+    </w:p>
+    <w:p>
+      <w:pPr>
+        <w:pStyle w:val="ListParagraph"/>
+        <w:ind w:left="1260"/>
+        <w:rPr>
+          <w:rFonts w:ascii="Courier New" w:hAnsi="Courier New" w:cs="Courier New"/>
+          <w:sz w:val="20"/>
+          <w:szCs w:val="20"/>
+        </w:rPr>
+      </w:pPr>
+      <w:r>
+        <w:rPr>
+          <w:rFonts w:ascii="Courier New" w:hAnsi="Courier New" w:cs="Courier New"/>
+          <w:sz w:val="20"/>
+          <w:szCs w:val="20"/>
+        </w:rPr>
+        <w:t>end;</w:t>
+      </w:r>
+    </w:p>
+    <w:p>
+      <w:pPr>
+        <w:pStyle w:val="ListParagraph"/>
+        <w:ind w:left="1260"/>
+        <w:rPr>
+          <w:rFonts w:ascii="Courier New" w:hAnsi="Courier New" w:cs="Courier New"/>
+          <w:sz w:val="20"/>
+          <w:szCs w:val="20"/>
+        </w:rPr>
+      </w:pPr>
+      <w:r>
+        <w:rPr>
+          <w:rFonts w:ascii="Courier New" w:hAnsi="Courier New" w:cs="Courier New"/>
+          <w:noProof/>
+          <w:sz w:val="20"/>
+          <w:szCs w:val="20"/>
+        </w:rPr>
+        <w:drawing>
+          <wp:inline distT="0" distB="0" distL="0" distR="0" wp14:anchorId="18AABE23" wp14:editId="5B68E4D7">
+            <wp:extent cx="3562350" cy="1630105"/>
+            <wp:effectExtent l="0" t="0" r="0" b="8255"/>
+            <wp:docPr id="22" name="Picture 22"/>
+            <wp:cNvGraphicFramePr>
+              <a:graphicFrameLocks xmlns:a="http://schemas.openxmlformats.org/drawingml/2006/main" noChangeAspect="1"/>
+            </wp:cNvGraphicFramePr>
+            <a:graphic xmlns:a="http://schemas.openxmlformats.org/drawingml/2006/main">
+              <a:graphicData uri="http://schemas.openxmlformats.org/drawingml/2006/picture">
+                <pic:pic xmlns:pic="http://schemas.openxmlformats.org/drawingml/2006/picture">
+                  <pic:nvPicPr>
+                    <pic:cNvPr id="22" name="6.PNG"/>
+                    <pic:cNvPicPr/>
+                  </pic:nvPicPr>
+                  <pic:blipFill>
+                    <a:blip r:embed="rId29" cstate="print">
+                      <a:extLst>
+                        <a:ext uri="{28A0092B-C50C-407E-A947-70E740481C1C}">
+                          <a14:useLocalDpi xmlns:a14="http://schemas.microsoft.com/office/drawing/2010/main" val="0"/>
+                        </a:ext>
+                      </a:extLst>
+                    </a:blip>
+                    <a:stretch>
+                      <a:fillRect/>
+                    </a:stretch>
+                  </pic:blipFill>
+                  <pic:spPr>
+                    <a:xfrm>
+                      <a:off x="0" y="0"/>
+                      <a:ext cx="3568480" cy="1632910"/>
+                    </a:xfrm>
+                    <a:prstGeom prst="rect">
+                      <a:avLst/>
+                    </a:prstGeom>
+                  </pic:spPr>
+                </pic:pic>
+              </a:graphicData>
+            </a:graphic>
+          </wp:inline>
+        </w:drawing>
       </w:r>
     </w:p>
     <w:p>
@@ -11711,6 +15076,670 @@
     <w:p>
       <w:pPr>
         <w:pStyle w:val="ListParagraph"/>
+        <w:ind w:left="1260"/>
+        <w:rPr>
+          <w:rFonts w:ascii="Courier New" w:hAnsi="Courier New" w:cs="Courier New"/>
+          <w:sz w:val="20"/>
+          <w:szCs w:val="20"/>
+        </w:rPr>
+      </w:pPr>
+      <w:r>
+        <w:rPr>
+          <w:rFonts w:ascii="Courier New" w:hAnsi="Courier New" w:cs="Courier New"/>
+          <w:sz w:val="20"/>
+          <w:szCs w:val="20"/>
+        </w:rPr>
+        <w:t>create or replace FUNCTION EMP_</w:t>
+      </w:r>
+      <w:proofErr w:type="gramStart"/>
+      <w:r>
+        <w:rPr>
+          <w:rFonts w:ascii="Courier New" w:hAnsi="Courier New" w:cs="Courier New"/>
+          <w:sz w:val="20"/>
+          <w:szCs w:val="20"/>
+        </w:rPr>
+        <w:t>SALARY(</w:t>
+      </w:r>
+      <w:proofErr w:type="spellStart"/>
+      <w:proofErr w:type="gramEnd"/>
+      <w:r>
+        <w:rPr>
+          <w:rFonts w:ascii="Courier New" w:hAnsi="Courier New" w:cs="Courier New"/>
+          <w:sz w:val="20"/>
+          <w:szCs w:val="20"/>
+        </w:rPr>
+        <w:t>emp_id</w:t>
+      </w:r>
+      <w:proofErr w:type="spellEnd"/>
+      <w:r>
+        <w:rPr>
+          <w:rFonts w:ascii="Courier New" w:hAnsi="Courier New" w:cs="Courier New"/>
+          <w:sz w:val="20"/>
+          <w:szCs w:val="20"/>
+        </w:rPr>
+        <w:t xml:space="preserve"> in varchar</w:t>
+      </w:r>
+    </w:p>
+    <w:p>
+      <w:pPr>
+        <w:pStyle w:val="ListParagraph"/>
+        <w:ind w:left="1260"/>
+        <w:rPr>
+          <w:rFonts w:ascii="Courier New" w:hAnsi="Courier New" w:cs="Courier New"/>
+          <w:sz w:val="20"/>
+          <w:szCs w:val="20"/>
+        </w:rPr>
+      </w:pPr>
+      <w:r>
+        <w:rPr>
+          <w:rFonts w:ascii="Courier New" w:hAnsi="Courier New" w:cs="Courier New"/>
+          <w:sz w:val="20"/>
+          <w:szCs w:val="20"/>
+        </w:rPr>
+        <w:t xml:space="preserve">                                            )</w:t>
+      </w:r>
+    </w:p>
+    <w:p>
+      <w:pPr>
+        <w:pStyle w:val="ListParagraph"/>
+        <w:ind w:left="1260"/>
+        <w:rPr>
+          <w:rFonts w:ascii="Courier New" w:hAnsi="Courier New" w:cs="Courier New"/>
+          <w:sz w:val="20"/>
+          <w:szCs w:val="20"/>
+        </w:rPr>
+      </w:pPr>
+      <w:r>
+        <w:rPr>
+          <w:rFonts w:ascii="Courier New" w:hAnsi="Courier New" w:cs="Courier New"/>
+          <w:sz w:val="20"/>
+          <w:szCs w:val="20"/>
+        </w:rPr>
+        <w:t xml:space="preserve">return number is </w:t>
+      </w:r>
+    </w:p>
+    <w:p>
+      <w:pPr>
+        <w:pStyle w:val="ListParagraph"/>
+        <w:ind w:left="1260"/>
+        <w:rPr>
+          <w:rFonts w:ascii="Courier New" w:hAnsi="Courier New" w:cs="Courier New"/>
+          <w:sz w:val="20"/>
+          <w:szCs w:val="20"/>
+        </w:rPr>
+      </w:pPr>
+      <w:r>
+        <w:rPr>
+          <w:rFonts w:ascii="Courier New" w:hAnsi="Courier New" w:cs="Courier New"/>
+          <w:sz w:val="20"/>
+          <w:szCs w:val="20"/>
+        </w:rPr>
+        <w:t xml:space="preserve">    cursor a is (</w:t>
+      </w:r>
+    </w:p>
+    <w:p>
+      <w:pPr>
+        <w:pStyle w:val="ListParagraph"/>
+        <w:ind w:left="1260"/>
+        <w:rPr>
+          <w:rFonts w:ascii="Courier New" w:hAnsi="Courier New" w:cs="Courier New"/>
+          <w:sz w:val="20"/>
+          <w:szCs w:val="20"/>
+        </w:rPr>
+      </w:pPr>
+      <w:r>
+        <w:rPr>
+          <w:rFonts w:ascii="Courier New" w:hAnsi="Courier New" w:cs="Courier New"/>
+          <w:sz w:val="20"/>
+          <w:szCs w:val="20"/>
+        </w:rPr>
+        <w:t xml:space="preserve">        SELECT </w:t>
+      </w:r>
+      <w:proofErr w:type="spellStart"/>
+      <w:proofErr w:type="gramStart"/>
+      <w:r>
+        <w:rPr>
+          <w:rFonts w:ascii="Courier New" w:hAnsi="Courier New" w:cs="Courier New"/>
+          <w:sz w:val="20"/>
+          <w:szCs w:val="20"/>
+        </w:rPr>
+        <w:t>e.EMPLOYEE.RATE</w:t>
+      </w:r>
+      <w:proofErr w:type="spellEnd"/>
+      <w:proofErr w:type="gramEnd"/>
+      <w:r>
+        <w:rPr>
+          <w:rFonts w:ascii="Courier New" w:hAnsi="Courier New" w:cs="Courier New"/>
+          <w:sz w:val="20"/>
+          <w:szCs w:val="20"/>
+        </w:rPr>
+        <w:t xml:space="preserve"> SALARY</w:t>
+      </w:r>
+    </w:p>
+    <w:p>
+      <w:pPr>
+        <w:pStyle w:val="ListParagraph"/>
+        <w:ind w:left="1260"/>
+        <w:rPr>
+          <w:rFonts w:ascii="Courier New" w:hAnsi="Courier New" w:cs="Courier New"/>
+          <w:sz w:val="20"/>
+          <w:szCs w:val="20"/>
+        </w:rPr>
+      </w:pPr>
+      <w:r>
+        <w:rPr>
+          <w:rFonts w:ascii="Courier New" w:hAnsi="Courier New" w:cs="Courier New"/>
+          <w:sz w:val="20"/>
+          <w:szCs w:val="20"/>
+        </w:rPr>
+        <w:t xml:space="preserve">        FROM O_EMPLOYEE e</w:t>
+      </w:r>
+    </w:p>
+    <w:p>
+      <w:pPr>
+        <w:pStyle w:val="ListParagraph"/>
+        <w:ind w:left="1260"/>
+        <w:rPr>
+          <w:rFonts w:ascii="Courier New" w:hAnsi="Courier New" w:cs="Courier New"/>
+          <w:sz w:val="20"/>
+          <w:szCs w:val="20"/>
+        </w:rPr>
+      </w:pPr>
+      <w:r>
+        <w:rPr>
+          <w:rFonts w:ascii="Courier New" w:hAnsi="Courier New" w:cs="Courier New"/>
+          <w:sz w:val="20"/>
+          <w:szCs w:val="20"/>
+        </w:rPr>
+        <w:t xml:space="preserve">        </w:t>
+      </w:r>
+    </w:p>
+    <w:p>
+      <w:pPr>
+        <w:pStyle w:val="ListParagraph"/>
+        <w:ind w:left="1260"/>
+        <w:rPr>
+          <w:rFonts w:ascii="Courier New" w:hAnsi="Courier New" w:cs="Courier New"/>
+          <w:sz w:val="20"/>
+          <w:szCs w:val="20"/>
+        </w:rPr>
+      </w:pPr>
+      <w:r>
+        <w:rPr>
+          <w:rFonts w:ascii="Courier New" w:hAnsi="Courier New" w:cs="Courier New"/>
+          <w:sz w:val="20"/>
+          <w:szCs w:val="20"/>
+        </w:rPr>
+        <w:t xml:space="preserve"> </w:t>
+      </w:r>
+    </w:p>
+    <w:p>
+      <w:pPr>
+        <w:pStyle w:val="ListParagraph"/>
+        <w:ind w:left="1260"/>
+        <w:rPr>
+          <w:rFonts w:ascii="Courier New" w:hAnsi="Courier New" w:cs="Courier New"/>
+          <w:sz w:val="20"/>
+          <w:szCs w:val="20"/>
+        </w:rPr>
+      </w:pPr>
+      <w:r>
+        <w:rPr>
+          <w:rFonts w:ascii="Courier New" w:hAnsi="Courier New" w:cs="Courier New"/>
+          <w:sz w:val="20"/>
+          <w:szCs w:val="20"/>
+        </w:rPr>
+        <w:t xml:space="preserve">        WHERE </w:t>
+      </w:r>
+      <w:proofErr w:type="spellStart"/>
+      <w:proofErr w:type="gramStart"/>
+      <w:r>
+        <w:rPr>
+          <w:rFonts w:ascii="Courier New" w:hAnsi="Courier New" w:cs="Courier New"/>
+          <w:sz w:val="20"/>
+          <w:szCs w:val="20"/>
+        </w:rPr>
+        <w:t>e.EMPLOYEE</w:t>
+      </w:r>
+      <w:proofErr w:type="gramEnd"/>
+      <w:r>
+        <w:rPr>
+          <w:rFonts w:ascii="Courier New" w:hAnsi="Courier New" w:cs="Courier New"/>
+          <w:sz w:val="20"/>
+          <w:szCs w:val="20"/>
+        </w:rPr>
+        <w:t>_ID</w:t>
+      </w:r>
+      <w:proofErr w:type="spellEnd"/>
+      <w:r>
+        <w:rPr>
+          <w:rFonts w:ascii="Courier New" w:hAnsi="Courier New" w:cs="Courier New"/>
+          <w:sz w:val="20"/>
+          <w:szCs w:val="20"/>
+        </w:rPr>
+        <w:t xml:space="preserve"> = </w:t>
+      </w:r>
+      <w:proofErr w:type="spellStart"/>
+      <w:r>
+        <w:rPr>
+          <w:rFonts w:ascii="Courier New" w:hAnsi="Courier New" w:cs="Courier New"/>
+          <w:sz w:val="20"/>
+          <w:szCs w:val="20"/>
+        </w:rPr>
+        <w:t>emp_id</w:t>
+      </w:r>
+      <w:proofErr w:type="spellEnd"/>
+      <w:r>
+        <w:rPr>
+          <w:rFonts w:ascii="Courier New" w:hAnsi="Courier New" w:cs="Courier New"/>
+          <w:sz w:val="20"/>
+          <w:szCs w:val="20"/>
+        </w:rPr>
+        <w:t xml:space="preserve"> --input 2</w:t>
+      </w:r>
+    </w:p>
+    <w:p>
+      <w:pPr>
+        <w:pStyle w:val="ListParagraph"/>
+        <w:ind w:left="1260"/>
+        <w:rPr>
+          <w:rFonts w:ascii="Courier New" w:hAnsi="Courier New" w:cs="Courier New"/>
+          <w:sz w:val="20"/>
+          <w:szCs w:val="20"/>
+        </w:rPr>
+      </w:pPr>
+    </w:p>
+    <w:p>
+      <w:pPr>
+        <w:pStyle w:val="ListParagraph"/>
+        <w:ind w:left="1260"/>
+        <w:rPr>
+          <w:rFonts w:ascii="Courier New" w:hAnsi="Courier New" w:cs="Courier New"/>
+          <w:sz w:val="20"/>
+          <w:szCs w:val="20"/>
+        </w:rPr>
+      </w:pPr>
+      <w:r>
+        <w:rPr>
+          <w:rFonts w:ascii="Courier New" w:hAnsi="Courier New" w:cs="Courier New"/>
+          <w:sz w:val="20"/>
+          <w:szCs w:val="20"/>
+        </w:rPr>
+        <w:t xml:space="preserve">         ); </w:t>
+      </w:r>
+    </w:p>
+    <w:p>
+      <w:pPr>
+        <w:pStyle w:val="ListParagraph"/>
+        <w:ind w:left="1260"/>
+        <w:rPr>
+          <w:rFonts w:ascii="Courier New" w:hAnsi="Courier New" w:cs="Courier New"/>
+          <w:sz w:val="20"/>
+          <w:szCs w:val="20"/>
+        </w:rPr>
+      </w:pPr>
+      <w:r>
+        <w:rPr>
+          <w:rFonts w:ascii="Courier New" w:hAnsi="Courier New" w:cs="Courier New"/>
+          <w:sz w:val="20"/>
+          <w:szCs w:val="20"/>
+        </w:rPr>
+        <w:t xml:space="preserve">    </w:t>
+      </w:r>
+      <w:proofErr w:type="spellStart"/>
+      <w:r>
+        <w:rPr>
+          <w:rFonts w:ascii="Courier New" w:hAnsi="Courier New" w:cs="Courier New"/>
+          <w:sz w:val="20"/>
+          <w:szCs w:val="20"/>
+        </w:rPr>
+        <w:t>a_var</w:t>
+      </w:r>
+      <w:proofErr w:type="spellEnd"/>
+      <w:r>
+        <w:rPr>
+          <w:rFonts w:ascii="Courier New" w:hAnsi="Courier New" w:cs="Courier New"/>
+          <w:sz w:val="20"/>
+          <w:szCs w:val="20"/>
+        </w:rPr>
+        <w:t xml:space="preserve">    </w:t>
+      </w:r>
+      <w:proofErr w:type="spellStart"/>
+      <w:r>
+        <w:rPr>
+          <w:rFonts w:ascii="Courier New" w:hAnsi="Courier New" w:cs="Courier New"/>
+          <w:sz w:val="20"/>
+          <w:szCs w:val="20"/>
+        </w:rPr>
+        <w:t>a%rowtype</w:t>
+      </w:r>
+      <w:proofErr w:type="spellEnd"/>
+      <w:r>
+        <w:rPr>
+          <w:rFonts w:ascii="Courier New" w:hAnsi="Courier New" w:cs="Courier New"/>
+          <w:sz w:val="20"/>
+          <w:szCs w:val="20"/>
+        </w:rPr>
+        <w:t>;</w:t>
+      </w:r>
+    </w:p>
+    <w:p>
+      <w:pPr>
+        <w:pStyle w:val="ListParagraph"/>
+        <w:ind w:left="1260"/>
+        <w:rPr>
+          <w:rFonts w:ascii="Courier New" w:hAnsi="Courier New" w:cs="Courier New"/>
+          <w:sz w:val="20"/>
+          <w:szCs w:val="20"/>
+        </w:rPr>
+      </w:pPr>
+      <w:r>
+        <w:rPr>
+          <w:rFonts w:ascii="Courier New" w:hAnsi="Courier New" w:cs="Courier New"/>
+          <w:sz w:val="20"/>
+          <w:szCs w:val="20"/>
+        </w:rPr>
+        <w:t xml:space="preserve">    begin</w:t>
+      </w:r>
+    </w:p>
+    <w:p>
+      <w:pPr>
+        <w:pStyle w:val="ListParagraph"/>
+        <w:ind w:left="1260"/>
+        <w:rPr>
+          <w:rFonts w:ascii="Courier New" w:hAnsi="Courier New" w:cs="Courier New"/>
+          <w:sz w:val="20"/>
+          <w:szCs w:val="20"/>
+        </w:rPr>
+      </w:pPr>
+      <w:r>
+        <w:rPr>
+          <w:rFonts w:ascii="Courier New" w:hAnsi="Courier New" w:cs="Courier New"/>
+          <w:sz w:val="20"/>
+          <w:szCs w:val="20"/>
+        </w:rPr>
+        <w:t xml:space="preserve">        open a;</w:t>
+      </w:r>
+    </w:p>
+    <w:p>
+      <w:pPr>
+        <w:pStyle w:val="ListParagraph"/>
+        <w:ind w:left="1260"/>
+        <w:rPr>
+          <w:rFonts w:ascii="Courier New" w:hAnsi="Courier New" w:cs="Courier New"/>
+          <w:sz w:val="20"/>
+          <w:szCs w:val="20"/>
+        </w:rPr>
+      </w:pPr>
+      <w:r>
+        <w:rPr>
+          <w:rFonts w:ascii="Courier New" w:hAnsi="Courier New" w:cs="Courier New"/>
+          <w:sz w:val="20"/>
+          <w:szCs w:val="20"/>
+        </w:rPr>
+        <w:t xml:space="preserve">        fetch </w:t>
+      </w:r>
+      <w:proofErr w:type="spellStart"/>
+      <w:r>
+        <w:rPr>
+          <w:rFonts w:ascii="Courier New" w:hAnsi="Courier New" w:cs="Courier New"/>
+          <w:sz w:val="20"/>
+          <w:szCs w:val="20"/>
+        </w:rPr>
+        <w:t>a</w:t>
+      </w:r>
+      <w:proofErr w:type="spellEnd"/>
+      <w:r>
+        <w:rPr>
+          <w:rFonts w:ascii="Courier New" w:hAnsi="Courier New" w:cs="Courier New"/>
+          <w:sz w:val="20"/>
+          <w:szCs w:val="20"/>
+        </w:rPr>
+        <w:t xml:space="preserve"> into </w:t>
+      </w:r>
+      <w:proofErr w:type="spellStart"/>
+      <w:r>
+        <w:rPr>
+          <w:rFonts w:ascii="Courier New" w:hAnsi="Courier New" w:cs="Courier New"/>
+          <w:sz w:val="20"/>
+          <w:szCs w:val="20"/>
+        </w:rPr>
+        <w:t>a_var</w:t>
+      </w:r>
+      <w:proofErr w:type="spellEnd"/>
+      <w:r>
+        <w:rPr>
+          <w:rFonts w:ascii="Courier New" w:hAnsi="Courier New" w:cs="Courier New"/>
+          <w:sz w:val="20"/>
+          <w:szCs w:val="20"/>
+        </w:rPr>
+        <w:t>;</w:t>
+      </w:r>
+    </w:p>
+    <w:p>
+      <w:pPr>
+        <w:pStyle w:val="ListParagraph"/>
+        <w:ind w:left="1260"/>
+        <w:rPr>
+          <w:rFonts w:ascii="Courier New" w:hAnsi="Courier New" w:cs="Courier New"/>
+          <w:sz w:val="20"/>
+          <w:szCs w:val="20"/>
+        </w:rPr>
+      </w:pPr>
+      <w:r>
+        <w:rPr>
+          <w:rFonts w:ascii="Courier New" w:hAnsi="Courier New" w:cs="Courier New"/>
+          <w:sz w:val="20"/>
+          <w:szCs w:val="20"/>
+        </w:rPr>
+        <w:t xml:space="preserve">        if </w:t>
+      </w:r>
+      <w:proofErr w:type="spellStart"/>
+      <w:r>
+        <w:rPr>
+          <w:rFonts w:ascii="Courier New" w:hAnsi="Courier New" w:cs="Courier New"/>
+          <w:sz w:val="20"/>
+          <w:szCs w:val="20"/>
+        </w:rPr>
+        <w:t>a%notfound</w:t>
+      </w:r>
+      <w:proofErr w:type="spellEnd"/>
+      <w:r>
+        <w:rPr>
+          <w:rFonts w:ascii="Courier New" w:hAnsi="Courier New" w:cs="Courier New"/>
+          <w:sz w:val="20"/>
+          <w:szCs w:val="20"/>
+        </w:rPr>
+        <w:t xml:space="preserve"> then</w:t>
+      </w:r>
+    </w:p>
+    <w:p>
+      <w:pPr>
+        <w:pStyle w:val="ListParagraph"/>
+        <w:ind w:left="1260"/>
+        <w:rPr>
+          <w:rFonts w:ascii="Courier New" w:hAnsi="Courier New" w:cs="Courier New"/>
+          <w:sz w:val="20"/>
+          <w:szCs w:val="20"/>
+        </w:rPr>
+      </w:pPr>
+      <w:r>
+        <w:rPr>
+          <w:rFonts w:ascii="Courier New" w:hAnsi="Courier New" w:cs="Courier New"/>
+          <w:sz w:val="20"/>
+          <w:szCs w:val="20"/>
+        </w:rPr>
+        <w:t xml:space="preserve">            return 'No Such year or Product ID';</w:t>
+      </w:r>
+    </w:p>
+    <w:p>
+      <w:pPr>
+        <w:pStyle w:val="ListParagraph"/>
+        <w:ind w:left="1260"/>
+        <w:rPr>
+          <w:rFonts w:ascii="Courier New" w:hAnsi="Courier New" w:cs="Courier New"/>
+          <w:sz w:val="20"/>
+          <w:szCs w:val="20"/>
+        </w:rPr>
+      </w:pPr>
+      <w:r>
+        <w:rPr>
+          <w:rFonts w:ascii="Courier New" w:hAnsi="Courier New" w:cs="Courier New"/>
+          <w:sz w:val="20"/>
+          <w:szCs w:val="20"/>
+        </w:rPr>
+        <w:t xml:space="preserve">        else</w:t>
+      </w:r>
+    </w:p>
+    <w:p>
+      <w:pPr>
+        <w:pStyle w:val="ListParagraph"/>
+        <w:ind w:left="1260"/>
+        <w:rPr>
+          <w:rFonts w:ascii="Courier New" w:hAnsi="Courier New" w:cs="Courier New"/>
+          <w:sz w:val="20"/>
+          <w:szCs w:val="20"/>
+        </w:rPr>
+      </w:pPr>
+      <w:r>
+        <w:rPr>
+          <w:rFonts w:ascii="Courier New" w:hAnsi="Courier New" w:cs="Courier New"/>
+          <w:sz w:val="20"/>
+          <w:szCs w:val="20"/>
+        </w:rPr>
+        <w:t xml:space="preserve">            return </w:t>
+      </w:r>
+      <w:proofErr w:type="spellStart"/>
+      <w:r>
+        <w:rPr>
+          <w:rFonts w:ascii="Courier New" w:hAnsi="Courier New" w:cs="Courier New"/>
+          <w:sz w:val="20"/>
+          <w:szCs w:val="20"/>
+        </w:rPr>
+        <w:t>a_</w:t>
+      </w:r>
+      <w:proofErr w:type="gramStart"/>
+      <w:r>
+        <w:rPr>
+          <w:rFonts w:ascii="Courier New" w:hAnsi="Courier New" w:cs="Courier New"/>
+          <w:sz w:val="20"/>
+          <w:szCs w:val="20"/>
+        </w:rPr>
+        <w:t>var.SALARY</w:t>
+      </w:r>
+      <w:proofErr w:type="spellEnd"/>
+      <w:proofErr w:type="gramEnd"/>
+      <w:r>
+        <w:rPr>
+          <w:rFonts w:ascii="Courier New" w:hAnsi="Courier New" w:cs="Courier New"/>
+          <w:sz w:val="20"/>
+          <w:szCs w:val="20"/>
+        </w:rPr>
+        <w:t>;</w:t>
+      </w:r>
+    </w:p>
+    <w:p>
+      <w:pPr>
+        <w:pStyle w:val="ListParagraph"/>
+        <w:ind w:left="1260"/>
+        <w:rPr>
+          <w:rFonts w:ascii="Courier New" w:hAnsi="Courier New" w:cs="Courier New"/>
+          <w:sz w:val="20"/>
+          <w:szCs w:val="20"/>
+        </w:rPr>
+      </w:pPr>
+      <w:r>
+        <w:rPr>
+          <w:rFonts w:ascii="Courier New" w:hAnsi="Courier New" w:cs="Courier New"/>
+          <w:sz w:val="20"/>
+          <w:szCs w:val="20"/>
+        </w:rPr>
+        <w:t xml:space="preserve">    end if;</w:t>
+      </w:r>
+    </w:p>
+    <w:p>
+      <w:pPr>
+        <w:pStyle w:val="ListParagraph"/>
+        <w:ind w:left="1260"/>
+        <w:rPr>
+          <w:rFonts w:ascii="Courier New" w:hAnsi="Courier New" w:cs="Courier New"/>
+          <w:sz w:val="20"/>
+          <w:szCs w:val="20"/>
+        </w:rPr>
+      </w:pPr>
+      <w:r>
+        <w:rPr>
+          <w:rFonts w:ascii="Courier New" w:hAnsi="Courier New" w:cs="Courier New"/>
+          <w:sz w:val="20"/>
+          <w:szCs w:val="20"/>
+        </w:rPr>
+        <w:t>end;</w:t>
+      </w:r>
+    </w:p>
+    <w:p>
+      <w:pPr>
+        <w:pStyle w:val="ListParagraph"/>
+        <w:ind w:left="1260"/>
+        <w:rPr>
+          <w:rFonts w:ascii="Courier New" w:hAnsi="Courier New" w:cs="Courier New"/>
+          <w:sz w:val="20"/>
+          <w:szCs w:val="20"/>
+        </w:rPr>
+      </w:pPr>
+      <w:r>
+        <w:rPr>
+          <w:rFonts w:ascii="Courier New" w:hAnsi="Courier New" w:cs="Courier New"/>
+          <w:noProof/>
+          <w:sz w:val="20"/>
+          <w:szCs w:val="20"/>
+        </w:rPr>
+        <w:lastRenderedPageBreak/>
+        <w:drawing>
+          <wp:inline distT="0" distB="0" distL="0" distR="0" wp14:anchorId="6A696BCB" wp14:editId="4C78539F">
+            <wp:extent cx="3556000" cy="1987306"/>
+            <wp:effectExtent l="0" t="0" r="6350" b="0"/>
+            <wp:docPr id="23" name="Picture 23"/>
+            <wp:cNvGraphicFramePr>
+              <a:graphicFrameLocks xmlns:a="http://schemas.openxmlformats.org/drawingml/2006/main" noChangeAspect="1"/>
+            </wp:cNvGraphicFramePr>
+            <a:graphic xmlns:a="http://schemas.openxmlformats.org/drawingml/2006/main">
+              <a:graphicData uri="http://schemas.openxmlformats.org/drawingml/2006/picture">
+                <pic:pic xmlns:pic="http://schemas.openxmlformats.org/drawingml/2006/picture">
+                  <pic:nvPicPr>
+                    <pic:cNvPr id="23" name="7.PNG"/>
+                    <pic:cNvPicPr/>
+                  </pic:nvPicPr>
+                  <pic:blipFill>
+                    <a:blip r:embed="rId30">
+                      <a:extLst>
+                        <a:ext uri="{28A0092B-C50C-407E-A947-70E740481C1C}">
+                          <a14:useLocalDpi xmlns:a14="http://schemas.microsoft.com/office/drawing/2010/main" val="0"/>
+                        </a:ext>
+                      </a:extLst>
+                    </a:blip>
+                    <a:stretch>
+                      <a:fillRect/>
+                    </a:stretch>
+                  </pic:blipFill>
+                  <pic:spPr>
+                    <a:xfrm>
+                      <a:off x="0" y="0"/>
+                      <a:ext cx="3558829" cy="1988887"/>
+                    </a:xfrm>
+                    <a:prstGeom prst="rect">
+                      <a:avLst/>
+                    </a:prstGeom>
+                  </pic:spPr>
+                </pic:pic>
+              </a:graphicData>
+            </a:graphic>
+          </wp:inline>
+        </w:drawing>
+      </w:r>
+    </w:p>
+    <w:p>
+      <w:pPr>
+        <w:pStyle w:val="ListParagraph"/>
         <w:numPr>
           <w:ilvl w:val="2"/>
           <w:numId w:val="17"/>
@@ -11730,6 +15759,671 @@
         </w:rPr>
         <w:t>.</w:t>
       </w:r>
+    </w:p>
+    <w:p>
+      <w:pPr>
+        <w:pStyle w:val="ListParagraph"/>
+        <w:ind w:left="1260"/>
+        <w:rPr>
+          <w:rFonts w:ascii="Courier New" w:hAnsi="Courier New" w:cs="Courier New"/>
+          <w:sz w:val="20"/>
+          <w:szCs w:val="20"/>
+        </w:rPr>
+      </w:pPr>
+      <w:r>
+        <w:rPr>
+          <w:rFonts w:ascii="Courier New" w:hAnsi="Courier New" w:cs="Courier New"/>
+          <w:sz w:val="20"/>
+          <w:szCs w:val="20"/>
+        </w:rPr>
+        <w:t>create or replace FUNCTION EMP_</w:t>
+      </w:r>
+      <w:proofErr w:type="gramStart"/>
+      <w:r>
+        <w:rPr>
+          <w:rFonts w:ascii="Courier New" w:hAnsi="Courier New" w:cs="Courier New"/>
+          <w:sz w:val="20"/>
+          <w:szCs w:val="20"/>
+        </w:rPr>
+        <w:t>POSITION(</w:t>
+      </w:r>
+      <w:proofErr w:type="spellStart"/>
+      <w:proofErr w:type="gramEnd"/>
+      <w:r>
+        <w:rPr>
+          <w:rFonts w:ascii="Courier New" w:hAnsi="Courier New" w:cs="Courier New"/>
+          <w:sz w:val="20"/>
+          <w:szCs w:val="20"/>
+        </w:rPr>
+        <w:t>emp_id</w:t>
+      </w:r>
+      <w:proofErr w:type="spellEnd"/>
+      <w:r>
+        <w:rPr>
+          <w:rFonts w:ascii="Courier New" w:hAnsi="Courier New" w:cs="Courier New"/>
+          <w:sz w:val="20"/>
+          <w:szCs w:val="20"/>
+        </w:rPr>
+        <w:t xml:space="preserve"> in varchar</w:t>
+      </w:r>
+    </w:p>
+    <w:p>
+      <w:pPr>
+        <w:pStyle w:val="ListParagraph"/>
+        <w:ind w:left="1260"/>
+        <w:rPr>
+          <w:rFonts w:ascii="Courier New" w:hAnsi="Courier New" w:cs="Courier New"/>
+          <w:sz w:val="20"/>
+          <w:szCs w:val="20"/>
+        </w:rPr>
+      </w:pPr>
+      <w:r>
+        <w:rPr>
+          <w:rFonts w:ascii="Courier New" w:hAnsi="Courier New" w:cs="Courier New"/>
+          <w:sz w:val="20"/>
+          <w:szCs w:val="20"/>
+        </w:rPr>
+        <w:t xml:space="preserve">                                            )</w:t>
+      </w:r>
+    </w:p>
+    <w:p>
+      <w:pPr>
+        <w:pStyle w:val="ListParagraph"/>
+        <w:ind w:left="1260"/>
+        <w:rPr>
+          <w:rFonts w:ascii="Courier New" w:hAnsi="Courier New" w:cs="Courier New"/>
+          <w:sz w:val="20"/>
+          <w:szCs w:val="20"/>
+        </w:rPr>
+      </w:pPr>
+      <w:r>
+        <w:rPr>
+          <w:rFonts w:ascii="Courier New" w:hAnsi="Courier New" w:cs="Courier New"/>
+          <w:sz w:val="20"/>
+          <w:szCs w:val="20"/>
+        </w:rPr>
+        <w:t xml:space="preserve">return varchar is </w:t>
+      </w:r>
+    </w:p>
+    <w:p>
+      <w:pPr>
+        <w:pStyle w:val="ListParagraph"/>
+        <w:ind w:left="1260"/>
+        <w:rPr>
+          <w:rFonts w:ascii="Courier New" w:hAnsi="Courier New" w:cs="Courier New"/>
+          <w:sz w:val="20"/>
+          <w:szCs w:val="20"/>
+        </w:rPr>
+      </w:pPr>
+      <w:r>
+        <w:rPr>
+          <w:rFonts w:ascii="Courier New" w:hAnsi="Courier New" w:cs="Courier New"/>
+          <w:sz w:val="20"/>
+          <w:szCs w:val="20"/>
+        </w:rPr>
+        <w:t xml:space="preserve">    cursor a is (</w:t>
+      </w:r>
+    </w:p>
+    <w:p>
+      <w:pPr>
+        <w:pStyle w:val="ListParagraph"/>
+        <w:ind w:left="1260"/>
+        <w:rPr>
+          <w:rFonts w:ascii="Courier New" w:hAnsi="Courier New" w:cs="Courier New"/>
+          <w:sz w:val="20"/>
+          <w:szCs w:val="20"/>
+        </w:rPr>
+      </w:pPr>
+      <w:r>
+        <w:rPr>
+          <w:rFonts w:ascii="Courier New" w:hAnsi="Courier New" w:cs="Courier New"/>
+          <w:sz w:val="20"/>
+          <w:szCs w:val="20"/>
+        </w:rPr>
+        <w:t xml:space="preserve">        SELECT </w:t>
+      </w:r>
+      <w:proofErr w:type="spellStart"/>
+      <w:proofErr w:type="gramStart"/>
+      <w:r>
+        <w:rPr>
+          <w:rFonts w:ascii="Courier New" w:hAnsi="Courier New" w:cs="Courier New"/>
+          <w:sz w:val="20"/>
+          <w:szCs w:val="20"/>
+        </w:rPr>
+        <w:t>e.EMPLOYEE.POSITION</w:t>
+      </w:r>
+      <w:proofErr w:type="spellEnd"/>
+      <w:proofErr w:type="gramEnd"/>
+      <w:r>
+        <w:rPr>
+          <w:rFonts w:ascii="Courier New" w:hAnsi="Courier New" w:cs="Courier New"/>
+          <w:sz w:val="20"/>
+          <w:szCs w:val="20"/>
+        </w:rPr>
+        <w:t xml:space="preserve"> POSITION</w:t>
+      </w:r>
+    </w:p>
+    <w:p>
+      <w:pPr>
+        <w:pStyle w:val="ListParagraph"/>
+        <w:ind w:left="1260"/>
+        <w:rPr>
+          <w:rFonts w:ascii="Courier New" w:hAnsi="Courier New" w:cs="Courier New"/>
+          <w:sz w:val="20"/>
+          <w:szCs w:val="20"/>
+        </w:rPr>
+      </w:pPr>
+      <w:r>
+        <w:rPr>
+          <w:rFonts w:ascii="Courier New" w:hAnsi="Courier New" w:cs="Courier New"/>
+          <w:sz w:val="20"/>
+          <w:szCs w:val="20"/>
+        </w:rPr>
+        <w:t xml:space="preserve">        FROM O_EMPLOYEE e</w:t>
+      </w:r>
+    </w:p>
+    <w:p>
+      <w:pPr>
+        <w:pStyle w:val="ListParagraph"/>
+        <w:ind w:left="1260"/>
+        <w:rPr>
+          <w:rFonts w:ascii="Courier New" w:hAnsi="Courier New" w:cs="Courier New"/>
+          <w:sz w:val="20"/>
+          <w:szCs w:val="20"/>
+        </w:rPr>
+      </w:pPr>
+      <w:r>
+        <w:rPr>
+          <w:rFonts w:ascii="Courier New" w:hAnsi="Courier New" w:cs="Courier New"/>
+          <w:sz w:val="20"/>
+          <w:szCs w:val="20"/>
+        </w:rPr>
+        <w:t xml:space="preserve">        </w:t>
+      </w:r>
+    </w:p>
+    <w:p>
+      <w:pPr>
+        <w:pStyle w:val="ListParagraph"/>
+        <w:ind w:left="1260"/>
+        <w:rPr>
+          <w:rFonts w:ascii="Courier New" w:hAnsi="Courier New" w:cs="Courier New"/>
+          <w:sz w:val="20"/>
+          <w:szCs w:val="20"/>
+        </w:rPr>
+      </w:pPr>
+      <w:r>
+        <w:rPr>
+          <w:rFonts w:ascii="Courier New" w:hAnsi="Courier New" w:cs="Courier New"/>
+          <w:sz w:val="20"/>
+          <w:szCs w:val="20"/>
+        </w:rPr>
+        <w:t xml:space="preserve"> </w:t>
+      </w:r>
+    </w:p>
+    <w:p>
+      <w:pPr>
+        <w:pStyle w:val="ListParagraph"/>
+        <w:ind w:left="1260"/>
+        <w:rPr>
+          <w:rFonts w:ascii="Courier New" w:hAnsi="Courier New" w:cs="Courier New"/>
+          <w:sz w:val="20"/>
+          <w:szCs w:val="20"/>
+        </w:rPr>
+      </w:pPr>
+      <w:r>
+        <w:rPr>
+          <w:rFonts w:ascii="Courier New" w:hAnsi="Courier New" w:cs="Courier New"/>
+          <w:sz w:val="20"/>
+          <w:szCs w:val="20"/>
+        </w:rPr>
+        <w:t xml:space="preserve">        WHERE </w:t>
+      </w:r>
+      <w:proofErr w:type="spellStart"/>
+      <w:proofErr w:type="gramStart"/>
+      <w:r>
+        <w:rPr>
+          <w:rFonts w:ascii="Courier New" w:hAnsi="Courier New" w:cs="Courier New"/>
+          <w:sz w:val="20"/>
+          <w:szCs w:val="20"/>
+        </w:rPr>
+        <w:t>e.EMPLOYEE</w:t>
+      </w:r>
+      <w:proofErr w:type="gramEnd"/>
+      <w:r>
+        <w:rPr>
+          <w:rFonts w:ascii="Courier New" w:hAnsi="Courier New" w:cs="Courier New"/>
+          <w:sz w:val="20"/>
+          <w:szCs w:val="20"/>
+        </w:rPr>
+        <w:t>_ID</w:t>
+      </w:r>
+      <w:proofErr w:type="spellEnd"/>
+      <w:r>
+        <w:rPr>
+          <w:rFonts w:ascii="Courier New" w:hAnsi="Courier New" w:cs="Courier New"/>
+          <w:sz w:val="20"/>
+          <w:szCs w:val="20"/>
+        </w:rPr>
+        <w:t xml:space="preserve"> = </w:t>
+      </w:r>
+      <w:proofErr w:type="spellStart"/>
+      <w:r>
+        <w:rPr>
+          <w:rFonts w:ascii="Courier New" w:hAnsi="Courier New" w:cs="Courier New"/>
+          <w:sz w:val="20"/>
+          <w:szCs w:val="20"/>
+        </w:rPr>
+        <w:t>emp_id</w:t>
+      </w:r>
+      <w:proofErr w:type="spellEnd"/>
+      <w:r>
+        <w:rPr>
+          <w:rFonts w:ascii="Courier New" w:hAnsi="Courier New" w:cs="Courier New"/>
+          <w:sz w:val="20"/>
+          <w:szCs w:val="20"/>
+        </w:rPr>
+        <w:t xml:space="preserve"> --input 2</w:t>
+      </w:r>
+    </w:p>
+    <w:p>
+      <w:pPr>
+        <w:pStyle w:val="ListParagraph"/>
+        <w:ind w:left="1260"/>
+        <w:rPr>
+          <w:rFonts w:ascii="Courier New" w:hAnsi="Courier New" w:cs="Courier New"/>
+          <w:sz w:val="20"/>
+          <w:szCs w:val="20"/>
+        </w:rPr>
+      </w:pPr>
+    </w:p>
+    <w:p>
+      <w:pPr>
+        <w:pStyle w:val="ListParagraph"/>
+        <w:ind w:left="1260"/>
+        <w:rPr>
+          <w:rFonts w:ascii="Courier New" w:hAnsi="Courier New" w:cs="Courier New"/>
+          <w:sz w:val="20"/>
+          <w:szCs w:val="20"/>
+        </w:rPr>
+      </w:pPr>
+      <w:r>
+        <w:rPr>
+          <w:rFonts w:ascii="Courier New" w:hAnsi="Courier New" w:cs="Courier New"/>
+          <w:sz w:val="20"/>
+          <w:szCs w:val="20"/>
+        </w:rPr>
+        <w:t xml:space="preserve">         ); </w:t>
+      </w:r>
+    </w:p>
+    <w:p>
+      <w:pPr>
+        <w:pStyle w:val="ListParagraph"/>
+        <w:ind w:left="1260"/>
+        <w:rPr>
+          <w:rFonts w:ascii="Courier New" w:hAnsi="Courier New" w:cs="Courier New"/>
+          <w:sz w:val="20"/>
+          <w:szCs w:val="20"/>
+        </w:rPr>
+      </w:pPr>
+      <w:r>
+        <w:rPr>
+          <w:rFonts w:ascii="Courier New" w:hAnsi="Courier New" w:cs="Courier New"/>
+          <w:sz w:val="20"/>
+          <w:szCs w:val="20"/>
+        </w:rPr>
+        <w:t xml:space="preserve">    </w:t>
+      </w:r>
+      <w:proofErr w:type="spellStart"/>
+      <w:r>
+        <w:rPr>
+          <w:rFonts w:ascii="Courier New" w:hAnsi="Courier New" w:cs="Courier New"/>
+          <w:sz w:val="20"/>
+          <w:szCs w:val="20"/>
+        </w:rPr>
+        <w:t>a_var</w:t>
+      </w:r>
+      <w:proofErr w:type="spellEnd"/>
+      <w:r>
+        <w:rPr>
+          <w:rFonts w:ascii="Courier New" w:hAnsi="Courier New" w:cs="Courier New"/>
+          <w:sz w:val="20"/>
+          <w:szCs w:val="20"/>
+        </w:rPr>
+        <w:t xml:space="preserve">    </w:t>
+      </w:r>
+      <w:proofErr w:type="spellStart"/>
+      <w:r>
+        <w:rPr>
+          <w:rFonts w:ascii="Courier New" w:hAnsi="Courier New" w:cs="Courier New"/>
+          <w:sz w:val="20"/>
+          <w:szCs w:val="20"/>
+        </w:rPr>
+        <w:t>a%rowtype</w:t>
+      </w:r>
+      <w:proofErr w:type="spellEnd"/>
+      <w:r>
+        <w:rPr>
+          <w:rFonts w:ascii="Courier New" w:hAnsi="Courier New" w:cs="Courier New"/>
+          <w:sz w:val="20"/>
+          <w:szCs w:val="20"/>
+        </w:rPr>
+        <w:t>;</w:t>
+      </w:r>
+    </w:p>
+    <w:p>
+      <w:pPr>
+        <w:pStyle w:val="ListParagraph"/>
+        <w:ind w:left="1260"/>
+        <w:rPr>
+          <w:rFonts w:ascii="Courier New" w:hAnsi="Courier New" w:cs="Courier New"/>
+          <w:sz w:val="20"/>
+          <w:szCs w:val="20"/>
+        </w:rPr>
+      </w:pPr>
+      <w:r>
+        <w:rPr>
+          <w:rFonts w:ascii="Courier New" w:hAnsi="Courier New" w:cs="Courier New"/>
+          <w:sz w:val="20"/>
+          <w:szCs w:val="20"/>
+        </w:rPr>
+        <w:t xml:space="preserve">    begin</w:t>
+      </w:r>
+    </w:p>
+    <w:p>
+      <w:pPr>
+        <w:pStyle w:val="ListParagraph"/>
+        <w:ind w:left="1260"/>
+        <w:rPr>
+          <w:rFonts w:ascii="Courier New" w:hAnsi="Courier New" w:cs="Courier New"/>
+          <w:sz w:val="20"/>
+          <w:szCs w:val="20"/>
+        </w:rPr>
+      </w:pPr>
+      <w:r>
+        <w:rPr>
+          <w:rFonts w:ascii="Courier New" w:hAnsi="Courier New" w:cs="Courier New"/>
+          <w:sz w:val="20"/>
+          <w:szCs w:val="20"/>
+        </w:rPr>
+        <w:t xml:space="preserve">        open a;</w:t>
+      </w:r>
+    </w:p>
+    <w:p>
+      <w:pPr>
+        <w:pStyle w:val="ListParagraph"/>
+        <w:ind w:left="1260"/>
+        <w:rPr>
+          <w:rFonts w:ascii="Courier New" w:hAnsi="Courier New" w:cs="Courier New"/>
+          <w:sz w:val="20"/>
+          <w:szCs w:val="20"/>
+        </w:rPr>
+      </w:pPr>
+      <w:r>
+        <w:rPr>
+          <w:rFonts w:ascii="Courier New" w:hAnsi="Courier New" w:cs="Courier New"/>
+          <w:sz w:val="20"/>
+          <w:szCs w:val="20"/>
+        </w:rPr>
+        <w:t xml:space="preserve">        fetch </w:t>
+      </w:r>
+      <w:proofErr w:type="spellStart"/>
+      <w:r>
+        <w:rPr>
+          <w:rFonts w:ascii="Courier New" w:hAnsi="Courier New" w:cs="Courier New"/>
+          <w:sz w:val="20"/>
+          <w:szCs w:val="20"/>
+        </w:rPr>
+        <w:t>a</w:t>
+      </w:r>
+      <w:proofErr w:type="spellEnd"/>
+      <w:r>
+        <w:rPr>
+          <w:rFonts w:ascii="Courier New" w:hAnsi="Courier New" w:cs="Courier New"/>
+          <w:sz w:val="20"/>
+          <w:szCs w:val="20"/>
+        </w:rPr>
+        <w:t xml:space="preserve"> into </w:t>
+      </w:r>
+      <w:proofErr w:type="spellStart"/>
+      <w:r>
+        <w:rPr>
+          <w:rFonts w:ascii="Courier New" w:hAnsi="Courier New" w:cs="Courier New"/>
+          <w:sz w:val="20"/>
+          <w:szCs w:val="20"/>
+        </w:rPr>
+        <w:t>a_var</w:t>
+      </w:r>
+      <w:proofErr w:type="spellEnd"/>
+      <w:r>
+        <w:rPr>
+          <w:rFonts w:ascii="Courier New" w:hAnsi="Courier New" w:cs="Courier New"/>
+          <w:sz w:val="20"/>
+          <w:szCs w:val="20"/>
+        </w:rPr>
+        <w:t>;</w:t>
+      </w:r>
+    </w:p>
+    <w:p>
+      <w:pPr>
+        <w:pStyle w:val="ListParagraph"/>
+        <w:ind w:left="1260"/>
+        <w:rPr>
+          <w:rFonts w:ascii="Courier New" w:hAnsi="Courier New" w:cs="Courier New"/>
+          <w:sz w:val="20"/>
+          <w:szCs w:val="20"/>
+        </w:rPr>
+      </w:pPr>
+      <w:r>
+        <w:rPr>
+          <w:rFonts w:ascii="Courier New" w:hAnsi="Courier New" w:cs="Courier New"/>
+          <w:sz w:val="20"/>
+          <w:szCs w:val="20"/>
+        </w:rPr>
+        <w:t xml:space="preserve">        if </w:t>
+      </w:r>
+      <w:proofErr w:type="spellStart"/>
+      <w:r>
+        <w:rPr>
+          <w:rFonts w:ascii="Courier New" w:hAnsi="Courier New" w:cs="Courier New"/>
+          <w:sz w:val="20"/>
+          <w:szCs w:val="20"/>
+        </w:rPr>
+        <w:t>a%notfound</w:t>
+      </w:r>
+      <w:proofErr w:type="spellEnd"/>
+      <w:r>
+        <w:rPr>
+          <w:rFonts w:ascii="Courier New" w:hAnsi="Courier New" w:cs="Courier New"/>
+          <w:sz w:val="20"/>
+          <w:szCs w:val="20"/>
+        </w:rPr>
+        <w:t xml:space="preserve"> then</w:t>
+      </w:r>
+    </w:p>
+    <w:p>
+      <w:pPr>
+        <w:pStyle w:val="ListParagraph"/>
+        <w:ind w:left="1260"/>
+        <w:rPr>
+          <w:rFonts w:ascii="Courier New" w:hAnsi="Courier New" w:cs="Courier New"/>
+          <w:sz w:val="20"/>
+          <w:szCs w:val="20"/>
+        </w:rPr>
+      </w:pPr>
+      <w:r>
+        <w:rPr>
+          <w:rFonts w:ascii="Courier New" w:hAnsi="Courier New" w:cs="Courier New"/>
+          <w:sz w:val="20"/>
+          <w:szCs w:val="20"/>
+        </w:rPr>
+        <w:t xml:space="preserve">            return 'No Emp ID';</w:t>
+      </w:r>
+    </w:p>
+    <w:p>
+      <w:pPr>
+        <w:pStyle w:val="ListParagraph"/>
+        <w:ind w:left="1260"/>
+        <w:rPr>
+          <w:rFonts w:ascii="Courier New" w:hAnsi="Courier New" w:cs="Courier New"/>
+          <w:sz w:val="20"/>
+          <w:szCs w:val="20"/>
+        </w:rPr>
+      </w:pPr>
+      <w:r>
+        <w:rPr>
+          <w:rFonts w:ascii="Courier New" w:hAnsi="Courier New" w:cs="Courier New"/>
+          <w:sz w:val="20"/>
+          <w:szCs w:val="20"/>
+        </w:rPr>
+        <w:t xml:space="preserve">        else</w:t>
+      </w:r>
+    </w:p>
+    <w:p>
+      <w:pPr>
+        <w:pStyle w:val="ListParagraph"/>
+        <w:ind w:left="1260"/>
+        <w:rPr>
+          <w:rFonts w:ascii="Courier New" w:hAnsi="Courier New" w:cs="Courier New"/>
+          <w:sz w:val="20"/>
+          <w:szCs w:val="20"/>
+        </w:rPr>
+      </w:pPr>
+      <w:r>
+        <w:rPr>
+          <w:rFonts w:ascii="Courier New" w:hAnsi="Courier New" w:cs="Courier New"/>
+          <w:sz w:val="20"/>
+          <w:szCs w:val="20"/>
+        </w:rPr>
+        <w:t xml:space="preserve">            return </w:t>
+      </w:r>
+      <w:proofErr w:type="spellStart"/>
+      <w:r>
+        <w:rPr>
+          <w:rFonts w:ascii="Courier New" w:hAnsi="Courier New" w:cs="Courier New"/>
+          <w:sz w:val="20"/>
+          <w:szCs w:val="20"/>
+        </w:rPr>
+        <w:t>a_</w:t>
+      </w:r>
+      <w:proofErr w:type="gramStart"/>
+      <w:r>
+        <w:rPr>
+          <w:rFonts w:ascii="Courier New" w:hAnsi="Courier New" w:cs="Courier New"/>
+          <w:sz w:val="20"/>
+          <w:szCs w:val="20"/>
+        </w:rPr>
+        <w:t>var.POSITION</w:t>
+      </w:r>
+      <w:proofErr w:type="spellEnd"/>
+      <w:proofErr w:type="gramEnd"/>
+      <w:r>
+        <w:rPr>
+          <w:rFonts w:ascii="Courier New" w:hAnsi="Courier New" w:cs="Courier New"/>
+          <w:sz w:val="20"/>
+          <w:szCs w:val="20"/>
+        </w:rPr>
+        <w:t>;</w:t>
+      </w:r>
+    </w:p>
+    <w:p>
+      <w:pPr>
+        <w:pStyle w:val="ListParagraph"/>
+        <w:ind w:left="1260"/>
+        <w:rPr>
+          <w:rFonts w:ascii="Courier New" w:hAnsi="Courier New" w:cs="Courier New"/>
+          <w:sz w:val="20"/>
+          <w:szCs w:val="20"/>
+        </w:rPr>
+      </w:pPr>
+      <w:r>
+        <w:rPr>
+          <w:rFonts w:ascii="Courier New" w:hAnsi="Courier New" w:cs="Courier New"/>
+          <w:sz w:val="20"/>
+          <w:szCs w:val="20"/>
+        </w:rPr>
+        <w:t xml:space="preserve">    end if;</w:t>
+      </w:r>
+    </w:p>
+    <w:p>
+      <w:pPr>
+        <w:pStyle w:val="ListParagraph"/>
+        <w:ind w:left="1260"/>
+        <w:rPr>
+          <w:rFonts w:ascii="Courier New" w:hAnsi="Courier New" w:cs="Courier New"/>
+          <w:sz w:val="20"/>
+          <w:szCs w:val="20"/>
+        </w:rPr>
+      </w:pPr>
+      <w:r>
+        <w:rPr>
+          <w:rFonts w:ascii="Courier New" w:hAnsi="Courier New" w:cs="Courier New"/>
+          <w:sz w:val="20"/>
+          <w:szCs w:val="20"/>
+        </w:rPr>
+        <w:t>end;</w:t>
+      </w:r>
+    </w:p>
+    <w:p>
+      <w:pPr>
+        <w:pStyle w:val="ListParagraph"/>
+        <w:ind w:left="1260"/>
+        <w:rPr>
+          <w:rFonts w:ascii="Courier New" w:hAnsi="Courier New" w:cs="Courier New"/>
+          <w:sz w:val="20"/>
+          <w:szCs w:val="20"/>
+        </w:rPr>
+      </w:pPr>
+      <w:bookmarkStart w:id="2" w:name="_GoBack"/>
+      <w:r>
+        <w:rPr>
+          <w:rFonts w:ascii="Courier New" w:hAnsi="Courier New" w:cs="Courier New"/>
+          <w:noProof/>
+          <w:sz w:val="20"/>
+          <w:szCs w:val="20"/>
+        </w:rPr>
+        <w:drawing>
+          <wp:inline distT="0" distB="0" distL="0" distR="0" wp14:anchorId="04AF1A08" wp14:editId="4E9DA186">
+            <wp:extent cx="3428432" cy="1917700"/>
+            <wp:effectExtent l="0" t="0" r="635" b="6350"/>
+            <wp:docPr id="24" name="Picture 24"/>
+            <wp:cNvGraphicFramePr>
+              <a:graphicFrameLocks xmlns:a="http://schemas.openxmlformats.org/drawingml/2006/main" noChangeAspect="1"/>
+            </wp:cNvGraphicFramePr>
+            <a:graphic xmlns:a="http://schemas.openxmlformats.org/drawingml/2006/main">
+              <a:graphicData uri="http://schemas.openxmlformats.org/drawingml/2006/picture">
+                <pic:pic xmlns:pic="http://schemas.openxmlformats.org/drawingml/2006/picture">
+                  <pic:nvPicPr>
+                    <pic:cNvPr id="24" name="8.PNG"/>
+                    <pic:cNvPicPr/>
+                  </pic:nvPicPr>
+                  <pic:blipFill>
+                    <a:blip r:embed="rId31" cstate="print">
+                      <a:extLst>
+                        <a:ext uri="{28A0092B-C50C-407E-A947-70E740481C1C}">
+                          <a14:useLocalDpi xmlns:a14="http://schemas.microsoft.com/office/drawing/2010/main" val="0"/>
+                        </a:ext>
+                      </a:extLst>
+                    </a:blip>
+                    <a:stretch>
+                      <a:fillRect/>
+                    </a:stretch>
+                  </pic:blipFill>
+                  <pic:spPr>
+                    <a:xfrm>
+                      <a:off x="0" y="0"/>
+                      <a:ext cx="3432494" cy="1919972"/>
+                    </a:xfrm>
+                    <a:prstGeom prst="rect">
+                      <a:avLst/>
+                    </a:prstGeom>
+                  </pic:spPr>
+                </pic:pic>
+              </a:graphicData>
+            </a:graphic>
+          </wp:inline>
+        </w:drawing>
+      </w:r>
+      <w:bookmarkEnd w:id="2"/>
     </w:p>
     <w:p>
       <w:pPr>
@@ -12599,7 +17293,6 @@
         <w:spacing w:after="200" w:line="276" w:lineRule="auto"/>
       </w:pPr>
       <w:r>
-        <w:lastRenderedPageBreak/>
         <w:t>Analyze (report and chart) the sales from the different product category divided into different year</w:t>
       </w:r>
     </w:p>
@@ -13279,7 +17972,6 @@
         <w:spacing w:after="0"/>
       </w:pPr>
       <w:r>
-        <w:lastRenderedPageBreak/>
         <w:t xml:space="preserve">ZIP all documents with the following name </w:t>
       </w:r>
       <w:r>

</xml_diff>